<commit_message>
Introduction draft + small RASD update
First versione of the introduction written
Small changes in RASD styles
</commit_message>
<xml_diff>
--- a/OtherStuff/RASD.docx
+++ b/OtherStuff/RASD.docx
@@ -10,22 +10,17 @@
           <w:docPartUnique/>
         </w:docPartObj>
       </w:sdtPr>
-      <w:sdtEndPr>
-        <w:rPr>
-          <w:b/>
-        </w:rPr>
-      </w:sdtEndPr>
+      <w:sdtEndPr/>
       <w:sdtContent>
         <w:p>
           <w:r>
             <w:rPr>
               <w:noProof/>
-              <w:lang w:val="en-US"/>
             </w:rPr>
             <mc:AlternateContent>
               <mc:Choice Requires="wpg">
                 <w:drawing>
-                  <wp:anchor distT="0" distB="0" distL="114300" distR="114300" simplePos="0" relativeHeight="251662336" behindDoc="0" locked="0" layoutInCell="1" allowOverlap="1">
+                  <wp:anchor distT="0" distB="0" distL="114300" distR="114300" simplePos="0" relativeHeight="251662336" behindDoc="0" locked="0" layoutInCell="1" allowOverlap="1" wp14:anchorId="7375E2D0" wp14:editId="0C8B39B4">
                     <wp:simplePos x="0" y="0"/>
                     <wp:positionH relativeFrom="page">
                       <wp:align>center</wp:align>
@@ -289,12 +284,11 @@
           <w:r>
             <w:rPr>
               <w:noProof/>
-              <w:lang w:val="en-US"/>
             </w:rPr>
             <mc:AlternateContent>
               <mc:Choice Requires="wps">
                 <w:drawing>
-                  <wp:anchor distT="0" distB="0" distL="114300" distR="114300" simplePos="0" relativeHeight="251660288" behindDoc="0" locked="0" layoutInCell="1" allowOverlap="1">
+                  <wp:anchor distT="0" distB="0" distL="114300" distR="114300" simplePos="0" relativeHeight="251660288" behindDoc="0" locked="0" layoutInCell="1" allowOverlap="1" wp14:anchorId="543176D8" wp14:editId="08A92F1D">
                     <wp:simplePos x="0" y="0"/>
                     <wp:positionH relativeFrom="page">
                       <wp:align>center</wp:align>
@@ -456,7 +450,7 @@
               </mc:Choice>
               <mc:Fallback>
                 <w:pict>
-                  <v:shapetype id="_x0000_t202" coordsize="21600,21600" o:spt="202" path="m,l,21600r21600,l21600,xe">
+                  <v:shapetype w14:anchorId="543176D8" id="_x0000_t202" coordsize="21600,21600" o:spt="202" path="m,l,21600r21600,l21600,xe">
                     <v:stroke joinstyle="miter"/>
                     <v:path gradientshapeok="t" o:connecttype="rect"/>
                   </v:shapetype>
@@ -558,12 +552,11 @@
           <w:r>
             <w:rPr>
               <w:noProof/>
-              <w:lang w:val="en-US"/>
             </w:rPr>
             <mc:AlternateContent>
               <mc:Choice Requires="wps">
                 <w:drawing>
-                  <wp:anchor distT="0" distB="0" distL="114300" distR="114300" simplePos="0" relativeHeight="251661312" behindDoc="0" locked="0" layoutInCell="1" allowOverlap="1">
+                  <wp:anchor distT="0" distB="0" distL="114300" distR="114300" simplePos="0" relativeHeight="251661312" behindDoc="0" locked="0" layoutInCell="1" allowOverlap="1" wp14:anchorId="5D811B90" wp14:editId="3D0B4DB6">
                     <wp:simplePos x="0" y="0"/>
                     <wp:positionH relativeFrom="page">
                       <wp:align>center</wp:align>
@@ -718,7 +711,7 @@
               </mc:Choice>
               <mc:Fallback>
                 <w:pict>
-                  <v:shape id="Casella di testo 153" o:spid="_x0000_s1027" type="#_x0000_t202" style="position:absolute;margin-left:0;margin-top:0;width:8in;height:79.5pt;z-index:251661312;visibility:visible;mso-wrap-style:square;mso-width-percent:941;mso-height-percent:100;mso-top-percent:700;mso-wrap-distance-left:9pt;mso-wrap-distance-top:0;mso-wrap-distance-right:9pt;mso-wrap-distance-bottom:0;mso-position-horizontal:center;mso-position-horizontal-relative:page;mso-position-vertical-relative:page;mso-width-percent:941;mso-height-percent:100;mso-top-percent:700;mso-width-relative:page;mso-height-relative:page;v-text-anchor:top" o:gfxdata="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" filled="f" stroked="f" strokeweight=".5pt">
+                  <v:shape w14:anchorId="5D811B90" id="Casella di testo 153" o:spid="_x0000_s1027" type="#_x0000_t202" style="position:absolute;margin-left:0;margin-top:0;width:8in;height:79.5pt;z-index:251661312;visibility:visible;mso-wrap-style:square;mso-width-percent:941;mso-height-percent:100;mso-top-percent:700;mso-wrap-distance-left:9pt;mso-wrap-distance-top:0;mso-wrap-distance-right:9pt;mso-wrap-distance-bottom:0;mso-position-horizontal:center;mso-position-horizontal-relative:page;mso-position-vertical-relative:page;mso-width-percent:941;mso-height-percent:100;mso-top-percent:700;mso-width-relative:page;mso-height-relative:page;v-text-anchor:top" o:gfxdata="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" filled="f" stroked="f" strokeweight=".5pt">
                     <v:textbox style="mso-fit-shape-to-text:t" inset="126pt,0,54pt,0">
                       <w:txbxContent>
                         <w:p>
@@ -756,6 +749,7 @@
                             <w:dataBinding w:prefixMappings="xmlns:ns0='http://schemas.microsoft.com/office/2006/coverPageProps' " w:xpath="/ns0:CoverPageProperties[1]/ns0:Abstract[1]" w:storeItemID="{55AF091B-3C7A-41E3-B477-F2FDAA23CFDA}"/>
                             <w:text w:multiLine="1"/>
                           </w:sdtPr>
+                          <w:sdtEndPr/>
                           <w:sdtContent>
                             <w:p>
                               <w:pPr>
@@ -810,12 +804,11 @@
           <w:r>
             <w:rPr>
               <w:noProof/>
-              <w:lang w:val="en-US"/>
             </w:rPr>
             <mc:AlternateContent>
               <mc:Choice Requires="wps">
                 <w:drawing>
-                  <wp:anchor distT="0" distB="0" distL="114300" distR="114300" simplePos="0" relativeHeight="251659264" behindDoc="0" locked="0" layoutInCell="1" allowOverlap="1" wp14:anchorId="1B1E6873" wp14:editId="7899B3A7">
+                  <wp:anchor distT="0" distB="0" distL="114300" distR="114300" simplePos="0" relativeHeight="251659264" behindDoc="0" locked="0" layoutInCell="1" allowOverlap="1" wp14:anchorId="75B11641" wp14:editId="25AFC555">
                     <wp:simplePos x="0" y="0"/>
                     <wp:positionH relativeFrom="page">
                       <wp:posOffset>219075</wp:posOffset>
@@ -864,24 +857,12 @@
                             <w:txbxContent>
                               <w:p>
                                 <w:pPr>
-                                  <w:jc w:val="right"/>
                                   <w:rPr>
-                                    <w:rFonts w:ascii="Berlin Sans FB Demi" w:hAnsi="Berlin Sans FB Demi"/>
                                     <w:color w:val="5B9BD5" w:themeColor="accent1"/>
-                                    <w:sz w:val="40"/>
-                                    <w:szCs w:val="40"/>
-                                    <w:lang w:val="en-US"/>
                                   </w:rPr>
                                 </w:pPr>
                                 <w:sdt>
                                   <w:sdtPr>
-                                    <w:rPr>
-                                      <w:rFonts w:ascii="Berlin Sans FB Demi" w:hAnsi="Berlin Sans FB Demi" w:cs="Bookman Old Style"/>
-                                      <w:color w:val="000000"/>
-                                      <w:sz w:val="40"/>
-                                      <w:szCs w:val="40"/>
-                                      <w:lang w:val="en-US"/>
-                                    </w:rPr>
                                     <w:alias w:val="Titolo"/>
                                     <w:tag w:val=""/>
                                     <w:id w:val="630141079"/>
@@ -891,23 +872,9 @@
                                   <w:sdtEndPr/>
                                   <w:sdtContent>
                                     <w:r>
-                                      <w:rPr>
-                                        <w:rFonts w:ascii="Berlin Sans FB Demi" w:hAnsi="Berlin Sans FB Demi" w:cs="Bookman Old Style"/>
-                                        <w:color w:val="000000"/>
-                                        <w:sz w:val="40"/>
-                                        <w:szCs w:val="40"/>
-                                        <w:lang w:val="en-US"/>
-                                      </w:rPr>
                                       <w:t>Requirements Analysis and</w:t>
                                     </w:r>
                                     <w:r>
-                                      <w:rPr>
-                                        <w:rFonts w:ascii="Berlin Sans FB Demi" w:hAnsi="Berlin Sans FB Demi" w:cs="Bookman Old Style"/>
-                                        <w:color w:val="000000"/>
-                                        <w:sz w:val="40"/>
-                                        <w:szCs w:val="40"/>
-                                        <w:lang w:val="en-US"/>
-                                      </w:rPr>
                                       <w:br/>
                                       <w:t>Specification Document</w:t>
                                     </w:r>
@@ -916,11 +883,6 @@
                               </w:p>
                               <w:sdt>
                                 <w:sdtPr>
-                                  <w:rPr>
-                                    <w:color w:val="404040" w:themeColor="text1" w:themeTint="BF"/>
-                                    <w:sz w:val="36"/>
-                                    <w:szCs w:val="36"/>
-                                  </w:rPr>
                                   <w:alias w:val="Sottotitolo"/>
                                   <w:tag w:val=""/>
                                   <w:id w:val="1759551507"/>
@@ -931,21 +893,12 @@
                                 <w:sdtContent>
                                   <w:p>
                                     <w:pPr>
-                                      <w:jc w:val="right"/>
                                       <w:rPr>
                                         <w:smallCaps/>
-                                        <w:color w:val="404040" w:themeColor="text1" w:themeTint="BF"/>
-                                        <w:sz w:val="36"/>
-                                        <w:szCs w:val="36"/>
                                       </w:rPr>
                                     </w:pPr>
                                     <w:proofErr w:type="spellStart"/>
                                     <w:r>
-                                      <w:rPr>
-                                        <w:color w:val="404040" w:themeColor="text1" w:themeTint="BF"/>
-                                        <w:sz w:val="36"/>
-                                        <w:szCs w:val="36"/>
-                                      </w:rPr>
                                       <w:t>MyTaxyService</w:t>
                                     </w:r>
                                     <w:proofErr w:type="spellEnd"/>
@@ -974,64 +927,30 @@
               </mc:Choice>
               <mc:Fallback>
                 <w:pict>
-                  <v:shape w14:anchorId="1B1E6873" id="Casella di testo 154" o:spid="_x0000_s1028" type="#_x0000_t202" style="position:absolute;margin-left:17.25pt;margin-top:348pt;width:8in;height:209.85pt;z-index:251659264;visibility:visible;mso-wrap-style:square;mso-width-percent:941;mso-height-percent:0;mso-wrap-distance-left:9pt;mso-wrap-distance-top:0;mso-wrap-distance-right:9pt;mso-wrap-distance-bottom:0;mso-position-horizontal:absolute;mso-position-horizontal-relative:page;mso-position-vertical:absolute;mso-position-vertical-relative:page;mso-width-percent:941;mso-height-percent:0;mso-width-relative:page;mso-height-relative:page;v-text-anchor:bottom" o:gfxdata="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" filled="f" stroked="f" strokeweight=".5pt">
+                  <v:shape w14:anchorId="75B11641" id="Casella di testo 154" o:spid="_x0000_s1028" type="#_x0000_t202" style="position:absolute;margin-left:17.25pt;margin-top:348pt;width:8in;height:209.85pt;z-index:251659264;visibility:visible;mso-wrap-style:square;mso-width-percent:941;mso-height-percent:0;mso-wrap-distance-left:9pt;mso-wrap-distance-top:0;mso-wrap-distance-right:9pt;mso-wrap-distance-bottom:0;mso-position-horizontal:absolute;mso-position-horizontal-relative:page;mso-position-vertical:absolute;mso-position-vertical-relative:page;mso-width-percent:941;mso-height-percent:0;mso-width-relative:page;mso-height-relative:page;v-text-anchor:bottom" o:gfxdata="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" filled="f" stroked="f" strokeweight=".5pt">
                     <v:textbox inset="126pt,0,54pt,0">
                       <w:txbxContent>
                         <w:p>
                           <w:pPr>
-                            <w:jc w:val="right"/>
                             <w:rPr>
-                              <w:rFonts w:ascii="Berlin Sans FB Demi" w:hAnsi="Berlin Sans FB Demi"/>
                               <w:color w:val="5B9BD5" w:themeColor="accent1"/>
-                              <w:sz w:val="40"/>
-                              <w:szCs w:val="40"/>
-                              <w:lang w:val="en-US"/>
                             </w:rPr>
                           </w:pPr>
                           <w:sdt>
                             <w:sdtPr>
-                              <w:rPr>
-                                <w:rFonts w:ascii="Berlin Sans FB Demi" w:hAnsi="Berlin Sans FB Demi" w:cs="Bookman Old Style"/>
-                                <w:color w:val="000000"/>
-                                <w:sz w:val="40"/>
-                                <w:szCs w:val="40"/>
-                                <w:lang w:val="en-US"/>
-                              </w:rPr>
                               <w:alias w:val="Titolo"/>
                               <w:tag w:val=""/>
                               <w:id w:val="630141079"/>
                               <w:dataBinding w:prefixMappings="xmlns:ns0='http://purl.org/dc/elements/1.1/' xmlns:ns1='http://schemas.openxmlformats.org/package/2006/metadata/core-properties' " w:xpath="/ns1:coreProperties[1]/ns0:title[1]" w:storeItemID="{6C3C8BC8-F283-45AE-878A-BAB7291924A1}"/>
                               <w:text w:multiLine="1"/>
                             </w:sdtPr>
+                            <w:sdtEndPr/>
                             <w:sdtContent>
                               <w:r>
-                                <w:rPr>
-                                  <w:rFonts w:ascii="Berlin Sans FB Demi" w:hAnsi="Berlin Sans FB Demi" w:cs="Bookman Old Style"/>
-                                  <w:color w:val="000000"/>
-                                  <w:sz w:val="40"/>
-                                  <w:szCs w:val="40"/>
-                                  <w:lang w:val="en-US"/>
-                                </w:rPr>
                                 <w:t>Requirements Analysis and</w:t>
                               </w:r>
                               <w:r>
-                                <w:rPr>
-                                  <w:rFonts w:ascii="Berlin Sans FB Demi" w:hAnsi="Berlin Sans FB Demi" w:cs="Bookman Old Style"/>
-                                  <w:color w:val="000000"/>
-                                  <w:sz w:val="40"/>
-                                  <w:szCs w:val="40"/>
-                                  <w:lang w:val="en-US"/>
-                                </w:rPr>
                                 <w:br/>
-                              </w:r>
-                              <w:r>
-                                <w:rPr>
-                                  <w:rFonts w:ascii="Berlin Sans FB Demi" w:hAnsi="Berlin Sans FB Demi" w:cs="Bookman Old Style"/>
-                                  <w:color w:val="000000"/>
-                                  <w:sz w:val="40"/>
-                                  <w:szCs w:val="40"/>
-                                  <w:lang w:val="en-US"/>
-                                </w:rPr>
                                 <w:t>Specification Document</w:t>
                               </w:r>
                             </w:sdtContent>
@@ -1039,35 +958,22 @@
                         </w:p>
                         <w:sdt>
                           <w:sdtPr>
-                            <w:rPr>
-                              <w:color w:val="404040" w:themeColor="text1" w:themeTint="BF"/>
-                              <w:sz w:val="36"/>
-                              <w:szCs w:val="36"/>
-                            </w:rPr>
                             <w:alias w:val="Sottotitolo"/>
                             <w:tag w:val=""/>
                             <w:id w:val="1759551507"/>
                             <w:dataBinding w:prefixMappings="xmlns:ns0='http://purl.org/dc/elements/1.1/' xmlns:ns1='http://schemas.openxmlformats.org/package/2006/metadata/core-properties' " w:xpath="/ns1:coreProperties[1]/ns0:subject[1]" w:storeItemID="{6C3C8BC8-F283-45AE-878A-BAB7291924A1}"/>
                             <w:text/>
                           </w:sdtPr>
+                          <w:sdtEndPr/>
                           <w:sdtContent>
                             <w:p>
                               <w:pPr>
-                                <w:jc w:val="right"/>
                                 <w:rPr>
                                   <w:smallCaps/>
-                                  <w:color w:val="404040" w:themeColor="text1" w:themeTint="BF"/>
-                                  <w:sz w:val="36"/>
-                                  <w:szCs w:val="36"/>
                                 </w:rPr>
                               </w:pPr>
                               <w:proofErr w:type="spellStart"/>
                               <w:r>
-                                <w:rPr>
-                                  <w:color w:val="404040" w:themeColor="text1" w:themeTint="BF"/>
-                                  <w:sz w:val="36"/>
-                                  <w:szCs w:val="36"/>
-                                </w:rPr>
                                 <w:t>MyTaxyService</w:t>
                               </w:r>
                               <w:proofErr w:type="spellEnd"/>
@@ -1083,9 +989,6 @@
             </mc:AlternateContent>
           </w:r>
           <w:r>
-            <w:rPr>
-              <w:b/>
-            </w:rPr>
             <w:br w:type="page"/>
           </w:r>
         </w:p>
@@ -1095,7 +998,6 @@
       <w:sdtPr>
         <w:rPr>
           <w:rFonts w:asciiTheme="minorHAnsi" w:hAnsiTheme="minorHAnsi"/>
-          <w:b w:val="0"/>
           <w:sz w:val="22"/>
           <w:lang w:eastAsia="en-US"/>
         </w:rPr>
@@ -1107,14 +1009,14 @@
       </w:sdtPr>
       <w:sdtEndPr>
         <w:rPr>
-          <w:bCs/>
+          <w:rFonts w:ascii="Georgia" w:hAnsi="Georgia"/>
+          <w:b w:val="0"/>
         </w:rPr>
       </w:sdtEndPr>
       <w:sdtContent>
         <w:p>
           <w:pPr>
             <w:pStyle w:val="Titolosommario"/>
-            <w:ind w:left="360"/>
           </w:pPr>
           <w:r>
             <w:t>Sommario</w:t>
@@ -1131,27 +1033,17 @@
           <w:pPr>
             <w:pStyle w:val="Sommario1"/>
             <w:rPr>
-              <w:rFonts w:ascii="Afta serif" w:eastAsiaTheme="minorEastAsia" w:hAnsi="Afta serif"/>
+              <w:rFonts w:eastAsiaTheme="minorEastAsia"/>
               <w:noProof/>
-              <w:lang w:val="en-US"/>
             </w:rPr>
           </w:pPr>
           <w:r>
-            <w:rPr>
-              <w:rFonts w:ascii="Afta serif" w:hAnsi="Afta serif"/>
-            </w:rPr>
             <w:fldChar w:fldCharType="begin"/>
           </w:r>
           <w:r>
-            <w:rPr>
-              <w:rFonts w:ascii="Afta serif" w:hAnsi="Afta serif"/>
-            </w:rPr>
             <w:instrText xml:space="preserve"> TOC \o "1-3" \h \z \u </w:instrText>
           </w:r>
           <w:r>
-            <w:rPr>
-              <w:rFonts w:ascii="Afta serif" w:hAnsi="Afta serif"/>
-            </w:rPr>
             <w:fldChar w:fldCharType="separate"/>
           </w:r>
           <w:hyperlink w:anchor="_Toc433453821" w:history="1">
@@ -1160,15 +1052,13 @@
                 <w:rStyle w:val="Collegamentoipertestuale"/>
                 <w:rFonts w:ascii="Afta serif" w:hAnsi="Afta serif"/>
                 <w:noProof/>
-                <w:lang w:val="en-US"/>
               </w:rPr>
               <w:t>1.</w:t>
             </w:r>
             <w:r>
               <w:rPr>
-                <w:rFonts w:ascii="Afta serif" w:eastAsiaTheme="minorEastAsia" w:hAnsi="Afta serif"/>
-                <w:noProof/>
-                <w:lang w:val="en-US"/>
+                <w:rFonts w:eastAsiaTheme="minorEastAsia"/>
+                <w:noProof/>
               </w:rPr>
               <w:tab/>
             </w:r>
@@ -1177,13 +1067,11 @@
                 <w:rStyle w:val="Collegamentoipertestuale"/>
                 <w:rFonts w:ascii="Afta serif" w:hAnsi="Afta serif"/>
                 <w:noProof/>
-                <w:lang w:val="en-US"/>
               </w:rPr>
               <w:t>Introduction</w:t>
             </w:r>
             <w:r>
               <w:rPr>
-                <w:rFonts w:ascii="Afta serif" w:hAnsi="Afta serif"/>
                 <w:noProof/>
                 <w:webHidden/>
               </w:rPr>
@@ -1191,7 +1079,6 @@
             </w:r>
             <w:r>
               <w:rPr>
-                <w:rFonts w:ascii="Afta serif" w:hAnsi="Afta serif"/>
                 <w:noProof/>
                 <w:webHidden/>
               </w:rPr>
@@ -1199,7 +1086,6 @@
             </w:r>
             <w:r>
               <w:rPr>
-                <w:rFonts w:ascii="Afta serif" w:hAnsi="Afta serif"/>
                 <w:noProof/>
                 <w:webHidden/>
               </w:rPr>
@@ -1207,14 +1093,12 @@
             </w:r>
             <w:r>
               <w:rPr>
-                <w:rFonts w:ascii="Afta serif" w:hAnsi="Afta serif"/>
-                <w:noProof/>
-                <w:webHidden/>
-              </w:rPr>
-            </w:r>
-            <w:r>
-              <w:rPr>
-                <w:rFonts w:ascii="Afta serif" w:hAnsi="Afta serif"/>
+                <w:noProof/>
+                <w:webHidden/>
+              </w:rPr>
+            </w:r>
+            <w:r>
+              <w:rPr>
                 <w:noProof/>
                 <w:webHidden/>
               </w:rPr>
@@ -1222,7 +1106,6 @@
             </w:r>
             <w:r>
               <w:rPr>
-                <w:rFonts w:ascii="Afta serif" w:hAnsi="Afta serif"/>
                 <w:noProof/>
                 <w:webHidden/>
               </w:rPr>
@@ -1230,7 +1113,6 @@
             </w:r>
             <w:r>
               <w:rPr>
-                <w:rFonts w:ascii="Afta serif" w:hAnsi="Afta serif"/>
                 <w:noProof/>
                 <w:webHidden/>
               </w:rPr>
@@ -1241,14 +1123,10 @@
         <w:p>
           <w:pPr>
             <w:pStyle w:val="Sommario2"/>
-            <w:tabs>
-              <w:tab w:val="left" w:pos="880"/>
-              <w:tab w:val="right" w:leader="dot" w:pos="9628"/>
-            </w:tabs>
             <w:rPr>
-              <w:rFonts w:ascii="Afta serif" w:hAnsi="Afta serif" w:cstheme="minorBidi"/>
+              <w:rFonts w:cstheme="minorBidi"/>
               <w:noProof/>
-              <w:lang w:val="en-US" w:eastAsia="en-US"/>
+              <w:lang w:eastAsia="en-US"/>
             </w:rPr>
           </w:pPr>
           <w:hyperlink w:anchor="_Toc433453822" w:history="1">
@@ -1257,15 +1135,14 @@
                 <w:rStyle w:val="Collegamentoipertestuale"/>
                 <w:rFonts w:ascii="Afta serif" w:hAnsi="Afta serif"/>
                 <w:noProof/>
-                <w:lang w:val="en-US"/>
               </w:rPr>
               <w:t>1.1.</w:t>
             </w:r>
             <w:r>
               <w:rPr>
-                <w:rFonts w:ascii="Afta serif" w:hAnsi="Afta serif" w:cstheme="minorBidi"/>
-                <w:noProof/>
-                <w:lang w:val="en-US" w:eastAsia="en-US"/>
+                <w:rFonts w:cstheme="minorBidi"/>
+                <w:noProof/>
+                <w:lang w:eastAsia="en-US"/>
               </w:rPr>
               <w:tab/>
             </w:r>
@@ -1274,13 +1151,11 @@
                 <w:rStyle w:val="Collegamentoipertestuale"/>
                 <w:rFonts w:ascii="Afta serif" w:hAnsi="Afta serif"/>
                 <w:noProof/>
-                <w:lang w:val="en-US"/>
               </w:rPr>
               <w:t>Purpose</w:t>
             </w:r>
             <w:r>
               <w:rPr>
-                <w:rFonts w:ascii="Afta serif" w:hAnsi="Afta serif"/>
                 <w:noProof/>
                 <w:webHidden/>
               </w:rPr>
@@ -1288,7 +1163,6 @@
             </w:r>
             <w:r>
               <w:rPr>
-                <w:rFonts w:ascii="Afta serif" w:hAnsi="Afta serif"/>
                 <w:noProof/>
                 <w:webHidden/>
               </w:rPr>
@@ -1296,7 +1170,6 @@
             </w:r>
             <w:r>
               <w:rPr>
-                <w:rFonts w:ascii="Afta serif" w:hAnsi="Afta serif"/>
                 <w:noProof/>
                 <w:webHidden/>
               </w:rPr>
@@ -1304,14 +1177,12 @@
             </w:r>
             <w:r>
               <w:rPr>
-                <w:rFonts w:ascii="Afta serif" w:hAnsi="Afta serif"/>
-                <w:noProof/>
-                <w:webHidden/>
-              </w:rPr>
-            </w:r>
-            <w:r>
-              <w:rPr>
-                <w:rFonts w:ascii="Afta serif" w:hAnsi="Afta serif"/>
+                <w:noProof/>
+                <w:webHidden/>
+              </w:rPr>
+            </w:r>
+            <w:r>
+              <w:rPr>
                 <w:noProof/>
                 <w:webHidden/>
               </w:rPr>
@@ -1319,7 +1190,6 @@
             </w:r>
             <w:r>
               <w:rPr>
-                <w:rFonts w:ascii="Afta serif" w:hAnsi="Afta serif"/>
                 <w:noProof/>
                 <w:webHidden/>
               </w:rPr>
@@ -1327,7 +1197,6 @@
             </w:r>
             <w:r>
               <w:rPr>
-                <w:rFonts w:ascii="Afta serif" w:hAnsi="Afta serif"/>
                 <w:noProof/>
                 <w:webHidden/>
               </w:rPr>
@@ -1338,14 +1207,10 @@
         <w:p>
           <w:pPr>
             <w:pStyle w:val="Sommario2"/>
-            <w:tabs>
-              <w:tab w:val="left" w:pos="880"/>
-              <w:tab w:val="right" w:leader="dot" w:pos="9628"/>
-            </w:tabs>
             <w:rPr>
-              <w:rFonts w:ascii="Afta serif" w:hAnsi="Afta serif" w:cstheme="minorBidi"/>
+              <w:rFonts w:cstheme="minorBidi"/>
               <w:noProof/>
-              <w:lang w:val="en-US" w:eastAsia="en-US"/>
+              <w:lang w:eastAsia="en-US"/>
             </w:rPr>
           </w:pPr>
           <w:hyperlink w:anchor="_Toc433453823" w:history="1">
@@ -1354,15 +1219,14 @@
                 <w:rStyle w:val="Collegamentoipertestuale"/>
                 <w:rFonts w:ascii="Afta serif" w:hAnsi="Afta serif"/>
                 <w:noProof/>
-                <w:lang w:val="en-US"/>
               </w:rPr>
               <w:t>1.2.</w:t>
             </w:r>
             <w:r>
               <w:rPr>
-                <w:rFonts w:ascii="Afta serif" w:hAnsi="Afta serif" w:cstheme="minorBidi"/>
-                <w:noProof/>
-                <w:lang w:val="en-US" w:eastAsia="en-US"/>
+                <w:rFonts w:cstheme="minorBidi"/>
+                <w:noProof/>
+                <w:lang w:eastAsia="en-US"/>
               </w:rPr>
               <w:tab/>
             </w:r>
@@ -1371,13 +1235,11 @@
                 <w:rStyle w:val="Collegamentoipertestuale"/>
                 <w:rFonts w:ascii="Afta serif" w:hAnsi="Afta serif"/>
                 <w:noProof/>
-                <w:lang w:val="en-US"/>
               </w:rPr>
               <w:t>Scope</w:t>
             </w:r>
             <w:r>
               <w:rPr>
-                <w:rFonts w:ascii="Afta serif" w:hAnsi="Afta serif"/>
                 <w:noProof/>
                 <w:webHidden/>
               </w:rPr>
@@ -1385,7 +1247,6 @@
             </w:r>
             <w:r>
               <w:rPr>
-                <w:rFonts w:ascii="Afta serif" w:hAnsi="Afta serif"/>
                 <w:noProof/>
                 <w:webHidden/>
               </w:rPr>
@@ -1393,7 +1254,6 @@
             </w:r>
             <w:r>
               <w:rPr>
-                <w:rFonts w:ascii="Afta serif" w:hAnsi="Afta serif"/>
                 <w:noProof/>
                 <w:webHidden/>
               </w:rPr>
@@ -1401,14 +1261,12 @@
             </w:r>
             <w:r>
               <w:rPr>
-                <w:rFonts w:ascii="Afta serif" w:hAnsi="Afta serif"/>
-                <w:noProof/>
-                <w:webHidden/>
-              </w:rPr>
-            </w:r>
-            <w:r>
-              <w:rPr>
-                <w:rFonts w:ascii="Afta serif" w:hAnsi="Afta serif"/>
+                <w:noProof/>
+                <w:webHidden/>
+              </w:rPr>
+            </w:r>
+            <w:r>
+              <w:rPr>
                 <w:noProof/>
                 <w:webHidden/>
               </w:rPr>
@@ -1416,7 +1274,6 @@
             </w:r>
             <w:r>
               <w:rPr>
-                <w:rFonts w:ascii="Afta serif" w:hAnsi="Afta serif"/>
                 <w:noProof/>
                 <w:webHidden/>
               </w:rPr>
@@ -1424,7 +1281,6 @@
             </w:r>
             <w:r>
               <w:rPr>
-                <w:rFonts w:ascii="Afta serif" w:hAnsi="Afta serif"/>
                 <w:noProof/>
                 <w:webHidden/>
               </w:rPr>
@@ -1435,14 +1291,10 @@
         <w:p>
           <w:pPr>
             <w:pStyle w:val="Sommario2"/>
-            <w:tabs>
-              <w:tab w:val="left" w:pos="880"/>
-              <w:tab w:val="right" w:leader="dot" w:pos="9628"/>
-            </w:tabs>
             <w:rPr>
-              <w:rFonts w:ascii="Afta serif" w:hAnsi="Afta serif" w:cstheme="minorBidi"/>
+              <w:rFonts w:cstheme="minorBidi"/>
               <w:noProof/>
-              <w:lang w:val="en-US" w:eastAsia="en-US"/>
+              <w:lang w:eastAsia="en-US"/>
             </w:rPr>
           </w:pPr>
           <w:hyperlink w:anchor="_Toc433453824" w:history="1">
@@ -1451,15 +1303,14 @@
                 <w:rStyle w:val="Collegamentoipertestuale"/>
                 <w:rFonts w:ascii="Afta serif" w:hAnsi="Afta serif"/>
                 <w:noProof/>
-                <w:lang w:val="en-US"/>
               </w:rPr>
               <w:t>1.3.</w:t>
             </w:r>
             <w:r>
               <w:rPr>
-                <w:rFonts w:ascii="Afta serif" w:hAnsi="Afta serif" w:cstheme="minorBidi"/>
-                <w:noProof/>
-                <w:lang w:val="en-US" w:eastAsia="en-US"/>
+                <w:rFonts w:cstheme="minorBidi"/>
+                <w:noProof/>
+                <w:lang w:eastAsia="en-US"/>
               </w:rPr>
               <w:tab/>
             </w:r>
@@ -1468,13 +1319,11 @@
                 <w:rStyle w:val="Collegamentoipertestuale"/>
                 <w:rFonts w:ascii="Afta serif" w:hAnsi="Afta serif"/>
                 <w:noProof/>
-                <w:lang w:val="en-US"/>
               </w:rPr>
               <w:t>Definitions, acronyms, abbreviations</w:t>
             </w:r>
             <w:r>
               <w:rPr>
-                <w:rFonts w:ascii="Afta serif" w:hAnsi="Afta serif"/>
                 <w:noProof/>
                 <w:webHidden/>
               </w:rPr>
@@ -1482,7 +1331,6 @@
             </w:r>
             <w:r>
               <w:rPr>
-                <w:rFonts w:ascii="Afta serif" w:hAnsi="Afta serif"/>
                 <w:noProof/>
                 <w:webHidden/>
               </w:rPr>
@@ -1490,7 +1338,6 @@
             </w:r>
             <w:r>
               <w:rPr>
-                <w:rFonts w:ascii="Afta serif" w:hAnsi="Afta serif"/>
                 <w:noProof/>
                 <w:webHidden/>
               </w:rPr>
@@ -1498,14 +1345,12 @@
             </w:r>
             <w:r>
               <w:rPr>
-                <w:rFonts w:ascii="Afta serif" w:hAnsi="Afta serif"/>
-                <w:noProof/>
-                <w:webHidden/>
-              </w:rPr>
-            </w:r>
-            <w:r>
-              <w:rPr>
-                <w:rFonts w:ascii="Afta serif" w:hAnsi="Afta serif"/>
+                <w:noProof/>
+                <w:webHidden/>
+              </w:rPr>
+            </w:r>
+            <w:r>
+              <w:rPr>
                 <w:noProof/>
                 <w:webHidden/>
               </w:rPr>
@@ -1513,7 +1358,6 @@
             </w:r>
             <w:r>
               <w:rPr>
-                <w:rFonts w:ascii="Afta serif" w:hAnsi="Afta serif"/>
                 <w:noProof/>
                 <w:webHidden/>
               </w:rPr>
@@ -1521,7 +1365,6 @@
             </w:r>
             <w:r>
               <w:rPr>
-                <w:rFonts w:ascii="Afta serif" w:hAnsi="Afta serif"/>
                 <w:noProof/>
                 <w:webHidden/>
               </w:rPr>
@@ -1532,14 +1375,10 @@
         <w:p>
           <w:pPr>
             <w:pStyle w:val="Sommario2"/>
-            <w:tabs>
-              <w:tab w:val="left" w:pos="880"/>
-              <w:tab w:val="right" w:leader="dot" w:pos="9628"/>
-            </w:tabs>
             <w:rPr>
-              <w:rFonts w:ascii="Afta serif" w:hAnsi="Afta serif" w:cstheme="minorBidi"/>
+              <w:rFonts w:cstheme="minorBidi"/>
               <w:noProof/>
-              <w:lang w:val="en-US" w:eastAsia="en-US"/>
+              <w:lang w:eastAsia="en-US"/>
             </w:rPr>
           </w:pPr>
           <w:hyperlink w:anchor="_Toc433453825" w:history="1">
@@ -1548,15 +1387,14 @@
                 <w:rStyle w:val="Collegamentoipertestuale"/>
                 <w:rFonts w:ascii="Afta serif" w:hAnsi="Afta serif"/>
                 <w:noProof/>
-                <w:lang w:val="en-US"/>
               </w:rPr>
               <w:t>1.4.</w:t>
             </w:r>
             <w:r>
               <w:rPr>
-                <w:rFonts w:ascii="Afta serif" w:hAnsi="Afta serif" w:cstheme="minorBidi"/>
-                <w:noProof/>
-                <w:lang w:val="en-US" w:eastAsia="en-US"/>
+                <w:rFonts w:cstheme="minorBidi"/>
+                <w:noProof/>
+                <w:lang w:eastAsia="en-US"/>
               </w:rPr>
               <w:tab/>
             </w:r>
@@ -1565,13 +1403,11 @@
                 <w:rStyle w:val="Collegamentoipertestuale"/>
                 <w:rFonts w:ascii="Afta serif" w:hAnsi="Afta serif"/>
                 <w:noProof/>
-                <w:lang w:val="en-US"/>
               </w:rPr>
               <w:t>Reference documents</w:t>
             </w:r>
             <w:r>
               <w:rPr>
-                <w:rFonts w:ascii="Afta serif" w:hAnsi="Afta serif"/>
                 <w:noProof/>
                 <w:webHidden/>
               </w:rPr>
@@ -1579,7 +1415,6 @@
             </w:r>
             <w:r>
               <w:rPr>
-                <w:rFonts w:ascii="Afta serif" w:hAnsi="Afta serif"/>
                 <w:noProof/>
                 <w:webHidden/>
               </w:rPr>
@@ -1587,7 +1422,6 @@
             </w:r>
             <w:r>
               <w:rPr>
-                <w:rFonts w:ascii="Afta serif" w:hAnsi="Afta serif"/>
                 <w:noProof/>
                 <w:webHidden/>
               </w:rPr>
@@ -1595,14 +1429,12 @@
             </w:r>
             <w:r>
               <w:rPr>
-                <w:rFonts w:ascii="Afta serif" w:hAnsi="Afta serif"/>
-                <w:noProof/>
-                <w:webHidden/>
-              </w:rPr>
-            </w:r>
-            <w:r>
-              <w:rPr>
-                <w:rFonts w:ascii="Afta serif" w:hAnsi="Afta serif"/>
+                <w:noProof/>
+                <w:webHidden/>
+              </w:rPr>
+            </w:r>
+            <w:r>
+              <w:rPr>
                 <w:noProof/>
                 <w:webHidden/>
               </w:rPr>
@@ -1610,7 +1442,6 @@
             </w:r>
             <w:r>
               <w:rPr>
-                <w:rFonts w:ascii="Afta serif" w:hAnsi="Afta serif"/>
                 <w:noProof/>
                 <w:webHidden/>
               </w:rPr>
@@ -1618,7 +1449,6 @@
             </w:r>
             <w:r>
               <w:rPr>
-                <w:rFonts w:ascii="Afta serif" w:hAnsi="Afta serif"/>
                 <w:noProof/>
                 <w:webHidden/>
               </w:rPr>
@@ -1629,14 +1459,10 @@
         <w:p>
           <w:pPr>
             <w:pStyle w:val="Sommario2"/>
-            <w:tabs>
-              <w:tab w:val="left" w:pos="880"/>
-              <w:tab w:val="right" w:leader="dot" w:pos="9628"/>
-            </w:tabs>
             <w:rPr>
-              <w:rFonts w:ascii="Afta serif" w:hAnsi="Afta serif" w:cstheme="minorBidi"/>
+              <w:rFonts w:cstheme="minorBidi"/>
               <w:noProof/>
-              <w:lang w:val="en-US" w:eastAsia="en-US"/>
+              <w:lang w:eastAsia="en-US"/>
             </w:rPr>
           </w:pPr>
           <w:hyperlink w:anchor="_Toc433453826" w:history="1">
@@ -1650,9 +1476,9 @@
             </w:r>
             <w:r>
               <w:rPr>
-                <w:rFonts w:ascii="Afta serif" w:hAnsi="Afta serif" w:cstheme="minorBidi"/>
-                <w:noProof/>
-                <w:lang w:val="en-US" w:eastAsia="en-US"/>
+                <w:rFonts w:cstheme="minorBidi"/>
+                <w:noProof/>
+                <w:lang w:eastAsia="en-US"/>
               </w:rPr>
               <w:tab/>
             </w:r>
@@ -1661,13 +1487,11 @@
                 <w:rStyle w:val="Collegamentoipertestuale"/>
                 <w:rFonts w:ascii="Afta serif" w:hAnsi="Afta serif"/>
                 <w:noProof/>
-                <w:lang w:val="en-US"/>
               </w:rPr>
               <w:t>Overview</w:t>
             </w:r>
             <w:r>
               <w:rPr>
-                <w:rFonts w:ascii="Afta serif" w:hAnsi="Afta serif"/>
                 <w:noProof/>
                 <w:webHidden/>
               </w:rPr>
@@ -1675,7 +1499,6 @@
             </w:r>
             <w:r>
               <w:rPr>
-                <w:rFonts w:ascii="Afta serif" w:hAnsi="Afta serif"/>
                 <w:noProof/>
                 <w:webHidden/>
               </w:rPr>
@@ -1683,7 +1506,6 @@
             </w:r>
             <w:r>
               <w:rPr>
-                <w:rFonts w:ascii="Afta serif" w:hAnsi="Afta serif"/>
                 <w:noProof/>
                 <w:webHidden/>
               </w:rPr>
@@ -1691,14 +1513,12 @@
             </w:r>
             <w:r>
               <w:rPr>
-                <w:rFonts w:ascii="Afta serif" w:hAnsi="Afta serif"/>
-                <w:noProof/>
-                <w:webHidden/>
-              </w:rPr>
-            </w:r>
-            <w:r>
-              <w:rPr>
-                <w:rFonts w:ascii="Afta serif" w:hAnsi="Afta serif"/>
+                <w:noProof/>
+                <w:webHidden/>
+              </w:rPr>
+            </w:r>
+            <w:r>
+              <w:rPr>
                 <w:noProof/>
                 <w:webHidden/>
               </w:rPr>
@@ -1706,7 +1526,6 @@
             </w:r>
             <w:r>
               <w:rPr>
-                <w:rFonts w:ascii="Afta serif" w:hAnsi="Afta serif"/>
                 <w:noProof/>
                 <w:webHidden/>
               </w:rPr>
@@ -1714,7 +1533,6 @@
             </w:r>
             <w:r>
               <w:rPr>
-                <w:rFonts w:ascii="Afta serif" w:hAnsi="Afta serif"/>
                 <w:noProof/>
                 <w:webHidden/>
               </w:rPr>
@@ -1726,9 +1544,8 @@
           <w:pPr>
             <w:pStyle w:val="Sommario1"/>
             <w:rPr>
-              <w:rFonts w:ascii="Afta serif" w:eastAsiaTheme="minorEastAsia" w:hAnsi="Afta serif"/>
+              <w:rFonts w:eastAsiaTheme="minorEastAsia"/>
               <w:noProof/>
-              <w:lang w:val="en-US"/>
             </w:rPr>
           </w:pPr>
           <w:hyperlink w:anchor="_Toc433453827" w:history="1">
@@ -1737,15 +1554,13 @@
                 <w:rStyle w:val="Collegamentoipertestuale"/>
                 <w:rFonts w:ascii="Afta serif" w:hAnsi="Afta serif"/>
                 <w:noProof/>
-                <w:lang w:val="en-US"/>
               </w:rPr>
               <w:t>2.</w:t>
             </w:r>
             <w:r>
               <w:rPr>
-                <w:rFonts w:ascii="Afta serif" w:eastAsiaTheme="minorEastAsia" w:hAnsi="Afta serif"/>
-                <w:noProof/>
-                <w:lang w:val="en-US"/>
+                <w:rFonts w:eastAsiaTheme="minorEastAsia"/>
+                <w:noProof/>
               </w:rPr>
               <w:tab/>
             </w:r>
@@ -1754,13 +1569,11 @@
                 <w:rStyle w:val="Collegamentoipertestuale"/>
                 <w:rFonts w:ascii="Afta serif" w:hAnsi="Afta serif"/>
                 <w:noProof/>
-                <w:lang w:val="en-US"/>
               </w:rPr>
               <w:t>Overall Description</w:t>
             </w:r>
             <w:r>
               <w:rPr>
-                <w:rFonts w:ascii="Afta serif" w:hAnsi="Afta serif"/>
                 <w:noProof/>
                 <w:webHidden/>
               </w:rPr>
@@ -1768,7 +1581,6 @@
             </w:r>
             <w:r>
               <w:rPr>
-                <w:rFonts w:ascii="Afta serif" w:hAnsi="Afta serif"/>
                 <w:noProof/>
                 <w:webHidden/>
               </w:rPr>
@@ -1776,7 +1588,6 @@
             </w:r>
             <w:r>
               <w:rPr>
-                <w:rFonts w:ascii="Afta serif" w:hAnsi="Afta serif"/>
                 <w:noProof/>
                 <w:webHidden/>
               </w:rPr>
@@ -1784,14 +1595,12 @@
             </w:r>
             <w:r>
               <w:rPr>
-                <w:rFonts w:ascii="Afta serif" w:hAnsi="Afta serif"/>
-                <w:noProof/>
-                <w:webHidden/>
-              </w:rPr>
-            </w:r>
-            <w:r>
-              <w:rPr>
-                <w:rFonts w:ascii="Afta serif" w:hAnsi="Afta serif"/>
+                <w:noProof/>
+                <w:webHidden/>
+              </w:rPr>
+            </w:r>
+            <w:r>
+              <w:rPr>
                 <w:noProof/>
                 <w:webHidden/>
               </w:rPr>
@@ -1799,7 +1608,6 @@
             </w:r>
             <w:r>
               <w:rPr>
-                <w:rFonts w:ascii="Afta serif" w:hAnsi="Afta serif"/>
                 <w:noProof/>
                 <w:webHidden/>
               </w:rPr>
@@ -1807,7 +1615,6 @@
             </w:r>
             <w:r>
               <w:rPr>
-                <w:rFonts w:ascii="Afta serif" w:hAnsi="Afta serif"/>
                 <w:noProof/>
                 <w:webHidden/>
               </w:rPr>
@@ -1818,14 +1625,10 @@
         <w:p>
           <w:pPr>
             <w:pStyle w:val="Sommario2"/>
-            <w:tabs>
-              <w:tab w:val="left" w:pos="880"/>
-              <w:tab w:val="right" w:leader="dot" w:pos="9628"/>
-            </w:tabs>
             <w:rPr>
-              <w:rFonts w:ascii="Afta serif" w:hAnsi="Afta serif" w:cstheme="minorBidi"/>
+              <w:rFonts w:cstheme="minorBidi"/>
               <w:noProof/>
-              <w:lang w:val="en-US" w:eastAsia="en-US"/>
+              <w:lang w:eastAsia="en-US"/>
             </w:rPr>
           </w:pPr>
           <w:hyperlink w:anchor="_Toc433453828" w:history="1">
@@ -1834,15 +1637,14 @@
                 <w:rStyle w:val="Collegamentoipertestuale"/>
                 <w:rFonts w:ascii="Afta serif" w:hAnsi="Afta serif"/>
                 <w:noProof/>
-                <w:lang w:val="en-US"/>
               </w:rPr>
               <w:t>2.1.</w:t>
             </w:r>
             <w:r>
               <w:rPr>
-                <w:rFonts w:ascii="Afta serif" w:hAnsi="Afta serif" w:cstheme="minorBidi"/>
-                <w:noProof/>
-                <w:lang w:val="en-US" w:eastAsia="en-US"/>
+                <w:rFonts w:cstheme="minorBidi"/>
+                <w:noProof/>
+                <w:lang w:eastAsia="en-US"/>
               </w:rPr>
               <w:tab/>
             </w:r>
@@ -1851,13 +1653,11 @@
                 <w:rStyle w:val="Collegamentoipertestuale"/>
                 <w:rFonts w:ascii="Afta serif" w:hAnsi="Afta serif"/>
                 <w:noProof/>
-                <w:lang w:val="en-US"/>
               </w:rPr>
               <w:t>Product perspective</w:t>
             </w:r>
             <w:r>
               <w:rPr>
-                <w:rFonts w:ascii="Afta serif" w:hAnsi="Afta serif"/>
                 <w:noProof/>
                 <w:webHidden/>
               </w:rPr>
@@ -1865,7 +1665,6 @@
             </w:r>
             <w:r>
               <w:rPr>
-                <w:rFonts w:ascii="Afta serif" w:hAnsi="Afta serif"/>
                 <w:noProof/>
                 <w:webHidden/>
               </w:rPr>
@@ -1873,7 +1672,6 @@
             </w:r>
             <w:r>
               <w:rPr>
-                <w:rFonts w:ascii="Afta serif" w:hAnsi="Afta serif"/>
                 <w:noProof/>
                 <w:webHidden/>
               </w:rPr>
@@ -1881,14 +1679,12 @@
             </w:r>
             <w:r>
               <w:rPr>
-                <w:rFonts w:ascii="Afta serif" w:hAnsi="Afta serif"/>
-                <w:noProof/>
-                <w:webHidden/>
-              </w:rPr>
-            </w:r>
-            <w:r>
-              <w:rPr>
-                <w:rFonts w:ascii="Afta serif" w:hAnsi="Afta serif"/>
+                <w:noProof/>
+                <w:webHidden/>
+              </w:rPr>
+            </w:r>
+            <w:r>
+              <w:rPr>
                 <w:noProof/>
                 <w:webHidden/>
               </w:rPr>
@@ -1896,7 +1692,6 @@
             </w:r>
             <w:r>
               <w:rPr>
-                <w:rFonts w:ascii="Afta serif" w:hAnsi="Afta serif"/>
                 <w:noProof/>
                 <w:webHidden/>
               </w:rPr>
@@ -1904,7 +1699,6 @@
             </w:r>
             <w:r>
               <w:rPr>
-                <w:rFonts w:ascii="Afta serif" w:hAnsi="Afta serif"/>
                 <w:noProof/>
                 <w:webHidden/>
               </w:rPr>
@@ -1915,14 +1709,10 @@
         <w:p>
           <w:pPr>
             <w:pStyle w:val="Sommario2"/>
-            <w:tabs>
-              <w:tab w:val="left" w:pos="880"/>
-              <w:tab w:val="right" w:leader="dot" w:pos="9628"/>
-            </w:tabs>
             <w:rPr>
-              <w:rFonts w:ascii="Afta serif" w:hAnsi="Afta serif" w:cstheme="minorBidi"/>
+              <w:rFonts w:cstheme="minorBidi"/>
               <w:noProof/>
-              <w:lang w:val="en-US" w:eastAsia="en-US"/>
+              <w:lang w:eastAsia="en-US"/>
             </w:rPr>
           </w:pPr>
           <w:hyperlink w:anchor="_Toc433453829" w:history="1">
@@ -1931,15 +1721,14 @@
                 <w:rStyle w:val="Collegamentoipertestuale"/>
                 <w:rFonts w:ascii="Afta serif" w:hAnsi="Afta serif"/>
                 <w:noProof/>
-                <w:lang w:val="en-US"/>
               </w:rPr>
               <w:t>2.2.</w:t>
             </w:r>
             <w:r>
               <w:rPr>
-                <w:rFonts w:ascii="Afta serif" w:hAnsi="Afta serif" w:cstheme="minorBidi"/>
-                <w:noProof/>
-                <w:lang w:val="en-US" w:eastAsia="en-US"/>
+                <w:rFonts w:cstheme="minorBidi"/>
+                <w:noProof/>
+                <w:lang w:eastAsia="en-US"/>
               </w:rPr>
               <w:tab/>
             </w:r>
@@ -1948,13 +1737,11 @@
                 <w:rStyle w:val="Collegamentoipertestuale"/>
                 <w:rFonts w:ascii="Afta serif" w:hAnsi="Afta serif"/>
                 <w:noProof/>
-                <w:lang w:val="en-US"/>
               </w:rPr>
               <w:t>Product functions</w:t>
             </w:r>
             <w:r>
               <w:rPr>
-                <w:rFonts w:ascii="Afta serif" w:hAnsi="Afta serif"/>
                 <w:noProof/>
                 <w:webHidden/>
               </w:rPr>
@@ -1962,7 +1749,6 @@
             </w:r>
             <w:r>
               <w:rPr>
-                <w:rFonts w:ascii="Afta serif" w:hAnsi="Afta serif"/>
                 <w:noProof/>
                 <w:webHidden/>
               </w:rPr>
@@ -1970,7 +1756,6 @@
             </w:r>
             <w:r>
               <w:rPr>
-                <w:rFonts w:ascii="Afta serif" w:hAnsi="Afta serif"/>
                 <w:noProof/>
                 <w:webHidden/>
               </w:rPr>
@@ -1978,14 +1763,12 @@
             </w:r>
             <w:r>
               <w:rPr>
-                <w:rFonts w:ascii="Afta serif" w:hAnsi="Afta serif"/>
-                <w:noProof/>
-                <w:webHidden/>
-              </w:rPr>
-            </w:r>
-            <w:r>
-              <w:rPr>
-                <w:rFonts w:ascii="Afta serif" w:hAnsi="Afta serif"/>
+                <w:noProof/>
+                <w:webHidden/>
+              </w:rPr>
+            </w:r>
+            <w:r>
+              <w:rPr>
                 <w:noProof/>
                 <w:webHidden/>
               </w:rPr>
@@ -1993,7 +1776,6 @@
             </w:r>
             <w:r>
               <w:rPr>
-                <w:rFonts w:ascii="Afta serif" w:hAnsi="Afta serif"/>
                 <w:noProof/>
                 <w:webHidden/>
               </w:rPr>
@@ -2001,7 +1783,6 @@
             </w:r>
             <w:r>
               <w:rPr>
-                <w:rFonts w:ascii="Afta serif" w:hAnsi="Afta serif"/>
                 <w:noProof/>
                 <w:webHidden/>
               </w:rPr>
@@ -2012,14 +1793,10 @@
         <w:p>
           <w:pPr>
             <w:pStyle w:val="Sommario2"/>
-            <w:tabs>
-              <w:tab w:val="left" w:pos="880"/>
-              <w:tab w:val="right" w:leader="dot" w:pos="9628"/>
-            </w:tabs>
             <w:rPr>
-              <w:rFonts w:ascii="Afta serif" w:hAnsi="Afta serif" w:cstheme="minorBidi"/>
+              <w:rFonts w:cstheme="minorBidi"/>
               <w:noProof/>
-              <w:lang w:val="en-US" w:eastAsia="en-US"/>
+              <w:lang w:eastAsia="en-US"/>
             </w:rPr>
           </w:pPr>
           <w:hyperlink w:anchor="_Toc433453830" w:history="1">
@@ -2028,15 +1805,14 @@
                 <w:rStyle w:val="Collegamentoipertestuale"/>
                 <w:rFonts w:ascii="Afta serif" w:hAnsi="Afta serif"/>
                 <w:noProof/>
-                <w:lang w:val="en-US"/>
               </w:rPr>
               <w:t>2.3.</w:t>
             </w:r>
             <w:r>
               <w:rPr>
-                <w:rFonts w:ascii="Afta serif" w:hAnsi="Afta serif" w:cstheme="minorBidi"/>
-                <w:noProof/>
-                <w:lang w:val="en-US" w:eastAsia="en-US"/>
+                <w:rFonts w:cstheme="minorBidi"/>
+                <w:noProof/>
+                <w:lang w:eastAsia="en-US"/>
               </w:rPr>
               <w:tab/>
             </w:r>
@@ -2045,13 +1821,11 @@
                 <w:rStyle w:val="Collegamentoipertestuale"/>
                 <w:rFonts w:ascii="Afta serif" w:hAnsi="Afta serif"/>
                 <w:noProof/>
-                <w:lang w:val="en-US"/>
               </w:rPr>
               <w:t>User characteristics</w:t>
             </w:r>
             <w:r>
               <w:rPr>
-                <w:rFonts w:ascii="Afta serif" w:hAnsi="Afta serif"/>
                 <w:noProof/>
                 <w:webHidden/>
               </w:rPr>
@@ -2059,7 +1833,6 @@
             </w:r>
             <w:r>
               <w:rPr>
-                <w:rFonts w:ascii="Afta serif" w:hAnsi="Afta serif"/>
                 <w:noProof/>
                 <w:webHidden/>
               </w:rPr>
@@ -2067,7 +1840,6 @@
             </w:r>
             <w:r>
               <w:rPr>
-                <w:rFonts w:ascii="Afta serif" w:hAnsi="Afta serif"/>
                 <w:noProof/>
                 <w:webHidden/>
               </w:rPr>
@@ -2075,14 +1847,12 @@
             </w:r>
             <w:r>
               <w:rPr>
-                <w:rFonts w:ascii="Afta serif" w:hAnsi="Afta serif"/>
-                <w:noProof/>
-                <w:webHidden/>
-              </w:rPr>
-            </w:r>
-            <w:r>
-              <w:rPr>
-                <w:rFonts w:ascii="Afta serif" w:hAnsi="Afta serif"/>
+                <w:noProof/>
+                <w:webHidden/>
+              </w:rPr>
+            </w:r>
+            <w:r>
+              <w:rPr>
                 <w:noProof/>
                 <w:webHidden/>
               </w:rPr>
@@ -2090,7 +1860,6 @@
             </w:r>
             <w:r>
               <w:rPr>
-                <w:rFonts w:ascii="Afta serif" w:hAnsi="Afta serif"/>
                 <w:noProof/>
                 <w:webHidden/>
               </w:rPr>
@@ -2098,7 +1867,6 @@
             </w:r>
             <w:r>
               <w:rPr>
-                <w:rFonts w:ascii="Afta serif" w:hAnsi="Afta serif"/>
                 <w:noProof/>
                 <w:webHidden/>
               </w:rPr>
@@ -2109,14 +1877,10 @@
         <w:p>
           <w:pPr>
             <w:pStyle w:val="Sommario2"/>
-            <w:tabs>
-              <w:tab w:val="left" w:pos="880"/>
-              <w:tab w:val="right" w:leader="dot" w:pos="9628"/>
-            </w:tabs>
             <w:rPr>
-              <w:rFonts w:ascii="Afta serif" w:hAnsi="Afta serif" w:cstheme="minorBidi"/>
+              <w:rFonts w:cstheme="minorBidi"/>
               <w:noProof/>
-              <w:lang w:val="en-US" w:eastAsia="en-US"/>
+              <w:lang w:eastAsia="en-US"/>
             </w:rPr>
           </w:pPr>
           <w:hyperlink w:anchor="_Toc433453831" w:history="1">
@@ -2125,15 +1889,14 @@
                 <w:rStyle w:val="Collegamentoipertestuale"/>
                 <w:rFonts w:ascii="Afta serif" w:hAnsi="Afta serif"/>
                 <w:noProof/>
-                <w:lang w:val="en-US"/>
               </w:rPr>
               <w:t>2.4.</w:t>
             </w:r>
             <w:r>
               <w:rPr>
-                <w:rFonts w:ascii="Afta serif" w:hAnsi="Afta serif" w:cstheme="minorBidi"/>
-                <w:noProof/>
-                <w:lang w:val="en-US" w:eastAsia="en-US"/>
+                <w:rFonts w:cstheme="minorBidi"/>
+                <w:noProof/>
+                <w:lang w:eastAsia="en-US"/>
               </w:rPr>
               <w:tab/>
             </w:r>
@@ -2142,13 +1905,11 @@
                 <w:rStyle w:val="Collegamentoipertestuale"/>
                 <w:rFonts w:ascii="Afta serif" w:hAnsi="Afta serif"/>
                 <w:noProof/>
-                <w:lang w:val="en-US"/>
               </w:rPr>
               <w:t>Constraints</w:t>
             </w:r>
             <w:r>
               <w:rPr>
-                <w:rFonts w:ascii="Afta serif" w:hAnsi="Afta serif"/>
                 <w:noProof/>
                 <w:webHidden/>
               </w:rPr>
@@ -2156,7 +1917,6 @@
             </w:r>
             <w:r>
               <w:rPr>
-                <w:rFonts w:ascii="Afta serif" w:hAnsi="Afta serif"/>
                 <w:noProof/>
                 <w:webHidden/>
               </w:rPr>
@@ -2164,7 +1924,6 @@
             </w:r>
             <w:r>
               <w:rPr>
-                <w:rFonts w:ascii="Afta serif" w:hAnsi="Afta serif"/>
                 <w:noProof/>
                 <w:webHidden/>
               </w:rPr>
@@ -2172,14 +1931,12 @@
             </w:r>
             <w:r>
               <w:rPr>
-                <w:rFonts w:ascii="Afta serif" w:hAnsi="Afta serif"/>
-                <w:noProof/>
-                <w:webHidden/>
-              </w:rPr>
-            </w:r>
-            <w:r>
-              <w:rPr>
-                <w:rFonts w:ascii="Afta serif" w:hAnsi="Afta serif"/>
+                <w:noProof/>
+                <w:webHidden/>
+              </w:rPr>
+            </w:r>
+            <w:r>
+              <w:rPr>
                 <w:noProof/>
                 <w:webHidden/>
               </w:rPr>
@@ -2187,7 +1944,6 @@
             </w:r>
             <w:r>
               <w:rPr>
-                <w:rFonts w:ascii="Afta serif" w:hAnsi="Afta serif"/>
                 <w:noProof/>
                 <w:webHidden/>
               </w:rPr>
@@ -2195,7 +1951,6 @@
             </w:r>
             <w:r>
               <w:rPr>
-                <w:rFonts w:ascii="Afta serif" w:hAnsi="Afta serif"/>
                 <w:noProof/>
                 <w:webHidden/>
               </w:rPr>
@@ -2206,14 +1961,10 @@
         <w:p>
           <w:pPr>
             <w:pStyle w:val="Sommario2"/>
-            <w:tabs>
-              <w:tab w:val="left" w:pos="880"/>
-              <w:tab w:val="right" w:leader="dot" w:pos="9628"/>
-            </w:tabs>
             <w:rPr>
-              <w:rFonts w:ascii="Afta serif" w:hAnsi="Afta serif" w:cstheme="minorBidi"/>
+              <w:rFonts w:cstheme="minorBidi"/>
               <w:noProof/>
-              <w:lang w:val="en-US" w:eastAsia="en-US"/>
+              <w:lang w:eastAsia="en-US"/>
             </w:rPr>
           </w:pPr>
           <w:hyperlink w:anchor="_Toc433453832" w:history="1">
@@ -2222,15 +1973,14 @@
                 <w:rStyle w:val="Collegamentoipertestuale"/>
                 <w:rFonts w:ascii="Afta serif" w:hAnsi="Afta serif"/>
                 <w:noProof/>
-                <w:lang w:val="en-US"/>
               </w:rPr>
               <w:t>2.5.</w:t>
             </w:r>
             <w:r>
               <w:rPr>
-                <w:rFonts w:ascii="Afta serif" w:hAnsi="Afta serif" w:cstheme="minorBidi"/>
-                <w:noProof/>
-                <w:lang w:val="en-US" w:eastAsia="en-US"/>
+                <w:rFonts w:cstheme="minorBidi"/>
+                <w:noProof/>
+                <w:lang w:eastAsia="en-US"/>
               </w:rPr>
               <w:tab/>
             </w:r>
@@ -2239,13 +1989,11 @@
                 <w:rStyle w:val="Collegamentoipertestuale"/>
                 <w:rFonts w:ascii="Afta serif" w:hAnsi="Afta serif"/>
                 <w:noProof/>
-                <w:lang w:val="en-US"/>
               </w:rPr>
               <w:t>Assumptions and Dependencies</w:t>
             </w:r>
             <w:r>
               <w:rPr>
-                <w:rFonts w:ascii="Afta serif" w:hAnsi="Afta serif"/>
                 <w:noProof/>
                 <w:webHidden/>
               </w:rPr>
@@ -2253,7 +2001,6 @@
             </w:r>
             <w:r>
               <w:rPr>
-                <w:rFonts w:ascii="Afta serif" w:hAnsi="Afta serif"/>
                 <w:noProof/>
                 <w:webHidden/>
               </w:rPr>
@@ -2261,7 +2008,6 @@
             </w:r>
             <w:r>
               <w:rPr>
-                <w:rFonts w:ascii="Afta serif" w:hAnsi="Afta serif"/>
                 <w:noProof/>
                 <w:webHidden/>
               </w:rPr>
@@ -2269,14 +2015,12 @@
             </w:r>
             <w:r>
               <w:rPr>
-                <w:rFonts w:ascii="Afta serif" w:hAnsi="Afta serif"/>
-                <w:noProof/>
-                <w:webHidden/>
-              </w:rPr>
-            </w:r>
-            <w:r>
-              <w:rPr>
-                <w:rFonts w:ascii="Afta serif" w:hAnsi="Afta serif"/>
+                <w:noProof/>
+                <w:webHidden/>
+              </w:rPr>
+            </w:r>
+            <w:r>
+              <w:rPr>
                 <w:noProof/>
                 <w:webHidden/>
               </w:rPr>
@@ -2284,7 +2028,6 @@
             </w:r>
             <w:r>
               <w:rPr>
-                <w:rFonts w:ascii="Afta serif" w:hAnsi="Afta serif"/>
                 <w:noProof/>
                 <w:webHidden/>
               </w:rPr>
@@ -2292,7 +2035,6 @@
             </w:r>
             <w:r>
               <w:rPr>
-                <w:rFonts w:ascii="Afta serif" w:hAnsi="Afta serif"/>
                 <w:noProof/>
                 <w:webHidden/>
               </w:rPr>
@@ -2304,9 +2046,8 @@
           <w:pPr>
             <w:pStyle w:val="Sommario1"/>
             <w:rPr>
-              <w:rFonts w:ascii="Afta serif" w:eastAsiaTheme="minorEastAsia" w:hAnsi="Afta serif"/>
+              <w:rFonts w:eastAsiaTheme="minorEastAsia"/>
               <w:noProof/>
-              <w:lang w:val="en-US"/>
             </w:rPr>
           </w:pPr>
           <w:hyperlink w:anchor="_Toc433453833" w:history="1">
@@ -2315,15 +2056,13 @@
                 <w:rStyle w:val="Collegamentoipertestuale"/>
                 <w:rFonts w:ascii="Afta serif" w:hAnsi="Afta serif"/>
                 <w:noProof/>
-                <w:lang w:val="en-US"/>
               </w:rPr>
               <w:t>3.</w:t>
             </w:r>
             <w:r>
               <w:rPr>
-                <w:rFonts w:ascii="Afta serif" w:eastAsiaTheme="minorEastAsia" w:hAnsi="Afta serif"/>
-                <w:noProof/>
-                <w:lang w:val="en-US"/>
+                <w:rFonts w:eastAsiaTheme="minorEastAsia"/>
+                <w:noProof/>
               </w:rPr>
               <w:tab/>
             </w:r>
@@ -2332,13 +2071,11 @@
                 <w:rStyle w:val="Collegamentoipertestuale"/>
                 <w:rFonts w:ascii="Afta serif" w:hAnsi="Afta serif"/>
                 <w:noProof/>
-                <w:lang w:val="en-US"/>
               </w:rPr>
               <w:t>Specific Requirements</w:t>
             </w:r>
             <w:r>
               <w:rPr>
-                <w:rFonts w:ascii="Afta serif" w:hAnsi="Afta serif"/>
                 <w:noProof/>
                 <w:webHidden/>
               </w:rPr>
@@ -2346,7 +2083,6 @@
             </w:r>
             <w:r>
               <w:rPr>
-                <w:rFonts w:ascii="Afta serif" w:hAnsi="Afta serif"/>
                 <w:noProof/>
                 <w:webHidden/>
               </w:rPr>
@@ -2354,7 +2090,6 @@
             </w:r>
             <w:r>
               <w:rPr>
-                <w:rFonts w:ascii="Afta serif" w:hAnsi="Afta serif"/>
                 <w:noProof/>
                 <w:webHidden/>
               </w:rPr>
@@ -2362,14 +2097,12 @@
             </w:r>
             <w:r>
               <w:rPr>
-                <w:rFonts w:ascii="Afta serif" w:hAnsi="Afta serif"/>
-                <w:noProof/>
-                <w:webHidden/>
-              </w:rPr>
-            </w:r>
-            <w:r>
-              <w:rPr>
-                <w:rFonts w:ascii="Afta serif" w:hAnsi="Afta serif"/>
+                <w:noProof/>
+                <w:webHidden/>
+              </w:rPr>
+            </w:r>
+            <w:r>
+              <w:rPr>
                 <w:noProof/>
                 <w:webHidden/>
               </w:rPr>
@@ -2377,7 +2110,6 @@
             </w:r>
             <w:r>
               <w:rPr>
-                <w:rFonts w:ascii="Afta serif" w:hAnsi="Afta serif"/>
                 <w:noProof/>
                 <w:webHidden/>
               </w:rPr>
@@ -2385,7 +2117,6 @@
             </w:r>
             <w:r>
               <w:rPr>
-                <w:rFonts w:ascii="Afta serif" w:hAnsi="Afta serif"/>
                 <w:noProof/>
                 <w:webHidden/>
               </w:rPr>
@@ -2396,14 +2127,10 @@
         <w:p>
           <w:pPr>
             <w:pStyle w:val="Sommario2"/>
-            <w:tabs>
-              <w:tab w:val="left" w:pos="880"/>
-              <w:tab w:val="right" w:leader="dot" w:pos="9628"/>
-            </w:tabs>
             <w:rPr>
-              <w:rFonts w:ascii="Afta serif" w:hAnsi="Afta serif" w:cstheme="minorBidi"/>
+              <w:rFonts w:cstheme="minorBidi"/>
               <w:noProof/>
-              <w:lang w:val="en-US" w:eastAsia="en-US"/>
+              <w:lang w:eastAsia="en-US"/>
             </w:rPr>
           </w:pPr>
           <w:hyperlink w:anchor="_Toc433453834" w:history="1">
@@ -2412,15 +2139,14 @@
                 <w:rStyle w:val="Collegamentoipertestuale"/>
                 <w:rFonts w:ascii="Afta serif" w:hAnsi="Afta serif"/>
                 <w:noProof/>
-                <w:lang w:val="en-US"/>
               </w:rPr>
               <w:t>3.1.</w:t>
             </w:r>
             <w:r>
               <w:rPr>
-                <w:rFonts w:ascii="Afta serif" w:hAnsi="Afta serif" w:cstheme="minorBidi"/>
-                <w:noProof/>
-                <w:lang w:val="en-US" w:eastAsia="en-US"/>
+                <w:rFonts w:cstheme="minorBidi"/>
+                <w:noProof/>
+                <w:lang w:eastAsia="en-US"/>
               </w:rPr>
               <w:tab/>
             </w:r>
@@ -2429,13 +2155,11 @@
                 <w:rStyle w:val="Collegamentoipertestuale"/>
                 <w:rFonts w:ascii="Afta serif" w:hAnsi="Afta serif"/>
                 <w:noProof/>
-                <w:lang w:val="en-US"/>
               </w:rPr>
               <w:t>The world and the machine</w:t>
             </w:r>
             <w:r>
               <w:rPr>
-                <w:rFonts w:ascii="Afta serif" w:hAnsi="Afta serif"/>
                 <w:noProof/>
                 <w:webHidden/>
               </w:rPr>
@@ -2443,7 +2167,6 @@
             </w:r>
             <w:r>
               <w:rPr>
-                <w:rFonts w:ascii="Afta serif" w:hAnsi="Afta serif"/>
                 <w:noProof/>
                 <w:webHidden/>
               </w:rPr>
@@ -2451,7 +2174,6 @@
             </w:r>
             <w:r>
               <w:rPr>
-                <w:rFonts w:ascii="Afta serif" w:hAnsi="Afta serif"/>
                 <w:noProof/>
                 <w:webHidden/>
               </w:rPr>
@@ -2459,14 +2181,12 @@
             </w:r>
             <w:r>
               <w:rPr>
-                <w:rFonts w:ascii="Afta serif" w:hAnsi="Afta serif"/>
-                <w:noProof/>
-                <w:webHidden/>
-              </w:rPr>
-            </w:r>
-            <w:r>
-              <w:rPr>
-                <w:rFonts w:ascii="Afta serif" w:hAnsi="Afta serif"/>
+                <w:noProof/>
+                <w:webHidden/>
+              </w:rPr>
+            </w:r>
+            <w:r>
+              <w:rPr>
                 <w:noProof/>
                 <w:webHidden/>
               </w:rPr>
@@ -2474,7 +2194,6 @@
             </w:r>
             <w:r>
               <w:rPr>
-                <w:rFonts w:ascii="Afta serif" w:hAnsi="Afta serif"/>
                 <w:noProof/>
                 <w:webHidden/>
               </w:rPr>
@@ -2482,7 +2201,6 @@
             </w:r>
             <w:r>
               <w:rPr>
-                <w:rFonts w:ascii="Afta serif" w:hAnsi="Afta serif"/>
                 <w:noProof/>
                 <w:webHidden/>
               </w:rPr>
@@ -2493,14 +2211,10 @@
         <w:p>
           <w:pPr>
             <w:pStyle w:val="Sommario2"/>
-            <w:tabs>
-              <w:tab w:val="left" w:pos="880"/>
-              <w:tab w:val="right" w:leader="dot" w:pos="9628"/>
-            </w:tabs>
             <w:rPr>
-              <w:rFonts w:ascii="Afta serif" w:hAnsi="Afta serif" w:cstheme="minorBidi"/>
+              <w:rFonts w:cstheme="minorBidi"/>
               <w:noProof/>
-              <w:lang w:val="en-US" w:eastAsia="en-US"/>
+              <w:lang w:eastAsia="en-US"/>
             </w:rPr>
           </w:pPr>
           <w:hyperlink w:anchor="_Toc433453835" w:history="1">
@@ -2509,15 +2223,14 @@
                 <w:rStyle w:val="Collegamentoipertestuale"/>
                 <w:rFonts w:ascii="Afta serif" w:hAnsi="Afta serif"/>
                 <w:noProof/>
-                <w:lang w:val="en-US"/>
               </w:rPr>
               <w:t>3.2.</w:t>
             </w:r>
             <w:r>
               <w:rPr>
-                <w:rFonts w:ascii="Afta serif" w:hAnsi="Afta serif" w:cstheme="minorBidi"/>
-                <w:noProof/>
-                <w:lang w:val="en-US" w:eastAsia="en-US"/>
+                <w:rFonts w:cstheme="minorBidi"/>
+                <w:noProof/>
+                <w:lang w:eastAsia="en-US"/>
               </w:rPr>
               <w:tab/>
             </w:r>
@@ -2526,13 +2239,11 @@
                 <w:rStyle w:val="Collegamentoipertestuale"/>
                 <w:rFonts w:ascii="Afta serif" w:hAnsi="Afta serif"/>
                 <w:noProof/>
-                <w:lang w:val="en-US"/>
               </w:rPr>
               <w:t>Functional requirements</w:t>
             </w:r>
             <w:r>
               <w:rPr>
-                <w:rFonts w:ascii="Afta serif" w:hAnsi="Afta serif"/>
                 <w:noProof/>
                 <w:webHidden/>
               </w:rPr>
@@ -2540,7 +2251,6 @@
             </w:r>
             <w:r>
               <w:rPr>
-                <w:rFonts w:ascii="Afta serif" w:hAnsi="Afta serif"/>
                 <w:noProof/>
                 <w:webHidden/>
               </w:rPr>
@@ -2548,7 +2258,6 @@
             </w:r>
             <w:r>
               <w:rPr>
-                <w:rFonts w:ascii="Afta serif" w:hAnsi="Afta serif"/>
                 <w:noProof/>
                 <w:webHidden/>
               </w:rPr>
@@ -2556,14 +2265,12 @@
             </w:r>
             <w:r>
               <w:rPr>
-                <w:rFonts w:ascii="Afta serif" w:hAnsi="Afta serif"/>
-                <w:noProof/>
-                <w:webHidden/>
-              </w:rPr>
-            </w:r>
-            <w:r>
-              <w:rPr>
-                <w:rFonts w:ascii="Afta serif" w:hAnsi="Afta serif"/>
+                <w:noProof/>
+                <w:webHidden/>
+              </w:rPr>
+            </w:r>
+            <w:r>
+              <w:rPr>
                 <w:noProof/>
                 <w:webHidden/>
               </w:rPr>
@@ -2571,7 +2278,6 @@
             </w:r>
             <w:r>
               <w:rPr>
-                <w:rFonts w:ascii="Afta serif" w:hAnsi="Afta serif"/>
                 <w:noProof/>
                 <w:webHidden/>
               </w:rPr>
@@ -2579,7 +2285,6 @@
             </w:r>
             <w:r>
               <w:rPr>
-                <w:rFonts w:ascii="Afta serif" w:hAnsi="Afta serif"/>
                 <w:noProof/>
                 <w:webHidden/>
               </w:rPr>
@@ -2590,14 +2295,10 @@
         <w:p>
           <w:pPr>
             <w:pStyle w:val="Sommario2"/>
-            <w:tabs>
-              <w:tab w:val="left" w:pos="880"/>
-              <w:tab w:val="right" w:leader="dot" w:pos="9628"/>
-            </w:tabs>
             <w:rPr>
-              <w:rFonts w:ascii="Afta serif" w:hAnsi="Afta serif" w:cstheme="minorBidi"/>
+              <w:rFonts w:cstheme="minorBidi"/>
               <w:noProof/>
-              <w:lang w:val="en-US" w:eastAsia="en-US"/>
+              <w:lang w:eastAsia="en-US"/>
             </w:rPr>
           </w:pPr>
           <w:hyperlink w:anchor="_Toc433453836" w:history="1">
@@ -2606,15 +2307,14 @@
                 <w:rStyle w:val="Collegamentoipertestuale"/>
                 <w:rFonts w:ascii="Afta serif" w:hAnsi="Afta serif"/>
                 <w:noProof/>
-                <w:lang w:val="en-US"/>
               </w:rPr>
               <w:t>3.3.</w:t>
             </w:r>
             <w:r>
               <w:rPr>
-                <w:rFonts w:ascii="Afta serif" w:hAnsi="Afta serif" w:cstheme="minorBidi"/>
-                <w:noProof/>
-                <w:lang w:val="en-US" w:eastAsia="en-US"/>
+                <w:rFonts w:cstheme="minorBidi"/>
+                <w:noProof/>
+                <w:lang w:eastAsia="en-US"/>
               </w:rPr>
               <w:tab/>
             </w:r>
@@ -2623,13 +2323,11 @@
                 <w:rStyle w:val="Collegamentoipertestuale"/>
                 <w:rFonts w:ascii="Afta serif" w:hAnsi="Afta serif"/>
                 <w:noProof/>
-                <w:lang w:val="en-US"/>
               </w:rPr>
               <w:t>Non Functional requirements</w:t>
             </w:r>
             <w:r>
               <w:rPr>
-                <w:rFonts w:ascii="Afta serif" w:hAnsi="Afta serif"/>
                 <w:noProof/>
                 <w:webHidden/>
               </w:rPr>
@@ -2637,7 +2335,6 @@
             </w:r>
             <w:r>
               <w:rPr>
-                <w:rFonts w:ascii="Afta serif" w:hAnsi="Afta serif"/>
                 <w:noProof/>
                 <w:webHidden/>
               </w:rPr>
@@ -2645,7 +2342,6 @@
             </w:r>
             <w:r>
               <w:rPr>
-                <w:rFonts w:ascii="Afta serif" w:hAnsi="Afta serif"/>
                 <w:noProof/>
                 <w:webHidden/>
               </w:rPr>
@@ -2653,14 +2349,12 @@
             </w:r>
             <w:r>
               <w:rPr>
-                <w:rFonts w:ascii="Afta serif" w:hAnsi="Afta serif"/>
-                <w:noProof/>
-                <w:webHidden/>
-              </w:rPr>
-            </w:r>
-            <w:r>
-              <w:rPr>
-                <w:rFonts w:ascii="Afta serif" w:hAnsi="Afta serif"/>
+                <w:noProof/>
+                <w:webHidden/>
+              </w:rPr>
+            </w:r>
+            <w:r>
+              <w:rPr>
                 <w:noProof/>
                 <w:webHidden/>
               </w:rPr>
@@ -2668,7 +2362,6 @@
             </w:r>
             <w:r>
               <w:rPr>
-                <w:rFonts w:ascii="Afta serif" w:hAnsi="Afta serif"/>
                 <w:noProof/>
                 <w:webHidden/>
               </w:rPr>
@@ -2676,7 +2369,6 @@
             </w:r>
             <w:r>
               <w:rPr>
-                <w:rFonts w:ascii="Afta serif" w:hAnsi="Afta serif"/>
                 <w:noProof/>
                 <w:webHidden/>
               </w:rPr>
@@ -2688,9 +2380,8 @@
           <w:pPr>
             <w:pStyle w:val="Sommario1"/>
             <w:rPr>
-              <w:rFonts w:ascii="Afta serif" w:eastAsiaTheme="minorEastAsia" w:hAnsi="Afta serif"/>
+              <w:rFonts w:eastAsiaTheme="minorEastAsia"/>
               <w:noProof/>
-              <w:lang w:val="en-US"/>
             </w:rPr>
           </w:pPr>
           <w:hyperlink w:anchor="_Toc433453837" w:history="1">
@@ -2699,15 +2390,13 @@
                 <w:rStyle w:val="Collegamentoipertestuale"/>
                 <w:rFonts w:ascii="Afta serif" w:hAnsi="Afta serif"/>
                 <w:noProof/>
-                <w:lang w:val="en-US"/>
               </w:rPr>
               <w:t>4.</w:t>
             </w:r>
             <w:r>
               <w:rPr>
-                <w:rFonts w:ascii="Afta serif" w:eastAsiaTheme="minorEastAsia" w:hAnsi="Afta serif"/>
-                <w:noProof/>
-                <w:lang w:val="en-US"/>
+                <w:rFonts w:eastAsiaTheme="minorEastAsia"/>
+                <w:noProof/>
               </w:rPr>
               <w:tab/>
             </w:r>
@@ -2716,13 +2405,11 @@
                 <w:rStyle w:val="Collegamentoipertestuale"/>
                 <w:rFonts w:ascii="Afta serif" w:hAnsi="Afta serif"/>
                 <w:noProof/>
-                <w:lang w:val="en-US"/>
               </w:rPr>
               <w:t>Appendices</w:t>
             </w:r>
             <w:r>
               <w:rPr>
-                <w:rFonts w:ascii="Afta serif" w:hAnsi="Afta serif"/>
                 <w:noProof/>
                 <w:webHidden/>
               </w:rPr>
@@ -2730,7 +2417,6 @@
             </w:r>
             <w:r>
               <w:rPr>
-                <w:rFonts w:ascii="Afta serif" w:hAnsi="Afta serif"/>
                 <w:noProof/>
                 <w:webHidden/>
               </w:rPr>
@@ -2738,7 +2424,6 @@
             </w:r>
             <w:r>
               <w:rPr>
-                <w:rFonts w:ascii="Afta serif" w:hAnsi="Afta serif"/>
                 <w:noProof/>
                 <w:webHidden/>
               </w:rPr>
@@ -2746,14 +2431,12 @@
             </w:r>
             <w:r>
               <w:rPr>
-                <w:rFonts w:ascii="Afta serif" w:hAnsi="Afta serif"/>
-                <w:noProof/>
-                <w:webHidden/>
-              </w:rPr>
-            </w:r>
-            <w:r>
-              <w:rPr>
-                <w:rFonts w:ascii="Afta serif" w:hAnsi="Afta serif"/>
+                <w:noProof/>
+                <w:webHidden/>
+              </w:rPr>
+            </w:r>
+            <w:r>
+              <w:rPr>
                 <w:noProof/>
                 <w:webHidden/>
               </w:rPr>
@@ -2761,7 +2444,6 @@
             </w:r>
             <w:r>
               <w:rPr>
-                <w:rFonts w:ascii="Afta serif" w:hAnsi="Afta serif"/>
                 <w:noProof/>
                 <w:webHidden/>
               </w:rPr>
@@ -2769,7 +2451,6 @@
             </w:r>
             <w:r>
               <w:rPr>
-                <w:rFonts w:ascii="Afta serif" w:hAnsi="Afta serif"/>
                 <w:noProof/>
                 <w:webHidden/>
               </w:rPr>
@@ -2781,9 +2462,8 @@
           <w:pPr>
             <w:pStyle w:val="Sommario1"/>
             <w:rPr>
-              <w:rFonts w:ascii="Afta serif" w:eastAsiaTheme="minorEastAsia" w:hAnsi="Afta serif"/>
+              <w:rFonts w:eastAsiaTheme="minorEastAsia"/>
               <w:noProof/>
-              <w:lang w:val="en-US"/>
             </w:rPr>
           </w:pPr>
           <w:hyperlink w:anchor="_Toc433453838" w:history="1">
@@ -2792,15 +2472,13 @@
                 <w:rStyle w:val="Collegamentoipertestuale"/>
                 <w:rFonts w:ascii="Afta serif" w:hAnsi="Afta serif"/>
                 <w:noProof/>
-                <w:lang w:val="en-US"/>
               </w:rPr>
               <w:t>5.</w:t>
             </w:r>
             <w:r>
               <w:rPr>
-                <w:rFonts w:ascii="Afta serif" w:eastAsiaTheme="minorEastAsia" w:hAnsi="Afta serif"/>
-                <w:noProof/>
-                <w:lang w:val="en-US"/>
+                <w:rFonts w:eastAsiaTheme="minorEastAsia"/>
+                <w:noProof/>
               </w:rPr>
               <w:tab/>
             </w:r>
@@ -2809,13 +2487,11 @@
                 <w:rStyle w:val="Collegamentoipertestuale"/>
                 <w:rFonts w:ascii="Afta serif" w:hAnsi="Afta serif"/>
                 <w:noProof/>
-                <w:lang w:val="en-US"/>
               </w:rPr>
               <w:t>Index</w:t>
             </w:r>
             <w:r>
               <w:rPr>
-                <w:rFonts w:ascii="Afta serif" w:hAnsi="Afta serif"/>
                 <w:noProof/>
                 <w:webHidden/>
               </w:rPr>
@@ -2823,7 +2499,6 @@
             </w:r>
             <w:r>
               <w:rPr>
-                <w:rFonts w:ascii="Afta serif" w:hAnsi="Afta serif"/>
                 <w:noProof/>
                 <w:webHidden/>
               </w:rPr>
@@ -2831,7 +2506,6 @@
             </w:r>
             <w:r>
               <w:rPr>
-                <w:rFonts w:ascii="Afta serif" w:hAnsi="Afta serif"/>
                 <w:noProof/>
                 <w:webHidden/>
               </w:rPr>
@@ -2839,14 +2513,12 @@
             </w:r>
             <w:r>
               <w:rPr>
-                <w:rFonts w:ascii="Afta serif" w:hAnsi="Afta serif"/>
-                <w:noProof/>
-                <w:webHidden/>
-              </w:rPr>
-            </w:r>
-            <w:r>
-              <w:rPr>
-                <w:rFonts w:ascii="Afta serif" w:hAnsi="Afta serif"/>
+                <w:noProof/>
+                <w:webHidden/>
+              </w:rPr>
+            </w:r>
+            <w:r>
+              <w:rPr>
                 <w:noProof/>
                 <w:webHidden/>
               </w:rPr>
@@ -2854,7 +2526,6 @@
             </w:r>
             <w:r>
               <w:rPr>
-                <w:rFonts w:ascii="Afta serif" w:hAnsi="Afta serif"/>
                 <w:noProof/>
                 <w:webHidden/>
               </w:rPr>
@@ -2862,7 +2533,6 @@
             </w:r>
             <w:r>
               <w:rPr>
-                <w:rFonts w:ascii="Afta serif" w:hAnsi="Afta serif"/>
                 <w:noProof/>
                 <w:webHidden/>
               </w:rPr>
@@ -2875,7 +2545,6 @@
             <w:rPr>
               <w:rFonts w:ascii="Afta serif" w:hAnsi="Afta serif"/>
               <w:b/>
-              <w:bCs/>
             </w:rPr>
             <w:fldChar w:fldCharType="end"/>
           </w:r>
@@ -2883,34 +2552,16 @@
       </w:sdtContent>
     </w:sdt>
     <w:p>
-      <w:pPr>
-        <w:rPr>
-          <w:rFonts w:ascii="Afta serif" w:hAnsi="Afta serif"/>
-          <w:b/>
-          <w:lang w:val="en-US"/>
-        </w:rPr>
-      </w:pPr>
       <w:r>
-        <w:rPr>
-          <w:rFonts w:ascii="Afta serif" w:hAnsi="Afta serif"/>
-          <w:b/>
-          <w:lang w:val="en-US"/>
-        </w:rPr>
         <w:br w:type="page"/>
       </w:r>
     </w:p>
     <w:p>
       <w:pPr>
         <w:pStyle w:val="Titolo1"/>
-        <w:rPr>
-          <w:lang w:val="en-US"/>
-        </w:rPr>
       </w:pPr>
       <w:bookmarkStart w:id="0" w:name="_Toc433453821"/>
       <w:r>
-        <w:rPr>
-          <w:lang w:val="en-US"/>
-        </w:rPr>
         <w:lastRenderedPageBreak/>
         <w:t>Introduction</w:t>
       </w:r>
@@ -2919,16 +2570,9 @@
     <w:p>
       <w:pPr>
         <w:pStyle w:val="Titolo2"/>
-        <w:spacing w:after="120"/>
-        <w:rPr>
-          <w:lang w:val="en-US"/>
-        </w:rPr>
       </w:pPr>
       <w:bookmarkStart w:id="1" w:name="_Toc433453822"/>
       <w:r>
-        <w:rPr>
-          <w:lang w:val="en-US"/>
-        </w:rPr>
         <w:t>Purpose</w:t>
       </w:r>
       <w:bookmarkStart w:id="2" w:name="_GoBack"/>
@@ -2938,16 +2582,9 @@
     <w:p>
       <w:pPr>
         <w:pStyle w:val="Titolo2"/>
-        <w:spacing w:after="120"/>
-        <w:rPr>
-          <w:lang w:val="en-US"/>
-        </w:rPr>
       </w:pPr>
       <w:bookmarkStart w:id="3" w:name="_Toc433453823"/>
       <w:r>
-        <w:rPr>
-          <w:lang w:val="en-US"/>
-        </w:rPr>
         <w:t>Scope</w:t>
       </w:r>
       <w:bookmarkEnd w:id="3"/>
@@ -2955,15 +2592,9 @@
     <w:p>
       <w:pPr>
         <w:pStyle w:val="Titolo2"/>
-        <w:rPr>
-          <w:lang w:val="en-US"/>
-        </w:rPr>
       </w:pPr>
       <w:bookmarkStart w:id="4" w:name="_Toc433453824"/>
       <w:r>
-        <w:rPr>
-          <w:lang w:val="en-US"/>
-        </w:rPr>
         <w:t>Definitions, acronyms, abbreviations</w:t>
       </w:r>
       <w:bookmarkEnd w:id="4"/>
@@ -2971,15 +2602,9 @@
     <w:p>
       <w:pPr>
         <w:pStyle w:val="Titolo2"/>
-        <w:rPr>
-          <w:lang w:val="en-US"/>
-        </w:rPr>
       </w:pPr>
       <w:bookmarkStart w:id="5" w:name="_Toc433453825"/>
       <w:r>
-        <w:rPr>
-          <w:lang w:val="en-US"/>
-        </w:rPr>
         <w:t>Reference documents</w:t>
       </w:r>
       <w:bookmarkEnd w:id="5"/>
@@ -2990,9 +2615,6 @@
       </w:pPr>
       <w:bookmarkStart w:id="6" w:name="_Toc433453826"/>
       <w:r>
-        <w:rPr>
-          <w:lang w:val="en-US"/>
-        </w:rPr>
         <w:t>Overview</w:t>
       </w:r>
       <w:bookmarkEnd w:id="6"/>
@@ -3000,15 +2622,9 @@
     <w:p>
       <w:pPr>
         <w:pStyle w:val="Titolo1"/>
-        <w:rPr>
-          <w:lang w:val="en-US"/>
-        </w:rPr>
       </w:pPr>
       <w:bookmarkStart w:id="7" w:name="_Toc433453827"/>
       <w:r>
-        <w:rPr>
-          <w:lang w:val="en-US"/>
-        </w:rPr>
         <w:t>Overall Description</w:t>
       </w:r>
       <w:bookmarkEnd w:id="7"/>
@@ -3016,15 +2632,9 @@
     <w:p>
       <w:pPr>
         <w:pStyle w:val="Titolo2"/>
-        <w:rPr>
-          <w:lang w:val="en-US"/>
-        </w:rPr>
       </w:pPr>
       <w:bookmarkStart w:id="8" w:name="_Toc433453828"/>
       <w:r>
-        <w:rPr>
-          <w:lang w:val="en-US"/>
-        </w:rPr>
         <w:t>Product perspective</w:t>
       </w:r>
       <w:bookmarkEnd w:id="8"/>
@@ -3032,15 +2642,9 @@
     <w:p>
       <w:pPr>
         <w:pStyle w:val="Titolo2"/>
-        <w:rPr>
-          <w:lang w:val="en-US"/>
-        </w:rPr>
       </w:pPr>
       <w:bookmarkStart w:id="9" w:name="_Toc433453829"/>
       <w:r>
-        <w:rPr>
-          <w:lang w:val="en-US"/>
-        </w:rPr>
         <w:t>Product functions</w:t>
       </w:r>
       <w:bookmarkEnd w:id="9"/>
@@ -3048,15 +2652,9 @@
     <w:p>
       <w:pPr>
         <w:pStyle w:val="Titolo2"/>
-        <w:rPr>
-          <w:lang w:val="en-US"/>
-        </w:rPr>
       </w:pPr>
       <w:bookmarkStart w:id="10" w:name="_Toc433453830"/>
       <w:r>
-        <w:rPr>
-          <w:lang w:val="en-US"/>
-        </w:rPr>
         <w:t>User characteristics</w:t>
       </w:r>
       <w:bookmarkEnd w:id="10"/>
@@ -3064,15 +2662,9 @@
     <w:p>
       <w:pPr>
         <w:pStyle w:val="Titolo2"/>
-        <w:rPr>
-          <w:lang w:val="en-US"/>
-        </w:rPr>
       </w:pPr>
       <w:bookmarkStart w:id="11" w:name="_Toc433453831"/>
       <w:r>
-        <w:rPr>
-          <w:lang w:val="en-US"/>
-        </w:rPr>
         <w:t>Constraints</w:t>
       </w:r>
       <w:bookmarkEnd w:id="11"/>
@@ -3080,15 +2672,9 @@
     <w:p>
       <w:pPr>
         <w:pStyle w:val="Titolo2"/>
-        <w:rPr>
-          <w:lang w:val="en-US"/>
-        </w:rPr>
       </w:pPr>
       <w:bookmarkStart w:id="12" w:name="_Toc433453832"/>
       <w:r>
-        <w:rPr>
-          <w:lang w:val="en-US"/>
-        </w:rPr>
         <w:t>Assumptions and Dependencies</w:t>
       </w:r>
       <w:bookmarkEnd w:id="12"/>
@@ -3096,15 +2682,9 @@
     <w:p>
       <w:pPr>
         <w:pStyle w:val="Titolo1"/>
-        <w:rPr>
-          <w:lang w:val="en-US"/>
-        </w:rPr>
       </w:pPr>
       <w:bookmarkStart w:id="13" w:name="_Toc433453833"/>
       <w:r>
-        <w:rPr>
-          <w:lang w:val="en-US"/>
-        </w:rPr>
         <w:t>Specific Requirements</w:t>
       </w:r>
       <w:bookmarkEnd w:id="13"/>
@@ -3112,15 +2692,9 @@
     <w:p>
       <w:pPr>
         <w:pStyle w:val="Titolo2"/>
-        <w:rPr>
-          <w:lang w:val="en-US"/>
-        </w:rPr>
       </w:pPr>
       <w:bookmarkStart w:id="14" w:name="_Toc433453834"/>
       <w:r>
-        <w:rPr>
-          <w:lang w:val="en-US"/>
-        </w:rPr>
         <w:t>The world and the machine</w:t>
       </w:r>
       <w:bookmarkEnd w:id="14"/>
@@ -3128,15 +2702,9 @@
     <w:p>
       <w:pPr>
         <w:pStyle w:val="Titolo2"/>
-        <w:rPr>
-          <w:lang w:val="en-US"/>
-        </w:rPr>
       </w:pPr>
       <w:bookmarkStart w:id="15" w:name="_Toc433453835"/>
       <w:r>
-        <w:rPr>
-          <w:lang w:val="en-US"/>
-        </w:rPr>
         <w:t>Functional requirements</w:t>
       </w:r>
       <w:bookmarkEnd w:id="15"/>
@@ -3144,21 +2712,12 @@
     <w:p>
       <w:pPr>
         <w:pStyle w:val="Titolo2"/>
-        <w:rPr>
-          <w:lang w:val="en-US"/>
-        </w:rPr>
       </w:pPr>
       <w:bookmarkStart w:id="16" w:name="_Toc433453836"/>
       <w:r>
-        <w:rPr>
-          <w:lang w:val="en-US"/>
-        </w:rPr>
         <w:t>Non F</w:t>
       </w:r>
       <w:r>
-        <w:rPr>
-          <w:lang w:val="en-US"/>
-        </w:rPr>
         <w:t>unctional requirements</w:t>
       </w:r>
       <w:bookmarkEnd w:id="16"/>
@@ -3166,15 +2725,9 @@
     <w:p>
       <w:pPr>
         <w:pStyle w:val="Titolo1"/>
-        <w:rPr>
-          <w:lang w:val="en-US"/>
-        </w:rPr>
       </w:pPr>
       <w:bookmarkStart w:id="17" w:name="_Toc433453837"/>
       <w:r>
-        <w:rPr>
-          <w:lang w:val="en-US"/>
-        </w:rPr>
         <w:t>Appendices</w:t>
       </w:r>
       <w:bookmarkEnd w:id="17"/>
@@ -3182,15 +2735,9 @@
     <w:p>
       <w:pPr>
         <w:pStyle w:val="Titolo1"/>
-        <w:rPr>
-          <w:lang w:val="en-US"/>
-        </w:rPr>
       </w:pPr>
       <w:bookmarkStart w:id="18" w:name="_Toc433453838"/>
       <w:r>
-        <w:rPr>
-          <w:lang w:val="en-US"/>
-        </w:rPr>
         <w:t>Index</w:t>
       </w:r>
       <w:bookmarkEnd w:id="18"/>
@@ -3212,9 +2759,6 @@
 <w:endnotes xmlns:wpc="http://schemas.microsoft.com/office/word/2010/wordprocessingCanvas" xmlns:mc="http://schemas.openxmlformats.org/markup-compatibility/2006" xmlns:o="urn:schemas-microsoft-com:office:office" xmlns:r="http://schemas.openxmlformats.org/officeDocument/2006/relationships" xmlns:m="http://schemas.openxmlformats.org/officeDocument/2006/math" xmlns:v="urn:schemas-microsoft-com:vml" xmlns:wp14="http://schemas.microsoft.com/office/word/2010/wordprocessingDrawing" xmlns:wp="http://schemas.openxmlformats.org/drawingml/2006/wordprocessingDrawing" xmlns:w10="urn:schemas-microsoft-com:office:word" xmlns:w="http://schemas.openxmlformats.org/wordprocessingml/2006/main" xmlns:w14="http://schemas.microsoft.com/office/word/2010/wordml" xmlns:w15="http://schemas.microsoft.com/office/word/2012/wordml" xmlns:wpg="http://schemas.microsoft.com/office/word/2010/wordprocessingGroup" xmlns:wpi="http://schemas.microsoft.com/office/word/2010/wordprocessingInk" xmlns:wne="http://schemas.microsoft.com/office/word/2006/wordml" xmlns:wps="http://schemas.microsoft.com/office/word/2010/wordprocessingShape" mc:Ignorable="w14 w15 wp14">
   <w:endnote w:type="separator" w:id="-1">
     <w:p>
-      <w:pPr>
-        <w:spacing w:after="0" w:line="240" w:lineRule="auto"/>
-      </w:pPr>
       <w:r>
         <w:separator/>
       </w:r>
@@ -3222,9 +2766,6 @@
   </w:endnote>
   <w:endnote w:type="continuationSeparator" w:id="0">
     <w:p>
-      <w:pPr>
-        <w:spacing w:after="0" w:line="240" w:lineRule="auto"/>
-      </w:pPr>
       <w:r>
         <w:continuationSeparator/>
       </w:r>
@@ -3248,7 +2789,6 @@
       <w:p>
         <w:pPr>
           <w:pStyle w:val="Pidipagina"/>
-          <w:jc w:val="center"/>
         </w:pPr>
         <w:r>
           <w:fldChar w:fldCharType="begin"/>
@@ -3283,9 +2823,6 @@
 <w:footnotes xmlns:wpc="http://schemas.microsoft.com/office/word/2010/wordprocessingCanvas" xmlns:mc="http://schemas.openxmlformats.org/markup-compatibility/2006" xmlns:o="urn:schemas-microsoft-com:office:office" xmlns:r="http://schemas.openxmlformats.org/officeDocument/2006/relationships" xmlns:m="http://schemas.openxmlformats.org/officeDocument/2006/math" xmlns:v="urn:schemas-microsoft-com:vml" xmlns:wp14="http://schemas.microsoft.com/office/word/2010/wordprocessingDrawing" xmlns:wp="http://schemas.openxmlformats.org/drawingml/2006/wordprocessingDrawing" xmlns:w10="urn:schemas-microsoft-com:office:word" xmlns:w="http://schemas.openxmlformats.org/wordprocessingml/2006/main" xmlns:w14="http://schemas.microsoft.com/office/word/2010/wordml" xmlns:w15="http://schemas.microsoft.com/office/word/2012/wordml" xmlns:wpg="http://schemas.microsoft.com/office/word/2010/wordprocessingGroup" xmlns:wpi="http://schemas.microsoft.com/office/word/2010/wordprocessingInk" xmlns:wne="http://schemas.microsoft.com/office/word/2006/wordml" xmlns:wps="http://schemas.microsoft.com/office/word/2010/wordprocessingShape" mc:Ignorable="w14 w15 wp14">
   <w:footnote w:type="separator" w:id="-1">
     <w:p>
-      <w:pPr>
-        <w:spacing w:after="0" w:line="240" w:lineRule="auto"/>
-      </w:pPr>
       <w:r>
         <w:separator/>
       </w:r>
@@ -3293,9 +2830,6 @@
   </w:footnote>
   <w:footnote w:type="continuationSeparator" w:id="0">
     <w:p>
-      <w:pPr>
-        <w:spacing w:after="0" w:line="240" w:lineRule="auto"/>
-      </w:pPr>
       <w:r>
         <w:continuationSeparator/>
       </w:r>
@@ -4364,6 +3898,14 @@
   <w:style w:type="paragraph" w:default="1" w:styleId="Normale">
     <w:name w:val="Normal"/>
     <w:qFormat/>
+    <w:rsid w:val="00A11EEB"/>
+    <w:pPr>
+      <w:outlineLvl w:val="0"/>
+    </w:pPr>
+    <w:rPr>
+      <w:rFonts w:ascii="Georgia" w:hAnsi="Georgia" w:cs="Arial"/>
+      <w:lang w:val="en-US"/>
+    </w:rPr>
   </w:style>
   <w:style w:type="paragraph" w:styleId="Titolo1">
     <w:name w:val="heading 1"/>
@@ -4377,7 +3919,6 @@
       <w:numPr>
         <w:numId w:val="8"/>
       </w:numPr>
-      <w:outlineLvl w:val="0"/>
     </w:pPr>
     <w:rPr>
       <w:rFonts w:ascii="Afta serif" w:hAnsi="Afta serif"/>
@@ -4420,9 +3961,6 @@
       </w:numPr>
       <w:outlineLvl w:val="2"/>
     </w:pPr>
-    <w:rPr>
-      <w:lang w:val="en-US"/>
-    </w:rPr>
   </w:style>
   <w:style w:type="character" w:default="1" w:styleId="Carpredefinitoparagrafo">
     <w:name w:val="Default Paragraph Font"/>
@@ -4692,7 +4230,6 @@
       <w:kern w:val="28"/>
       <w:sz w:val="56"/>
       <w:szCs w:val="56"/>
-      <w:lang w:val="en-US"/>
     </w:rPr>
   </w:style>
   <w:style w:type="character" w:customStyle="1" w:styleId="TitoloCarattere">
@@ -4728,7 +4265,6 @@
       <w:rFonts w:eastAsiaTheme="minorEastAsia" w:cs="Times New Roman"/>
       <w:color w:val="5A5A5A" w:themeColor="text1" w:themeTint="A5"/>
       <w:spacing w:val="15"/>
-      <w:lang w:val="en-US"/>
     </w:rPr>
   </w:style>
   <w:style w:type="character" w:customStyle="1" w:styleId="SottotitoloCarattere">
@@ -5013,7 +4549,7 @@
 </file>
 
 <file path=customXml/itemProps1.xml><?xml version="1.0" encoding="utf-8"?>
-<ds:datastoreItem xmlns:ds="http://schemas.openxmlformats.org/officeDocument/2006/customXml" ds:itemID="{83F58B8E-F58F-486C-8770-B95054EAA145}">
+<ds:datastoreItem xmlns:ds="http://schemas.openxmlformats.org/officeDocument/2006/customXml" ds:itemID="{F412E8D4-CA7E-4420-951E-EBF2C4D44341}">
   <ds:schemaRefs>
     <ds:schemaRef ds:uri="http://schemas.openxmlformats.org/officeDocument/2006/bibliography"/>
   </ds:schemaRefs>

</xml_diff>

<commit_message>
added alloy signature in RASD + pdf format
</commit_message>
<xml_diff>
--- a/OtherStuff/RASD.docx
+++ b/OtherStuff/RASD.docx
@@ -139,7 +139,6 @@
               <w:color w:val="5B9BD5" w:themeColor="accent1"/>
               <w:sz w:val="24"/>
               <w:szCs w:val="24"/>
-              <w:lang w:val="it-IT"/>
             </w:rPr>
             <mc:AlternateContent>
               <mc:Choice Requires="wps">
@@ -212,6 +211,7 @@
                                     <w:b/>
                                     <w:sz w:val="32"/>
                                     <w:szCs w:val="32"/>
+                                    <w:lang w:val="it-IT"/>
                                   </w:rPr>
                                 </w:pPr>
                                 <w:r>
@@ -219,6 +219,7 @@
                                     <w:b/>
                                     <w:sz w:val="32"/>
                                     <w:szCs w:val="32"/>
+                                    <w:lang w:val="it-IT"/>
                                   </w:rPr>
                                   <w:t>A.A. 2015-2016</w:t>
                                 </w:r>
@@ -238,18 +239,8 @@
                                     <w:sz w:val="32"/>
                                     <w:szCs w:val="32"/>
                                   </w:rPr>
-                                  <w:t xml:space="preserve">Software Engineering 2 project: </w:t>
+                                  <w:t>Software Engineering 2 project: MyTaxiService</w:t>
                                 </w:r>
-                                <w:proofErr w:type="spellStart"/>
-                                <w:r>
-                                  <w:rPr>
-                                    <w:b/>
-                                    <w:sz w:val="32"/>
-                                    <w:szCs w:val="32"/>
-                                  </w:rPr>
-                                  <w:t>MyTaxiService</w:t>
-                                </w:r>
-                                <w:proofErr w:type="spellEnd"/>
                               </w:p>
                               <w:p>
                                 <w:pPr>
@@ -312,25 +303,7 @@
                                     <w:szCs w:val="28"/>
                                     <w:lang w:val="it-IT"/>
                                   </w:rPr>
-                                  <w:t>Alessandro Pozzi (</w:t>
-                                </w:r>
-                                <w:proofErr w:type="spellStart"/>
-                                <w:r>
-                                  <w:rPr>
-                                    <w:sz w:val="28"/>
-                                    <w:szCs w:val="28"/>
-                                    <w:lang w:val="it-IT"/>
-                                  </w:rPr>
-                                  <w:t>mat</w:t>
-                                </w:r>
-                                <w:proofErr w:type="spellEnd"/>
-                                <w:r>
-                                  <w:rPr>
-                                    <w:sz w:val="28"/>
-                                    <w:szCs w:val="28"/>
-                                    <w:lang w:val="it-IT"/>
-                                  </w:rPr>
-                                  <w:t xml:space="preserve">. </w:t>
+                                  <w:t xml:space="preserve">Alessandro Pozzi (mat. </w:t>
                                 </w:r>
                                 <w:r>
                                   <w:rPr>
@@ -348,25 +321,7 @@
                                     <w:szCs w:val="28"/>
                                     <w:lang w:val="it-IT"/>
                                   </w:rPr>
-                                  <w:t>), Marco Romani (</w:t>
-                                </w:r>
-                                <w:proofErr w:type="spellStart"/>
-                                <w:r>
-                                  <w:rPr>
-                                    <w:sz w:val="28"/>
-                                    <w:szCs w:val="28"/>
-                                    <w:lang w:val="it-IT"/>
-                                  </w:rPr>
-                                  <w:t>mat</w:t>
-                                </w:r>
-                                <w:proofErr w:type="spellEnd"/>
-                                <w:r>
-                                  <w:rPr>
-                                    <w:sz w:val="28"/>
-                                    <w:szCs w:val="28"/>
-                                    <w:lang w:val="it-IT"/>
-                                  </w:rPr>
-                                  <w:t xml:space="preserve">. </w:t>
+                                  <w:t xml:space="preserve">), Marco Romani (mat. </w:t>
                                 </w:r>
                                 <w:r>
                                   <w:rPr>
@@ -472,6 +427,7 @@
                               <w:b/>
                               <w:sz w:val="32"/>
                               <w:szCs w:val="32"/>
+                              <w:lang w:val="it-IT"/>
                             </w:rPr>
                           </w:pPr>
                           <w:r>
@@ -479,6 +435,7 @@
                               <w:b/>
                               <w:sz w:val="32"/>
                               <w:szCs w:val="32"/>
+                              <w:lang w:val="it-IT"/>
                             </w:rPr>
                             <w:t>A.A. 2015-2016</w:t>
                           </w:r>
@@ -498,18 +455,8 @@
                               <w:sz w:val="32"/>
                               <w:szCs w:val="32"/>
                             </w:rPr>
-                            <w:t xml:space="preserve">Software Engineering 2 project: </w:t>
+                            <w:t>Software Engineering 2 project: MyTaxiService</w:t>
                           </w:r>
-                          <w:proofErr w:type="spellStart"/>
-                          <w:r>
-                            <w:rPr>
-                              <w:b/>
-                              <w:sz w:val="32"/>
-                              <w:szCs w:val="32"/>
-                            </w:rPr>
-                            <w:t>MyTaxiService</w:t>
-                          </w:r>
-                          <w:proofErr w:type="spellEnd"/>
                         </w:p>
                         <w:p>
                           <w:pPr>
@@ -572,25 +519,7 @@
                               <w:szCs w:val="28"/>
                               <w:lang w:val="it-IT"/>
                             </w:rPr>
-                            <w:t>Alessandro Pozzi (</w:t>
-                          </w:r>
-                          <w:proofErr w:type="spellStart"/>
-                          <w:r>
-                            <w:rPr>
-                              <w:sz w:val="28"/>
-                              <w:szCs w:val="28"/>
-                              <w:lang w:val="it-IT"/>
-                            </w:rPr>
-                            <w:t>mat</w:t>
-                          </w:r>
-                          <w:proofErr w:type="spellEnd"/>
-                          <w:r>
-                            <w:rPr>
-                              <w:sz w:val="28"/>
-                              <w:szCs w:val="28"/>
-                              <w:lang w:val="it-IT"/>
-                            </w:rPr>
-                            <w:t xml:space="preserve">. </w:t>
+                            <w:t xml:space="preserve">Alessandro Pozzi (mat. </w:t>
                           </w:r>
                           <w:r>
                             <w:rPr>
@@ -608,25 +537,7 @@
                               <w:szCs w:val="28"/>
                               <w:lang w:val="it-IT"/>
                             </w:rPr>
-                            <w:t>), Marco Romani (</w:t>
-                          </w:r>
-                          <w:proofErr w:type="spellStart"/>
-                          <w:r>
-                            <w:rPr>
-                              <w:sz w:val="28"/>
-                              <w:szCs w:val="28"/>
-                              <w:lang w:val="it-IT"/>
-                            </w:rPr>
-                            <w:t>mat</w:t>
-                          </w:r>
-                          <w:proofErr w:type="spellEnd"/>
-                          <w:r>
-                            <w:rPr>
-                              <w:sz w:val="28"/>
-                              <w:szCs w:val="28"/>
-                              <w:lang w:val="it-IT"/>
-                            </w:rPr>
-                            <w:t xml:space="preserve">. </w:t>
+                            <w:t xml:space="preserve">), Marco Romani (mat. </w:t>
                           </w:r>
                           <w:r>
                             <w:rPr>
@@ -740,7 +651,7 @@
       <w:r>
         <w:fldChar w:fldCharType="separate"/>
       </w:r>
-      <w:hyperlink w:anchor="_Toc434423920" w:history="1">
+      <w:hyperlink w:anchor="_Toc434429975" w:history="1">
         <w:r>
           <w:rPr>
             <w:rStyle w:val="Collegamentoipertestuale"/>
@@ -782,7 +693,7 @@
             <w:noProof/>
             <w:webHidden/>
           </w:rPr>
-          <w:instrText xml:space="preserve"> PAGEREF _Toc434423920 \h </w:instrText>
+          <w:instrText xml:space="preserve"> PAGEREF _Toc434429975 \h </w:instrText>
         </w:r>
         <w:r>
           <w:rPr>
@@ -825,7 +736,7 @@
           <w:lang w:eastAsia="en-US"/>
         </w:rPr>
       </w:pPr>
-      <w:hyperlink w:anchor="_Toc434423921" w:history="1">
+      <w:hyperlink w:anchor="_Toc434429976" w:history="1">
         <w:r>
           <w:rPr>
             <w:rStyle w:val="Collegamentoipertestuale"/>
@@ -852,7 +763,7 @@
             <w:noProof/>
             <w:webHidden/>
           </w:rPr>
-          <w:instrText xml:space="preserve"> PAGEREF _Toc434423921 \h </w:instrText>
+          <w:instrText xml:space="preserve"> PAGEREF _Toc434429976 \h </w:instrText>
         </w:r>
         <w:r>
           <w:rPr>
@@ -895,7 +806,7 @@
           <w:lang w:eastAsia="en-US"/>
         </w:rPr>
       </w:pPr>
-      <w:hyperlink w:anchor="_Toc434423922" w:history="1">
+      <w:hyperlink w:anchor="_Toc434429977" w:history="1">
         <w:r>
           <w:rPr>
             <w:rStyle w:val="Collegamentoipertestuale"/>
@@ -922,7 +833,7 @@
             <w:noProof/>
             <w:webHidden/>
           </w:rPr>
-          <w:instrText xml:space="preserve"> PAGEREF _Toc434423922 \h </w:instrText>
+          <w:instrText xml:space="preserve"> PAGEREF _Toc434429977 \h </w:instrText>
         </w:r>
         <w:r>
           <w:rPr>
@@ -965,7 +876,7 @@
           <w:lang w:eastAsia="en-US"/>
         </w:rPr>
       </w:pPr>
-      <w:hyperlink w:anchor="_Toc434423923" w:history="1">
+      <w:hyperlink w:anchor="_Toc434429978" w:history="1">
         <w:r>
           <w:rPr>
             <w:rStyle w:val="Collegamentoipertestuale"/>
@@ -992,7 +903,7 @@
             <w:noProof/>
             <w:webHidden/>
           </w:rPr>
-          <w:instrText xml:space="preserve"> PAGEREF _Toc434423923 \h </w:instrText>
+          <w:instrText xml:space="preserve"> PAGEREF _Toc434429978 \h </w:instrText>
         </w:r>
         <w:r>
           <w:rPr>
@@ -1012,7 +923,7 @@
             <w:noProof/>
             <w:webHidden/>
           </w:rPr>
-          <w:t>2</w:t>
+          <w:t>3</w:t>
         </w:r>
         <w:r>
           <w:rPr>
@@ -1035,7 +946,7 @@
           <w:lang w:eastAsia="en-US"/>
         </w:rPr>
       </w:pPr>
-      <w:hyperlink w:anchor="_Toc434423924" w:history="1">
+      <w:hyperlink w:anchor="_Toc434429979" w:history="1">
         <w:r>
           <w:rPr>
             <w:rStyle w:val="Collegamentoipertestuale"/>
@@ -1062,7 +973,7 @@
             <w:noProof/>
             <w:webHidden/>
           </w:rPr>
-          <w:instrText xml:space="preserve"> PAGEREF _Toc434423924 \h </w:instrText>
+          <w:instrText xml:space="preserve"> PAGEREF _Toc434429979 \h </w:instrText>
         </w:r>
         <w:r>
           <w:rPr>
@@ -1105,7 +1016,7 @@
           <w:lang w:eastAsia="en-US"/>
         </w:rPr>
       </w:pPr>
-      <w:hyperlink w:anchor="_Toc434423925" w:history="1">
+      <w:hyperlink w:anchor="_Toc434429980" w:history="1">
         <w:r>
           <w:rPr>
             <w:rStyle w:val="Collegamentoipertestuale"/>
@@ -1132,7 +1043,7 @@
             <w:noProof/>
             <w:webHidden/>
           </w:rPr>
-          <w:instrText xml:space="preserve"> PAGEREF _Toc434423925 \h </w:instrText>
+          <w:instrText xml:space="preserve"> PAGEREF _Toc434429980 \h </w:instrText>
         </w:r>
         <w:r>
           <w:rPr>
@@ -1175,7 +1086,7 @@
           <w:lang w:eastAsia="en-US"/>
         </w:rPr>
       </w:pPr>
-      <w:hyperlink w:anchor="_Toc434423926" w:history="1">
+      <w:hyperlink w:anchor="_Toc434429981" w:history="1">
         <w:r>
           <w:rPr>
             <w:rStyle w:val="Collegamentoipertestuale"/>
@@ -1202,7 +1113,7 @@
             <w:noProof/>
             <w:webHidden/>
           </w:rPr>
-          <w:instrText xml:space="preserve"> PAGEREF _Toc434423926 \h </w:instrText>
+          <w:instrText xml:space="preserve"> PAGEREF _Toc434429981 \h </w:instrText>
         </w:r>
         <w:r>
           <w:rPr>
@@ -1245,7 +1156,7 @@
           <w:lang w:eastAsia="en-US"/>
         </w:rPr>
       </w:pPr>
-      <w:hyperlink w:anchor="_Toc434423927" w:history="1">
+      <w:hyperlink w:anchor="_Toc434429982" w:history="1">
         <w:r>
           <w:rPr>
             <w:rStyle w:val="Collegamentoipertestuale"/>
@@ -1272,7 +1183,7 @@
             <w:noProof/>
             <w:webHidden/>
           </w:rPr>
-          <w:instrText xml:space="preserve"> PAGEREF _Toc434423927 \h </w:instrText>
+          <w:instrText xml:space="preserve"> PAGEREF _Toc434429982 \h </w:instrText>
         </w:r>
         <w:r>
           <w:rPr>
@@ -1315,7 +1226,7 @@
           <w:lang w:eastAsia="en-US"/>
         </w:rPr>
       </w:pPr>
-      <w:hyperlink w:anchor="_Toc434423928" w:history="1">
+      <w:hyperlink w:anchor="_Toc434429983" w:history="1">
         <w:r>
           <w:rPr>
             <w:rStyle w:val="Collegamentoipertestuale"/>
@@ -1342,7 +1253,7 @@
             <w:noProof/>
             <w:webHidden/>
           </w:rPr>
-          <w:instrText xml:space="preserve"> PAGEREF _Toc434423928 \h </w:instrText>
+          <w:instrText xml:space="preserve"> PAGEREF _Toc434429983 \h </w:instrText>
         </w:r>
         <w:r>
           <w:rPr>
@@ -1382,7 +1293,7 @@
           <w:noProof/>
         </w:rPr>
       </w:pPr>
-      <w:hyperlink w:anchor="_Toc434423929" w:history="1">
+      <w:hyperlink w:anchor="_Toc434429984" w:history="1">
         <w:r>
           <w:rPr>
             <w:rStyle w:val="Collegamentoipertestuale"/>
@@ -1424,7 +1335,7 @@
             <w:noProof/>
             <w:webHidden/>
           </w:rPr>
-          <w:instrText xml:space="preserve"> PAGEREF _Toc434423929 \h </w:instrText>
+          <w:instrText xml:space="preserve"> PAGEREF _Toc434429984 \h </w:instrText>
         </w:r>
         <w:r>
           <w:rPr>
@@ -1467,7 +1378,7 @@
           <w:lang w:eastAsia="en-US"/>
         </w:rPr>
       </w:pPr>
-      <w:hyperlink w:anchor="_Toc434423930" w:history="1">
+      <w:hyperlink w:anchor="_Toc434429985" w:history="1">
         <w:r>
           <w:rPr>
             <w:rStyle w:val="Collegamentoipertestuale"/>
@@ -1494,7 +1405,7 @@
             <w:noProof/>
             <w:webHidden/>
           </w:rPr>
-          <w:instrText xml:space="preserve"> PAGEREF _Toc434423930 \h </w:instrText>
+          <w:instrText xml:space="preserve"> PAGEREF _Toc434429985 \h </w:instrText>
         </w:r>
         <w:r>
           <w:rPr>
@@ -1537,7 +1448,7 @@
           <w:lang w:eastAsia="en-US"/>
         </w:rPr>
       </w:pPr>
-      <w:hyperlink w:anchor="_Toc434423931" w:history="1">
+      <w:hyperlink w:anchor="_Toc434429986" w:history="1">
         <w:r>
           <w:rPr>
             <w:rStyle w:val="Collegamentoipertestuale"/>
@@ -1564,7 +1475,7 @@
             <w:noProof/>
             <w:webHidden/>
           </w:rPr>
-          <w:instrText xml:space="preserve"> PAGEREF _Toc434423931 \h </w:instrText>
+          <w:instrText xml:space="preserve"> PAGEREF _Toc434429986 \h </w:instrText>
         </w:r>
         <w:r>
           <w:rPr>
@@ -1607,7 +1518,7 @@
           <w:lang w:eastAsia="en-US"/>
         </w:rPr>
       </w:pPr>
-      <w:hyperlink w:anchor="_Toc434423932" w:history="1">
+      <w:hyperlink w:anchor="_Toc434429987" w:history="1">
         <w:r>
           <w:rPr>
             <w:rStyle w:val="Collegamentoipertestuale"/>
@@ -1634,7 +1545,7 @@
             <w:noProof/>
             <w:webHidden/>
           </w:rPr>
-          <w:instrText xml:space="preserve"> PAGEREF _Toc434423932 \h </w:instrText>
+          <w:instrText xml:space="preserve"> PAGEREF _Toc434429987 \h </w:instrText>
         </w:r>
         <w:r>
           <w:rPr>
@@ -1677,7 +1588,7 @@
           <w:lang w:eastAsia="en-US"/>
         </w:rPr>
       </w:pPr>
-      <w:hyperlink w:anchor="_Toc434423933" w:history="1">
+      <w:hyperlink w:anchor="_Toc434429988" w:history="1">
         <w:r>
           <w:rPr>
             <w:rStyle w:val="Collegamentoipertestuale"/>
@@ -1704,7 +1615,7 @@
             <w:noProof/>
             <w:webHidden/>
           </w:rPr>
-          <w:instrText xml:space="preserve"> PAGEREF _Toc434423933 \h </w:instrText>
+          <w:instrText xml:space="preserve"> PAGEREF _Toc434429988 \h </w:instrText>
         </w:r>
         <w:r>
           <w:rPr>
@@ -1747,7 +1658,7 @@
           <w:lang w:eastAsia="en-US"/>
         </w:rPr>
       </w:pPr>
-      <w:hyperlink w:anchor="_Toc434423934" w:history="1">
+      <w:hyperlink w:anchor="_Toc434429989" w:history="1">
         <w:r>
           <w:rPr>
             <w:rStyle w:val="Collegamentoipertestuale"/>
@@ -1774,7 +1685,7 @@
             <w:noProof/>
             <w:webHidden/>
           </w:rPr>
-          <w:instrText xml:space="preserve"> PAGEREF _Toc434423934 \h </w:instrText>
+          <w:instrText xml:space="preserve"> PAGEREF _Toc434429989 \h </w:instrText>
         </w:r>
         <w:r>
           <w:rPr>
@@ -1814,7 +1725,7 @@
           <w:noProof/>
         </w:rPr>
       </w:pPr>
-      <w:hyperlink w:anchor="_Toc434423935" w:history="1">
+      <w:hyperlink w:anchor="_Toc434429990" w:history="1">
         <w:r>
           <w:rPr>
             <w:rStyle w:val="Collegamentoipertestuale"/>
@@ -1856,7 +1767,7 @@
             <w:noProof/>
             <w:webHidden/>
           </w:rPr>
-          <w:instrText xml:space="preserve"> PAGEREF _Toc434423935 \h </w:instrText>
+          <w:instrText xml:space="preserve"> PAGEREF _Toc434429990 \h </w:instrText>
         </w:r>
         <w:r>
           <w:rPr>
@@ -1899,7 +1810,7 @@
           <w:lang w:eastAsia="en-US"/>
         </w:rPr>
       </w:pPr>
-      <w:hyperlink w:anchor="_Toc434423936" w:history="1">
+      <w:hyperlink w:anchor="_Toc434429991" w:history="1">
         <w:r>
           <w:rPr>
             <w:rStyle w:val="Collegamentoipertestuale"/>
@@ -1926,7 +1837,7 @@
             <w:noProof/>
             <w:webHidden/>
           </w:rPr>
-          <w:instrText xml:space="preserve"> PAGEREF _Toc434423936 \h </w:instrText>
+          <w:instrText xml:space="preserve"> PAGEREF _Toc434429991 \h </w:instrText>
         </w:r>
         <w:r>
           <w:rPr>
@@ -1969,7 +1880,7 @@
           <w:lang w:eastAsia="en-US"/>
         </w:rPr>
       </w:pPr>
-      <w:hyperlink w:anchor="_Toc434423937" w:history="1">
+      <w:hyperlink w:anchor="_Toc434429992" w:history="1">
         <w:r>
           <w:rPr>
             <w:rStyle w:val="Collegamentoipertestuale"/>
@@ -1996,7 +1907,7 @@
             <w:noProof/>
             <w:webHidden/>
           </w:rPr>
-          <w:instrText xml:space="preserve"> PAGEREF _Toc434423937 \h </w:instrText>
+          <w:instrText xml:space="preserve"> PAGEREF _Toc434429992 \h </w:instrText>
         </w:r>
         <w:r>
           <w:rPr>
@@ -2039,7 +1950,7 @@
           <w:lang w:eastAsia="en-US"/>
         </w:rPr>
       </w:pPr>
-      <w:hyperlink w:anchor="_Toc434423938" w:history="1">
+      <w:hyperlink w:anchor="_Toc434429993" w:history="1">
         <w:r>
           <w:rPr>
             <w:rStyle w:val="Collegamentoipertestuale"/>
@@ -2066,7 +1977,7 @@
             <w:noProof/>
             <w:webHidden/>
           </w:rPr>
-          <w:instrText xml:space="preserve"> PAGEREF _Toc434423938 \h </w:instrText>
+          <w:instrText xml:space="preserve"> PAGEREF _Toc434429993 \h </w:instrText>
         </w:r>
         <w:r>
           <w:rPr>
@@ -2086,7 +1997,7 @@
             <w:noProof/>
             <w:webHidden/>
           </w:rPr>
-          <w:t>14</w:t>
+          <w:t>13</w:t>
         </w:r>
         <w:r>
           <w:rPr>
@@ -2109,27 +2020,13 @@
           <w:lang w:eastAsia="en-US"/>
         </w:rPr>
       </w:pPr>
-      <w:hyperlink w:anchor="_Toc434423939" w:history="1">
+      <w:hyperlink w:anchor="_Toc434429994" w:history="1">
         <w:r>
           <w:rPr>
             <w:rStyle w:val="Collegamentoipertestuale"/>
             <w:noProof/>
           </w:rPr>
-          <w:t>3.2. Functional requ</w:t>
-        </w:r>
-        <w:r>
-          <w:rPr>
-            <w:rStyle w:val="Collegamentoipertestuale"/>
-            <w:noProof/>
-          </w:rPr>
-          <w:t>i</w:t>
-        </w:r>
-        <w:r>
-          <w:rPr>
-            <w:rStyle w:val="Collegamentoipertestuale"/>
-            <w:noProof/>
-          </w:rPr>
-          <w:t>rement</w:t>
+          <w:t>3.2. Functional requirement</w:t>
         </w:r>
         <w:r>
           <w:rPr>
@@ -2150,7 +2047,7 @@
             <w:noProof/>
             <w:webHidden/>
           </w:rPr>
-          <w:instrText xml:space="preserve"> PAGEREF _Toc434423939 \h </w:instrText>
+          <w:instrText xml:space="preserve"> PAGEREF _Toc434429994 \h </w:instrText>
         </w:r>
         <w:r>
           <w:rPr>
@@ -2170,7 +2067,7 @@
             <w:noProof/>
             <w:webHidden/>
           </w:rPr>
-          <w:t>17</w:t>
+          <w:t>16</w:t>
         </w:r>
         <w:r>
           <w:rPr>
@@ -2193,7 +2090,7 @@
           <w:lang w:eastAsia="en-US"/>
         </w:rPr>
       </w:pPr>
-      <w:hyperlink w:anchor="_Toc434423940" w:history="1">
+      <w:hyperlink w:anchor="_Toc434429995" w:history="1">
         <w:r>
           <w:rPr>
             <w:rStyle w:val="Collegamentoipertestuale"/>
@@ -2220,7 +2117,7 @@
             <w:noProof/>
             <w:webHidden/>
           </w:rPr>
-          <w:instrText xml:space="preserve"> PAGEREF _Toc434423940 \h </w:instrText>
+          <w:instrText xml:space="preserve"> PAGEREF _Toc434429995 \h </w:instrText>
         </w:r>
         <w:r>
           <w:rPr>
@@ -2240,7 +2137,7 @@
             <w:noProof/>
             <w:webHidden/>
           </w:rPr>
-          <w:t>19</w:t>
+          <w:t>18</w:t>
         </w:r>
         <w:r>
           <w:rPr>
@@ -2263,7 +2160,7 @@
           <w:lang w:eastAsia="en-US"/>
         </w:rPr>
       </w:pPr>
-      <w:hyperlink w:anchor="_Toc434423941" w:history="1">
+      <w:hyperlink w:anchor="_Toc434429996" w:history="1">
         <w:r>
           <w:rPr>
             <w:rStyle w:val="Collegamentoipertestuale"/>
@@ -2290,7 +2187,7 @@
             <w:noProof/>
             <w:webHidden/>
           </w:rPr>
-          <w:instrText xml:space="preserve"> PAGEREF _Toc434423941 \h </w:instrText>
+          <w:instrText xml:space="preserve"> PAGEREF _Toc434429996 \h </w:instrText>
         </w:r>
         <w:r>
           <w:rPr>
@@ -2310,7 +2207,7 @@
             <w:noProof/>
             <w:webHidden/>
           </w:rPr>
-          <w:t>20</w:t>
+          <w:t>19</w:t>
         </w:r>
         <w:r>
           <w:rPr>
@@ -2333,7 +2230,7 @@
           <w:lang w:eastAsia="en-US"/>
         </w:rPr>
       </w:pPr>
-      <w:hyperlink w:anchor="_Toc434423942" w:history="1">
+      <w:hyperlink w:anchor="_Toc434429997" w:history="1">
         <w:r>
           <w:rPr>
             <w:rStyle w:val="Collegamentoipertestuale"/>
@@ -2360,7 +2257,7 @@
             <w:noProof/>
             <w:webHidden/>
           </w:rPr>
-          <w:instrText xml:space="preserve"> PAGEREF _Toc434423942 \h </w:instrText>
+          <w:instrText xml:space="preserve"> PAGEREF _Toc434429997 \h </w:instrText>
         </w:r>
         <w:r>
           <w:rPr>
@@ -2403,7 +2300,7 @@
           <w:lang w:eastAsia="en-US"/>
         </w:rPr>
       </w:pPr>
-      <w:hyperlink w:anchor="_Toc434423943" w:history="1">
+      <w:hyperlink w:anchor="_Toc434429998" w:history="1">
         <w:r>
           <w:rPr>
             <w:rStyle w:val="Collegamentoipertestuale"/>
@@ -2430,7 +2327,7 @@
             <w:noProof/>
             <w:webHidden/>
           </w:rPr>
-          <w:instrText xml:space="preserve"> PAGEREF _Toc434423943 \h </w:instrText>
+          <w:instrText xml:space="preserve"> PAGEREF _Toc434429998 \h </w:instrText>
         </w:r>
         <w:r>
           <w:rPr>
@@ -2473,7 +2370,7 @@
           <w:lang w:eastAsia="en-US"/>
         </w:rPr>
       </w:pPr>
-      <w:hyperlink w:anchor="_Toc434423944" w:history="1">
+      <w:hyperlink w:anchor="_Toc434429999" w:history="1">
         <w:r>
           <w:rPr>
             <w:rStyle w:val="Collegamentoipertestuale"/>
@@ -2500,7 +2397,7 @@
             <w:noProof/>
             <w:webHidden/>
           </w:rPr>
-          <w:instrText xml:space="preserve"> PAGEREF _Toc434423944 \h </w:instrText>
+          <w:instrText xml:space="preserve"> PAGEREF _Toc434429999 \h </w:instrText>
         </w:r>
         <w:r>
           <w:rPr>
@@ -2543,7 +2440,7 @@
           <w:lang w:eastAsia="en-US"/>
         </w:rPr>
       </w:pPr>
-      <w:hyperlink w:anchor="_Toc434423945" w:history="1">
+      <w:hyperlink w:anchor="_Toc434430000" w:history="1">
         <w:r>
           <w:rPr>
             <w:rStyle w:val="Collegamentoipertestuale"/>
@@ -2570,7 +2467,7 @@
             <w:noProof/>
             <w:webHidden/>
           </w:rPr>
-          <w:instrText xml:space="preserve"> PAGEREF _Toc434423945 \h </w:instrText>
+          <w:instrText xml:space="preserve"> PAGEREF _Toc434430000 \h </w:instrText>
         </w:r>
         <w:r>
           <w:rPr>
@@ -2590,7 +2487,7 @@
             <w:noProof/>
             <w:webHidden/>
           </w:rPr>
-          <w:t>22</w:t>
+          <w:t>21</w:t>
         </w:r>
         <w:r>
           <w:rPr>
@@ -2613,7 +2510,7 @@
           <w:lang w:eastAsia="en-US"/>
         </w:rPr>
       </w:pPr>
-      <w:hyperlink w:anchor="_Toc434423946" w:history="1">
+      <w:hyperlink w:anchor="_Toc434430001" w:history="1">
         <w:r>
           <w:rPr>
             <w:rStyle w:val="Collegamentoipertestuale"/>
@@ -2640,7 +2537,7 @@
             <w:noProof/>
             <w:webHidden/>
           </w:rPr>
-          <w:instrText xml:space="preserve"> PAGEREF _Toc434423946 \h </w:instrText>
+          <w:instrText xml:space="preserve"> PAGEREF _Toc434430001 \h </w:instrText>
         </w:r>
         <w:r>
           <w:rPr>
@@ -2683,7 +2580,7 @@
           <w:lang w:eastAsia="en-US"/>
         </w:rPr>
       </w:pPr>
-      <w:hyperlink w:anchor="_Toc434423947" w:history="1">
+      <w:hyperlink w:anchor="_Toc434430002" w:history="1">
         <w:r>
           <w:rPr>
             <w:rStyle w:val="Collegamentoipertestuale"/>
@@ -2710,7 +2607,7 @@
             <w:noProof/>
             <w:webHidden/>
           </w:rPr>
-          <w:instrText xml:space="preserve"> PAGEREF _Toc434423947 \h </w:instrText>
+          <w:instrText xml:space="preserve"> PAGEREF _Toc434430002 \h </w:instrText>
         </w:r>
         <w:r>
           <w:rPr>
@@ -2730,7 +2627,7 @@
             <w:noProof/>
             <w:webHidden/>
           </w:rPr>
-          <w:t>23</w:t>
+          <w:t>22</w:t>
         </w:r>
         <w:r>
           <w:rPr>
@@ -2753,7 +2650,7 @@
           <w:lang w:eastAsia="en-US"/>
         </w:rPr>
       </w:pPr>
-      <w:hyperlink w:anchor="_Toc434423948" w:history="1">
+      <w:hyperlink w:anchor="_Toc434430003" w:history="1">
         <w:r>
           <w:rPr>
             <w:rStyle w:val="Collegamentoipertestuale"/>
@@ -2780,7 +2677,7 @@
             <w:noProof/>
             <w:webHidden/>
           </w:rPr>
-          <w:instrText xml:space="preserve"> PAGEREF _Toc434423948 \h </w:instrText>
+          <w:instrText xml:space="preserve"> PAGEREF _Toc434430003 \h </w:instrText>
         </w:r>
         <w:r>
           <w:rPr>
@@ -2800,7 +2697,7 @@
             <w:noProof/>
             <w:webHidden/>
           </w:rPr>
-          <w:t>24</w:t>
+          <w:t>23</w:t>
         </w:r>
         <w:r>
           <w:rPr>
@@ -2823,7 +2720,7 @@
           <w:lang w:eastAsia="en-US"/>
         </w:rPr>
       </w:pPr>
-      <w:hyperlink w:anchor="_Toc434423949" w:history="1">
+      <w:hyperlink w:anchor="_Toc434430004" w:history="1">
         <w:r>
           <w:rPr>
             <w:rStyle w:val="Collegamentoipertestuale"/>
@@ -2850,7 +2747,7 @@
             <w:noProof/>
             <w:webHidden/>
           </w:rPr>
-          <w:instrText xml:space="preserve"> PAGEREF _Toc434423949 \h </w:instrText>
+          <w:instrText xml:space="preserve"> PAGEREF _Toc434430004 \h </w:instrText>
         </w:r>
         <w:r>
           <w:rPr>
@@ -2870,7 +2767,7 @@
             <w:noProof/>
             <w:webHidden/>
           </w:rPr>
-          <w:t>24</w:t>
+          <w:t>23</w:t>
         </w:r>
         <w:r>
           <w:rPr>
@@ -2893,7 +2790,7 @@
           <w:lang w:eastAsia="en-US"/>
         </w:rPr>
       </w:pPr>
-      <w:hyperlink w:anchor="_Toc434423950" w:history="1">
+      <w:hyperlink w:anchor="_Toc434430005" w:history="1">
         <w:r>
           <w:rPr>
             <w:rStyle w:val="Collegamentoipertestuale"/>
@@ -2920,7 +2817,7 @@
             <w:noProof/>
             <w:webHidden/>
           </w:rPr>
-          <w:instrText xml:space="preserve"> PAGEREF _Toc434423950 \h </w:instrText>
+          <w:instrText xml:space="preserve"> PAGEREF _Toc434430005 \h </w:instrText>
         </w:r>
         <w:r>
           <w:rPr>
@@ -2940,7 +2837,7 @@
             <w:noProof/>
             <w:webHidden/>
           </w:rPr>
-          <w:t>39</w:t>
+          <w:t>38</w:t>
         </w:r>
         <w:r>
           <w:rPr>
@@ -2963,7 +2860,7 @@
           <w:lang w:eastAsia="en-US"/>
         </w:rPr>
       </w:pPr>
-      <w:hyperlink w:anchor="_Toc434423951" w:history="1">
+      <w:hyperlink w:anchor="_Toc434430006" w:history="1">
         <w:r>
           <w:rPr>
             <w:rStyle w:val="Collegamentoipertestuale"/>
@@ -2990,7 +2887,7 @@
             <w:noProof/>
             <w:webHidden/>
           </w:rPr>
-          <w:instrText xml:space="preserve"> PAGEREF _Toc434423951 \h </w:instrText>
+          <w:instrText xml:space="preserve"> PAGEREF _Toc434430006 \h </w:instrText>
         </w:r>
         <w:r>
           <w:rPr>
@@ -3010,7 +2907,7 @@
             <w:noProof/>
             <w:webHidden/>
           </w:rPr>
-          <w:t>40</w:t>
+          <w:t>39</w:t>
         </w:r>
         <w:r>
           <w:rPr>
@@ -3030,7 +2927,7 @@
           <w:noProof/>
         </w:rPr>
       </w:pPr>
-      <w:hyperlink w:anchor="_Toc434423952" w:history="1">
+      <w:hyperlink w:anchor="_Toc434430007" w:history="1">
         <w:r>
           <w:rPr>
             <w:rStyle w:val="Collegamentoipertestuale"/>
@@ -3072,7 +2969,7 @@
             <w:noProof/>
             <w:webHidden/>
           </w:rPr>
-          <w:instrText xml:space="preserve"> PAGEREF _Toc434423952 \h </w:instrText>
+          <w:instrText xml:space="preserve"> PAGEREF _Toc434430007 \h </w:instrText>
         </w:r>
         <w:r>
           <w:rPr>
@@ -3092,7 +2989,7 @@
             <w:noProof/>
             <w:webHidden/>
           </w:rPr>
-          <w:t>42</w:t>
+          <w:t>41</w:t>
         </w:r>
         <w:r>
           <w:rPr>
@@ -3115,13 +3012,27 @@
           <w:lang w:eastAsia="en-US"/>
         </w:rPr>
       </w:pPr>
-      <w:hyperlink w:anchor="_Toc434423953" w:history="1">
+      <w:hyperlink w:anchor="_Toc434430008" w:history="1">
         <w:r>
           <w:rPr>
             <w:rStyle w:val="Collegamentoipertestuale"/>
             <w:noProof/>
           </w:rPr>
-          <w:t>4.1. Alloy</w:t>
+          <w:t>4.1. Al</w:t>
+        </w:r>
+        <w:r>
+          <w:rPr>
+            <w:rStyle w:val="Collegamentoipertestuale"/>
+            <w:noProof/>
+          </w:rPr>
+          <w:t>l</w:t>
+        </w:r>
+        <w:r>
+          <w:rPr>
+            <w:rStyle w:val="Collegamentoipertestuale"/>
+            <w:noProof/>
+          </w:rPr>
+          <w:t>oy</w:t>
         </w:r>
         <w:r>
           <w:rPr>
@@ -3142,7 +3053,7 @@
             <w:noProof/>
             <w:webHidden/>
           </w:rPr>
-          <w:instrText xml:space="preserve"> PAGEREF _Toc434423953 \h </w:instrText>
+          <w:instrText xml:space="preserve"> PAGEREF _Toc434430008 \h </w:instrText>
         </w:r>
         <w:r>
           <w:rPr>
@@ -3162,7 +3073,7 @@
             <w:noProof/>
             <w:webHidden/>
           </w:rPr>
-          <w:t>42</w:t>
+          <w:t>41</w:t>
         </w:r>
         <w:r>
           <w:rPr>
@@ -3185,7 +3096,7 @@
           <w:lang w:eastAsia="en-US"/>
         </w:rPr>
       </w:pPr>
-      <w:hyperlink w:anchor="_Toc434423954" w:history="1">
+      <w:hyperlink w:anchor="_Toc434430009" w:history="1">
         <w:r>
           <w:rPr>
             <w:rStyle w:val="Collegamentoipertestuale"/>
@@ -3212,7 +3123,7 @@
             <w:noProof/>
             <w:webHidden/>
           </w:rPr>
-          <w:instrText xml:space="preserve"> PAGEREF _Toc434423954 \h </w:instrText>
+          <w:instrText xml:space="preserve"> PAGEREF _Toc434430009 \h </w:instrText>
         </w:r>
         <w:r>
           <w:rPr>
@@ -3232,7 +3143,7 @@
             <w:noProof/>
             <w:webHidden/>
           </w:rPr>
-          <w:t>42</w:t>
+          <w:t>41</w:t>
         </w:r>
         <w:r>
           <w:rPr>
@@ -3255,7 +3166,7 @@
           <w:lang w:eastAsia="en-US"/>
         </w:rPr>
       </w:pPr>
-      <w:hyperlink w:anchor="_Toc434423955" w:history="1">
+      <w:hyperlink w:anchor="_Toc434430010" w:history="1">
         <w:r>
           <w:rPr>
             <w:rStyle w:val="Collegamentoipertestuale"/>
@@ -3282,7 +3193,7 @@
             <w:noProof/>
             <w:webHidden/>
           </w:rPr>
-          <w:instrText xml:space="preserve"> PAGEREF _Toc434423955 \h </w:instrText>
+          <w:instrText xml:space="preserve"> PAGEREF _Toc434430010 \h </w:instrText>
         </w:r>
         <w:r>
           <w:rPr>
@@ -3302,7 +3213,7 @@
             <w:noProof/>
             <w:webHidden/>
           </w:rPr>
-          <w:t>42</w:t>
+          <w:t>43</w:t>
         </w:r>
         <w:r>
           <w:rPr>
@@ -3325,7 +3236,7 @@
         <w:fldChar w:fldCharType="end"/>
       </w:r>
       <w:bookmarkStart w:id="0" w:name="_Toc434335121"/>
-      <w:bookmarkStart w:id="1" w:name="_Toc434423920"/>
+      <w:bookmarkStart w:id="1" w:name="_Toc434429975"/>
       <w:r>
         <w:rPr>
           <w:noProof/>
@@ -3340,7 +3251,7 @@
         <w:pStyle w:val="Titolo2"/>
       </w:pPr>
       <w:bookmarkStart w:id="2" w:name="_Toc434335122"/>
-      <w:bookmarkStart w:id="3" w:name="_Toc434423921"/>
+      <w:bookmarkStart w:id="3" w:name="_Toc434429976"/>
       <w:r>
         <w:t>Purpose</w:t>
       </w:r>
@@ -3368,7 +3279,7 @@
         <w:pStyle w:val="Titolo2"/>
       </w:pPr>
       <w:bookmarkStart w:id="5" w:name="_Toc434335124"/>
-      <w:bookmarkStart w:id="6" w:name="_Toc434423922"/>
+      <w:bookmarkStart w:id="6" w:name="_Toc434429977"/>
       <w:r>
         <w:t>Scope</w:t>
       </w:r>
@@ -3777,7 +3688,6 @@
           <w:szCs w:val="24"/>
         </w:rPr>
       </w:pPr>
-      <w:bookmarkStart w:id="7" w:name="_Toc434423923"/>
       <w:r>
         <w:br w:type="page"/>
       </w:r>
@@ -3786,6 +3696,7 @@
       <w:pPr>
         <w:pStyle w:val="Titolo2"/>
       </w:pPr>
+      <w:bookmarkStart w:id="7" w:name="_Toc434429978"/>
       <w:r>
         <w:lastRenderedPageBreak/>
         <w:t>Goals</w:t>
@@ -3909,70 +3820,62 @@
         <w:t>to</w:t>
       </w:r>
       <w:r>
+        <w:t xml:space="preserve"> be notified of any relevant update connected to their requests and reservations.</w:t>
+      </w:r>
+    </w:p>
+    <w:p>
+      <w:pPr>
+        <w:pStyle w:val="Nessunaspaziatura"/>
+      </w:pPr>
+      <w:r>
+        <w:t>[</w:t>
+      </w:r>
+      <w:r>
+        <w:rPr>
+          <w:b/>
+        </w:rPr>
+        <w:t>G7</w:t>
+      </w:r>
+      <w:r>
+        <w:t>] Customers and taxi drivers must be able to contact each other after the system has paired them.</w:t>
+      </w:r>
+    </w:p>
+    <w:p>
+      <w:pPr>
+        <w:pStyle w:val="Nessunaspaziatura"/>
+      </w:pPr>
+      <w:r>
+        <w:t>[</w:t>
+      </w:r>
+      <w:r>
+        <w:rPr>
+          <w:b/>
+        </w:rPr>
+        <w:t>G8</w:t>
+      </w:r>
+      <w:r>
+        <w:t xml:space="preserve">] Allow customers to cancel requests and reservations.  </w:t>
+      </w:r>
+    </w:p>
+    <w:p>
+      <w:pPr>
+        <w:pStyle w:val="Nessunaspaziatura"/>
+      </w:pPr>
+      <w:r>
+        <w:t>[</w:t>
+      </w:r>
+      <w:r>
+        <w:rPr>
+          <w:b/>
+        </w:rPr>
+        <w:t>G9</w:t>
+      </w:r>
+      <w:r>
+        <w:t>] Administrators must be able to assign</w:t>
+      </w:r>
+      <w:r>
         <w:t xml:space="preserve"> </w:t>
       </w:r>
-      <w:proofErr w:type="gramStart"/>
-      <w:r>
-        <w:t>be notified</w:t>
-      </w:r>
-      <w:proofErr w:type="gramEnd"/>
-      <w:r>
-        <w:t xml:space="preserve"> of any relevant update connected to their requests and reservations.</w:t>
-      </w:r>
-    </w:p>
-    <w:p>
-      <w:pPr>
-        <w:pStyle w:val="Nessunaspaziatura"/>
-      </w:pPr>
-      <w:r>
-        <w:t>[</w:t>
-      </w:r>
-      <w:r>
-        <w:rPr>
-          <w:b/>
-        </w:rPr>
-        <w:t>G7</w:t>
-      </w:r>
-      <w:r>
-        <w:t>] Customers and taxi drivers must be able to contact each other after the system has paired them.</w:t>
-      </w:r>
-    </w:p>
-    <w:p>
-      <w:pPr>
-        <w:pStyle w:val="Nessunaspaziatura"/>
-      </w:pPr>
-      <w:r>
-        <w:t>[</w:t>
-      </w:r>
-      <w:r>
-        <w:rPr>
-          <w:b/>
-        </w:rPr>
-        <w:t>G8</w:t>
-      </w:r>
-      <w:r>
-        <w:t xml:space="preserve">] Allow customers to cancel requests and reservations.  </w:t>
-      </w:r>
-    </w:p>
-    <w:p>
-      <w:pPr>
-        <w:pStyle w:val="Nessunaspaziatura"/>
-      </w:pPr>
-      <w:r>
-        <w:t>[</w:t>
-      </w:r>
-      <w:r>
-        <w:rPr>
-          <w:b/>
-        </w:rPr>
-        <w:t>G9</w:t>
-      </w:r>
-      <w:r>
-        <w:t>] Administrators must be able to assign</w:t>
-      </w:r>
-      <w:r>
-        <w:t xml:space="preserve"> </w:t>
-      </w:r>
       <w:r>
         <w:t>and manage</w:t>
       </w:r>
@@ -3985,7 +3888,7 @@
         <w:pStyle w:val="Titolo2"/>
       </w:pPr>
       <w:bookmarkStart w:id="8" w:name="_Toc434335125"/>
-      <w:bookmarkStart w:id="9" w:name="_Toc434423924"/>
+      <w:bookmarkStart w:id="9" w:name="_Toc434429979"/>
       <w:r>
         <w:t xml:space="preserve">Definitions, </w:t>
       </w:r>
@@ -4005,7 +3908,7 @@
       <w:pPr>
         <w:pStyle w:val="Titolo3"/>
       </w:pPr>
-      <w:bookmarkStart w:id="10" w:name="_Toc434423925"/>
+      <w:bookmarkStart w:id="10" w:name="_Toc434429980"/>
       <w:r>
         <w:t>Definitions</w:t>
       </w:r>
@@ -4202,13 +4105,7 @@
         <w:rPr>
           <w:noProof/>
         </w:rPr>
-        <w:t xml:space="preserve"> – The status of a taxi driver: if he is available then he can receive a ride request, otherwise no requests can be sent.</w:t>
-      </w:r>
-      <w:r>
-        <w:rPr>
-          <w:noProof/>
-        </w:rPr>
-        <w:t xml:space="preserve"> In detail, t</w:t>
+        <w:t xml:space="preserve"> – The status of a taxi driver: if he is available then he can receive a ride request, otherwise no requests can be sent. In detail, t</w:t>
       </w:r>
       <w:r>
         <w:rPr>
@@ -4257,15 +4154,7 @@
         <w:t xml:space="preserve">Busy </w:t>
       </w:r>
       <w:r>
-        <w:t xml:space="preserve">– When the driver is taking care of a request or of a standard customer. Note that the taxi driver is considered “busy” even if he </w:t>
-      </w:r>
-      <w:proofErr w:type="gramStart"/>
-      <w:r>
-        <w:t>hasn’t</w:t>
-      </w:r>
-      <w:proofErr w:type="gramEnd"/>
-      <w:r>
-        <w:t xml:space="preserve"> pick up the customer yet, but has only accepted his request.</w:t>
+        <w:t>– When the driver is taking care of a request or of a standard customer. Note that the taxi driver is considered “busy” even if he hasn’t pick up the customer yet, but has only accepted his request.</w:t>
       </w:r>
     </w:p>
     <w:p>
@@ -4328,24 +4217,14 @@
           <w:i/>
         </w:rPr>
       </w:pPr>
-      <w:proofErr w:type="spellStart"/>
       <w:r>
         <w:rPr>
           <w:i/>
         </w:rPr>
         <w:t>NotAssigned</w:t>
       </w:r>
-      <w:proofErr w:type="spellEnd"/>
-      <w:r>
-        <w:t xml:space="preserve"> – This is the default status of a taxi ride requested by customers. It simply means that the request (or reservation) </w:t>
-      </w:r>
-      <w:proofErr w:type="gramStart"/>
-      <w:r>
-        <w:t>has been accepted</w:t>
-      </w:r>
-      <w:proofErr w:type="gramEnd"/>
-      <w:r>
-        <w:t xml:space="preserve"> by the system but nothing else has been done yet.</w:t>
+      <w:r>
+        <w:t xml:space="preserve"> – This is the default status of a taxi ride requested by customers. It simply means that the request (or reservation) has been accepted by the system but nothing else has been done yet.</w:t>
       </w:r>
     </w:p>
     <w:p>
@@ -4420,7 +4299,7 @@
       <w:pPr>
         <w:pStyle w:val="Titolo3"/>
       </w:pPr>
-      <w:bookmarkStart w:id="11" w:name="_Toc434423926"/>
+      <w:bookmarkStart w:id="11" w:name="_Toc434429981"/>
       <w:r>
         <w:t>Acronyms</w:t>
       </w:r>
@@ -4431,19 +4310,14 @@
         <w:pStyle w:val="TextTitolo3"/>
       </w:pPr>
       <w:r>
-        <w:t xml:space="preserve">MTS - </w:t>
-      </w:r>
-      <w:proofErr w:type="spellStart"/>
-      <w:r>
-        <w:t>MyTaxiService</w:t>
-      </w:r>
-      <w:proofErr w:type="spellEnd"/>
+        <w:t>MTS - MyTaxiService</w:t>
+      </w:r>
     </w:p>
     <w:p>
       <w:pPr>
         <w:pStyle w:val="Titolo3"/>
       </w:pPr>
-      <w:bookmarkStart w:id="12" w:name="_Toc434423927"/>
+      <w:bookmarkStart w:id="12" w:name="_Toc434429982"/>
       <w:r>
         <w:t>Abbreviations</w:t>
       </w:r>
@@ -4454,15 +4328,7 @@
         <w:pStyle w:val="TextTitolo3"/>
       </w:pPr>
       <w:r>
-        <w:t>[</w:t>
-      </w:r>
-      <w:proofErr w:type="spellStart"/>
-      <w:r>
-        <w:t>Gn</w:t>
-      </w:r>
-      <w:proofErr w:type="spellEnd"/>
-      <w:r>
-        <w:t>]: n-goal.</w:t>
+        <w:t>[Gn]: n-goal.</w:t>
       </w:r>
     </w:p>
     <w:p>
@@ -4478,30 +4344,14 @@
         <w:pStyle w:val="TextTitolo3"/>
       </w:pPr>
       <w:r>
-        <w:t>[</w:t>
-      </w:r>
-      <w:proofErr w:type="spellStart"/>
-      <w:r>
-        <w:t>Nn</w:t>
-      </w:r>
-      <w:proofErr w:type="spellEnd"/>
-      <w:r>
-        <w:t>]: n-</w:t>
-      </w:r>
-      <w:proofErr w:type="spellStart"/>
-      <w:r>
-        <w:t>non functional</w:t>
-      </w:r>
-      <w:proofErr w:type="spellEnd"/>
-      <w:r>
-        <w:t xml:space="preserve"> requirement.</w:t>
+        <w:t>[Nn]: n-non functional requirement.</w:t>
       </w:r>
     </w:p>
     <w:p>
       <w:pPr>
         <w:pStyle w:val="Titolo2"/>
       </w:pPr>
-      <w:bookmarkStart w:id="13" w:name="_Toc434423928"/>
+      <w:bookmarkStart w:id="13" w:name="_Toc434429983"/>
       <w:r>
         <w:t>Identify Stakeholders</w:t>
       </w:r>
@@ -4512,45 +4362,13 @@
         <w:pStyle w:val="Nessunaspaziatura"/>
       </w:pPr>
       <w:r>
-        <w:t xml:space="preserve">Our main stakeholder is Prof. </w:t>
-      </w:r>
-      <w:proofErr w:type="spellStart"/>
-      <w:r>
-        <w:t>Raffaella</w:t>
-      </w:r>
-      <w:proofErr w:type="spellEnd"/>
+        <w:t>Our main stakeholder is Prof. Raffaella Mirandola of Politecnico di Milano, DEIB. She gave us the delivery of the project.</w:t>
+      </w:r>
       <w:r>
         <w:t xml:space="preserve"> </w:t>
       </w:r>
-      <w:proofErr w:type="spellStart"/>
-      <w:r>
-        <w:t>Mirandola</w:t>
-      </w:r>
-      <w:proofErr w:type="spellEnd"/>
-      <w:r>
-        <w:t xml:space="preserve"> of </w:t>
-      </w:r>
-      <w:proofErr w:type="spellStart"/>
-      <w:r>
-        <w:t>Politecnico</w:t>
-      </w:r>
-      <w:proofErr w:type="spellEnd"/>
-      <w:r>
-        <w:t xml:space="preserve"> di Milano, DEIB. She gave us the delivery of the project.</w:t>
-      </w:r>
-      <w:r>
-        <w:t xml:space="preserve"> </w:t>
-      </w:r>
-      <w:r>
-        <w:t xml:space="preserve">Other hypothetical stakeholders interested in the service offered by </w:t>
-      </w:r>
-      <w:proofErr w:type="spellStart"/>
-      <w:r>
-        <w:t>myTaxiService</w:t>
-      </w:r>
-      <w:proofErr w:type="spellEnd"/>
-      <w:r>
-        <w:t xml:space="preserve"> are:</w:t>
+      <w:r>
+        <w:t>Other hypothetical stakeholders interested in the service offered by myTaxiService are:</w:t>
       </w:r>
     </w:p>
     <w:p>
@@ -4595,15 +4413,7 @@
         <w:t>main</w:t>
       </w:r>
       <w:r>
-        <w:t xml:space="preserve"> users of the </w:t>
-      </w:r>
-      <w:proofErr w:type="gramStart"/>
-      <w:r>
-        <w:t>application</w:t>
-      </w:r>
-      <w:proofErr w:type="gramEnd"/>
-      <w:r>
-        <w:t>.</w:t>
+        <w:t xml:space="preserve"> users of the application.</w:t>
       </w:r>
     </w:p>
     <w:p>
@@ -4672,7 +4482,7 @@
           <w:noProof/>
         </w:rPr>
       </w:pPr>
-      <w:bookmarkStart w:id="15" w:name="_Toc434423929"/>
+      <w:bookmarkStart w:id="15" w:name="_Toc434429984"/>
       <w:r>
         <w:rPr>
           <w:noProof/>
@@ -4688,7 +4498,7 @@
         <w:pStyle w:val="Titolo2"/>
       </w:pPr>
       <w:bookmarkStart w:id="16" w:name="_Toc434335134"/>
-      <w:bookmarkStart w:id="17" w:name="_Toc434423930"/>
+      <w:bookmarkStart w:id="17" w:name="_Toc434429985"/>
       <w:r>
         <w:t>Product perspective</w:t>
       </w:r>
@@ -4730,7 +4540,7 @@
       <w:pPr>
         <w:pStyle w:val="Titolo2"/>
       </w:pPr>
-      <w:bookmarkStart w:id="18" w:name="_Toc434423931"/>
+      <w:bookmarkStart w:id="18" w:name="_Toc434429986"/>
       <w:r>
         <w:t>User characteristic</w:t>
       </w:r>
@@ -4747,22 +4557,14 @@
         <w:t>MyTaxiService will be used by two types of users: taxi</w:t>
       </w:r>
       <w:r>
-        <w:t xml:space="preserve"> drivers and customers. In </w:t>
-      </w:r>
-      <w:proofErr w:type="gramStart"/>
-      <w:r>
-        <w:t>both cases, no particular skills or</w:t>
-      </w:r>
-      <w:proofErr w:type="gramEnd"/>
-      <w:r>
-        <w:t xml:space="preserve"> information technology knowledge are required, since our application will be easy to use and accessible by any mobile phone or computer that have access to internet.</w:t>
+        <w:t xml:space="preserve"> drivers and customers. In both cases, no particular skills or information technology knowledge are required, since our application will be easy to use and accessible by any mobile phone or computer that have access to internet.</w:t>
       </w:r>
     </w:p>
     <w:p>
       <w:pPr>
         <w:pStyle w:val="Titolo2"/>
       </w:pPr>
-      <w:bookmarkStart w:id="19" w:name="_Toc434423932"/>
+      <w:bookmarkStart w:id="19" w:name="_Toc434429987"/>
       <w:r>
         <w:t>Constraints</w:t>
       </w:r>
@@ -4798,15 +4600,7 @@
         <w:t>MTS</w:t>
       </w:r>
       <w:r>
-        <w:t xml:space="preserve"> </w:t>
-      </w:r>
-      <w:proofErr w:type="gramStart"/>
-      <w:r>
-        <w:t>doesn’t</w:t>
-      </w:r>
-      <w:proofErr w:type="gramEnd"/>
-      <w:r>
-        <w:t xml:space="preserve"> have to meet any regulatory policies.</w:t>
+        <w:t xml:space="preserve"> doesn’t have to meet any regulatory policies.</w:t>
       </w:r>
     </w:p>
     <w:p>
@@ -4836,15 +4630,7 @@
         <w:t>MTS</w:t>
       </w:r>
       <w:r>
-        <w:t xml:space="preserve"> </w:t>
-      </w:r>
-      <w:proofErr w:type="gramStart"/>
-      <w:r>
-        <w:t>doesn’t</w:t>
-      </w:r>
-      <w:proofErr w:type="gramEnd"/>
-      <w:r>
-        <w:t xml:space="preserve"> have to meet any interface to other applications.</w:t>
+        <w:t xml:space="preserve"> doesn’t have to meet any interface to other applications.</w:t>
       </w:r>
     </w:p>
     <w:p>
@@ -4881,7 +4667,7 @@
       <w:pPr>
         <w:pStyle w:val="Titolo2"/>
       </w:pPr>
-      <w:bookmarkStart w:id="20" w:name="_Toc434423933"/>
+      <w:bookmarkStart w:id="20" w:name="_Toc434429988"/>
       <w:r>
         <w:t>Assumptions and dependancies</w:t>
       </w:r>
@@ -4896,15 +4682,7 @@
         </w:numPr>
       </w:pPr>
       <w:r>
-        <w:t xml:space="preserve">Requests and reservations </w:t>
-      </w:r>
-      <w:proofErr w:type="gramStart"/>
-      <w:r>
-        <w:t>can be cancelled</w:t>
-      </w:r>
-      <w:proofErr w:type="gramEnd"/>
-      <w:r>
-        <w:t xml:space="preserve"> if and only if no taxi have been assigned to the customer.</w:t>
+        <w:t>Requests and reservations can be cancelled if and only if no taxi have been assigned to the customer.</w:t>
       </w:r>
     </w:p>
     <w:p>
@@ -4928,15 +4706,7 @@
         </w:numPr>
       </w:pPr>
       <w:r>
-        <w:t xml:space="preserve">A taxi driver account </w:t>
-      </w:r>
-      <w:proofErr w:type="gramStart"/>
-      <w:r>
-        <w:t>cannot be used</w:t>
-      </w:r>
-      <w:proofErr w:type="gramEnd"/>
-      <w:r>
-        <w:t xml:space="preserve"> as a customer account, and vice versa. This means that if a taxi driver wants to access the customer’s services, he will need to create a customer account.</w:t>
+        <w:t>A taxi driver account cannot be used as a customer account, and vice versa. This means that if a taxi driver wants to access the customer’s services, he will need to create a customer account.</w:t>
       </w:r>
     </w:p>
     <w:p>
@@ -4961,15 +4731,7 @@
       </w:pPr>
       <w:r>
         <w:lastRenderedPageBreak/>
-        <w:t xml:space="preserve">Taxi drivers have a fixed amount of time of 1 minute to answer a ride request. If the answer </w:t>
-      </w:r>
-      <w:proofErr w:type="gramStart"/>
-      <w:r>
-        <w:t>is not received</w:t>
-      </w:r>
-      <w:proofErr w:type="gramEnd"/>
-      <w:r>
-        <w:t>, the system will consider the request as refused and act accordingly.</w:t>
+        <w:t>Taxi drivers have a fixed amount of time of 1 minute to answer a ride request. If the answer is not received, the system will consider the request as refused and act accordingly.</w:t>
       </w:r>
     </w:p>
     <w:p>
@@ -4981,23 +4743,7 @@
         </w:numPr>
       </w:pPr>
       <w:r>
-        <w:t xml:space="preserve">Customers </w:t>
-      </w:r>
-      <w:proofErr w:type="gramStart"/>
-      <w:r>
-        <w:t>are allowed</w:t>
-      </w:r>
-      <w:proofErr w:type="gramEnd"/>
-      <w:r>
-        <w:t xml:space="preserve"> to perform unlimited taxi reservations. However, </w:t>
-      </w:r>
-      <w:proofErr w:type="gramStart"/>
-      <w:r>
-        <w:t>due to the fact that</w:t>
-      </w:r>
-      <w:proofErr w:type="gramEnd"/>
-      <w:r>
-        <w:t xml:space="preserve"> overlaps between two reservations are not predictable, the system will cancel any impracticable reservation identified at runtime.</w:t>
+        <w:t>Customers are allowed to perform unlimited taxi reservations. However, due to the fact that overlaps between two reservations are not predictable, the system will cancel any impracticable reservation identified at runtime.</w:t>
       </w:r>
     </w:p>
     <w:p>
@@ -5009,15 +4755,7 @@
         </w:numPr>
       </w:pPr>
       <w:r>
-        <w:t xml:space="preserve">Customers </w:t>
-      </w:r>
-      <w:proofErr w:type="gramStart"/>
-      <w:r>
-        <w:t>are not allowed</w:t>
-      </w:r>
-      <w:proofErr w:type="gramEnd"/>
-      <w:r>
-        <w:t xml:space="preserve"> to request a taxi ride if any other request made by the same account has not been fulfilled yet.</w:t>
+        <w:t>Customers are not allowed to request a taxi ride if any other request made by the same account has not been fulfilled yet.</w:t>
       </w:r>
     </w:p>
     <w:p>
@@ -5029,23 +4767,7 @@
         </w:numPr>
       </w:pPr>
       <w:r>
-        <w:t xml:space="preserve">If and only if a taxi zone does not have any taxi available to answer a request, the system will search for an available taxi in adjoining zones. </w:t>
-      </w:r>
-      <w:proofErr w:type="gramStart"/>
-      <w:r>
-        <w:t>Worst case</w:t>
-      </w:r>
-      <w:proofErr w:type="gramEnd"/>
-      <w:r>
-        <w:t xml:space="preserve"> scenario: if there are no taxi available in the adjoined zones, the costumer should be notified and put in hold. During this </w:t>
-      </w:r>
-      <w:proofErr w:type="gramStart"/>
-      <w:r>
-        <w:t>period of time</w:t>
-      </w:r>
-      <w:proofErr w:type="gramEnd"/>
-      <w:r>
-        <w:t xml:space="preserve"> the costumer should be allowed to cancel the request.</w:t>
+        <w:t>If and only if a taxi zone does not have any taxi available to answer a request, the system will search for an available taxi in adjoining zones. Worst case scenario: if there are no taxi available in the adjoined zones, the costumer should be notified and put in hold. During this period of time the costumer should be allowed to cancel the request.</w:t>
       </w:r>
     </w:p>
     <w:p>
@@ -5057,15 +4779,7 @@
         </w:numPr>
       </w:pPr>
       <w:r>
-        <w:t xml:space="preserve">Taxis </w:t>
-      </w:r>
-      <w:proofErr w:type="gramStart"/>
-      <w:r>
-        <w:t>are assumed to be well distributed</w:t>
-      </w:r>
-      <w:proofErr w:type="gramEnd"/>
-      <w:r>
-        <w:t xml:space="preserve"> in the city’s taxi zones. This means that taxi zones never happen to be completely empty and the situation in which no taxi drivers are present, either available or busy, cannot occur.</w:t>
+        <w:t>Taxis are assumed to be well distributed in the city’s taxi zones. This means that taxi zones never happen to be completely empty and the situation in which no taxi drivers are present, either available or busy, cannot occur.</w:t>
       </w:r>
     </w:p>
     <w:p>
@@ -5077,31 +4791,7 @@
         </w:numPr>
       </w:pPr>
       <w:r>
-        <w:t xml:space="preserve">Payment and specific duties related to the taxi service </w:t>
-      </w:r>
-      <w:proofErr w:type="gramStart"/>
-      <w:r>
-        <w:t>are not considered and managed by the application</w:t>
-      </w:r>
-      <w:proofErr w:type="gramEnd"/>
-      <w:r>
-        <w:t xml:space="preserve">. </w:t>
-      </w:r>
-      <w:proofErr w:type="spellStart"/>
-      <w:r>
-        <w:t>MyTaxiService</w:t>
-      </w:r>
-      <w:proofErr w:type="spellEnd"/>
-      <w:r>
-        <w:t xml:space="preserve"> </w:t>
-      </w:r>
-      <w:proofErr w:type="gramStart"/>
-      <w:r>
-        <w:t>is meant</w:t>
-      </w:r>
-      <w:proofErr w:type="gramEnd"/>
-      <w:r>
-        <w:t xml:space="preserve"> to be only an interface between customers and taxi drivers.</w:t>
+        <w:t>Payment and specific duties related to the taxi service are not considered and managed by the application. MyTaxiService is meant to be only an interface between customers and taxi drivers.</w:t>
       </w:r>
     </w:p>
     <w:p>
@@ -5113,31 +4803,7 @@
         </w:numPr>
       </w:pPr>
       <w:r>
-        <w:t xml:space="preserve">The web and mobile registration </w:t>
-      </w:r>
-      <w:proofErr w:type="gramStart"/>
-      <w:r>
-        <w:t>is intended</w:t>
-      </w:r>
-      <w:proofErr w:type="gramEnd"/>
-      <w:r>
-        <w:t xml:space="preserve"> for customers only. </w:t>
-      </w:r>
-      <w:proofErr w:type="gramStart"/>
-      <w:r>
-        <w:t>Taxi drivers’ account are created by an administrator</w:t>
-      </w:r>
-      <w:proofErr w:type="gramEnd"/>
-      <w:r>
-        <w:t xml:space="preserve"> when they are hired by the taxi company. Taxi drivers will then receive their username and temporary password, which they will be able to change </w:t>
-      </w:r>
-      <w:proofErr w:type="gramStart"/>
-      <w:r>
-        <w:t>once</w:t>
-      </w:r>
-      <w:proofErr w:type="gramEnd"/>
-      <w:r>
-        <w:t xml:space="preserve"> logged in the application.</w:t>
+        <w:t>The web and mobile registration is intended for customers only. Taxi drivers’ account are created by an administrator when they are hired by the taxi company. Taxi drivers will then receive their username and temporary password, which they will be able to change once logged in the application.</w:t>
       </w:r>
     </w:p>
     <w:p>
@@ -5168,7 +4834,7 @@
       <w:pPr>
         <w:pStyle w:val="Titolo2"/>
       </w:pPr>
-      <w:bookmarkStart w:id="21" w:name="_Toc434423934"/>
+      <w:bookmarkStart w:id="21" w:name="_Toc434429989"/>
       <w:r>
         <w:t>Future possible implementations</w:t>
       </w:r>
@@ -5195,15 +4861,7 @@
         </w:numPr>
       </w:pPr>
       <w:r>
-        <w:t xml:space="preserve">The implementation of a SMS system, which allows users to request or reserve a ride by sending a SMS. SMS syntax rules may be available online or </w:t>
-      </w:r>
-      <w:proofErr w:type="gramStart"/>
-      <w:r>
-        <w:t>may be sent</w:t>
-      </w:r>
-      <w:proofErr w:type="gramEnd"/>
-      <w:r>
-        <w:t xml:space="preserve"> by request with a SMS. This function may extend the service to those who does not have always access to an internet connection, like tourists.</w:t>
+        <w:t>The implementation of a SMS system, which allows users to request or reserve a ride by sending a SMS. SMS syntax rules may be available online or may be sent by request with a SMS. This function may extend the service to those who does not have always access to an internet connection, like tourists.</w:t>
       </w:r>
     </w:p>
     <w:p>
@@ -5233,15 +4891,7 @@
         <w:t>which</w:t>
       </w:r>
       <w:r>
-        <w:t xml:space="preserve"> redistributes available taxis moving them from </w:t>
-      </w:r>
-      <w:proofErr w:type="gramStart"/>
-      <w:r>
-        <w:t>high density</w:t>
-      </w:r>
-      <w:proofErr w:type="gramEnd"/>
-      <w:r>
-        <w:t xml:space="preserve"> areas to low density areas. </w:t>
+        <w:t xml:space="preserve"> redistributes available taxis moving them from high density areas to low density areas. </w:t>
       </w:r>
     </w:p>
     <w:p>
@@ -5286,7 +4936,7 @@
           <w:noProof/>
         </w:rPr>
       </w:pPr>
-      <w:bookmarkStart w:id="22" w:name="_Toc434423935"/>
+      <w:bookmarkStart w:id="22" w:name="_Toc434429990"/>
       <w:r>
         <w:rPr>
           <w:noProof/>
@@ -5301,7 +4951,7 @@
       <w:pPr>
         <w:pStyle w:val="Titolo2"/>
       </w:pPr>
-      <w:bookmarkStart w:id="23" w:name="_Toc434423936"/>
+      <w:bookmarkStart w:id="23" w:name="_Toc434429991"/>
       <w:r>
         <w:t>External interface requirements</w:t>
       </w:r>
@@ -5312,36 +4962,20 @@
         <w:pStyle w:val="Nessunaspaziatura"/>
       </w:pPr>
       <w:r>
-        <w:t xml:space="preserve">Below </w:t>
-      </w:r>
-      <w:proofErr w:type="gramStart"/>
-      <w:r>
-        <w:t>are shown</w:t>
-      </w:r>
-      <w:proofErr w:type="gramEnd"/>
-      <w:r>
-        <w:t xml:space="preserve"> some mockups that </w:t>
+        <w:t xml:space="preserve">Below are shown some mockups that </w:t>
       </w:r>
       <w:r>
         <w:t>displays</w:t>
       </w:r>
       <w:r>
-        <w:t xml:space="preserve"> the general aspect, structure and main functionalities of the mobile and web application. Note that these mockups are only </w:t>
-      </w:r>
-      <w:proofErr w:type="gramStart"/>
-      <w:r>
-        <w:t>indicative,</w:t>
-      </w:r>
-      <w:proofErr w:type="gramEnd"/>
-      <w:r>
-        <w:t xml:space="preserve"> and the final version of the application may differ.</w:t>
+        <w:t xml:space="preserve"> the general aspect, structure and main functionalities of the mobile and web application. Note that these mockups are only indicative, and the final version of the application may differ.</w:t>
       </w:r>
     </w:p>
     <w:p>
       <w:pPr>
         <w:pStyle w:val="Titolo3"/>
       </w:pPr>
-      <w:bookmarkStart w:id="24" w:name="_Toc434423937"/>
+      <w:bookmarkStart w:id="24" w:name="_Toc434429992"/>
       <w:r>
         <w:t>Mobile Application</w:t>
       </w:r>
@@ -5499,15 +5133,7 @@
       </w:pPr>
       <w:r>
         <w:lastRenderedPageBreak/>
-        <w:t xml:space="preserve">In the final </w:t>
-      </w:r>
-      <w:proofErr w:type="gramStart"/>
-      <w:r>
-        <w:t>version</w:t>
-      </w:r>
-      <w:proofErr w:type="gramEnd"/>
-      <w:r>
-        <w:t xml:space="preserve"> some of the fields may be marked as compulsory.</w:t>
+        <w:t>In the final version some of the fields may be marked as compulsory.</w:t>
       </w:r>
     </w:p>
     <w:p>
@@ -5521,15 +5147,7 @@
         <w:t xml:space="preserve">Taxi Driver Home – </w:t>
       </w:r>
       <w:r>
-        <w:t xml:space="preserve">If a user logs in with taxi </w:t>
-      </w:r>
-      <w:proofErr w:type="gramStart"/>
-      <w:r>
-        <w:t>driver’s</w:t>
-      </w:r>
-      <w:proofErr w:type="gramEnd"/>
-      <w:r>
-        <w:t xml:space="preserve"> credential from the application home, the following screen will appear:</w:t>
+        <w:t>If a user logs in with taxi driver’s credential from the application home, the following screen will appear:</w:t>
       </w:r>
     </w:p>
     <w:p>
@@ -5596,15 +5214,7 @@
         <w:pStyle w:val="TextTitolo3"/>
       </w:pPr>
       <w:r>
-        <w:t xml:space="preserve">The “See request” button, as long as the “You have a new ride request” text, may not be present if no request </w:t>
-      </w:r>
-      <w:proofErr w:type="gramStart"/>
-      <w:r>
-        <w:t>have been received</w:t>
-      </w:r>
-      <w:proofErr w:type="gramEnd"/>
-      <w:r>
-        <w:t xml:space="preserve">. </w:t>
+        <w:t xml:space="preserve">The “See request” button, as long as the “You have a new ride request” text, may not be present if no request have been received. </w:t>
       </w:r>
     </w:p>
     <w:p>
@@ -5694,15 +5304,7 @@
         <w:t>Taxi driver home</w:t>
       </w:r>
       <w:r>
-        <w:t xml:space="preserve"> will </w:t>
-      </w:r>
-      <w:proofErr w:type="gramStart"/>
-      <w:r>
-        <w:t>appear,</w:t>
-      </w:r>
-      <w:proofErr w:type="gramEnd"/>
-      <w:r>
-        <w:t xml:space="preserve"> otherwise the following screen will be loaded</w:t>
+        <w:t xml:space="preserve"> will appear, otherwise the following screen will be loaded</w:t>
       </w:r>
       <w:r>
         <w:t>:</w:t>
@@ -5893,15 +5495,7 @@
         <w:t>Customer ride request –</w:t>
       </w:r>
       <w:r>
-        <w:t xml:space="preserve"> This screen shows what happens when the “Request a ride” button </w:t>
-      </w:r>
-      <w:proofErr w:type="gramStart"/>
-      <w:r>
-        <w:t>is pressed</w:t>
-      </w:r>
-      <w:proofErr w:type="gramEnd"/>
-      <w:r>
-        <w:t xml:space="preserve"> in the </w:t>
+        <w:t xml:space="preserve"> This screen shows what happens when the “Request a ride” button is pressed in the </w:t>
       </w:r>
       <w:r>
         <w:rPr>
@@ -5991,15 +5585,7 @@
         <w:t>Customer ride reservation -</w:t>
       </w:r>
       <w:r>
-        <w:t xml:space="preserve"> This screen shows what happens when the “Reserve a ride” button </w:t>
-      </w:r>
-      <w:proofErr w:type="gramStart"/>
-      <w:r>
-        <w:t>is pressed</w:t>
-      </w:r>
-      <w:proofErr w:type="gramEnd"/>
-      <w:r>
-        <w:t xml:space="preserve"> in the </w:t>
+        <w:t xml:space="preserve"> This screen shows what happens when the “Reserve a ride” button is pressed in the </w:t>
       </w:r>
       <w:r>
         <w:rPr>
@@ -6164,15 +5750,7 @@
         <w:t>Customer history</w:t>
       </w:r>
       <w:r>
-        <w:t xml:space="preserve"> screen, details about the request or reservation </w:t>
-      </w:r>
-      <w:proofErr w:type="gramStart"/>
-      <w:r>
-        <w:t>will be shown</w:t>
-      </w:r>
-      <w:proofErr w:type="gramEnd"/>
-      <w:r>
-        <w:t xml:space="preserve"> as follows.</w:t>
+        <w:t xml:space="preserve"> screen, details about the request or reservation will be shown as follows.</w:t>
       </w:r>
     </w:p>
     <w:p>
@@ -6239,15 +5817,7 @@
         <w:pStyle w:val="TextTitolo3"/>
       </w:pPr>
       <w:r>
-        <w:t xml:space="preserve">The “Waiting time” and “Code” box </w:t>
-      </w:r>
-      <w:proofErr w:type="gramStart"/>
-      <w:r>
-        <w:t>will be filled</w:t>
-      </w:r>
-      <w:proofErr w:type="gramEnd"/>
-      <w:r>
-        <w:t xml:space="preserve"> with the time to wait for the taxi to arrive and the correspondent taxi code only when a taxi driver will be assigned to the customer. </w:t>
+        <w:t xml:space="preserve">The “Waiting time” and “Code” box will be filled with the time to wait for the taxi to arrive and the correspondent taxi code only when a taxi driver will be assigned to the customer. </w:t>
       </w:r>
     </w:p>
     <w:p>
@@ -6262,7 +5832,7 @@
       <w:pPr>
         <w:pStyle w:val="Titolo3"/>
       </w:pPr>
-      <w:bookmarkStart w:id="25" w:name="_Toc434423938"/>
+      <w:bookmarkStart w:id="25" w:name="_Toc434429993"/>
       <w:r>
         <w:lastRenderedPageBreak/>
         <w:t>Web Application</w:t>
@@ -6372,15 +5942,7 @@
         <w:t>Registration form</w:t>
       </w:r>
       <w:r>
-        <w:t xml:space="preserve"> – This will appear when the “Register now” button </w:t>
-      </w:r>
-      <w:proofErr w:type="gramStart"/>
-      <w:r>
-        <w:t>is pressed</w:t>
-      </w:r>
-      <w:proofErr w:type="gramEnd"/>
-      <w:r>
-        <w:t xml:space="preserve"> in the home page:</w:t>
+        <w:t xml:space="preserve"> – This will appear when the “Register now” button is pressed in the home page:</w:t>
       </w:r>
     </w:p>
     <w:p>
@@ -6532,23 +6094,7 @@
         <w:t>Notice that</w:t>
       </w:r>
       <w:r>
-        <w:t xml:space="preserve"> a taxi driver user </w:t>
-      </w:r>
-      <w:proofErr w:type="gramStart"/>
-      <w:r>
-        <w:t>won’t</w:t>
-      </w:r>
-      <w:proofErr w:type="gramEnd"/>
-      <w:r>
-        <w:t xml:space="preserve"> have any of these functionality available, except for “Manage your account” and “log out”. “Notifications” is reserved to customer and allows them to </w:t>
-      </w:r>
-      <w:proofErr w:type="gramStart"/>
-      <w:r>
-        <w:t>be alerted</w:t>
-      </w:r>
-      <w:proofErr w:type="gramEnd"/>
-      <w:r>
-        <w:t xml:space="preserve"> if some events occurs.</w:t>
+        <w:t xml:space="preserve"> a taxi driver user won’t have any of these functionality available, except for “Manage your account” and “log out”. “Notifications” is reserved to customer and allows them to be alerted if some events occurs.</w:t>
       </w:r>
     </w:p>
     <w:p>
@@ -6562,15 +6108,7 @@
         <w:t>Customer ride request –</w:t>
       </w:r>
       <w:r>
-        <w:t xml:space="preserve"> The following form will appear when “Request a ride” </w:t>
-      </w:r>
-      <w:proofErr w:type="gramStart"/>
-      <w:r>
-        <w:t>is pressed</w:t>
-      </w:r>
-      <w:proofErr w:type="gramEnd"/>
-      <w:r>
-        <w:t>:</w:t>
+        <w:t xml:space="preserve"> The following form will appear when “Request a ride” is pressed:</w:t>
       </w:r>
     </w:p>
     <w:p>
@@ -6803,30 +6341,14 @@
         <w:pStyle w:val="TextTitolo3"/>
       </w:pPr>
       <w:r>
-        <w:t xml:space="preserve">Notice that the “Status” fields </w:t>
-      </w:r>
-      <w:proofErr w:type="gramStart"/>
-      <w:r>
-        <w:t>will be explained</w:t>
-      </w:r>
-      <w:proofErr w:type="gramEnd"/>
-      <w:r>
-        <w:t xml:space="preserve"> by clicking the info buttons. “Taxi code” and “Waiting time” columns will present a value only when the status field is “Taxi assigned”. Finally, the “Delete” icon will be clickable </w:t>
-      </w:r>
-      <w:proofErr w:type="gramStart"/>
-      <w:r>
-        <w:t>only if a request/reservation has no taxi assigned and has not been competed yet</w:t>
-      </w:r>
-      <w:proofErr w:type="gramEnd"/>
-      <w:r>
-        <w:t>.</w:t>
+        <w:t>Notice that the “Status” fields will be explained by clicking the info buttons. “Taxi code” and “Waiting time” columns will present a value only when the status field is “Taxi assigned”. Finally, the “Delete” icon will be clickable only if a request/reservation has no taxi assigned and has not been competed yet.</w:t>
       </w:r>
     </w:p>
     <w:p>
       <w:pPr>
         <w:pStyle w:val="Titolo2"/>
       </w:pPr>
-      <w:bookmarkStart w:id="26" w:name="_Toc434423939"/>
+      <w:bookmarkStart w:id="26" w:name="_Toc434429994"/>
       <w:r>
         <w:lastRenderedPageBreak/>
         <w:t>Functional requirement</w:t>
@@ -6890,15 +6412,7 @@
         <w:pStyle w:val="Nessunaspaziatura"/>
       </w:pPr>
       <w:r>
-        <w:t xml:space="preserve">[R3] Only registered customers can access </w:t>
-      </w:r>
-      <w:proofErr w:type="spellStart"/>
-      <w:r>
-        <w:t>MyTaxiService’s</w:t>
-      </w:r>
-      <w:proofErr w:type="spellEnd"/>
-      <w:r>
-        <w:t xml:space="preserve"> services.</w:t>
+        <w:t>[R3] Only registered customers can access MyTaxiService’s services.</w:t>
       </w:r>
     </w:p>
     <w:p>
@@ -7063,11 +6577,9 @@
       <w:r>
         <w:t xml:space="preserve">he system should allow </w:t>
       </w:r>
-      <w:proofErr w:type="gramStart"/>
       <w:r>
         <w:t>to delete</w:t>
       </w:r>
-      <w:proofErr w:type="gramEnd"/>
       <w:r>
         <w:t xml:space="preserve"> a taxi reservation made by the same customer.</w:t>
       </w:r>
@@ -7180,15 +6692,7 @@
       </w:pPr>
       <w:r>
         <w:lastRenderedPageBreak/>
-        <w:t xml:space="preserve">[R4] Taxi drivers must be able to log in the mobile application with preassigned credential and </w:t>
-      </w:r>
-      <w:proofErr w:type="gramStart"/>
-      <w:r>
-        <w:t>be identified</w:t>
-      </w:r>
-      <w:proofErr w:type="gramEnd"/>
-      <w:r>
-        <w:t xml:space="preserve"> as drivers.</w:t>
+        <w:t>[R4] Taxi drivers must be able to log in the mobile application with preassigned credential and be identified as drivers.</w:t>
       </w:r>
     </w:p>
     <w:p>
@@ -7243,15 +6747,7 @@
         <w:t xml:space="preserve">ower priority to the immediate </w:t>
       </w:r>
       <w:r>
-        <w:t xml:space="preserve">near zones. Any other taxi zone </w:t>
-      </w:r>
-      <w:proofErr w:type="gramStart"/>
-      <w:r>
-        <w:t>should be ignored</w:t>
-      </w:r>
-      <w:proofErr w:type="gramEnd"/>
-      <w:r>
-        <w:t>.</w:t>
+        <w:t>near zones. Any other taxi zone should be ignored.</w:t>
       </w:r>
     </w:p>
     <w:p>
@@ -7300,21 +6796,7 @@
         <w:rPr>
           <w:i/>
         </w:rPr>
-        <w:t xml:space="preserve">] Allow customers to </w:t>
-      </w:r>
-      <w:proofErr w:type="gramStart"/>
-      <w:r>
-        <w:rPr>
-          <w:i/>
-        </w:rPr>
-        <w:t>be notified</w:t>
-      </w:r>
-      <w:proofErr w:type="gramEnd"/>
-      <w:r>
-        <w:rPr>
-          <w:i/>
-        </w:rPr>
-        <w:t xml:space="preserve"> of any relevant update connected to their requests and reservations.</w:t>
+        <w:t>] Allow customers to be notified of any relevant update connected to their requests and reservations.</w:t>
       </w:r>
     </w:p>
     <w:p>
@@ -7330,15 +6812,7 @@
         <w:pStyle w:val="Nessunaspaziatura"/>
       </w:pPr>
       <w:r>
-        <w:t xml:space="preserve">[R2] Absence of taxis available, reservations overlaps, </w:t>
-      </w:r>
-      <w:proofErr w:type="gramStart"/>
-      <w:r>
-        <w:t>taxi average waiting time</w:t>
-      </w:r>
-      <w:proofErr w:type="gramEnd"/>
-      <w:r>
-        <w:t xml:space="preserve"> and taxi assigned to customers are events that must be notified to the customer.</w:t>
+        <w:t>[R2] Absence of taxis available, reservations overlaps, taxi average waiting time and taxi assigned to customers are events that must be notified to the customer.</w:t>
       </w:r>
     </w:p>
     <w:p>
@@ -7442,15 +6916,7 @@
         <w:pStyle w:val="Nessunaspaziatura"/>
       </w:pPr>
       <w:r>
-        <w:t xml:space="preserve">[R1] Customers can cancel a request or reservation only if it </w:t>
-      </w:r>
-      <w:proofErr w:type="gramStart"/>
-      <w:r>
-        <w:t>has not been assigned</w:t>
-      </w:r>
-      <w:proofErr w:type="gramEnd"/>
-      <w:r>
-        <w:t xml:space="preserve"> to a taxi driver yet.</w:t>
+        <w:t>[R1] Customers can cancel a request or reservation only if it has not been assigned to a taxi driver yet.</w:t>
       </w:r>
     </w:p>
     <w:p>
@@ -7523,7 +6989,7 @@
       <w:pPr>
         <w:pStyle w:val="Titolo2"/>
       </w:pPr>
-      <w:bookmarkStart w:id="27" w:name="_Toc434423940"/>
+      <w:bookmarkStart w:id="27" w:name="_Toc434429995"/>
       <w:r>
         <w:lastRenderedPageBreak/>
         <w:t>Non Functional requirements</w:t>
@@ -7538,13 +7004,8 @@
           <w:numId w:val="25"/>
         </w:numPr>
       </w:pPr>
-      <w:proofErr w:type="spellStart"/>
-      <w:r>
-        <w:t>MyTaxiService’s</w:t>
-      </w:r>
-      <w:proofErr w:type="spellEnd"/>
-      <w:r>
-        <w:t xml:space="preserve"> system should be available 24/7.</w:t>
+      <w:r>
+        <w:t>MyTaxiService’s system should be available 24/7.</w:t>
       </w:r>
     </w:p>
     <w:p>
@@ -7556,15 +7017,7 @@
         </w:numPr>
       </w:pPr>
       <w:r>
-        <w:t xml:space="preserve">The waiting time for a taxi to come that </w:t>
-      </w:r>
-      <w:proofErr w:type="gramStart"/>
-      <w:r>
-        <w:t>is showed</w:t>
-      </w:r>
-      <w:proofErr w:type="gramEnd"/>
-      <w:r>
-        <w:t xml:space="preserve"> to customers should be updated every 30 seconds.</w:t>
+        <w:t>The waiting time for a taxi to come that is showed to customers should be updated every 30 seconds.</w:t>
       </w:r>
     </w:p>
     <w:p>
@@ -7588,15 +7041,7 @@
         </w:numPr>
       </w:pPr>
       <w:r>
-        <w:t xml:space="preserve">Mobile applications’ button available to taxi drivers should be big enough to be easily recognized and </w:t>
-      </w:r>
-      <w:proofErr w:type="gramStart"/>
-      <w:r>
-        <w:t>pressed</w:t>
-      </w:r>
-      <w:proofErr w:type="gramEnd"/>
-      <w:r>
-        <w:t xml:space="preserve"> while driving.</w:t>
+        <w:t>Mobile applications’ button available to taxi drivers should be big enough to be easily recognized and pressed while driving.</w:t>
       </w:r>
     </w:p>
     <w:p>
@@ -7608,15 +7053,7 @@
         </w:numPr>
       </w:pPr>
       <w:r>
-        <w:t xml:space="preserve">Code </w:t>
-      </w:r>
-      <w:proofErr w:type="gramStart"/>
-      <w:r>
-        <w:t>should be well documented</w:t>
-      </w:r>
-      <w:proofErr w:type="gramEnd"/>
-      <w:r>
-        <w:t xml:space="preserve"> in order to facilitate extendibility. </w:t>
+        <w:t xml:space="preserve">Code should be well documented in order to facilitate extendibility. </w:t>
       </w:r>
     </w:p>
     <w:p>
@@ -7640,15 +7077,7 @@
         </w:numPr>
       </w:pPr>
       <w:r>
-        <w:t xml:space="preserve">Web and mobile applications should have a similar graphics so that </w:t>
-      </w:r>
-      <w:proofErr w:type="gramStart"/>
-      <w:r>
-        <w:t>the correlation between the two would be immediately identified by customers</w:t>
-      </w:r>
-      <w:proofErr w:type="gramEnd"/>
-      <w:r>
-        <w:t>.</w:t>
+        <w:t>Web and mobile applications should have a similar graphics so that the correlation between the two would be immediately identified by customers.</w:t>
       </w:r>
     </w:p>
     <w:p>
@@ -7692,13 +7121,8 @@
       <w:r>
         <w:t xml:space="preserve"> </w:t>
       </w:r>
-      <w:proofErr w:type="spellStart"/>
-      <w:r>
-        <w:t>MyTaxiService’s</w:t>
-      </w:r>
-      <w:proofErr w:type="spellEnd"/>
-      <w:r>
-        <w:t xml:space="preserve"> applications should always have </w:t>
+      <w:r>
+        <w:t xml:space="preserve">MyTaxiService’s applications should always have </w:t>
       </w:r>
       <w:r>
         <w:t>imperceptible</w:t>
@@ -7718,7 +7142,6 @@
         </w:rPr>
       </w:pPr>
       <w:bookmarkStart w:id="28" w:name="_Toc434335135"/>
-      <w:bookmarkStart w:id="29" w:name="_Toc434423941"/>
       <w:r>
         <w:br w:type="page"/>
       </w:r>
@@ -7727,6 +7150,7 @@
       <w:pPr>
         <w:pStyle w:val="Titolo2"/>
       </w:pPr>
+      <w:bookmarkStart w:id="29" w:name="_Toc434429996"/>
       <w:r>
         <w:lastRenderedPageBreak/>
         <w:t>The world and the machine</w:t>
@@ -7742,31 +7166,7 @@
         <w:t xml:space="preserve">The model proposed by </w:t>
       </w:r>
       <w:r>
-        <w:t xml:space="preserve">M. </w:t>
-      </w:r>
-      <w:proofErr w:type="spellStart"/>
-      <w:r>
-        <w:t>Kackson</w:t>
-      </w:r>
-      <w:proofErr w:type="spellEnd"/>
-      <w:r>
-        <w:t xml:space="preserve"> &amp; P. </w:t>
-      </w:r>
-      <w:proofErr w:type="spellStart"/>
-      <w:r>
-        <w:t>Zave</w:t>
-      </w:r>
-      <w:proofErr w:type="spellEnd"/>
-      <w:r>
-        <w:t xml:space="preserve">, “The World &amp; the Machine”, allow us to analyze the domain of </w:t>
-      </w:r>
-      <w:proofErr w:type="spellStart"/>
-      <w:r>
-        <w:t>MyTaxyService</w:t>
-      </w:r>
-      <w:proofErr w:type="spellEnd"/>
-      <w:r>
-        <w:t xml:space="preserve"> application and its relation with the world. This model contemplate the presence of two areas: </w:t>
+        <w:t xml:space="preserve">M. Kackson &amp; P. Zave, “The World &amp; the Machine”, allow us to analyze the domain of MyTaxyService application and its relation with the world. This model contemplate the presence of two areas: </w:t>
       </w:r>
       <w:r>
         <w:rPr>
@@ -7784,23 +7184,7 @@
         <w:t>The World</w:t>
       </w:r>
       <w:r>
-        <w:t xml:space="preserve">, which is the portion of the environment that </w:t>
-      </w:r>
-      <w:proofErr w:type="gramStart"/>
-      <w:r>
-        <w:t>is affected</w:t>
-      </w:r>
-      <w:proofErr w:type="gramEnd"/>
-      <w:r>
-        <w:t xml:space="preserve"> by the machine. The intersection of the two </w:t>
-      </w:r>
-      <w:proofErr w:type="gramStart"/>
-      <w:r>
-        <w:t>is called</w:t>
-      </w:r>
-      <w:proofErr w:type="gramEnd"/>
-      <w:r>
-        <w:t xml:space="preserve"> </w:t>
+        <w:t xml:space="preserve">, which is the portion of the environment that is affected by the machine. The intersection of the two is called </w:t>
       </w:r>
       <w:r>
         <w:rPr>
@@ -7817,15 +7201,7 @@
         <w:pStyle w:val="Nessunaspaziatura"/>
       </w:pPr>
       <w:r>
-        <w:t xml:space="preserve">The following diagram shows </w:t>
-      </w:r>
-      <w:proofErr w:type="spellStart"/>
-      <w:r>
-        <w:t>MyTaxiService’s</w:t>
-      </w:r>
-      <w:proofErr w:type="spellEnd"/>
-      <w:r>
-        <w:t xml:space="preserve"> </w:t>
+        <w:t xml:space="preserve">The following diagram shows MyTaxiService’s </w:t>
       </w:r>
       <w:r>
         <w:rPr>
@@ -7967,15 +7343,7 @@
         <w:pStyle w:val="Nessunaspaziatura"/>
       </w:pPr>
       <w:r>
-        <w:t xml:space="preserve">The machine </w:t>
-      </w:r>
-      <w:proofErr w:type="gramStart"/>
-      <w:r>
-        <w:t>is composed</w:t>
-      </w:r>
-      <w:proofErr w:type="gramEnd"/>
-      <w:r>
-        <w:t xml:space="preserve"> by the “Request, reservation and allocation system” which manages the main application logic, and is strictly dependent upon the “City map and taxi zones system”, the “Taxi identifier database”</w:t>
+        <w:t>The machine is composed by the “Request, reservation and allocation system” which manages the main application logic, and is strictly dependent upon the “City map and taxi zones system”, the “Taxi identifier database”</w:t>
       </w:r>
       <w:r>
         <w:t>, the “Taxi ride database”</w:t>
@@ -8008,15 +7376,7 @@
         <w:pStyle w:val="Nessunaspaziatura"/>
       </w:pPr>
       <w:r>
-        <w:t xml:space="preserve">“Taxi moves” is a shared phenomenon, which </w:t>
-      </w:r>
-      <w:proofErr w:type="gramStart"/>
-      <w:r>
-        <w:t>is controlled by the world and observed by the machine through the GPS system</w:t>
-      </w:r>
-      <w:proofErr w:type="gramEnd"/>
-      <w:r>
-        <w:t>. “Taxi status update” is also a phenomenon controlled by the world (i.e. the taxi driver) and observed by the system.</w:t>
+        <w:t>“Taxi moves” is a shared phenomenon, which is controlled by the world and observed by the machine through the GPS system. “Taxi status update” is also a phenomenon controlled by the world (i.e. the taxi driver) and observed by the system.</w:t>
       </w:r>
     </w:p>
     <w:p>
@@ -8024,23 +7384,7 @@
         <w:pStyle w:val="Nessunaspaziatura"/>
       </w:pPr>
       <w:r>
-        <w:t xml:space="preserve">“Taxi allocation” </w:t>
-      </w:r>
-      <w:proofErr w:type="gramStart"/>
-      <w:r>
-        <w:t>is observed by the world and controlled by the machine, which sets the taxi’s next destination accordingly to the customer requests</w:t>
-      </w:r>
-      <w:proofErr w:type="gramEnd"/>
-      <w:r>
-        <w:t xml:space="preserve">. Instead, “Customer requesting ride” happens in the world and </w:t>
-      </w:r>
-      <w:proofErr w:type="gramStart"/>
-      <w:r>
-        <w:t>is only observed</w:t>
-      </w:r>
-      <w:proofErr w:type="gramEnd"/>
-      <w:r>
-        <w:t xml:space="preserve"> by the machine.</w:t>
+        <w:t>“Taxi allocation” is observed by the world and controlled by the machine, which sets the taxi’s next destination accordingly to the customer requests. Instead, “Customer requesting ride” happens in the world and is only observed by the machine.</w:t>
       </w:r>
     </w:p>
     <w:p>
@@ -8053,7 +7397,6 @@
           <w:szCs w:val="24"/>
         </w:rPr>
       </w:pPr>
-      <w:bookmarkStart w:id="30" w:name="_Toc434423942"/>
       <w:r>
         <w:br w:type="page"/>
       </w:r>
@@ -8062,6 +7405,7 @@
       <w:pPr>
         <w:pStyle w:val="Titolo2"/>
       </w:pPr>
+      <w:bookmarkStart w:id="30" w:name="_Toc434429997"/>
       <w:r>
         <w:lastRenderedPageBreak/>
         <w:t>Scenarios</w:t>
@@ -8072,7 +7416,7 @@
       <w:pPr>
         <w:pStyle w:val="Titolo3"/>
       </w:pPr>
-      <w:bookmarkStart w:id="31" w:name="_Toc434423943"/>
+      <w:bookmarkStart w:id="31" w:name="_Toc434429998"/>
       <w:r>
         <w:t>Scenario 1</w:t>
       </w:r>
@@ -8089,47 +7433,7 @@
         <w:t>get on</w:t>
       </w:r>
       <w:r>
-        <w:t xml:space="preserve"> a ship and cross the narrow sea, where she has an important appointment. Unfortunately, she </w:t>
-      </w:r>
-      <w:proofErr w:type="gramStart"/>
-      <w:r>
-        <w:t>can’t</w:t>
-      </w:r>
-      <w:proofErr w:type="gramEnd"/>
-      <w:r>
-        <w:t xml:space="preserve"> use her car because it is being repaired due to an engine failure. She consider </w:t>
-      </w:r>
-      <w:proofErr w:type="gramStart"/>
-      <w:r>
-        <w:t>to postpone</w:t>
-      </w:r>
-      <w:proofErr w:type="gramEnd"/>
-      <w:r>
-        <w:t xml:space="preserve"> the appointment, when suddenly she remember about an online taxi service a friend had told her about. She turn on her laptop and after a google </w:t>
-      </w:r>
-      <w:proofErr w:type="gramStart"/>
-      <w:r>
-        <w:t>search</w:t>
-      </w:r>
-      <w:proofErr w:type="gramEnd"/>
-      <w:r>
-        <w:t xml:space="preserve"> she finds </w:t>
-      </w:r>
-      <w:proofErr w:type="spellStart"/>
-      <w:r>
-        <w:t>MyTaxiService’s</w:t>
-      </w:r>
-      <w:proofErr w:type="spellEnd"/>
-      <w:r>
-        <w:t xml:space="preserve"> website. She clicks on “Register” and fill all the forms. A few minutes later she receive </w:t>
-      </w:r>
-      <w:proofErr w:type="gramStart"/>
-      <w:r>
-        <w:t>the confirm</w:t>
-      </w:r>
-      <w:proofErr w:type="gramEnd"/>
-      <w:r>
-        <w:t xml:space="preserve"> of the registration by email. Daenerys logs in the service and requests a taxi at her house. </w:t>
+        <w:t xml:space="preserve"> a ship and cross the narrow sea, where she has an important appointment. Unfortunately, she can’t use her car because it is being repaired due to an engine failure. She consider to postpone the appointment, when suddenly she remember about an online taxi service a friend had told her about. She turn on her laptop and after a google search she finds MyTaxiService’s website. She clicks on “Register” and fill all the forms. A few minutes later she receive the confirm of the registration by email. Daenerys logs in the service and requests a taxi at her house. </w:t>
       </w:r>
     </w:p>
     <w:p>
@@ -8145,7 +7449,7 @@
       <w:pPr>
         <w:pStyle w:val="Titolo3"/>
       </w:pPr>
-      <w:bookmarkStart w:id="32" w:name="_Toc434423944"/>
+      <w:bookmarkStart w:id="32" w:name="_Toc434429999"/>
       <w:r>
         <w:t>Scenario 2</w:t>
       </w:r>
@@ -8156,23 +7460,7 @@
         <w:pStyle w:val="TextTitolo3"/>
       </w:pPr>
       <w:r>
-        <w:t xml:space="preserve">Mr. White needs to take a train in the early morning for a business related matter, but his car is currently not available and his wife is not enthusiastic at all about waking up when not even the sun is out yet. Knowing that, the previous day Mr. White cautiously decided to reserve himself a taxi. Since he </w:t>
-      </w:r>
-      <w:proofErr w:type="gramStart"/>
-      <w:r>
-        <w:t>is registered</w:t>
-      </w:r>
-      <w:proofErr w:type="gramEnd"/>
-      <w:r>
-        <w:t xml:space="preserve"> to </w:t>
-      </w:r>
-      <w:proofErr w:type="spellStart"/>
-      <w:r>
-        <w:t>MyTaxiService</w:t>
-      </w:r>
-      <w:proofErr w:type="spellEnd"/>
-      <w:r>
-        <w:t>, he simply turned up his laptop and logged to the web application as he did many times before.</w:t>
+        <w:t>Mr. White needs to take a train in the early morning for a business related matter, but his car is currently not available and his wife is not enthusiastic at all about waking up when not even the sun is out yet. Knowing that, the previous day Mr. White cautiously decided to reserve himself a taxi. Since he is registered to MyTaxiService, he simply turned up his laptop and logged to the web application as he did many times before.</w:t>
       </w:r>
     </w:p>
     <w:p>
@@ -8180,39 +7468,7 @@
         <w:pStyle w:val="TextTitolo3"/>
       </w:pPr>
       <w:r>
-        <w:t xml:space="preserve">His taxi </w:t>
-      </w:r>
-      <w:proofErr w:type="gramStart"/>
-      <w:r>
-        <w:t>is scheduled</w:t>
-      </w:r>
-      <w:proofErr w:type="gramEnd"/>
-      <w:r>
-        <w:t xml:space="preserve"> for the 4.30 A.M. and the meeting place is just at the end of the street that leads to his house. Mr. White wakes up, silently takes his breakfast, prepares himself and leaves the house 20 minutes in advance, just to be sure to make it in time. </w:t>
-      </w:r>
-      <w:proofErr w:type="gramStart"/>
-      <w:r>
-        <w:t>It’s</w:t>
-      </w:r>
-      <w:proofErr w:type="gramEnd"/>
-      <w:r>
-        <w:t xml:space="preserve"> very cold out there and there is almost no one around, probably because they are all sleeping in their warm beds. Actually, there is someone around, and Mr. White knows him: he is his neighbor, Mr. </w:t>
-      </w:r>
-      <w:proofErr w:type="spellStart"/>
-      <w:r>
-        <w:t>Pinkman</w:t>
-      </w:r>
-      <w:proofErr w:type="spellEnd"/>
-      <w:r>
-        <w:t xml:space="preserve">. After a short talk, it turns out that Mr. </w:t>
-      </w:r>
-      <w:proofErr w:type="spellStart"/>
-      <w:r>
-        <w:t>Pinkman</w:t>
-      </w:r>
-      <w:proofErr w:type="spellEnd"/>
-      <w:r>
-        <w:t xml:space="preserve"> is going to the station too, and he offers a ride to his friend. Therefore, Mr. White takes out his mobile phone from his pocket and logs in to </w:t>
+        <w:t xml:space="preserve">His taxi is scheduled for the 4.30 A.M. and the meeting place is just at the end of the street that leads to his house. Mr. White wakes up, silently takes his breakfast, prepares himself and leaves the house 20 minutes in advance, just to be sure to make it in time. It’s very cold out there and there is almost no one around, probably because they are all sleeping in their warm beds. Actually, there is someone around, and Mr. White knows him: he is his neighbor, Mr. Pinkman. After a short talk, it turns out that Mr. Pinkman is going to the station too, and he offers a ride to his friend. Therefore, Mr. White takes out his mobile phone from his pocket and logs in to </w:t>
       </w:r>
       <w:r>
         <w:t>MTS</w:t>
@@ -8226,7 +7482,7 @@
       <w:pPr>
         <w:pStyle w:val="Titolo3"/>
       </w:pPr>
-      <w:bookmarkStart w:id="33" w:name="_Toc434423945"/>
+      <w:bookmarkStart w:id="33" w:name="_Toc434430000"/>
       <w:r>
         <w:t>Scenario 3</w:t>
       </w:r>
@@ -8237,23 +7493,7 @@
         <w:pStyle w:val="TextTitolo3"/>
       </w:pPr>
       <w:r>
-        <w:t xml:space="preserve">It’s Thursday afternoon, Lorenzo has just finished an intense day at the </w:t>
-      </w:r>
-      <w:proofErr w:type="spellStart"/>
-      <w:r>
-        <w:t>Politecnico</w:t>
-      </w:r>
-      <w:proofErr w:type="spellEnd"/>
-      <w:r>
-        <w:t xml:space="preserve"> (of course he is not studying neither Architecture or Engineering Management) and he is on his way to Lambrate station looking forward his comeback home and his </w:t>
-      </w:r>
-      <w:proofErr w:type="spellStart"/>
-      <w:r>
-        <w:t>Analisi</w:t>
-      </w:r>
-      <w:proofErr w:type="spellEnd"/>
-      <w:r>
-        <w:t xml:space="preserve"> exercises that wait him on his desk.</w:t>
+        <w:t>It’s Thursday afternoon, Lorenzo has just finished an intense day at the Politecnico (of course he is not studying neither Architecture or Engineering Management) and he is on his way to Lambrate station looking forward his comeback home and his Analisi exercises that wait him on his desk.</w:t>
       </w:r>
     </w:p>
     <w:p>
@@ -8262,47 +7502,7 @@
       </w:pPr>
       <w:r>
         <w:lastRenderedPageBreak/>
-        <w:t xml:space="preserve">There is only a problem: </w:t>
-      </w:r>
-      <w:proofErr w:type="spellStart"/>
-      <w:r>
-        <w:t>Trenord</w:t>
-      </w:r>
-      <w:proofErr w:type="spellEnd"/>
-      <w:r>
-        <w:t xml:space="preserve"> has decided to completely collapse on itself… actually, </w:t>
-      </w:r>
-      <w:proofErr w:type="gramStart"/>
-      <w:r>
-        <w:t>it’s</w:t>
-      </w:r>
-      <w:proofErr w:type="gramEnd"/>
-      <w:r>
-        <w:t xml:space="preserve"> not big news. Lorenzo’s train </w:t>
-      </w:r>
-      <w:proofErr w:type="gramStart"/>
-      <w:r>
-        <w:t>is scheduled</w:t>
-      </w:r>
-      <w:proofErr w:type="gramEnd"/>
-      <w:r>
-        <w:t xml:space="preserve"> with 120 minutes late. That is not acceptable, his beloved </w:t>
-      </w:r>
-      <w:proofErr w:type="spellStart"/>
-      <w:r>
-        <w:t>homeworks</w:t>
-      </w:r>
-      <w:proofErr w:type="spellEnd"/>
-      <w:r>
-        <w:t xml:space="preserve"> are waiting him, but Lorenzo has an ace up his sleeve. He takes his mobile phone, taps on </w:t>
-      </w:r>
-      <w:proofErr w:type="spellStart"/>
-      <w:r>
-        <w:t>MyTaxiService</w:t>
-      </w:r>
-      <w:proofErr w:type="spellEnd"/>
-      <w:r>
-        <w:t xml:space="preserve"> application and clicks on the button “Request a ride”. Then he quickly compiles the form and sends his taxi request to the system.</w:t>
+        <w:t>There is only a problem: Trenord has decided to completely collapse on itself… actually, it’s not big news. Lorenzo’s train is scheduled with 120 minutes late. That is not acceptable, his beloved homeworks are waiting him, but Lorenzo has an ace up his sleeve. He takes his mobile phone, taps on MyTaxiService application and clicks on the button “Request a ride”. Then he quickly compiles the form and sends his taxi request to the system.</w:t>
       </w:r>
     </w:p>
     <w:p>
@@ -8310,23 +7510,7 @@
         <w:pStyle w:val="TextTitolo3"/>
       </w:pPr>
       <w:r>
-        <w:t xml:space="preserve">However, there is something he did not take into account: </w:t>
-      </w:r>
-      <w:proofErr w:type="gramStart"/>
-      <w:r>
-        <w:t>it’s</w:t>
-      </w:r>
-      <w:proofErr w:type="gramEnd"/>
-      <w:r>
-        <w:t xml:space="preserve"> a rush hour and he is not the only one affected by train delays. The probability to </w:t>
-      </w:r>
-      <w:proofErr w:type="gramStart"/>
-      <w:r>
-        <w:t>be picked up</w:t>
-      </w:r>
-      <w:proofErr w:type="gramEnd"/>
-      <w:r>
-        <w:t xml:space="preserve"> in a couple of minutes is lower than usual.</w:t>
+        <w:t>However, there is something he did not take into account: it’s a rush hour and he is not the only one affected by train delays. The probability to be picked up in a couple of minutes is lower than usual.</w:t>
       </w:r>
     </w:p>
     <w:p>
@@ -8334,39 +7518,7 @@
         <w:pStyle w:val="TextTitolo3"/>
       </w:pPr>
       <w:r>
-        <w:t xml:space="preserve">Meanwhile, Carlo has just finished </w:t>
-      </w:r>
-      <w:proofErr w:type="gramStart"/>
-      <w:r>
-        <w:t>to take</w:t>
-      </w:r>
-      <w:proofErr w:type="gramEnd"/>
-      <w:r>
-        <w:t xml:space="preserve"> care of a ride near </w:t>
-      </w:r>
-      <w:proofErr w:type="spellStart"/>
-      <w:r>
-        <w:t>Piola</w:t>
-      </w:r>
-      <w:proofErr w:type="spellEnd"/>
-      <w:r>
-        <w:t xml:space="preserve"> subway station and is currently available. He looks at his </w:t>
-      </w:r>
-      <w:proofErr w:type="gramStart"/>
-      <w:r>
-        <w:t>phone and sees</w:t>
-      </w:r>
-      <w:proofErr w:type="gramEnd"/>
-      <w:r>
-        <w:t xml:space="preserve"> and incoming request notification. He is going to tap on the “Accept request” button but right that moment a customer appears on his road, waiving his hands. Carlo makes him get on the taxi, looks back to his phone and taps on the “Refuse request” button. “Someone else will take care of that </w:t>
-      </w:r>
-      <w:proofErr w:type="gramStart"/>
-      <w:r>
-        <w:t>request</w:t>
-      </w:r>
-      <w:proofErr w:type="gramEnd"/>
-      <w:r>
-        <w:t>” he thinks.</w:t>
+        <w:t>Meanwhile, Carlo has just finished to take care of a ride near Piola subway station and is currently available. He looks at his phone and sees and incoming request notification. He is going to tap on the “Accept request” button but right that moment a customer appears on his road, waiving his hands. Carlo makes him get on the taxi, looks back to his phone and taps on the “Refuse request” button. “Someone else will take care of that request” he thinks.</w:t>
       </w:r>
     </w:p>
     <w:p>
@@ -8378,7 +7530,7 @@
       <w:pPr>
         <w:pStyle w:val="Titolo3"/>
       </w:pPr>
-      <w:bookmarkStart w:id="34" w:name="_Toc434423946"/>
+      <w:bookmarkStart w:id="34" w:name="_Toc434430001"/>
       <w:r>
         <w:t>Scenario 4</w:t>
       </w:r>
@@ -8391,13 +7543,8 @@
       <w:r>
         <w:t xml:space="preserve">Mr. Grimes is a manager of the company “Spice up your life”. He is going to have a very full week and he needs the help of MTS application. He seats on his chair and using his </w:t>
       </w:r>
-      <w:proofErr w:type="gramStart"/>
-      <w:r>
-        <w:t>laptop</w:t>
-      </w:r>
-      <w:proofErr w:type="gramEnd"/>
-      <w:r>
-        <w:t xml:space="preserve"> he gets access to MTS web</w:t>
+      <w:r>
+        <w:t>laptop he gets access to MTS web</w:t>
       </w:r>
       <w:r>
         <w:t xml:space="preserve"> application. His intention is to make a series of taxi reservations, one for each day starting from Monday until Friday. However, he accidentally makes two reservations on Wednesday. The two reservations differ of just five minutes.</w:t>
@@ -8434,7 +7581,7 @@
       <w:pPr>
         <w:pStyle w:val="Titolo3"/>
       </w:pPr>
-      <w:bookmarkStart w:id="35" w:name="_Toc434423947"/>
+      <w:bookmarkStart w:id="35" w:name="_Toc434430002"/>
       <w:r>
         <w:t>Scenario 5</w:t>
       </w:r>
@@ -8444,13 +7591,8 @@
       <w:pPr>
         <w:pStyle w:val="TextTitolo3"/>
       </w:pPr>
-      <w:proofErr w:type="gramStart"/>
-      <w:r>
-        <w:t>It’s</w:t>
-      </w:r>
-      <w:proofErr w:type="gramEnd"/>
-      <w:r>
-        <w:t xml:space="preserve"> late evening and the taxi driver Ryan Gosling is waiting in his taxi: just 10 minutes are left before the end of his turn. He is already thinking about the warm bath that awaits him at home, when suddenly a request notification flashes on the screen of his mobile phone. He taps on the “Show request details” button to see the info related to the request. The origin point is not too far from there, but the destination is at the opposite side of the city. Therefore, Ryan decides to refuse the request. “I’m not paid enough for this”, he mumbles while making his way home.</w:t>
+      <w:r>
+        <w:t>It’s late evening and the taxi driver Ryan Gosling is waiting in his taxi: just 10 minutes are left before the end of his turn. He is already thinking about the warm bath that awaits him at home, when suddenly a request notification flashes on the screen of his mobile phone. He taps on the “Show request details” button to see the info related to the request. The origin point is not too far from there, but the destination is at the opposite side of the city. Therefore, Ryan decides to refuse the request. “I’m not paid enough for this”, he mumbles while making his way home.</w:t>
       </w:r>
     </w:p>
     <w:p>
@@ -8471,29 +7613,27 @@
           <w:szCs w:val="24"/>
         </w:rPr>
       </w:pPr>
-      <w:bookmarkStart w:id="36" w:name="_GoBack"/>
-      <w:bookmarkEnd w:id="36"/>
     </w:p>
     <w:p>
       <w:pPr>
         <w:pStyle w:val="Titolo2"/>
       </w:pPr>
-      <w:bookmarkStart w:id="37" w:name="_Toc434423948"/>
+      <w:bookmarkStart w:id="36" w:name="_Toc434430003"/>
       <w:r>
         <w:lastRenderedPageBreak/>
         <w:t>UML Models</w:t>
       </w:r>
+      <w:bookmarkEnd w:id="36"/>
+    </w:p>
+    <w:p>
+      <w:pPr>
+        <w:pStyle w:val="Titolo3"/>
+      </w:pPr>
+      <w:bookmarkStart w:id="37" w:name="_Toc434430004"/>
+      <w:r>
+        <w:t>Use Case</w:t>
+      </w:r>
       <w:bookmarkEnd w:id="37"/>
-    </w:p>
-    <w:p>
-      <w:pPr>
-        <w:pStyle w:val="Titolo3"/>
-      </w:pPr>
-      <w:bookmarkStart w:id="38" w:name="_Toc434423949"/>
-      <w:r>
-        <w:t>Use Case</w:t>
-      </w:r>
-      <w:bookmarkEnd w:id="38"/>
     </w:p>
     <w:p>
       <w:pPr>
@@ -8621,15 +7761,7 @@
               <w:outlineLvl w:val="9"/>
             </w:pPr>
             <w:r>
-              <w:t xml:space="preserve">Guest clicks on “Register” button on the homepage, </w:t>
-            </w:r>
-            <w:proofErr w:type="gramStart"/>
-            <w:r>
-              <w:t>either via mobile app or web</w:t>
-            </w:r>
-            <w:proofErr w:type="gramEnd"/>
-            <w:r>
-              <w:t xml:space="preserve"> app.</w:t>
+              <w:t>Guest clicks on “Register” button on the homepage, either via mobile app or web app.</w:t>
             </w:r>
           </w:p>
           <w:p>
@@ -9037,15 +8169,7 @@
           </w:tcPr>
           <w:p>
             <w:r>
-              <w:t xml:space="preserve"> User </w:t>
-            </w:r>
-            <w:proofErr w:type="gramStart"/>
-            <w:r>
-              <w:t>is already registered</w:t>
-            </w:r>
-            <w:proofErr w:type="gramEnd"/>
-            <w:r>
-              <w:t xml:space="preserve"> into the system.</w:t>
+              <w:t xml:space="preserve"> User is already registered into the system.</w:t>
             </w:r>
           </w:p>
         </w:tc>
@@ -9154,15 +8278,7 @@
           </w:tcPr>
           <w:p>
             <w:r>
-              <w:t xml:space="preserve"> Registered users </w:t>
-            </w:r>
-            <w:proofErr w:type="gramStart"/>
-            <w:r>
-              <w:t>are granted</w:t>
-            </w:r>
-            <w:proofErr w:type="gramEnd"/>
-            <w:r>
-              <w:t xml:space="preserve"> access to their personal page.</w:t>
+              <w:t xml:space="preserve"> Registered users are granted access to their personal page.</w:t>
             </w:r>
           </w:p>
           <w:p/>
@@ -9343,21 +8459,10 @@
         <w:rPr>
           <w:i/>
         </w:rPr>
-        <w:t xml:space="preserve">Request a </w:t>
-      </w:r>
-      <w:proofErr w:type="gramStart"/>
-      <w:r>
-        <w:rPr>
-          <w:i/>
-        </w:rPr>
-        <w:t>ride</w:t>
-      </w:r>
-      <w:r>
-        <w:t xml:space="preserve"> use case table</w:t>
-      </w:r>
-      <w:proofErr w:type="gramEnd"/>
-      <w:r>
-        <w:t>:</w:t>
+        <w:t>Request a ride</w:t>
+      </w:r>
+      <w:r>
+        <w:t xml:space="preserve"> use case table:</w:t>
       </w:r>
     </w:p>
     <w:tbl>
@@ -9487,15 +8592,7 @@
               <w:outlineLvl w:val="9"/>
             </w:pPr>
             <w:r>
-              <w:t xml:space="preserve">Customer fills the input form with at least the Origin </w:t>
-            </w:r>
-            <w:proofErr w:type="gramStart"/>
-            <w:r>
-              <w:t>field which</w:t>
-            </w:r>
-            <w:proofErr w:type="gramEnd"/>
-            <w:r>
-              <w:t xml:space="preserve"> is mandatory.</w:t>
+              <w:t>Customer fills the input form with at least the Origin field which is mandatory.</w:t>
             </w:r>
           </w:p>
           <w:p>
@@ -9560,15 +8657,7 @@
               <w:outlineLvl w:val="9"/>
             </w:pPr>
             <w:r>
-              <w:t xml:space="preserve">The system stars searching for a taxi driver available to </w:t>
-            </w:r>
-            <w:proofErr w:type="spellStart"/>
-            <w:r>
-              <w:t>fullfill</w:t>
-            </w:r>
-            <w:proofErr w:type="spellEnd"/>
-            <w:r>
-              <w:t xml:space="preserve"> the request.</w:t>
+              <w:t>The system stars searching for a taxi driver available to fullfill the request.</w:t>
             </w:r>
           </w:p>
           <w:p>
@@ -9594,15 +8683,7 @@
               <w:outlineLvl w:val="9"/>
             </w:pPr>
             <w:r>
-              <w:t xml:space="preserve">The taxi driver confirms his intention to take care of the </w:t>
-            </w:r>
-            <w:proofErr w:type="gramStart"/>
-            <w:r>
-              <w:t>request,</w:t>
-            </w:r>
-            <w:proofErr w:type="gramEnd"/>
-            <w:r>
-              <w:t xml:space="preserve"> his status is set to “Busy”.</w:t>
+              <w:t>The taxi driver confirms his intention to take care of the request, his status is set to “Busy”.</w:t>
             </w:r>
           </w:p>
           <w:p>
@@ -9648,18 +8729,10 @@
               <w:t xml:space="preserve"> The customer succe</w:t>
             </w:r>
             <w:r>
-              <w:t xml:space="preserve">ssfully receives the taxi </w:t>
-            </w:r>
-            <w:proofErr w:type="gramStart"/>
-            <w:r>
-              <w:t>ride</w:t>
+              <w:t>ssfully receives the taxi ride</w:t>
             </w:r>
             <w:r>
-              <w:t xml:space="preserve"> which</w:t>
-            </w:r>
-            <w:proofErr w:type="gramEnd"/>
-            <w:r>
-              <w:t xml:space="preserve"> he asked for.</w:t>
+              <w:t xml:space="preserve"> which he asked for.</w:t>
             </w:r>
           </w:p>
           <w:p/>
@@ -9762,21 +8835,10 @@
         <w:rPr>
           <w:i/>
         </w:rPr>
-        <w:t xml:space="preserve"> a </w:t>
-      </w:r>
-      <w:proofErr w:type="gramStart"/>
-      <w:r>
-        <w:rPr>
-          <w:i/>
-        </w:rPr>
-        <w:t>ride</w:t>
-      </w:r>
-      <w:r>
-        <w:t xml:space="preserve"> use case table</w:t>
-      </w:r>
-      <w:proofErr w:type="gramEnd"/>
-      <w:r>
-        <w:t>:</w:t>
+        <w:t xml:space="preserve"> a ride</w:t>
+      </w:r>
+      <w:r>
+        <w:t xml:space="preserve"> use case table:</w:t>
       </w:r>
     </w:p>
     <w:tbl>
@@ -10138,15 +9200,7 @@
         <w:t>reserve a ride</w:t>
       </w:r>
       <w:r>
-        <w:t xml:space="preserve"> use case diagrams </w:t>
-      </w:r>
-      <w:proofErr w:type="gramStart"/>
-      <w:r>
-        <w:t>are presented</w:t>
-      </w:r>
-      <w:proofErr w:type="gramEnd"/>
-      <w:r>
-        <w:t xml:space="preserve"> together because of their similarities.</w:t>
+        <w:t xml:space="preserve"> use case diagrams are presented together because of their similarities.</w:t>
       </w:r>
     </w:p>
     <w:p>
@@ -10547,15 +9601,7 @@
               <w:outlineLvl w:val="9"/>
             </w:pPr>
             <w:r>
-              <w:t xml:space="preserve">Customer selects a request or a reservation </w:t>
-            </w:r>
-            <w:proofErr w:type="gramStart"/>
-            <w:r>
-              <w:t>from  the</w:t>
-            </w:r>
-            <w:proofErr w:type="gramEnd"/>
-            <w:r>
-              <w:t xml:space="preserve"> list of his unaccomplished taxi rides.</w:t>
+              <w:t>Customer selects a request or a reservation from  the list of his unaccomplished taxi rides.</w:t>
             </w:r>
           </w:p>
           <w:p>
@@ -10594,15 +9640,7 @@
               <w:outlineLvl w:val="9"/>
             </w:pPr>
             <w:r>
-              <w:t xml:space="preserve">System checks that the customer </w:t>
-            </w:r>
-            <w:proofErr w:type="gramStart"/>
-            <w:r>
-              <w:t>is allowed</w:t>
-            </w:r>
-            <w:proofErr w:type="gramEnd"/>
-            <w:r>
-              <w:t xml:space="preserve"> to delete the ride.</w:t>
+              <w:t>System checks that the customer is allowed to delete the ride.</w:t>
             </w:r>
           </w:p>
           <w:p>
@@ -10645,15 +9683,7 @@
           </w:tcPr>
           <w:p>
             <w:r>
-              <w:t xml:space="preserve">The customer successfully delete a request or reservation previously made, there is no need to </w:t>
-            </w:r>
-            <w:proofErr w:type="spellStart"/>
-            <w:r>
-              <w:t>fullfill</w:t>
-            </w:r>
-            <w:proofErr w:type="spellEnd"/>
-            <w:r>
-              <w:t xml:space="preserve"> it anymore.</w:t>
+              <w:t>The customer successfully delete a request or reservation previously made, there is no need to fullfill it anymore.</w:t>
             </w:r>
           </w:p>
         </w:tc>
@@ -10678,15 +9708,7 @@
           </w:tcPr>
           <w:p>
             <w:r>
-              <w:t xml:space="preserve">A taxi </w:t>
-            </w:r>
-            <w:proofErr w:type="gramStart"/>
-            <w:r>
-              <w:t>has already been assigned</w:t>
-            </w:r>
-            <w:proofErr w:type="gramEnd"/>
-            <w:r>
-              <w:t xml:space="preserve"> to the                 request/reservation, the customer cannot delete it.</w:t>
+              <w:t>A taxi has already been assigned to the                 request/reservation, the customer cannot delete it.</w:t>
             </w:r>
           </w:p>
         </w:tc>
@@ -10973,15 +9995,7 @@
               <w:outlineLvl w:val="9"/>
             </w:pPr>
             <w:r>
-              <w:t xml:space="preserve">Taxi driver clicks </w:t>
-            </w:r>
-            <w:proofErr w:type="gramStart"/>
-            <w:r>
-              <w:t>either on “set available” or “</w:t>
-            </w:r>
-            <w:proofErr w:type="gramEnd"/>
-            <w:r>
-              <w:t>set busy” button via his mobile application.</w:t>
+              <w:t>Taxi driver clicks either on “set available” or “set busy” button via his mobile application.</w:t>
             </w:r>
           </w:p>
           <w:p>
@@ -10994,15 +10008,7 @@
               <w:outlineLvl w:val="9"/>
             </w:pPr>
             <w:r>
-              <w:t>If the new status is “</w:t>
-            </w:r>
-            <w:proofErr w:type="gramStart"/>
-            <w:r>
-              <w:t>available”</w:t>
-            </w:r>
-            <w:proofErr w:type="gramEnd"/>
-            <w:r>
-              <w:t xml:space="preserve"> the system checks for any ride associated to the taxi and stores it among the completed rides.</w:t>
+              <w:t>If the new status is “available” the system checks for any ride associated to the taxi and stores it among the completed rides.</w:t>
             </w:r>
           </w:p>
           <w:p>
@@ -11335,15 +10341,7 @@
               <w:outlineLvl w:val="9"/>
             </w:pPr>
             <w:r>
-              <w:t xml:space="preserve">The administrator </w:t>
-            </w:r>
-            <w:proofErr w:type="gramStart"/>
-            <w:r>
-              <w:t>must be logged</w:t>
-            </w:r>
-            <w:proofErr w:type="gramEnd"/>
-            <w:r>
-              <w:t xml:space="preserve"> into the system.</w:t>
+              <w:t>The administrator must be logged into the system.</w:t>
             </w:r>
           </w:p>
           <w:p>
@@ -11509,15 +10507,7 @@
               <w:outlineLvl w:val="9"/>
             </w:pPr>
             <w:r>
-              <w:t xml:space="preserve">No such an account to </w:t>
-            </w:r>
-            <w:proofErr w:type="gramStart"/>
-            <w:r>
-              <w:t>be deleted</w:t>
-            </w:r>
-            <w:proofErr w:type="gramEnd"/>
-            <w:r>
-              <w:t xml:space="preserve"> exists.</w:t>
+              <w:t>No such an account to be deleted exists.</w:t>
             </w:r>
           </w:p>
           <w:p>
@@ -11530,15 +10520,7 @@
               <w:outlineLvl w:val="9"/>
             </w:pPr>
             <w:r>
-              <w:t xml:space="preserve">There is already the account to </w:t>
-            </w:r>
-            <w:proofErr w:type="gramStart"/>
-            <w:r>
-              <w:t>be created</w:t>
-            </w:r>
-            <w:proofErr w:type="gramEnd"/>
-            <w:r>
-              <w:t>.</w:t>
+              <w:t>There is already the account to be created.</w:t>
             </w:r>
           </w:p>
           <w:p>
@@ -11683,12 +10665,12 @@
       <w:pPr>
         <w:pStyle w:val="Titolo3"/>
       </w:pPr>
-      <w:bookmarkStart w:id="39" w:name="_Toc434423950"/>
+      <w:bookmarkStart w:id="38" w:name="_Toc434430005"/>
       <w:r>
         <w:lastRenderedPageBreak/>
         <w:t>Class Diagram</w:t>
       </w:r>
-      <w:bookmarkEnd w:id="39"/>
+      <w:bookmarkEnd w:id="38"/>
     </w:p>
     <w:p>
       <w:pPr>
@@ -11752,7 +10734,7 @@
       <w:pPr>
         <w:pStyle w:val="Titolo3"/>
       </w:pPr>
-      <w:bookmarkStart w:id="40" w:name="_Toc434423951"/>
+      <w:bookmarkStart w:id="39" w:name="_Toc434430006"/>
       <w:r>
         <w:lastRenderedPageBreak/>
         <w:t xml:space="preserve">State </w:t>
@@ -11760,7 +10742,7 @@
       <w:r>
         <w:t>diagram</w:t>
       </w:r>
-      <w:bookmarkEnd w:id="40"/>
+      <w:bookmarkEnd w:id="39"/>
     </w:p>
     <w:p>
       <w:pPr>
@@ -11865,15 +10847,7 @@
       </w:pPr>
       <w:r>
         <w:lastRenderedPageBreak/>
-        <w:t xml:space="preserve">This diagram </w:t>
-      </w:r>
-      <w:proofErr w:type="gramStart"/>
-      <w:r>
-        <w:t>is intended</w:t>
-      </w:r>
-      <w:proofErr w:type="gramEnd"/>
-      <w:r>
-        <w:t xml:space="preserve"> to elucidate the four possible status of a </w:t>
+        <w:t xml:space="preserve">This diagram is intended to elucidate the four possible status of a </w:t>
       </w:r>
       <w:r>
         <w:rPr>
@@ -11972,7 +10946,7 @@
           <w:szCs w:val="24"/>
         </w:rPr>
       </w:pPr>
-      <w:bookmarkStart w:id="41" w:name="_Toc434335138"/>
+      <w:bookmarkStart w:id="40" w:name="_Toc434335138"/>
       <w:r>
         <w:rPr>
           <w:noProof/>
@@ -11987,7 +10961,7 @@
           <w:noProof/>
         </w:rPr>
       </w:pPr>
-      <w:bookmarkStart w:id="42" w:name="_Toc434423952"/>
+      <w:bookmarkStart w:id="41" w:name="_Toc434430007"/>
       <w:r>
         <w:rPr>
           <w:noProof/>
@@ -11995,34 +10969,298 @@
         <w:lastRenderedPageBreak/>
         <w:t>Appendi</w:t>
       </w:r>
+      <w:bookmarkEnd w:id="40"/>
+      <w:r>
+        <w:rPr>
+          <w:noProof/>
+        </w:rPr>
+        <w:t>x</w:t>
+      </w:r>
       <w:bookmarkEnd w:id="41"/>
-      <w:r>
-        <w:rPr>
-          <w:noProof/>
-        </w:rPr>
-        <w:t>x</w:t>
+    </w:p>
+    <w:p>
+      <w:pPr>
+        <w:pStyle w:val="Titolo2"/>
+      </w:pPr>
+      <w:bookmarkStart w:id="42" w:name="_Toc434430008"/>
+      <w:r>
+        <w:t>Alloy</w:t>
       </w:r>
       <w:bookmarkEnd w:id="42"/>
     </w:p>
     <w:p>
       <w:pPr>
+        <w:pStyle w:val="Titolo3"/>
+      </w:pPr>
+      <w:r>
+        <w:t>Signatures</w:t>
+      </w:r>
+    </w:p>
+    <w:p>
+      <w:pPr>
+        <w:pStyle w:val="TextTitolo3"/>
+      </w:pPr>
+      <w:r>
+        <w:rPr>
+          <w:noProof/>
+        </w:rPr>
+        <w:drawing>
+          <wp:inline distT="0" distB="0" distL="0" distR="0">
+            <wp:extent cx="4165705" cy="3313358"/>
+            <wp:effectExtent l="0" t="0" r="6350" b="1905"/>
+            <wp:docPr id="1" name="Immagine 1" descr="C:\Users\Alessandro\Desktop\Ale\GitHubSynch\myTaxyService-SE2-PozziRomani\OtherStuff\Alloy images\Sig1.png"/>
+            <wp:cNvGraphicFramePr>
+              <a:graphicFrameLocks xmlns:a="http://schemas.openxmlformats.org/drawingml/2006/main" noChangeAspect="1"/>
+            </wp:cNvGraphicFramePr>
+            <a:graphic xmlns:a="http://schemas.openxmlformats.org/drawingml/2006/main">
+              <a:graphicData uri="http://schemas.openxmlformats.org/drawingml/2006/picture">
+                <pic:pic xmlns:pic="http://schemas.openxmlformats.org/drawingml/2006/picture">
+                  <pic:nvPicPr>
+                    <pic:cNvPr id="0" name="Picture 1" descr="C:\Users\Alessandro\Desktop\Ale\GitHubSynch\myTaxyService-SE2-PozziRomani\OtherStuff\Alloy images\Sig1.png"/>
+                    <pic:cNvPicPr>
+                      <a:picLocks noChangeAspect="1" noChangeArrowheads="1"/>
+                    </pic:cNvPicPr>
+                  </pic:nvPicPr>
+                  <pic:blipFill rotWithShape="1">
+                    <a:blip r:embed="rId42">
+                      <a:extLst>
+                        <a:ext uri="{28A0092B-C50C-407E-A947-70E740481C1C}">
+                          <a14:useLocalDpi xmlns:a14="http://schemas.microsoft.com/office/drawing/2010/main" val="0"/>
+                        </a:ext>
+                      </a:extLst>
+                    </a:blip>
+                    <a:srcRect l="278" t="180" r="1" b="1143"/>
+                    <a:stretch/>
+                  </pic:blipFill>
+                  <pic:spPr bwMode="auto">
+                    <a:xfrm>
+                      <a:off x="0" y="0"/>
+                      <a:ext cx="4174039" cy="3319987"/>
+                    </a:xfrm>
+                    <a:prstGeom prst="rect">
+                      <a:avLst/>
+                    </a:prstGeom>
+                    <a:noFill/>
+                    <a:ln>
+                      <a:noFill/>
+                    </a:ln>
+                    <a:extLst>
+                      <a:ext uri="{53640926-AAD7-44D8-BBD7-CCE9431645EC}">
+                        <a14:shadowObscured xmlns:a14="http://schemas.microsoft.com/office/drawing/2010/main"/>
+                      </a:ext>
+                    </a:extLst>
+                  </pic:spPr>
+                </pic:pic>
+              </a:graphicData>
+            </a:graphic>
+          </wp:inline>
+        </w:drawing>
+      </w:r>
+      <w:bookmarkStart w:id="43" w:name="_Toc434430009"/>
+      <w:r>
+        <w:rPr>
+          <w:noProof/>
+        </w:rPr>
+        <w:drawing>
+          <wp:inline distT="0" distB="0" distL="0" distR="0" wp14:anchorId="0480121D" wp14:editId="40438D52">
+            <wp:extent cx="2663190" cy="3080316"/>
+            <wp:effectExtent l="0" t="0" r="3810" b="6350"/>
+            <wp:docPr id="31" name="Immagine 31" descr="C:\Users\Alessandro\Desktop\Ale\GitHubSynch\myTaxyService-SE2-PozziRomani\OtherStuff\Alloy images\Sig2.png"/>
+            <wp:cNvGraphicFramePr>
+              <a:graphicFrameLocks xmlns:a="http://schemas.openxmlformats.org/drawingml/2006/main" noChangeAspect="1"/>
+            </wp:cNvGraphicFramePr>
+            <a:graphic xmlns:a="http://schemas.openxmlformats.org/drawingml/2006/main">
+              <a:graphicData uri="http://schemas.openxmlformats.org/drawingml/2006/picture">
+                <pic:pic xmlns:pic="http://schemas.openxmlformats.org/drawingml/2006/picture">
+                  <pic:nvPicPr>
+                    <pic:cNvPr id="0" name="Picture 2" descr="C:\Users\Alessandro\Desktop\Ale\GitHubSynch\myTaxyService-SE2-PozziRomani\OtherStuff\Alloy images\Sig2.png"/>
+                    <pic:cNvPicPr>
+                      <a:picLocks noChangeAspect="1" noChangeArrowheads="1"/>
+                    </pic:cNvPicPr>
+                  </pic:nvPicPr>
+                  <pic:blipFill rotWithShape="1">
+                    <a:blip r:embed="rId43">
+                      <a:extLst>
+                        <a:ext uri="{28A0092B-C50C-407E-A947-70E740481C1C}">
+                          <a14:useLocalDpi xmlns:a14="http://schemas.microsoft.com/office/drawing/2010/main" val="0"/>
+                        </a:ext>
+                      </a:extLst>
+                    </a:blip>
+                    <a:srcRect t="1174"/>
+                    <a:stretch/>
+                  </pic:blipFill>
+                  <pic:spPr bwMode="auto">
+                    <a:xfrm>
+                      <a:off x="0" y="0"/>
+                      <a:ext cx="2677500" cy="3096867"/>
+                    </a:xfrm>
+                    <a:prstGeom prst="rect">
+                      <a:avLst/>
+                    </a:prstGeom>
+                    <a:noFill/>
+                    <a:ln>
+                      <a:noFill/>
+                    </a:ln>
+                    <a:extLst>
+                      <a:ext uri="{53640926-AAD7-44D8-BBD7-CCE9431645EC}">
+                        <a14:shadowObscured xmlns:a14="http://schemas.microsoft.com/office/drawing/2010/main"/>
+                      </a:ext>
+                    </a:extLst>
+                  </pic:spPr>
+                </pic:pic>
+              </a:graphicData>
+            </a:graphic>
+          </wp:inline>
+        </w:drawing>
+      </w:r>
+    </w:p>
+    <w:p>
+      <w:pPr>
+        <w:pStyle w:val="TextTitolo3"/>
+      </w:pPr>
+      <w:r>
+        <w:rPr>
+          <w:noProof/>
+        </w:rPr>
+        <w:lastRenderedPageBreak/>
+        <w:drawing>
+          <wp:inline distT="0" distB="0" distL="0" distR="0" wp14:anchorId="2A000AE7" wp14:editId="5EAF0513">
+            <wp:extent cx="2533731" cy="2801722"/>
+            <wp:effectExtent l="0" t="0" r="0" b="0"/>
+            <wp:docPr id="32" name="Immagine 32" descr="C:\Users\Alessandro\Desktop\Ale\GitHubSynch\myTaxyService-SE2-PozziRomani\OtherStuff\Alloy images\sig3.png"/>
+            <wp:cNvGraphicFramePr>
+              <a:graphicFrameLocks xmlns:a="http://schemas.openxmlformats.org/drawingml/2006/main" noChangeAspect="1"/>
+            </wp:cNvGraphicFramePr>
+            <a:graphic xmlns:a="http://schemas.openxmlformats.org/drawingml/2006/main">
+              <a:graphicData uri="http://schemas.openxmlformats.org/drawingml/2006/picture">
+                <pic:pic xmlns:pic="http://schemas.openxmlformats.org/drawingml/2006/picture">
+                  <pic:nvPicPr>
+                    <pic:cNvPr id="0" name="Picture 3" descr="C:\Users\Alessandro\Desktop\Ale\GitHubSynch\myTaxyService-SE2-PozziRomani\OtherStuff\Alloy images\sig3.png"/>
+                    <pic:cNvPicPr>
+                      <a:picLocks noChangeAspect="1" noChangeArrowheads="1"/>
+                    </pic:cNvPicPr>
+                  </pic:nvPicPr>
+                  <pic:blipFill>
+                    <a:blip r:embed="rId44">
+                      <a:extLst>
+                        <a:ext uri="{28A0092B-C50C-407E-A947-70E740481C1C}">
+                          <a14:useLocalDpi xmlns:a14="http://schemas.microsoft.com/office/drawing/2010/main" val="0"/>
+                        </a:ext>
+                      </a:extLst>
+                    </a:blip>
+                    <a:srcRect/>
+                    <a:stretch>
+                      <a:fillRect/>
+                    </a:stretch>
+                  </pic:blipFill>
+                  <pic:spPr bwMode="auto">
+                    <a:xfrm>
+                      <a:off x="0" y="0"/>
+                      <a:ext cx="2537558" cy="2805954"/>
+                    </a:xfrm>
+                    <a:prstGeom prst="rect">
+                      <a:avLst/>
+                    </a:prstGeom>
+                    <a:noFill/>
+                    <a:ln>
+                      <a:noFill/>
+                    </a:ln>
+                  </pic:spPr>
+                </pic:pic>
+              </a:graphicData>
+            </a:graphic>
+          </wp:inline>
+        </w:drawing>
+      </w:r>
+    </w:p>
+    <w:p>
+      <w:pPr>
+        <w:pStyle w:val="TextTitolo3"/>
+      </w:pPr>
+      <w:r>
+        <w:rPr>
+          <w:noProof/>
+        </w:rPr>
+        <w:drawing>
+          <wp:inline distT="0" distB="0" distL="0" distR="0" wp14:anchorId="4BC143F4" wp14:editId="5058C2FA">
+            <wp:extent cx="2371061" cy="3117165"/>
+            <wp:effectExtent l="0" t="0" r="0" b="7620"/>
+            <wp:docPr id="33" name="Immagine 33" descr="C:\Users\Alessandro\Desktop\Ale\GitHubSynch\myTaxyService-SE2-PozziRomani\OtherStuff\Alloy images\sig4.png"/>
+            <wp:cNvGraphicFramePr>
+              <a:graphicFrameLocks xmlns:a="http://schemas.openxmlformats.org/drawingml/2006/main" noChangeAspect="1"/>
+            </wp:cNvGraphicFramePr>
+            <a:graphic xmlns:a="http://schemas.openxmlformats.org/drawingml/2006/main">
+              <a:graphicData uri="http://schemas.openxmlformats.org/drawingml/2006/picture">
+                <pic:pic xmlns:pic="http://schemas.openxmlformats.org/drawingml/2006/picture">
+                  <pic:nvPicPr>
+                    <pic:cNvPr id="0" name="Picture 4" descr="C:\Users\Alessandro\Desktop\Ale\GitHubSynch\myTaxyService-SE2-PozziRomani\OtherStuff\Alloy images\sig4.png"/>
+                    <pic:cNvPicPr>
+                      <a:picLocks noChangeAspect="1" noChangeArrowheads="1"/>
+                    </pic:cNvPicPr>
+                  </pic:nvPicPr>
+                  <pic:blipFill>
+                    <a:blip r:embed="rId45">
+                      <a:extLst>
+                        <a:ext uri="{28A0092B-C50C-407E-A947-70E740481C1C}">
+                          <a14:useLocalDpi xmlns:a14="http://schemas.microsoft.com/office/drawing/2010/main" val="0"/>
+                        </a:ext>
+                      </a:extLst>
+                    </a:blip>
+                    <a:srcRect/>
+                    <a:stretch>
+                      <a:fillRect/>
+                    </a:stretch>
+                  </pic:blipFill>
+                  <pic:spPr bwMode="auto">
+                    <a:xfrm>
+                      <a:off x="0" y="0"/>
+                      <a:ext cx="2385064" cy="3135574"/>
+                    </a:xfrm>
+                    <a:prstGeom prst="rect">
+                      <a:avLst/>
+                    </a:prstGeom>
+                    <a:noFill/>
+                    <a:ln>
+                      <a:noFill/>
+                    </a:ln>
+                  </pic:spPr>
+                </pic:pic>
+              </a:graphicData>
+            </a:graphic>
+          </wp:inline>
+        </w:drawing>
+      </w:r>
+    </w:p>
+    <w:p>
+      <w:pPr>
+        <w:pStyle w:val="Titolo3"/>
+        <w:rPr>
+          <w:noProof w:val="0"/>
+        </w:rPr>
+      </w:pPr>
+      <w:r>
+        <w:t>Facts</w:t>
+      </w:r>
+    </w:p>
+    <w:p>
+      <w:pPr>
+        <w:pStyle w:val="Nessunaspaziatura"/>
+      </w:pPr>
+      <w:bookmarkStart w:id="44" w:name="_GoBack"/>
+      <w:bookmarkEnd w:id="44"/>
+      <w:r>
+        <w:br w:type="page"/>
+      </w:r>
+    </w:p>
+    <w:p>
+      <w:pPr>
         <w:pStyle w:val="Titolo2"/>
       </w:pPr>
-      <w:bookmarkStart w:id="43" w:name="_Toc434423953"/>
-      <w:r>
-        <w:t>Alloy</w:t>
+      <w:r>
+        <w:lastRenderedPageBreak/>
+        <w:t>Software and tools used</w:t>
       </w:r>
       <w:bookmarkEnd w:id="43"/>
-    </w:p>
-    <w:p>
-      <w:pPr>
-        <w:pStyle w:val="Titolo2"/>
-      </w:pPr>
-      <w:bookmarkStart w:id="44" w:name="_Toc434423954"/>
-      <w:r>
-        <w:t>Software and tools used</w:t>
-      </w:r>
-      <w:bookmarkEnd w:id="44"/>
     </w:p>
     <w:p>
       <w:pPr>
@@ -12035,7 +11273,7 @@
       <w:r>
         <w:t>Microsoft Word (</w:t>
       </w:r>
-      <w:hyperlink r:id="rId42" w:history="1">
+      <w:hyperlink r:id="rId46" w:history="1">
         <w:r>
           <w:rPr>
             <w:rStyle w:val="Collegamentoipertestuale"/>
@@ -12056,13 +11294,8 @@
         </w:numPr>
         <w:jc w:val="left"/>
       </w:pPr>
-      <w:proofErr w:type="spellStart"/>
-      <w:r>
-        <w:t>Astah</w:t>
-      </w:r>
-      <w:proofErr w:type="spellEnd"/>
-      <w:r>
-        <w:t xml:space="preserve"> Professional (</w:t>
+      <w:r>
+        <w:t>Astah Professional (</w:t>
       </w:r>
       <w:r>
         <w:t>http://astah.net/</w:t>
@@ -12083,7 +11316,7 @@
       <w:r>
         <w:t>GitHub (</w:t>
       </w:r>
-      <w:hyperlink r:id="rId43" w:history="1">
+      <w:hyperlink r:id="rId47" w:history="1">
         <w:r>
           <w:rPr>
             <w:rStyle w:val="Collegamentoipertestuale"/>
@@ -12103,13 +11336,8 @@
           <w:numId w:val="42"/>
         </w:numPr>
       </w:pPr>
-      <w:proofErr w:type="spellStart"/>
-      <w:r>
-        <w:t>Balsamiq</w:t>
-      </w:r>
-      <w:proofErr w:type="spellEnd"/>
-      <w:r>
-        <w:t xml:space="preserve"> Mockups (https://balsamiq.com/products/mockups): to create mockups.</w:t>
+      <w:r>
+        <w:t>Balsamiq Mockups (https://balsamiq.com/products/mockups): to create mockups.</w:t>
       </w:r>
     </w:p>
     <w:p>
@@ -12128,7 +11356,7 @@
       <w:pPr>
         <w:pStyle w:val="Titolo2"/>
       </w:pPr>
-      <w:bookmarkStart w:id="45" w:name="_Toc434423955"/>
+      <w:bookmarkStart w:id="45" w:name="_Toc434430010"/>
       <w:r>
         <w:t>Hours of work</w:t>
       </w:r>
@@ -12163,7 +11391,7 @@
       </w:r>
     </w:p>
     <w:sectPr>
-      <w:footerReference w:type="default" r:id="rId44"/>
+      <w:footerReference w:type="default" r:id="rId48"/>
       <w:pgSz w:w="11906" w:h="16838"/>
       <w:pgMar w:top="1440" w:right="1247" w:bottom="1440" w:left="1247" w:header="709" w:footer="709" w:gutter="0"/>
       <w:pgNumType w:start="0"/>
@@ -12222,7 +11450,7 @@
           <w:rPr>
             <w:noProof/>
           </w:rPr>
-          <w:t>23</w:t>
+          <w:t>43</w:t>
         </w:r>
         <w:r>
           <w:fldChar w:fldCharType="end"/>
@@ -17346,6 +16574,7 @@
   <w:style w:type="character" w:default="1" w:styleId="Carpredefinitoparagrafo">
     <w:name w:val="Default Paragraph Font"/>
     <w:uiPriority w:val="1"/>
+    <w:semiHidden/>
     <w:unhideWhenUsed/>
   </w:style>
   <w:style w:type="table" w:default="1" w:styleId="Tabellanormale">
@@ -17858,590 +17087,6 @@
 </w:styles>
 </file>
 
-<file path=word/glossary/document.xml><?xml version="1.0" encoding="utf-8"?>
-<w:glossaryDocument xmlns:wpc="http://schemas.microsoft.com/office/word/2010/wordprocessingCanvas" xmlns:mc="http://schemas.openxmlformats.org/markup-compatibility/2006" xmlns:o="urn:schemas-microsoft-com:office:office" xmlns:r="http://schemas.openxmlformats.org/officeDocument/2006/relationships" xmlns:m="http://schemas.openxmlformats.org/officeDocument/2006/math" xmlns:v="urn:schemas-microsoft-com:vml" xmlns:wp14="http://schemas.microsoft.com/office/word/2010/wordprocessingDrawing" xmlns:wp="http://schemas.openxmlformats.org/drawingml/2006/wordprocessingDrawing" xmlns:w10="urn:schemas-microsoft-com:office:word" xmlns:w="http://schemas.openxmlformats.org/wordprocessingml/2006/main" xmlns:w14="http://schemas.microsoft.com/office/word/2010/wordml" xmlns:w15="http://schemas.microsoft.com/office/word/2012/wordml" xmlns:wpg="http://schemas.microsoft.com/office/word/2010/wordprocessingGroup" xmlns:wpi="http://schemas.microsoft.com/office/word/2010/wordprocessingInk" xmlns:wne="http://schemas.microsoft.com/office/word/2006/wordml" xmlns:wps="http://schemas.microsoft.com/office/word/2010/wordprocessingShape" mc:Ignorable="w14 w15 wp14"/>
-</file>
-
-<file path=word/glossary/fontTable.xml><?xml version="1.0" encoding="utf-8"?>
-<w:fonts xmlns:mc="http://schemas.openxmlformats.org/markup-compatibility/2006" xmlns:r="http://schemas.openxmlformats.org/officeDocument/2006/relationships" xmlns:w="http://schemas.openxmlformats.org/wordprocessingml/2006/main" xmlns:w14="http://schemas.microsoft.com/office/word/2010/wordml" xmlns:w15="http://schemas.microsoft.com/office/word/2012/wordml" mc:Ignorable="w14 w15">
-  <w:font w:name="Wingdings">
-    <w:panose1 w:val="05000000000000000000"/>
-    <w:charset w:val="02"/>
-    <w:family w:val="auto"/>
-    <w:pitch w:val="variable"/>
-    <w:sig w:usb0="00000000" w:usb1="10000000" w:usb2="00000000" w:usb3="00000000" w:csb0="80000000" w:csb1="00000000"/>
-  </w:font>
-  <w:font w:name="Times New Roman">
-    <w:panose1 w:val="02020603050405020304"/>
-    <w:charset w:val="00"/>
-    <w:family w:val="roman"/>
-    <w:pitch w:val="variable"/>
-    <w:sig w:usb0="E0002AFF" w:usb1="C0007841" w:usb2="00000009" w:usb3="00000000" w:csb0="000001FF" w:csb1="00000000"/>
-  </w:font>
-  <w:font w:name="Courier New">
-    <w:panose1 w:val="02070309020205020404"/>
-    <w:charset w:val="00"/>
-    <w:family w:val="modern"/>
-    <w:pitch w:val="fixed"/>
-    <w:sig w:usb0="E0002AFF" w:usb1="C0007843" w:usb2="00000009" w:usb3="00000000" w:csb0="000001FF" w:csb1="00000000"/>
-  </w:font>
-  <w:font w:name="Symbol">
-    <w:panose1 w:val="05050102010706020507"/>
-    <w:charset w:val="02"/>
-    <w:family w:val="roman"/>
-    <w:pitch w:val="variable"/>
-    <w:sig w:usb0="00000000" w:usb1="10000000" w:usb2="00000000" w:usb3="00000000" w:csb0="80000000" w:csb1="00000000"/>
-  </w:font>
-  <w:font w:name="Georgia">
-    <w:panose1 w:val="02040502050405020303"/>
-    <w:charset w:val="00"/>
-    <w:family w:val="roman"/>
-    <w:pitch w:val="variable"/>
-    <w:sig w:usb0="00000287" w:usb1="00000000" w:usb2="00000000" w:usb3="00000000" w:csb0="0000009F" w:csb1="00000000"/>
-  </w:font>
-  <w:font w:name="Calibri">
-    <w:panose1 w:val="020F0502020204030204"/>
-    <w:charset w:val="00"/>
-    <w:family w:val="swiss"/>
-    <w:pitch w:val="variable"/>
-    <w:sig w:usb0="E00002FF" w:usb1="4000ACFF" w:usb2="00000001" w:usb3="00000000" w:csb0="0000019F" w:csb1="00000000"/>
-  </w:font>
-  <w:font w:name="Arial">
-    <w:panose1 w:val="020B0604020202020204"/>
-    <w:charset w:val="00"/>
-    <w:family w:val="swiss"/>
-    <w:pitch w:val="variable"/>
-    <w:sig w:usb0="E0002AFF" w:usb1="C0007843" w:usb2="00000009" w:usb3="00000000" w:csb0="000001FF" w:csb1="00000000"/>
-  </w:font>
-  <w:font w:name="Segoe UI">
-    <w:panose1 w:val="020B0502040204020203"/>
-    <w:charset w:val="00"/>
-    <w:family w:val="swiss"/>
-    <w:pitch w:val="variable"/>
-    <w:sig w:usb0="E10022FF" w:usb1="C000E47F" w:usb2="00000029" w:usb3="00000000" w:csb0="000001DF" w:csb1="00000000"/>
-  </w:font>
-  <w:font w:name="Calibri Light">
-    <w:panose1 w:val="020F0302020204030204"/>
-    <w:charset w:val="00"/>
-    <w:family w:val="swiss"/>
-    <w:pitch w:val="variable"/>
-    <w:sig w:usb0="A00002EF" w:usb1="4000207B" w:usb2="00000000" w:usb3="00000000" w:csb0="0000019F" w:csb1="00000000"/>
-  </w:font>
-  <w:font w:name="Verdana">
-    <w:panose1 w:val="020B0604030504040204"/>
-    <w:charset w:val="00"/>
-    <w:family w:val="swiss"/>
-    <w:pitch w:val="variable"/>
-    <w:sig w:usb0="A10006FF" w:usb1="4000205B" w:usb2="00000010" w:usb3="00000000" w:csb0="0000019F" w:csb1="00000000"/>
-  </w:font>
-</w:fonts>
-</file>
-
-<file path=word/glossary/settings.xml><?xml version="1.0" encoding="utf-8"?>
-<w:settings xmlns:mc="http://schemas.openxmlformats.org/markup-compatibility/2006" xmlns:o="urn:schemas-microsoft-com:office:office" xmlns:r="http://schemas.openxmlformats.org/officeDocument/2006/relationships" xmlns:m="http://schemas.openxmlformats.org/officeDocument/2006/math" xmlns:v="urn:schemas-microsoft-com:vml" xmlns:w10="urn:schemas-microsoft-com:office:word" xmlns:w="http://schemas.openxmlformats.org/wordprocessingml/2006/main" xmlns:w14="http://schemas.microsoft.com/office/word/2010/wordml" xmlns:w15="http://schemas.microsoft.com/office/word/2012/wordml" xmlns:sl="http://schemas.openxmlformats.org/schemaLibrary/2006/main" mc:Ignorable="w14 w15">
-  <w:view w:val="normal"/>
-  <w:defaultTabStop w:val="720"/>
-  <w:characterSpacingControl w:val="doNotCompress"/>
-  <w:compat>
-    <w:useFELayout/>
-    <w:compatSetting w:name="compatibilityMode" w:uri="http://schemas.microsoft.com/office/word" w:val="15"/>
-    <w:compatSetting w:name="overrideTableStyleFontSizeAndJustification" w:uri="http://schemas.microsoft.com/office/word" w:val="1"/>
-    <w:compatSetting w:name="enableOpenTypeFeatures" w:uri="http://schemas.microsoft.com/office/word" w:val="1"/>
-    <w:compatSetting w:name="doNotFlipMirrorIndents" w:uri="http://schemas.microsoft.com/office/word" w:val="1"/>
-    <w:compatSetting w:name="differentiateMultirowTableHeaders" w:uri="http://schemas.microsoft.com/office/word" w:val="1"/>
-  </w:compat>
-  <w:rsids>
-    <w:rsidRoot w:val="00FA134A"/>
-    <w:rsid w:val="00FA134A"/>
-  </w:rsids>
-  <m:mathPr>
-    <m:mathFont m:val="Cambria Math"/>
-    <m:brkBin m:val="before"/>
-    <m:brkBinSub m:val="--"/>
-    <m:smallFrac m:val="0"/>
-    <m:dispDef/>
-    <m:lMargin m:val="0"/>
-    <m:rMargin m:val="0"/>
-    <m:defJc m:val="centerGroup"/>
-    <m:wrapIndent m:val="1440"/>
-    <m:intLim m:val="subSup"/>
-    <m:naryLim m:val="undOvr"/>
-  </m:mathPr>
-  <w:themeFontLang w:val="en-US"/>
-  <w:clrSchemeMapping w:bg1="light1" w:t1="dark1" w:bg2="light2" w:t2="dark2" w:accent1="accent1" w:accent2="accent2" w:accent3="accent3" w:accent4="accent4" w:accent5="accent5" w:accent6="accent6" w:hyperlink="hyperlink" w:followedHyperlink="followedHyperlink"/>
-  <w:decimalSymbol w:val=","/>
-  <w:listSeparator w:val=";"/>
-  <w15:chartTrackingRefBased/>
-</w:settings>
-</file>
-
-<file path=word/glossary/styles.xml><?xml version="1.0" encoding="utf-8"?>
-<w:styles xmlns:mc="http://schemas.openxmlformats.org/markup-compatibility/2006" xmlns:r="http://schemas.openxmlformats.org/officeDocument/2006/relationships" xmlns:w="http://schemas.openxmlformats.org/wordprocessingml/2006/main" xmlns:w14="http://schemas.microsoft.com/office/word/2010/wordml" xmlns:w15="http://schemas.microsoft.com/office/word/2012/wordml" mc:Ignorable="w14 w15">
-  <w:docDefaults>
-    <w:rPrDefault>
-      <w:rPr>
-        <w:rFonts w:asciiTheme="minorHAnsi" w:eastAsiaTheme="minorEastAsia" w:hAnsiTheme="minorHAnsi" w:cstheme="minorBidi"/>
-        <w:sz w:val="22"/>
-        <w:szCs w:val="22"/>
-        <w:lang w:val="en-US" w:eastAsia="en-US" w:bidi="ar-SA"/>
-      </w:rPr>
-    </w:rPrDefault>
-    <w:pPrDefault>
-      <w:pPr>
-        <w:spacing w:after="160" w:line="259" w:lineRule="auto"/>
-      </w:pPr>
-    </w:pPrDefault>
-  </w:docDefaults>
-  <w:latentStyles w:defLockedState="0" w:defUIPriority="99" w:defSemiHidden="0" w:defUnhideWhenUsed="0" w:defQFormat="0" w:count="371">
-    <w:lsdException w:name="Normal" w:uiPriority="0" w:qFormat="1"/>
-    <w:lsdException w:name="heading 1" w:uiPriority="9" w:qFormat="1"/>
-    <w:lsdException w:name="heading 2" w:semiHidden="1" w:uiPriority="9" w:unhideWhenUsed="1" w:qFormat="1"/>
-    <w:lsdException w:name="heading 3" w:semiHidden="1" w:uiPriority="9" w:unhideWhenUsed="1" w:qFormat="1"/>
-    <w:lsdException w:name="heading 4" w:semiHidden="1" w:uiPriority="9" w:unhideWhenUsed="1" w:qFormat="1"/>
-    <w:lsdException w:name="heading 5" w:semiHidden="1" w:uiPriority="9" w:unhideWhenUsed="1" w:qFormat="1"/>
-    <w:lsdException w:name="heading 6" w:semiHidden="1" w:uiPriority="9" w:unhideWhenUsed="1" w:qFormat="1"/>
-    <w:lsdException w:name="heading 7" w:semiHidden="1" w:uiPriority="9" w:unhideWhenUsed="1" w:qFormat="1"/>
-    <w:lsdException w:name="heading 8" w:semiHidden="1" w:uiPriority="9" w:unhideWhenUsed="1" w:qFormat="1"/>
-    <w:lsdException w:name="heading 9" w:semiHidden="1" w:uiPriority="9" w:unhideWhenUsed="1" w:qFormat="1"/>
-    <w:lsdException w:name="index 1" w:semiHidden="1" w:unhideWhenUsed="1"/>
-    <w:lsdException w:name="index 2" w:semiHidden="1" w:unhideWhenUsed="1"/>
-    <w:lsdException w:name="index 3" w:semiHidden="1" w:unhideWhenUsed="1"/>
-    <w:lsdException w:name="index 4" w:semiHidden="1" w:unhideWhenUsed="1"/>
-    <w:lsdException w:name="index 5" w:semiHidden="1" w:unhideWhenUsed="1"/>
-    <w:lsdException w:name="index 6" w:semiHidden="1" w:unhideWhenUsed="1"/>
-    <w:lsdException w:name="index 7" w:semiHidden="1" w:unhideWhenUsed="1"/>
-    <w:lsdException w:name="index 8" w:semiHidden="1" w:unhideWhenUsed="1"/>
-    <w:lsdException w:name="index 9" w:semiHidden="1" w:unhideWhenUsed="1"/>
-    <w:lsdException w:name="toc 1" w:semiHidden="1" w:uiPriority="39" w:unhideWhenUsed="1"/>
-    <w:lsdException w:name="toc 2" w:semiHidden="1" w:uiPriority="39" w:unhideWhenUsed="1"/>
-    <w:lsdException w:name="toc 3" w:semiHidden="1" w:uiPriority="39" w:unhideWhenUsed="1"/>
-    <w:lsdException w:name="toc 4" w:semiHidden="1" w:uiPriority="39" w:unhideWhenUsed="1"/>
-    <w:lsdException w:name="toc 5" w:semiHidden="1" w:uiPriority="39" w:unhideWhenUsed="1"/>
-    <w:lsdException w:name="toc 6" w:semiHidden="1" w:uiPriority="39" w:unhideWhenUsed="1"/>
-    <w:lsdException w:name="toc 7" w:semiHidden="1" w:uiPriority="39" w:unhideWhenUsed="1"/>
-    <w:lsdException w:name="toc 8" w:semiHidden="1" w:uiPriority="39" w:unhideWhenUsed="1"/>
-    <w:lsdException w:name="toc 9" w:semiHidden="1" w:uiPriority="39" w:unhideWhenUsed="1"/>
-    <w:lsdException w:name="Normal Indent" w:semiHidden="1" w:unhideWhenUsed="1"/>
-    <w:lsdException w:name="footnote text" w:semiHidden="1" w:unhideWhenUsed="1"/>
-    <w:lsdException w:name="annotation text" w:semiHidden="1" w:unhideWhenUsed="1"/>
-    <w:lsdException w:name="header" w:semiHidden="1" w:unhideWhenUsed="1"/>
-    <w:lsdException w:name="footer" w:semiHidden="1" w:unhideWhenUsed="1"/>
-    <w:lsdException w:name="index heading" w:semiHidden="1" w:unhideWhenUsed="1"/>
-    <w:lsdException w:name="caption" w:semiHidden="1" w:uiPriority="35" w:unhideWhenUsed="1" w:qFormat="1"/>
-    <w:lsdException w:name="table of figures" w:semiHidden="1" w:unhideWhenUsed="1"/>
-    <w:lsdException w:name="envelope address" w:semiHidden="1" w:unhideWhenUsed="1"/>
-    <w:lsdException w:name="envelope return" w:semiHidden="1" w:unhideWhenUsed="1"/>
-    <w:lsdException w:name="footnote reference" w:semiHidden="1" w:unhideWhenUsed="1"/>
-    <w:lsdException w:name="annotation reference" w:semiHidden="1" w:unhideWhenUsed="1"/>
-    <w:lsdException w:name="line number" w:semiHidden="1" w:unhideWhenUsed="1"/>
-    <w:lsdException w:name="page number" w:semiHidden="1" w:unhideWhenUsed="1"/>
-    <w:lsdException w:name="endnote reference" w:semiHidden="1" w:unhideWhenUsed="1"/>
-    <w:lsdException w:name="endnote text" w:semiHidden="1" w:unhideWhenUsed="1"/>
-    <w:lsdException w:name="table of authorities" w:semiHidden="1" w:unhideWhenUsed="1"/>
-    <w:lsdException w:name="macro" w:semiHidden="1" w:unhideWhenUsed="1"/>
-    <w:lsdException w:name="toa heading" w:semiHidden="1" w:unhideWhenUsed="1"/>
-    <w:lsdException w:name="List" w:semiHidden="1" w:unhideWhenUsed="1"/>
-    <w:lsdException w:name="List Bullet" w:semiHidden="1" w:unhideWhenUsed="1"/>
-    <w:lsdException w:name="List Number" w:semiHidden="1" w:unhideWhenUsed="1"/>
-    <w:lsdException w:name="List 2" w:semiHidden="1" w:unhideWhenUsed="1"/>
-    <w:lsdException w:name="List 3" w:semiHidden="1" w:unhideWhenUsed="1"/>
-    <w:lsdException w:name="List 4" w:semiHidden="1" w:unhideWhenUsed="1"/>
-    <w:lsdException w:name="List 5" w:semiHidden="1" w:unhideWhenUsed="1"/>
-    <w:lsdException w:name="List Bullet 2" w:semiHidden="1" w:unhideWhenUsed="1"/>
-    <w:lsdException w:name="List Bullet 3" w:semiHidden="1" w:unhideWhenUsed="1"/>
-    <w:lsdException w:name="List Bullet 4" w:semiHidden="1" w:unhideWhenUsed="1"/>
-    <w:lsdException w:name="List Bullet 5" w:semiHidden="1" w:unhideWhenUsed="1"/>
-    <w:lsdException w:name="List Number 2" w:semiHidden="1" w:unhideWhenUsed="1"/>
-    <w:lsdException w:name="List Number 3" w:semiHidden="1" w:unhideWhenUsed="1"/>
-    <w:lsdException w:name="List Number 4" w:semiHidden="1" w:unhideWhenUsed="1"/>
-    <w:lsdException w:name="List Number 5" w:semiHidden="1" w:unhideWhenUsed="1"/>
-    <w:lsdException w:name="Title" w:uiPriority="10" w:qFormat="1"/>
-    <w:lsdException w:name="Closing" w:semiHidden="1" w:unhideWhenUsed="1"/>
-    <w:lsdException w:name="Signature" w:semiHidden="1" w:unhideWhenUsed="1"/>
-    <w:lsdException w:name="Default Paragraph Font" w:semiHidden="1" w:uiPriority="1" w:unhideWhenUsed="1"/>
-    <w:lsdException w:name="Body Text" w:semiHidden="1" w:unhideWhenUsed="1"/>
-    <w:lsdException w:name="Body Text Indent" w:semiHidden="1" w:unhideWhenUsed="1"/>
-    <w:lsdException w:name="List Continue" w:semiHidden="1" w:unhideWhenUsed="1"/>
-    <w:lsdException w:name="List Continue 2" w:semiHidden="1" w:unhideWhenUsed="1"/>
-    <w:lsdException w:name="List Continue 3" w:semiHidden="1" w:unhideWhenUsed="1"/>
-    <w:lsdException w:name="List Continue 4" w:semiHidden="1" w:unhideWhenUsed="1"/>
-    <w:lsdException w:name="List Continue 5" w:semiHidden="1" w:unhideWhenUsed="1"/>
-    <w:lsdException w:name="Message Header" w:semiHidden="1" w:unhideWhenUsed="1"/>
-    <w:lsdException w:name="Subtitle" w:uiPriority="11" w:qFormat="1"/>
-    <w:lsdException w:name="Salutation" w:semiHidden="1" w:unhideWhenUsed="1"/>
-    <w:lsdException w:name="Date" w:semiHidden="1" w:unhideWhenUsed="1"/>
-    <w:lsdException w:name="Body Text First Indent" w:semiHidden="1" w:unhideWhenUsed="1"/>
-    <w:lsdException w:name="Body Text First Indent 2" w:semiHidden="1" w:unhideWhenUsed="1"/>
-    <w:lsdException w:name="Note Heading" w:semiHidden="1" w:unhideWhenUsed="1"/>
-    <w:lsdException w:name="Body Text 2" w:semiHidden="1" w:unhideWhenUsed="1"/>
-    <w:lsdException w:name="Body Text 3" w:semiHidden="1" w:unhideWhenUsed="1"/>
-    <w:lsdException w:name="Body Text Indent 2" w:semiHidden="1" w:unhideWhenUsed="1"/>
-    <w:lsdException w:name="Body Text Indent 3" w:semiHidden="1" w:unhideWhenUsed="1"/>
-    <w:lsdException w:name="Block Text" w:semiHidden="1" w:unhideWhenUsed="1"/>
-    <w:lsdException w:name="Hyperlink" w:semiHidden="1" w:unhideWhenUsed="1"/>
-    <w:lsdException w:name="FollowedHyperlink" w:semiHidden="1" w:unhideWhenUsed="1"/>
-    <w:lsdException w:name="Strong" w:uiPriority="22" w:qFormat="1"/>
-    <w:lsdException w:name="Emphasis" w:uiPriority="20" w:qFormat="1"/>
-    <w:lsdException w:name="Document Map" w:semiHidden="1" w:unhideWhenUsed="1"/>
-    <w:lsdException w:name="Plain Text" w:semiHidden="1" w:unhideWhenUsed="1"/>
-    <w:lsdException w:name="E-mail Signature" w:semiHidden="1" w:unhideWhenUsed="1"/>
-    <w:lsdException w:name="HTML Top of Form" w:semiHidden="1" w:unhideWhenUsed="1"/>
-    <w:lsdException w:name="HTML Bottom of Form" w:semiHidden="1" w:unhideWhenUsed="1"/>
-    <w:lsdException w:name="Normal (Web)" w:semiHidden="1" w:unhideWhenUsed="1"/>
-    <w:lsdException w:name="HTML Acronym" w:semiHidden="1" w:unhideWhenUsed="1"/>
-    <w:lsdException w:name="HTML Address" w:semiHidden="1" w:unhideWhenUsed="1"/>
-    <w:lsdException w:name="HTML Cite" w:semiHidden="1" w:unhideWhenUsed="1"/>
-    <w:lsdException w:name="HTML Code" w:semiHidden="1" w:unhideWhenUsed="1"/>
-    <w:lsdException w:name="HTML Definition" w:semiHidden="1" w:unhideWhenUsed="1"/>
-    <w:lsdException w:name="HTML Keyboard" w:semiHidden="1" w:unhideWhenUsed="1"/>
-    <w:lsdException w:name="HTML Preformatted" w:semiHidden="1" w:unhideWhenUsed="1"/>
-    <w:lsdException w:name="HTML Sample" w:semiHidden="1" w:unhideWhenUsed="1"/>
-    <w:lsdException w:name="HTML Typewriter" w:semiHidden="1" w:unhideWhenUsed="1"/>
-    <w:lsdException w:name="HTML Variable" w:semiHidden="1" w:unhideWhenUsed="1"/>
-    <w:lsdException w:name="Normal Table" w:semiHidden="1" w:unhideWhenUsed="1"/>
-    <w:lsdException w:name="annotation subject" w:semiHidden="1" w:unhideWhenUsed="1"/>
-    <w:lsdException w:name="No List" w:semiHidden="1" w:unhideWhenUsed="1"/>
-    <w:lsdException w:name="Outline List 1" w:semiHidden="1" w:unhideWhenUsed="1"/>
-    <w:lsdException w:name="Outline List 2" w:semiHidden="1" w:unhideWhenUsed="1"/>
-    <w:lsdException w:name="Outline List 3" w:semiHidden="1" w:unhideWhenUsed="1"/>
-    <w:lsdException w:name="Table Simple 1" w:semiHidden="1" w:unhideWhenUsed="1"/>
-    <w:lsdException w:name="Table Simple 2" w:semiHidden="1" w:unhideWhenUsed="1"/>
-    <w:lsdException w:name="Table Simple 3" w:semiHidden="1" w:unhideWhenUsed="1"/>
-    <w:lsdException w:name="Table Classic 1" w:semiHidden="1" w:unhideWhenUsed="1"/>
-    <w:lsdException w:name="Table Classic 2" w:semiHidden="1" w:unhideWhenUsed="1"/>
-    <w:lsdException w:name="Table Classic 3" w:semiHidden="1" w:unhideWhenUsed="1"/>
-    <w:lsdException w:name="Table Classic 4" w:semiHidden="1" w:unhideWhenUsed="1"/>
-    <w:lsdException w:name="Table Colorful 1" w:semiHidden="1" w:unhideWhenUsed="1"/>
-    <w:lsdException w:name="Table Colorful 2" w:semiHidden="1" w:unhideWhenUsed="1"/>
-    <w:lsdException w:name="Table Colorful 3" w:semiHidden="1" w:unhideWhenUsed="1"/>
-    <w:lsdException w:name="Table Columns 1" w:semiHidden="1" w:unhideWhenUsed="1"/>
-    <w:lsdException w:name="Table Columns 2" w:semiHidden="1" w:unhideWhenUsed="1"/>
-    <w:lsdException w:name="Table Columns 3" w:semiHidden="1" w:unhideWhenUsed="1"/>
-    <w:lsdException w:name="Table Columns 4" w:semiHidden="1" w:unhideWhenUsed="1"/>
-    <w:lsdException w:name="Table Columns 5" w:semiHidden="1" w:unhideWhenUsed="1"/>
-    <w:lsdException w:name="Table Grid 1" w:semiHidden="1" w:unhideWhenUsed="1"/>
-    <w:lsdException w:name="Table Grid 2" w:semiHidden="1" w:unhideWhenUsed="1"/>
-    <w:lsdException w:name="Table Grid 3" w:semiHidden="1" w:unhideWhenUsed="1"/>
-    <w:lsdException w:name="Table Grid 4" w:semiHidden="1" w:unhideWhenUsed="1"/>
-    <w:lsdException w:name="Table Grid 5" w:semiHidden="1" w:unhideWhenUsed="1"/>
-    <w:lsdException w:name="Table Grid 6" w:semiHidden="1" w:unhideWhenUsed="1"/>
-    <w:lsdException w:name="Table Grid 7" w:semiHidden="1" w:unhideWhenUsed="1"/>
-    <w:lsdException w:name="Table Grid 8" w:semiHidden="1" w:unhideWhenUsed="1"/>
-    <w:lsdException w:name="Table List 1" w:semiHidden="1" w:unhideWhenUsed="1"/>
-    <w:lsdException w:name="Table List 2" w:semiHidden="1" w:unhideWhenUsed="1"/>
-    <w:lsdException w:name="Table List 3" w:semiHidden="1" w:unhideWhenUsed="1"/>
-    <w:lsdException w:name="Table List 4" w:semiHidden="1" w:unhideWhenUsed="1"/>
-    <w:lsdException w:name="Table List 5" w:semiHidden="1" w:unhideWhenUsed="1"/>
-    <w:lsdException w:name="Table List 6" w:semiHidden="1" w:unhideWhenUsed="1"/>
-    <w:lsdException w:name="Table List 7" w:semiHidden="1" w:unhideWhenUsed="1"/>
-    <w:lsdException w:name="Table List 8" w:semiHidden="1" w:unhideWhenUsed="1"/>
-    <w:lsdException w:name="Table 3D effects 1" w:semiHidden="1" w:unhideWhenUsed="1"/>
-    <w:lsdException w:name="Table 3D effects 2" w:semiHidden="1" w:unhideWhenUsed="1"/>
-    <w:lsdException w:name="Table 3D effects 3" w:semiHidden="1" w:unhideWhenUsed="1"/>
-    <w:lsdException w:name="Table Contemporary" w:semiHidden="1" w:unhideWhenUsed="1"/>
-    <w:lsdException w:name="Table Elegant" w:semiHidden="1" w:unhideWhenUsed="1"/>
-    <w:lsdException w:name="Table Professional" w:semiHidden="1" w:unhideWhenUsed="1"/>
-    <w:lsdException w:name="Table Subtle 1" w:semiHidden="1" w:unhideWhenUsed="1"/>
-    <w:lsdException w:name="Table Subtle 2" w:semiHidden="1" w:unhideWhenUsed="1"/>
-    <w:lsdException w:name="Table Web 1" w:semiHidden="1" w:unhideWhenUsed="1"/>
-    <w:lsdException w:name="Table Web 2" w:semiHidden="1" w:unhideWhenUsed="1"/>
-    <w:lsdException w:name="Table Web 3" w:semiHidden="1" w:unhideWhenUsed="1"/>
-    <w:lsdException w:name="Balloon Text" w:semiHidden="1" w:unhideWhenUsed="1"/>
-    <w:lsdException w:name="Table Grid" w:uiPriority="39"/>
-    <w:lsdException w:name="Table Theme" w:semiHidden="1" w:unhideWhenUsed="1"/>
-    <w:lsdException w:name="Placeholder Text" w:semiHidden="1"/>
-    <w:lsdException w:name="No Spacing" w:uiPriority="1" w:qFormat="1"/>
-    <w:lsdException w:name="Light Shading" w:uiPriority="60"/>
-    <w:lsdException w:name="Light List" w:uiPriority="61"/>
-    <w:lsdException w:name="Light Grid" w:uiPriority="62"/>
-    <w:lsdException w:name="Medium Shading 1" w:uiPriority="63"/>
-    <w:lsdException w:name="Medium Shading 2" w:uiPriority="64"/>
-    <w:lsdException w:name="Medium List 1" w:uiPriority="65"/>
-    <w:lsdException w:name="Medium List 2" w:uiPriority="66"/>
-    <w:lsdException w:name="Medium Grid 1" w:uiPriority="67"/>
-    <w:lsdException w:name="Medium Grid 2" w:uiPriority="68"/>
-    <w:lsdException w:name="Medium Grid 3" w:uiPriority="69"/>
-    <w:lsdException w:name="Dark List" w:uiPriority="70"/>
-    <w:lsdException w:name="Colorful Shading" w:uiPriority="71"/>
-    <w:lsdException w:name="Colorful List" w:uiPriority="72"/>
-    <w:lsdException w:name="Colorful Grid" w:uiPriority="73"/>
-    <w:lsdException w:name="Light Shading Accent 1" w:uiPriority="60"/>
-    <w:lsdException w:name="Light List Accent 1" w:uiPriority="61"/>
-    <w:lsdException w:name="Light Grid Accent 1" w:uiPriority="62"/>
-    <w:lsdException w:name="Medium Shading 1 Accent 1" w:uiPriority="63"/>
-    <w:lsdException w:name="Medium Shading 2 Accent 1" w:uiPriority="64"/>
-    <w:lsdException w:name="Medium List 1 Accent 1" w:uiPriority="65"/>
-    <w:lsdException w:name="Revision" w:semiHidden="1"/>
-    <w:lsdException w:name="List Paragraph" w:uiPriority="34" w:qFormat="1"/>
-    <w:lsdException w:name="Quote" w:uiPriority="29" w:qFormat="1"/>
-    <w:lsdException w:name="Intense Quote" w:uiPriority="30" w:qFormat="1"/>
-    <w:lsdException w:name="Medium List 2 Accent 1" w:uiPriority="66"/>
-    <w:lsdException w:name="Medium Grid 1 Accent 1" w:uiPriority="67"/>
-    <w:lsdException w:name="Medium Grid 2 Accent 1" w:uiPriority="68"/>
-    <w:lsdException w:name="Medium Grid 3 Accent 1" w:uiPriority="69"/>
-    <w:lsdException w:name="Dark List Accent 1" w:uiPriority="70"/>
-    <w:lsdException w:name="Colorful Shading Accent 1" w:uiPriority="71"/>
-    <w:lsdException w:name="Colorful List Accent 1" w:uiPriority="72"/>
-    <w:lsdException w:name="Colorful Grid Accent 1" w:uiPriority="73"/>
-    <w:lsdException w:name="Light Shading Accent 2" w:uiPriority="60"/>
-    <w:lsdException w:name="Light List Accent 2" w:uiPriority="61"/>
-    <w:lsdException w:name="Light Grid Accent 2" w:uiPriority="62"/>
-    <w:lsdException w:name="Medium Shading 1 Accent 2" w:uiPriority="63"/>
-    <w:lsdException w:name="Medium Shading 2 Accent 2" w:uiPriority="64"/>
-    <w:lsdException w:name="Medium List 1 Accent 2" w:uiPriority="65"/>
-    <w:lsdException w:name="Medium List 2 Accent 2" w:uiPriority="66"/>
-    <w:lsdException w:name="Medium Grid 1 Accent 2" w:uiPriority="67"/>
-    <w:lsdException w:name="Medium Grid 2 Accent 2" w:uiPriority="68"/>
-    <w:lsdException w:name="Medium Grid 3 Accent 2" w:uiPriority="69"/>
-    <w:lsdException w:name="Dark List Accent 2" w:uiPriority="70"/>
-    <w:lsdException w:name="Colorful Shading Accent 2" w:uiPriority="71"/>
-    <w:lsdException w:name="Colorful List Accent 2" w:uiPriority="72"/>
-    <w:lsdException w:name="Colorful Grid Accent 2" w:uiPriority="73"/>
-    <w:lsdException w:name="Light Shading Accent 3" w:uiPriority="60"/>
-    <w:lsdException w:name="Light List Accent 3" w:uiPriority="61"/>
-    <w:lsdException w:name="Light Grid Accent 3" w:uiPriority="62"/>
-    <w:lsdException w:name="Medium Shading 1 Accent 3" w:uiPriority="63"/>
-    <w:lsdException w:name="Medium Shading 2 Accent 3" w:uiPriority="64"/>
-    <w:lsdException w:name="Medium List 1 Accent 3" w:uiPriority="65"/>
-    <w:lsdException w:name="Medium List 2 Accent 3" w:uiPriority="66"/>
-    <w:lsdException w:name="Medium Grid 1 Accent 3" w:uiPriority="67"/>
-    <w:lsdException w:name="Medium Grid 2 Accent 3" w:uiPriority="68"/>
-    <w:lsdException w:name="Medium Grid 3 Accent 3" w:uiPriority="69"/>
-    <w:lsdException w:name="Dark List Accent 3" w:uiPriority="70"/>
-    <w:lsdException w:name="Colorful Shading Accent 3" w:uiPriority="71"/>
-    <w:lsdException w:name="Colorful List Accent 3" w:uiPriority="72"/>
-    <w:lsdException w:name="Colorful Grid Accent 3" w:uiPriority="73"/>
-    <w:lsdException w:name="Light Shading Accent 4" w:uiPriority="60"/>
-    <w:lsdException w:name="Light List Accent 4" w:uiPriority="61"/>
-    <w:lsdException w:name="Light Grid Accent 4" w:uiPriority="62"/>
-    <w:lsdException w:name="Medium Shading 1 Accent 4" w:uiPriority="63"/>
-    <w:lsdException w:name="Medium Shading 2 Accent 4" w:uiPriority="64"/>
-    <w:lsdException w:name="Medium List 1 Accent 4" w:uiPriority="65"/>
-    <w:lsdException w:name="Medium List 2 Accent 4" w:uiPriority="66"/>
-    <w:lsdException w:name="Medium Grid 1 Accent 4" w:uiPriority="67"/>
-    <w:lsdException w:name="Medium Grid 2 Accent 4" w:uiPriority="68"/>
-    <w:lsdException w:name="Medium Grid 3 Accent 4" w:uiPriority="69"/>
-    <w:lsdException w:name="Dark List Accent 4" w:uiPriority="70"/>
-    <w:lsdException w:name="Colorful Shading Accent 4" w:uiPriority="71"/>
-    <w:lsdException w:name="Colorful List Accent 4" w:uiPriority="72"/>
-    <w:lsdException w:name="Colorful Grid Accent 4" w:uiPriority="73"/>
-    <w:lsdException w:name="Light Shading Accent 5" w:uiPriority="60"/>
-    <w:lsdException w:name="Light List Accent 5" w:uiPriority="61"/>
-    <w:lsdException w:name="Light Grid Accent 5" w:uiPriority="62"/>
-    <w:lsdException w:name="Medium Shading 1 Accent 5" w:uiPriority="63"/>
-    <w:lsdException w:name="Medium Shading 2 Accent 5" w:uiPriority="64"/>
-    <w:lsdException w:name="Medium List 1 Accent 5" w:uiPriority="65"/>
-    <w:lsdException w:name="Medium List 2 Accent 5" w:uiPriority="66"/>
-    <w:lsdException w:name="Medium Grid 1 Accent 5" w:uiPriority="67"/>
-    <w:lsdException w:name="Medium Grid 2 Accent 5" w:uiPriority="68"/>
-    <w:lsdException w:name="Medium Grid 3 Accent 5" w:uiPriority="69"/>
-    <w:lsdException w:name="Dark List Accent 5" w:uiPriority="70"/>
-    <w:lsdException w:name="Colorful Shading Accent 5" w:uiPriority="71"/>
-    <w:lsdException w:name="Colorful List Accent 5" w:uiPriority="72"/>
-    <w:lsdException w:name="Colorful Grid Accent 5" w:uiPriority="73"/>
-    <w:lsdException w:name="Light Shading Accent 6" w:uiPriority="60"/>
-    <w:lsdException w:name="Light List Accent 6" w:uiPriority="61"/>
-    <w:lsdException w:name="Light Grid Accent 6" w:uiPriority="62"/>
-    <w:lsdException w:name="Medium Shading 1 Accent 6" w:uiPriority="63"/>
-    <w:lsdException w:name="Medium Shading 2 Accent 6" w:uiPriority="64"/>
-    <w:lsdException w:name="Medium List 1 Accent 6" w:uiPriority="65"/>
-    <w:lsdException w:name="Medium List 2 Accent 6" w:uiPriority="66"/>
-    <w:lsdException w:name="Medium Grid 1 Accent 6" w:uiPriority="67"/>
-    <w:lsdException w:name="Medium Grid 2 Accent 6" w:uiPriority="68"/>
-    <w:lsdException w:name="Medium Grid 3 Accent 6" w:uiPriority="69"/>
-    <w:lsdException w:name="Dark List Accent 6" w:uiPriority="70"/>
-    <w:lsdException w:name="Colorful Shading Accent 6" w:uiPriority="71"/>
-    <w:lsdException w:name="Colorful List Accent 6" w:uiPriority="72"/>
-    <w:lsdException w:name="Colorful Grid Accent 6" w:uiPriority="73"/>
-    <w:lsdException w:name="Subtle Emphasis" w:uiPriority="19" w:qFormat="1"/>
-    <w:lsdException w:name="Intense Emphasis" w:uiPriority="21" w:qFormat="1"/>
-    <w:lsdException w:name="Subtle Reference" w:uiPriority="31" w:qFormat="1"/>
-    <w:lsdException w:name="Intense Reference" w:uiPriority="32" w:qFormat="1"/>
-    <w:lsdException w:name="Book Title" w:uiPriority="33" w:qFormat="1"/>
-    <w:lsdException w:name="Bibliography" w:semiHidden="1" w:uiPriority="37" w:unhideWhenUsed="1"/>
-    <w:lsdException w:name="TOC Heading" w:semiHidden="1" w:uiPriority="39" w:unhideWhenUsed="1" w:qFormat="1"/>
-    <w:lsdException w:name="Plain Table 1" w:uiPriority="41"/>
-    <w:lsdException w:name="Plain Table 2" w:uiPriority="42"/>
-    <w:lsdException w:name="Plain Table 3" w:uiPriority="43"/>
-    <w:lsdException w:name="Plain Table 4" w:uiPriority="44"/>
-    <w:lsdException w:name="Plain Table 5" w:uiPriority="45"/>
-    <w:lsdException w:name="Grid Table Light" w:uiPriority="40"/>
-    <w:lsdException w:name="Grid Table 1 Light" w:uiPriority="46"/>
-    <w:lsdException w:name="Grid Table 2" w:uiPriority="47"/>
-    <w:lsdException w:name="Grid Table 3" w:uiPriority="48"/>
-    <w:lsdException w:name="Grid Table 4" w:uiPriority="49"/>
-    <w:lsdException w:name="Grid Table 5 Dark" w:uiPriority="50"/>
-    <w:lsdException w:name="Grid Table 6 Colorful" w:uiPriority="51"/>
-    <w:lsdException w:name="Grid Table 7 Colorful" w:uiPriority="52"/>
-    <w:lsdException w:name="Grid Table 1 Light Accent 1" w:uiPriority="46"/>
-    <w:lsdException w:name="Grid Table 2 Accent 1" w:uiPriority="47"/>
-    <w:lsdException w:name="Grid Table 3 Accent 1" w:uiPriority="48"/>
-    <w:lsdException w:name="Grid Table 4 Accent 1" w:uiPriority="49"/>
-    <w:lsdException w:name="Grid Table 5 Dark Accent 1" w:uiPriority="50"/>
-    <w:lsdException w:name="Grid Table 6 Colorful Accent 1" w:uiPriority="51"/>
-    <w:lsdException w:name="Grid Table 7 Colorful Accent 1" w:uiPriority="52"/>
-    <w:lsdException w:name="Grid Table 1 Light Accent 2" w:uiPriority="46"/>
-    <w:lsdException w:name="Grid Table 2 Accent 2" w:uiPriority="47"/>
-    <w:lsdException w:name="Grid Table 3 Accent 2" w:uiPriority="48"/>
-    <w:lsdException w:name="Grid Table 4 Accent 2" w:uiPriority="49"/>
-    <w:lsdException w:name="Grid Table 5 Dark Accent 2" w:uiPriority="50"/>
-    <w:lsdException w:name="Grid Table 6 Colorful Accent 2" w:uiPriority="51"/>
-    <w:lsdException w:name="Grid Table 7 Colorful Accent 2" w:uiPriority="52"/>
-    <w:lsdException w:name="Grid Table 1 Light Accent 3" w:uiPriority="46"/>
-    <w:lsdException w:name="Grid Table 2 Accent 3" w:uiPriority="47"/>
-    <w:lsdException w:name="Grid Table 3 Accent 3" w:uiPriority="48"/>
-    <w:lsdException w:name="Grid Table 4 Accent 3" w:uiPriority="49"/>
-    <w:lsdException w:name="Grid Table 5 Dark Accent 3" w:uiPriority="50"/>
-    <w:lsdException w:name="Grid Table 6 Colorful Accent 3" w:uiPriority="51"/>
-    <w:lsdException w:name="Grid Table 7 Colorful Accent 3" w:uiPriority="52"/>
-    <w:lsdException w:name="Grid Table 1 Light Accent 4" w:uiPriority="46"/>
-    <w:lsdException w:name="Grid Table 2 Accent 4" w:uiPriority="47"/>
-    <w:lsdException w:name="Grid Table 3 Accent 4" w:uiPriority="48"/>
-    <w:lsdException w:name="Grid Table 4 Accent 4" w:uiPriority="49"/>
-    <w:lsdException w:name="Grid Table 5 Dark Accent 4" w:uiPriority="50"/>
-    <w:lsdException w:name="Grid Table 6 Colorful Accent 4" w:uiPriority="51"/>
-    <w:lsdException w:name="Grid Table 7 Colorful Accent 4" w:uiPriority="52"/>
-    <w:lsdException w:name="Grid Table 1 Light Accent 5" w:uiPriority="46"/>
-    <w:lsdException w:name="Grid Table 2 Accent 5" w:uiPriority="47"/>
-    <w:lsdException w:name="Grid Table 3 Accent 5" w:uiPriority="48"/>
-    <w:lsdException w:name="Grid Table 4 Accent 5" w:uiPriority="49"/>
-    <w:lsdException w:name="Grid Table 5 Dark Accent 5" w:uiPriority="50"/>
-    <w:lsdException w:name="Grid Table 6 Colorful Accent 5" w:uiPriority="51"/>
-    <w:lsdException w:name="Grid Table 7 Colorful Accent 5" w:uiPriority="52"/>
-    <w:lsdException w:name="Grid Table 1 Light Accent 6" w:uiPriority="46"/>
-    <w:lsdException w:name="Grid Table 2 Accent 6" w:uiPriority="47"/>
-    <w:lsdException w:name="Grid Table 3 Accent 6" w:uiPriority="48"/>
-    <w:lsdException w:name="Grid Table 4 Accent 6" w:uiPriority="49"/>
-    <w:lsdException w:name="Grid Table 5 Dark Accent 6" w:uiPriority="50"/>
-    <w:lsdException w:name="Grid Table 6 Colorful Accent 6" w:uiPriority="51"/>
-    <w:lsdException w:name="Grid Table 7 Colorful Accent 6" w:uiPriority="52"/>
-    <w:lsdException w:name="List Table 1 Light" w:uiPriority="46"/>
-    <w:lsdException w:name="List Table 2" w:uiPriority="47"/>
-    <w:lsdException w:name="List Table 3" w:uiPriority="48"/>
-    <w:lsdException w:name="List Table 4" w:uiPriority="49"/>
-    <w:lsdException w:name="List Table 5 Dark" w:uiPriority="50"/>
-    <w:lsdException w:name="List Table 6 Colorful" w:uiPriority="51"/>
-    <w:lsdException w:name="List Table 7 Colorful" w:uiPriority="52"/>
-    <w:lsdException w:name="List Table 1 Light Accent 1" w:uiPriority="46"/>
-    <w:lsdException w:name="List Table 2 Accent 1" w:uiPriority="47"/>
-    <w:lsdException w:name="List Table 3 Accent 1" w:uiPriority="48"/>
-    <w:lsdException w:name="List Table 4 Accent 1" w:uiPriority="49"/>
-    <w:lsdException w:name="List Table 5 Dark Accent 1" w:uiPriority="50"/>
-    <w:lsdException w:name="List Table 6 Colorful Accent 1" w:uiPriority="51"/>
-    <w:lsdException w:name="List Table 7 Colorful Accent 1" w:uiPriority="52"/>
-    <w:lsdException w:name="List Table 1 Light Accent 2" w:uiPriority="46"/>
-    <w:lsdException w:name="List Table 2 Accent 2" w:uiPriority="47"/>
-    <w:lsdException w:name="List Table 3 Accent 2" w:uiPriority="48"/>
-    <w:lsdException w:name="List Table 4 Accent 2" w:uiPriority="49"/>
-    <w:lsdException w:name="List Table 5 Dark Accent 2" w:uiPriority="50"/>
-    <w:lsdException w:name="List Table 6 Colorful Accent 2" w:uiPriority="51"/>
-    <w:lsdException w:name="List Table 7 Colorful Accent 2" w:uiPriority="52"/>
-    <w:lsdException w:name="List Table 1 Light Accent 3" w:uiPriority="46"/>
-    <w:lsdException w:name="List Table 2 Accent 3" w:uiPriority="47"/>
-    <w:lsdException w:name="List Table 3 Accent 3" w:uiPriority="48"/>
-    <w:lsdException w:name="List Table 4 Accent 3" w:uiPriority="49"/>
-    <w:lsdException w:name="List Table 5 Dark Accent 3" w:uiPriority="50"/>
-    <w:lsdException w:name="List Table 6 Colorful Accent 3" w:uiPriority="51"/>
-    <w:lsdException w:name="List Table 7 Colorful Accent 3" w:uiPriority="52"/>
-    <w:lsdException w:name="List Table 1 Light Accent 4" w:uiPriority="46"/>
-    <w:lsdException w:name="List Table 2 Accent 4" w:uiPriority="47"/>
-    <w:lsdException w:name="List Table 3 Accent 4" w:uiPriority="48"/>
-    <w:lsdException w:name="List Table 4 Accent 4" w:uiPriority="49"/>
-    <w:lsdException w:name="List Table 5 Dark Accent 4" w:uiPriority="50"/>
-    <w:lsdException w:name="List Table 6 Colorful Accent 4" w:uiPriority="51"/>
-    <w:lsdException w:name="List Table 7 Colorful Accent 4" w:uiPriority="52"/>
-    <w:lsdException w:name="List Table 1 Light Accent 5" w:uiPriority="46"/>
-    <w:lsdException w:name="List Table 2 Accent 5" w:uiPriority="47"/>
-    <w:lsdException w:name="List Table 3 Accent 5" w:uiPriority="48"/>
-    <w:lsdException w:name="List Table 4 Accent 5" w:uiPriority="49"/>
-    <w:lsdException w:name="List Table 5 Dark Accent 5" w:uiPriority="50"/>
-    <w:lsdException w:name="List Table 6 Colorful Accent 5" w:uiPriority="51"/>
-    <w:lsdException w:name="List Table 7 Colorful Accent 5" w:uiPriority="52"/>
-    <w:lsdException w:name="List Table 1 Light Accent 6" w:uiPriority="46"/>
-    <w:lsdException w:name="List Table 2 Accent 6" w:uiPriority="47"/>
-    <w:lsdException w:name="List Table 3 Accent 6" w:uiPriority="48"/>
-    <w:lsdException w:name="List Table 4 Accent 6" w:uiPriority="49"/>
-    <w:lsdException w:name="List Table 5 Dark Accent 6" w:uiPriority="50"/>
-    <w:lsdException w:name="List Table 6 Colorful Accent 6" w:uiPriority="51"/>
-    <w:lsdException w:name="List Table 7 Colorful Accent 6" w:uiPriority="52"/>
-  </w:latentStyles>
-  <w:style w:type="paragraph" w:default="1" w:styleId="Normale">
-    <w:name w:val="Normal"/>
-    <w:qFormat/>
-  </w:style>
-  <w:style w:type="character" w:default="1" w:styleId="Carpredefinitoparagrafo">
-    <w:name w:val="Default Paragraph Font"/>
-    <w:uiPriority w:val="1"/>
-    <w:semiHidden/>
-    <w:unhideWhenUsed/>
-  </w:style>
-  <w:style w:type="table" w:default="1" w:styleId="Tabellanormale">
-    <w:name w:val="Normal Table"/>
-    <w:uiPriority w:val="99"/>
-    <w:semiHidden/>
-    <w:unhideWhenUsed/>
-    <w:tblPr>
-      <w:tblInd w:w="0" w:type="dxa"/>
-      <w:tblCellMar>
-        <w:top w:w="0" w:type="dxa"/>
-        <w:left w:w="108" w:type="dxa"/>
-        <w:bottom w:w="0" w:type="dxa"/>
-        <w:right w:w="108" w:type="dxa"/>
-      </w:tblCellMar>
-    </w:tblPr>
-  </w:style>
-  <w:style w:type="numbering" w:default="1" w:styleId="Nessunelenco">
-    <w:name w:val="No List"/>
-    <w:uiPriority w:val="99"/>
-    <w:semiHidden/>
-    <w:unhideWhenUsed/>
-  </w:style>
-  <w:style w:type="paragraph" w:customStyle="1" w:styleId="D9D36C6711CC41F69BB0D9692203099B">
-    <w:name w:val="D9D36C6711CC41F69BB0D9692203099B"/>
-    <w:rsid w:val="00FA134A"/>
-  </w:style>
-  <w:style w:type="paragraph" w:customStyle="1" w:styleId="0C491F6EFD2D42988849D13F806F90E4">
-    <w:name w:val="0C491F6EFD2D42988849D13F806F90E4"/>
-    <w:rsid w:val="00FA134A"/>
-  </w:style>
-  <w:style w:type="paragraph" w:customStyle="1" w:styleId="F28B213BBC8C4F5BA0E3C98EAC284187">
-    <w:name w:val="F28B213BBC8C4F5BA0E3C98EAC284187"/>
-    <w:rsid w:val="00FA134A"/>
-  </w:style>
-  <w:style w:type="paragraph" w:customStyle="1" w:styleId="61D29B79167D490F9E12D9191AFA6773">
-    <w:name w:val="61D29B79167D490F9E12D9191AFA6773"/>
-    <w:rsid w:val="00FA134A"/>
-  </w:style>
-  <w:style w:type="paragraph" w:customStyle="1" w:styleId="C150AF3678264D78BFD334B0D7884146">
-    <w:name w:val="C150AF3678264D78BFD334B0D7884146"/>
-    <w:rsid w:val="00FA134A"/>
-  </w:style>
-  <w:style w:type="paragraph" w:customStyle="1" w:styleId="49D03432CAA64F8BB3628779B516607D">
-    <w:name w:val="49D03432CAA64F8BB3628779B516607D"/>
-    <w:rsid w:val="00FA134A"/>
-  </w:style>
-  <w:style w:type="paragraph" w:customStyle="1" w:styleId="D434B05BC3D140EFA14EE715C670DC4D">
-    <w:name w:val="D434B05BC3D140EFA14EE715C670DC4D"/>
-    <w:rsid w:val="00FA134A"/>
-  </w:style>
-  <w:style w:type="paragraph" w:customStyle="1" w:styleId="21C982A6113745B19325BF22E9EE46F0">
-    <w:name w:val="21C982A6113745B19325BF22E9EE46F0"/>
-    <w:rsid w:val="00FA134A"/>
-  </w:style>
-  <w:style w:type="paragraph" w:customStyle="1" w:styleId="B6A2101BBF41461F8FF850063323D248">
-    <w:name w:val="B6A2101BBF41461F8FF850063323D248"/>
-    <w:rsid w:val="00FA134A"/>
-  </w:style>
-</w:styles>
-</file>
-
-<file path=word/glossary/webSettings.xml><?xml version="1.0" encoding="utf-8"?>
-<w:webSettings xmlns:mc="http://schemas.openxmlformats.org/markup-compatibility/2006" xmlns:r="http://schemas.openxmlformats.org/officeDocument/2006/relationships" xmlns:w="http://schemas.openxmlformats.org/wordprocessingml/2006/main" xmlns:w14="http://schemas.microsoft.com/office/word/2010/wordml" xmlns:w15="http://schemas.microsoft.com/office/word/2012/wordml" mc:Ignorable="w14 w15">
-  <w:optimizeForBrowser/>
-  <w:allowPNG/>
-</w:webSettings>
-</file>
-
 <file path=word/theme/theme1.xml><?xml version="1.0" encoding="utf-8"?>
 <a:theme xmlns:a="http://schemas.openxmlformats.org/drawingml/2006/main" name="Tema di Office">
   <a:themeElements>
@@ -18726,7 +17371,7 @@
 </file>
 
 <file path=customXml/itemProps1.xml><?xml version="1.0" encoding="utf-8"?>
-<ds:datastoreItem xmlns:ds="http://schemas.openxmlformats.org/officeDocument/2006/customXml" ds:itemID="{C5E67CF2-26A3-465C-92CF-1EF9DDE1EB63}">
+<ds:datastoreItem xmlns:ds="http://schemas.openxmlformats.org/officeDocument/2006/customXml" ds:itemID="{98BC6964-BA68-4A2B-B667-C5FF7271A63F}">
   <ds:schemaRefs>
     <ds:schemaRef ds:uri="http://schemas.openxmlformats.org/officeDocument/2006/bibliography"/>
   </ds:schemaRefs>

</xml_diff>

<commit_message>
RASD alloy: signatures, facts
also world added
</commit_message>
<xml_diff>
--- a/OtherStuff/RASD.docx
+++ b/OtherStuff/RASD.docx
@@ -25,7 +25,7 @@
               <w:noProof/>
             </w:rPr>
             <w:drawing>
-              <wp:anchor distT="0" distB="0" distL="114300" distR="114300" simplePos="0" relativeHeight="251664384" behindDoc="1" locked="0" layoutInCell="1" allowOverlap="1" wp14:anchorId="235E3A6D" wp14:editId="70F438BE">
+              <wp:anchor distT="0" distB="0" distL="114300" distR="114300" simplePos="0" relativeHeight="251664384" behindDoc="1" locked="0" layoutInCell="1" allowOverlap="1" wp14:anchorId="5189E792" wp14:editId="3285B7C9">
                 <wp:simplePos x="0" y="0"/>
                 <wp:positionH relativeFrom="margin">
                   <wp:align>center</wp:align>
@@ -143,7 +143,7 @@
             <mc:AlternateContent>
               <mc:Choice Requires="wps">
                 <w:drawing>
-                  <wp:anchor distT="45720" distB="45720" distL="114300" distR="114300" simplePos="0" relativeHeight="251666432" behindDoc="0" locked="0" layoutInCell="1" allowOverlap="1">
+                  <wp:anchor distT="45720" distB="45720" distL="114300" distR="114300" simplePos="0" relativeHeight="251666432" behindDoc="0" locked="0" layoutInCell="1" allowOverlap="1" wp14:anchorId="4EE87B80" wp14:editId="47D6C367">
                     <wp:simplePos x="0" y="0"/>
                     <wp:positionH relativeFrom="margin">
                       <wp:align>center</wp:align>
@@ -439,7 +439,7 @@
               </mc:Choice>
               <mc:Fallback>
                 <w:pict>
-                  <v:shapetype id="_x0000_t202" coordsize="21600,21600" o:spt="202" path="m,l,21600r21600,l21600,xe">
+                  <v:shapetype w14:anchorId="4EE87B80" id="_x0000_t202" coordsize="21600,21600" o:spt="202" path="m,l,21600r21600,l21600,xe">
                     <v:stroke joinstyle="miter"/>
                     <v:path gradientshapeok="t" o:connecttype="rect"/>
                   </v:shapetype>
@@ -729,8 +729,6 @@
           <w:rFonts w:asciiTheme="minorHAnsi" w:eastAsiaTheme="minorEastAsia" w:hAnsiTheme="minorHAnsi" w:cstheme="minorBidi"/>
           <w:b w:val="0"/>
           <w:noProof/>
-          <w:sz w:val="24"/>
-          <w:szCs w:val="24"/>
         </w:rPr>
       </w:pPr>
       <w:r>
@@ -755,13 +753,11 @@
         </w:rPr>
         <w:fldChar w:fldCharType="separate"/>
       </w:r>
-      <w:hyperlink w:anchor="_Toc434589618" w:history="1">
+      <w:hyperlink w:anchor="_Toc434594464" w:history="1">
         <w:r>
           <w:rPr>
             <w:rStyle w:val="Collegamentoipertestuale"/>
             <w:noProof/>
-            <w:sz w:val="24"/>
-            <w:szCs w:val="24"/>
           </w:rPr>
           <w:t>1.</w:t>
         </w:r>
@@ -770,8 +766,6 @@
             <w:rFonts w:asciiTheme="minorHAnsi" w:eastAsiaTheme="minorEastAsia" w:hAnsiTheme="minorHAnsi" w:cstheme="minorBidi"/>
             <w:b w:val="0"/>
             <w:noProof/>
-            <w:sz w:val="24"/>
-            <w:szCs w:val="24"/>
           </w:rPr>
           <w:tab/>
         </w:r>
@@ -779,8 +773,6 @@
           <w:rPr>
             <w:rStyle w:val="Collegamentoipertestuale"/>
             <w:noProof/>
-            <w:sz w:val="24"/>
-            <w:szCs w:val="24"/>
           </w:rPr>
           <w:t>Introduction</w:t>
         </w:r>
@@ -788,8 +780,6 @@
           <w:rPr>
             <w:noProof/>
             <w:webHidden/>
-            <w:sz w:val="24"/>
-            <w:szCs w:val="24"/>
           </w:rPr>
           <w:tab/>
         </w:r>
@@ -797,8 +787,6 @@
           <w:rPr>
             <w:noProof/>
             <w:webHidden/>
-            <w:sz w:val="24"/>
-            <w:szCs w:val="24"/>
           </w:rPr>
           <w:fldChar w:fldCharType="begin"/>
         </w:r>
@@ -806,25 +794,19 @@
           <w:rPr>
             <w:noProof/>
             <w:webHidden/>
-            <w:sz w:val="24"/>
-            <w:szCs w:val="24"/>
-          </w:rPr>
-          <w:instrText xml:space="preserve"> PAGEREF _Toc434589618 \h </w:instrText>
-        </w:r>
-        <w:r>
-          <w:rPr>
-            <w:noProof/>
-            <w:webHidden/>
-            <w:sz w:val="24"/>
-            <w:szCs w:val="24"/>
-          </w:rPr>
-        </w:r>
-        <w:r>
-          <w:rPr>
-            <w:noProof/>
-            <w:webHidden/>
-            <w:sz w:val="24"/>
-            <w:szCs w:val="24"/>
+          </w:rPr>
+          <w:instrText xml:space="preserve"> PAGEREF _Toc434594464 \h </w:instrText>
+        </w:r>
+        <w:r>
+          <w:rPr>
+            <w:noProof/>
+            <w:webHidden/>
+          </w:rPr>
+        </w:r>
+        <w:r>
+          <w:rPr>
+            <w:noProof/>
+            <w:webHidden/>
           </w:rPr>
           <w:fldChar w:fldCharType="separate"/>
         </w:r>
@@ -832,8 +814,6 @@
           <w:rPr>
             <w:noProof/>
             <w:webHidden/>
-            <w:sz w:val="24"/>
-            <w:szCs w:val="24"/>
           </w:rPr>
           <w:t>3</w:t>
         </w:r>
@@ -841,8 +821,6 @@
           <w:rPr>
             <w:noProof/>
             <w:webHidden/>
-            <w:sz w:val="24"/>
-            <w:szCs w:val="24"/>
           </w:rPr>
           <w:fldChar w:fldCharType="end"/>
         </w:r>
@@ -857,18 +835,14 @@
         <w:rPr>
           <w:rFonts w:asciiTheme="minorHAnsi" w:hAnsiTheme="minorHAnsi" w:cstheme="minorBidi"/>
           <w:noProof/>
-          <w:sz w:val="24"/>
-          <w:szCs w:val="24"/>
           <w:lang w:eastAsia="en-US"/>
         </w:rPr>
       </w:pPr>
-      <w:hyperlink w:anchor="_Toc434589619" w:history="1">
+      <w:hyperlink w:anchor="_Toc434594465" w:history="1">
         <w:r>
           <w:rPr>
             <w:rStyle w:val="Collegamentoipertestuale"/>
             <w:noProof/>
-            <w:sz w:val="24"/>
-            <w:szCs w:val="24"/>
           </w:rPr>
           <w:t>1.1. Purpose</w:t>
         </w:r>
@@ -876,8 +850,6 @@
           <w:rPr>
             <w:noProof/>
             <w:webHidden/>
-            <w:sz w:val="24"/>
-            <w:szCs w:val="24"/>
           </w:rPr>
           <w:tab/>
         </w:r>
@@ -885,8 +857,6 @@
           <w:rPr>
             <w:noProof/>
             <w:webHidden/>
-            <w:sz w:val="24"/>
-            <w:szCs w:val="24"/>
           </w:rPr>
           <w:fldChar w:fldCharType="begin"/>
         </w:r>
@@ -894,25 +864,19 @@
           <w:rPr>
             <w:noProof/>
             <w:webHidden/>
-            <w:sz w:val="24"/>
-            <w:szCs w:val="24"/>
-          </w:rPr>
-          <w:instrText xml:space="preserve"> PAGEREF _Toc434589619 \h </w:instrText>
-        </w:r>
-        <w:r>
-          <w:rPr>
-            <w:noProof/>
-            <w:webHidden/>
-            <w:sz w:val="24"/>
-            <w:szCs w:val="24"/>
-          </w:rPr>
-        </w:r>
-        <w:r>
-          <w:rPr>
-            <w:noProof/>
-            <w:webHidden/>
-            <w:sz w:val="24"/>
-            <w:szCs w:val="24"/>
+          </w:rPr>
+          <w:instrText xml:space="preserve"> PAGEREF _Toc434594465 \h </w:instrText>
+        </w:r>
+        <w:r>
+          <w:rPr>
+            <w:noProof/>
+            <w:webHidden/>
+          </w:rPr>
+        </w:r>
+        <w:r>
+          <w:rPr>
+            <w:noProof/>
+            <w:webHidden/>
           </w:rPr>
           <w:fldChar w:fldCharType="separate"/>
         </w:r>
@@ -920,8 +884,6 @@
           <w:rPr>
             <w:noProof/>
             <w:webHidden/>
-            <w:sz w:val="24"/>
-            <w:szCs w:val="24"/>
           </w:rPr>
           <w:t>3</w:t>
         </w:r>
@@ -929,8 +891,6 @@
           <w:rPr>
             <w:noProof/>
             <w:webHidden/>
-            <w:sz w:val="24"/>
-            <w:szCs w:val="24"/>
           </w:rPr>
           <w:fldChar w:fldCharType="end"/>
         </w:r>
@@ -945,18 +905,14 @@
         <w:rPr>
           <w:rFonts w:asciiTheme="minorHAnsi" w:hAnsiTheme="minorHAnsi" w:cstheme="minorBidi"/>
           <w:noProof/>
-          <w:sz w:val="24"/>
-          <w:szCs w:val="24"/>
           <w:lang w:eastAsia="en-US"/>
         </w:rPr>
       </w:pPr>
-      <w:hyperlink w:anchor="_Toc434589620" w:history="1">
+      <w:hyperlink w:anchor="_Toc434594466" w:history="1">
         <w:r>
           <w:rPr>
             <w:rStyle w:val="Collegamentoipertestuale"/>
             <w:noProof/>
-            <w:sz w:val="24"/>
-            <w:szCs w:val="24"/>
           </w:rPr>
           <w:t>1.2. Scope</w:t>
         </w:r>
@@ -964,8 +920,6 @@
           <w:rPr>
             <w:noProof/>
             <w:webHidden/>
-            <w:sz w:val="24"/>
-            <w:szCs w:val="24"/>
           </w:rPr>
           <w:tab/>
         </w:r>
@@ -973,8 +927,6 @@
           <w:rPr>
             <w:noProof/>
             <w:webHidden/>
-            <w:sz w:val="24"/>
-            <w:szCs w:val="24"/>
           </w:rPr>
           <w:fldChar w:fldCharType="begin"/>
         </w:r>
@@ -982,25 +934,19 @@
           <w:rPr>
             <w:noProof/>
             <w:webHidden/>
-            <w:sz w:val="24"/>
-            <w:szCs w:val="24"/>
-          </w:rPr>
-          <w:instrText xml:space="preserve"> PAGEREF _Toc434589620 \h </w:instrText>
-        </w:r>
-        <w:r>
-          <w:rPr>
-            <w:noProof/>
-            <w:webHidden/>
-            <w:sz w:val="24"/>
-            <w:szCs w:val="24"/>
-          </w:rPr>
-        </w:r>
-        <w:r>
-          <w:rPr>
-            <w:noProof/>
-            <w:webHidden/>
-            <w:sz w:val="24"/>
-            <w:szCs w:val="24"/>
+          </w:rPr>
+          <w:instrText xml:space="preserve"> PAGEREF _Toc434594466 \h </w:instrText>
+        </w:r>
+        <w:r>
+          <w:rPr>
+            <w:noProof/>
+            <w:webHidden/>
+          </w:rPr>
+        </w:r>
+        <w:r>
+          <w:rPr>
+            <w:noProof/>
+            <w:webHidden/>
           </w:rPr>
           <w:fldChar w:fldCharType="separate"/>
         </w:r>
@@ -1008,8 +954,6 @@
           <w:rPr>
             <w:noProof/>
             <w:webHidden/>
-            <w:sz w:val="24"/>
-            <w:szCs w:val="24"/>
           </w:rPr>
           <w:t>3</w:t>
         </w:r>
@@ -1017,8 +961,6 @@
           <w:rPr>
             <w:noProof/>
             <w:webHidden/>
-            <w:sz w:val="24"/>
-            <w:szCs w:val="24"/>
           </w:rPr>
           <w:fldChar w:fldCharType="end"/>
         </w:r>
@@ -1033,18 +975,14 @@
         <w:rPr>
           <w:rFonts w:asciiTheme="minorHAnsi" w:hAnsiTheme="minorHAnsi" w:cstheme="minorBidi"/>
           <w:noProof/>
-          <w:sz w:val="24"/>
-          <w:szCs w:val="24"/>
           <w:lang w:eastAsia="en-US"/>
         </w:rPr>
       </w:pPr>
-      <w:hyperlink w:anchor="_Toc434589621" w:history="1">
+      <w:hyperlink w:anchor="_Toc434594467" w:history="1">
         <w:r>
           <w:rPr>
             <w:rStyle w:val="Collegamentoipertestuale"/>
             <w:noProof/>
-            <w:sz w:val="24"/>
-            <w:szCs w:val="24"/>
           </w:rPr>
           <w:t>1.3. Goals</w:t>
         </w:r>
@@ -1052,8 +990,6 @@
           <w:rPr>
             <w:noProof/>
             <w:webHidden/>
-            <w:sz w:val="24"/>
-            <w:szCs w:val="24"/>
           </w:rPr>
           <w:tab/>
         </w:r>
@@ -1061,8 +997,6 @@
           <w:rPr>
             <w:noProof/>
             <w:webHidden/>
-            <w:sz w:val="24"/>
-            <w:szCs w:val="24"/>
           </w:rPr>
           <w:fldChar w:fldCharType="begin"/>
         </w:r>
@@ -1070,25 +1004,19 @@
           <w:rPr>
             <w:noProof/>
             <w:webHidden/>
-            <w:sz w:val="24"/>
-            <w:szCs w:val="24"/>
-          </w:rPr>
-          <w:instrText xml:space="preserve"> PAGEREF _Toc434589621 \h </w:instrText>
-        </w:r>
-        <w:r>
-          <w:rPr>
-            <w:noProof/>
-            <w:webHidden/>
-            <w:sz w:val="24"/>
-            <w:szCs w:val="24"/>
-          </w:rPr>
-        </w:r>
-        <w:r>
-          <w:rPr>
-            <w:noProof/>
-            <w:webHidden/>
-            <w:sz w:val="24"/>
-            <w:szCs w:val="24"/>
+          </w:rPr>
+          <w:instrText xml:space="preserve"> PAGEREF _Toc434594467 \h </w:instrText>
+        </w:r>
+        <w:r>
+          <w:rPr>
+            <w:noProof/>
+            <w:webHidden/>
+          </w:rPr>
+        </w:r>
+        <w:r>
+          <w:rPr>
+            <w:noProof/>
+            <w:webHidden/>
           </w:rPr>
           <w:fldChar w:fldCharType="separate"/>
         </w:r>
@@ -1096,8 +1024,6 @@
           <w:rPr>
             <w:noProof/>
             <w:webHidden/>
-            <w:sz w:val="24"/>
-            <w:szCs w:val="24"/>
           </w:rPr>
           <w:t>4</w:t>
         </w:r>
@@ -1105,8 +1031,6 @@
           <w:rPr>
             <w:noProof/>
             <w:webHidden/>
-            <w:sz w:val="24"/>
-            <w:szCs w:val="24"/>
           </w:rPr>
           <w:fldChar w:fldCharType="end"/>
         </w:r>
@@ -1121,18 +1045,14 @@
         <w:rPr>
           <w:rFonts w:asciiTheme="minorHAnsi" w:hAnsiTheme="minorHAnsi" w:cstheme="minorBidi"/>
           <w:noProof/>
-          <w:sz w:val="24"/>
-          <w:szCs w:val="24"/>
           <w:lang w:eastAsia="en-US"/>
         </w:rPr>
       </w:pPr>
-      <w:hyperlink w:anchor="_Toc434589622" w:history="1">
+      <w:hyperlink w:anchor="_Toc434594468" w:history="1">
         <w:r>
           <w:rPr>
             <w:rStyle w:val="Collegamentoipertestuale"/>
             <w:noProof/>
-            <w:sz w:val="24"/>
-            <w:szCs w:val="24"/>
           </w:rPr>
           <w:t>1.4. Definitions, acronyms, abbreviations</w:t>
         </w:r>
@@ -1140,8 +1060,6 @@
           <w:rPr>
             <w:noProof/>
             <w:webHidden/>
-            <w:sz w:val="24"/>
-            <w:szCs w:val="24"/>
           </w:rPr>
           <w:tab/>
         </w:r>
@@ -1149,8 +1067,6 @@
           <w:rPr>
             <w:noProof/>
             <w:webHidden/>
-            <w:sz w:val="24"/>
-            <w:szCs w:val="24"/>
           </w:rPr>
           <w:fldChar w:fldCharType="begin"/>
         </w:r>
@@ -1158,25 +1074,19 @@
           <w:rPr>
             <w:noProof/>
             <w:webHidden/>
-            <w:sz w:val="24"/>
-            <w:szCs w:val="24"/>
-          </w:rPr>
-          <w:instrText xml:space="preserve"> PAGEREF _Toc434589622 \h </w:instrText>
-        </w:r>
-        <w:r>
-          <w:rPr>
-            <w:noProof/>
-            <w:webHidden/>
-            <w:sz w:val="24"/>
-            <w:szCs w:val="24"/>
-          </w:rPr>
-        </w:r>
-        <w:r>
-          <w:rPr>
-            <w:noProof/>
-            <w:webHidden/>
-            <w:sz w:val="24"/>
-            <w:szCs w:val="24"/>
+          </w:rPr>
+          <w:instrText xml:space="preserve"> PAGEREF _Toc434594468 \h </w:instrText>
+        </w:r>
+        <w:r>
+          <w:rPr>
+            <w:noProof/>
+            <w:webHidden/>
+          </w:rPr>
+        </w:r>
+        <w:r>
+          <w:rPr>
+            <w:noProof/>
+            <w:webHidden/>
           </w:rPr>
           <w:fldChar w:fldCharType="separate"/>
         </w:r>
@@ -1184,8 +1094,6 @@
           <w:rPr>
             <w:noProof/>
             <w:webHidden/>
-            <w:sz w:val="24"/>
-            <w:szCs w:val="24"/>
           </w:rPr>
           <w:t>4</w:t>
         </w:r>
@@ -1193,8 +1101,6 @@
           <w:rPr>
             <w:noProof/>
             <w:webHidden/>
-            <w:sz w:val="24"/>
-            <w:szCs w:val="24"/>
           </w:rPr>
           <w:fldChar w:fldCharType="end"/>
         </w:r>
@@ -1209,18 +1115,14 @@
         <w:rPr>
           <w:rFonts w:asciiTheme="minorHAnsi" w:hAnsiTheme="minorHAnsi" w:cstheme="minorBidi"/>
           <w:noProof/>
-          <w:sz w:val="24"/>
-          <w:szCs w:val="24"/>
           <w:lang w:eastAsia="en-US"/>
         </w:rPr>
       </w:pPr>
-      <w:hyperlink w:anchor="_Toc434589623" w:history="1">
+      <w:hyperlink w:anchor="_Toc434594469" w:history="1">
         <w:r>
           <w:rPr>
             <w:rStyle w:val="Collegamentoipertestuale"/>
             <w:noProof/>
-            <w:sz w:val="24"/>
-            <w:szCs w:val="24"/>
           </w:rPr>
           <w:t>1.4.1. Definitions</w:t>
         </w:r>
@@ -1228,8 +1130,6 @@
           <w:rPr>
             <w:noProof/>
             <w:webHidden/>
-            <w:sz w:val="24"/>
-            <w:szCs w:val="24"/>
           </w:rPr>
           <w:tab/>
         </w:r>
@@ -1237,8 +1137,6 @@
           <w:rPr>
             <w:noProof/>
             <w:webHidden/>
-            <w:sz w:val="24"/>
-            <w:szCs w:val="24"/>
           </w:rPr>
           <w:fldChar w:fldCharType="begin"/>
         </w:r>
@@ -1246,25 +1144,19 @@
           <w:rPr>
             <w:noProof/>
             <w:webHidden/>
-            <w:sz w:val="24"/>
-            <w:szCs w:val="24"/>
-          </w:rPr>
-          <w:instrText xml:space="preserve"> PAGEREF _Toc434589623 \h </w:instrText>
-        </w:r>
-        <w:r>
-          <w:rPr>
-            <w:noProof/>
-            <w:webHidden/>
-            <w:sz w:val="24"/>
-            <w:szCs w:val="24"/>
-          </w:rPr>
-        </w:r>
-        <w:r>
-          <w:rPr>
-            <w:noProof/>
-            <w:webHidden/>
-            <w:sz w:val="24"/>
-            <w:szCs w:val="24"/>
+          </w:rPr>
+          <w:instrText xml:space="preserve"> PAGEREF _Toc434594469 \h </w:instrText>
+        </w:r>
+        <w:r>
+          <w:rPr>
+            <w:noProof/>
+            <w:webHidden/>
+          </w:rPr>
+        </w:r>
+        <w:r>
+          <w:rPr>
+            <w:noProof/>
+            <w:webHidden/>
           </w:rPr>
           <w:fldChar w:fldCharType="separate"/>
         </w:r>
@@ -1272,8 +1164,6 @@
           <w:rPr>
             <w:noProof/>
             <w:webHidden/>
-            <w:sz w:val="24"/>
-            <w:szCs w:val="24"/>
           </w:rPr>
           <w:t>4</w:t>
         </w:r>
@@ -1281,8 +1171,6 @@
           <w:rPr>
             <w:noProof/>
             <w:webHidden/>
-            <w:sz w:val="24"/>
-            <w:szCs w:val="24"/>
           </w:rPr>
           <w:fldChar w:fldCharType="end"/>
         </w:r>
@@ -1297,18 +1185,14 @@
         <w:rPr>
           <w:rFonts w:asciiTheme="minorHAnsi" w:hAnsiTheme="minorHAnsi" w:cstheme="minorBidi"/>
           <w:noProof/>
-          <w:sz w:val="24"/>
-          <w:szCs w:val="24"/>
           <w:lang w:eastAsia="en-US"/>
         </w:rPr>
       </w:pPr>
-      <w:hyperlink w:anchor="_Toc434589624" w:history="1">
+      <w:hyperlink w:anchor="_Toc434594470" w:history="1">
         <w:r>
           <w:rPr>
             <w:rStyle w:val="Collegamentoipertestuale"/>
             <w:noProof/>
-            <w:sz w:val="24"/>
-            <w:szCs w:val="24"/>
           </w:rPr>
           <w:t>1.4.2. Acronyms</w:t>
         </w:r>
@@ -1316,8 +1200,6 @@
           <w:rPr>
             <w:noProof/>
             <w:webHidden/>
-            <w:sz w:val="24"/>
-            <w:szCs w:val="24"/>
           </w:rPr>
           <w:tab/>
         </w:r>
@@ -1325,8 +1207,6 @@
           <w:rPr>
             <w:noProof/>
             <w:webHidden/>
-            <w:sz w:val="24"/>
-            <w:szCs w:val="24"/>
           </w:rPr>
           <w:fldChar w:fldCharType="begin"/>
         </w:r>
@@ -1334,25 +1214,19 @@
           <w:rPr>
             <w:noProof/>
             <w:webHidden/>
-            <w:sz w:val="24"/>
-            <w:szCs w:val="24"/>
-          </w:rPr>
-          <w:instrText xml:space="preserve"> PAGEREF _Toc434589624 \h </w:instrText>
-        </w:r>
-        <w:r>
-          <w:rPr>
-            <w:noProof/>
-            <w:webHidden/>
-            <w:sz w:val="24"/>
-            <w:szCs w:val="24"/>
-          </w:rPr>
-        </w:r>
-        <w:r>
-          <w:rPr>
-            <w:noProof/>
-            <w:webHidden/>
-            <w:sz w:val="24"/>
-            <w:szCs w:val="24"/>
+          </w:rPr>
+          <w:instrText xml:space="preserve"> PAGEREF _Toc434594470 \h </w:instrText>
+        </w:r>
+        <w:r>
+          <w:rPr>
+            <w:noProof/>
+            <w:webHidden/>
+          </w:rPr>
+        </w:r>
+        <w:r>
+          <w:rPr>
+            <w:noProof/>
+            <w:webHidden/>
           </w:rPr>
           <w:fldChar w:fldCharType="separate"/>
         </w:r>
@@ -1360,8 +1234,6 @@
           <w:rPr>
             <w:noProof/>
             <w:webHidden/>
-            <w:sz w:val="24"/>
-            <w:szCs w:val="24"/>
           </w:rPr>
           <w:t>5</w:t>
         </w:r>
@@ -1369,8 +1241,6 @@
           <w:rPr>
             <w:noProof/>
             <w:webHidden/>
-            <w:sz w:val="24"/>
-            <w:szCs w:val="24"/>
           </w:rPr>
           <w:fldChar w:fldCharType="end"/>
         </w:r>
@@ -1385,18 +1255,14 @@
         <w:rPr>
           <w:rFonts w:asciiTheme="minorHAnsi" w:hAnsiTheme="minorHAnsi" w:cstheme="minorBidi"/>
           <w:noProof/>
-          <w:sz w:val="24"/>
-          <w:szCs w:val="24"/>
           <w:lang w:eastAsia="en-US"/>
         </w:rPr>
       </w:pPr>
-      <w:hyperlink w:anchor="_Toc434589625" w:history="1">
+      <w:hyperlink w:anchor="_Toc434594471" w:history="1">
         <w:r>
           <w:rPr>
             <w:rStyle w:val="Collegamentoipertestuale"/>
             <w:noProof/>
-            <w:sz w:val="24"/>
-            <w:szCs w:val="24"/>
           </w:rPr>
           <w:t>1.4.3. Abbreviations</w:t>
         </w:r>
@@ -1404,8 +1270,6 @@
           <w:rPr>
             <w:noProof/>
             <w:webHidden/>
-            <w:sz w:val="24"/>
-            <w:szCs w:val="24"/>
           </w:rPr>
           <w:tab/>
         </w:r>
@@ -1413,8 +1277,6 @@
           <w:rPr>
             <w:noProof/>
             <w:webHidden/>
-            <w:sz w:val="24"/>
-            <w:szCs w:val="24"/>
           </w:rPr>
           <w:fldChar w:fldCharType="begin"/>
         </w:r>
@@ -1422,25 +1284,19 @@
           <w:rPr>
             <w:noProof/>
             <w:webHidden/>
-            <w:sz w:val="24"/>
-            <w:szCs w:val="24"/>
-          </w:rPr>
-          <w:instrText xml:space="preserve"> PAGEREF _Toc434589625 \h </w:instrText>
-        </w:r>
-        <w:r>
-          <w:rPr>
-            <w:noProof/>
-            <w:webHidden/>
-            <w:sz w:val="24"/>
-            <w:szCs w:val="24"/>
-          </w:rPr>
-        </w:r>
-        <w:r>
-          <w:rPr>
-            <w:noProof/>
-            <w:webHidden/>
-            <w:sz w:val="24"/>
-            <w:szCs w:val="24"/>
+          </w:rPr>
+          <w:instrText xml:space="preserve"> PAGEREF _Toc434594471 \h </w:instrText>
+        </w:r>
+        <w:r>
+          <w:rPr>
+            <w:noProof/>
+            <w:webHidden/>
+          </w:rPr>
+        </w:r>
+        <w:r>
+          <w:rPr>
+            <w:noProof/>
+            <w:webHidden/>
           </w:rPr>
           <w:fldChar w:fldCharType="separate"/>
         </w:r>
@@ -1448,8 +1304,6 @@
           <w:rPr>
             <w:noProof/>
             <w:webHidden/>
-            <w:sz w:val="24"/>
-            <w:szCs w:val="24"/>
           </w:rPr>
           <w:t>5</w:t>
         </w:r>
@@ -1457,8 +1311,6 @@
           <w:rPr>
             <w:noProof/>
             <w:webHidden/>
-            <w:sz w:val="24"/>
-            <w:szCs w:val="24"/>
           </w:rPr>
           <w:fldChar w:fldCharType="end"/>
         </w:r>
@@ -1473,18 +1325,14 @@
         <w:rPr>
           <w:rFonts w:asciiTheme="minorHAnsi" w:hAnsiTheme="minorHAnsi" w:cstheme="minorBidi"/>
           <w:noProof/>
-          <w:sz w:val="24"/>
-          <w:szCs w:val="24"/>
           <w:lang w:eastAsia="en-US"/>
         </w:rPr>
       </w:pPr>
-      <w:hyperlink w:anchor="_Toc434589626" w:history="1">
+      <w:hyperlink w:anchor="_Toc434594472" w:history="1">
         <w:r>
           <w:rPr>
             <w:rStyle w:val="Collegamentoipertestuale"/>
             <w:noProof/>
-            <w:sz w:val="24"/>
-            <w:szCs w:val="24"/>
           </w:rPr>
           <w:t>1.5. Identify Stakeholders</w:t>
         </w:r>
@@ -1492,8 +1340,6 @@
           <w:rPr>
             <w:noProof/>
             <w:webHidden/>
-            <w:sz w:val="24"/>
-            <w:szCs w:val="24"/>
           </w:rPr>
           <w:tab/>
         </w:r>
@@ -1501,8 +1347,6 @@
           <w:rPr>
             <w:noProof/>
             <w:webHidden/>
-            <w:sz w:val="24"/>
-            <w:szCs w:val="24"/>
           </w:rPr>
           <w:fldChar w:fldCharType="begin"/>
         </w:r>
@@ -1510,25 +1354,19 @@
           <w:rPr>
             <w:noProof/>
             <w:webHidden/>
-            <w:sz w:val="24"/>
-            <w:szCs w:val="24"/>
-          </w:rPr>
-          <w:instrText xml:space="preserve"> PAGEREF _Toc434589626 \h </w:instrText>
-        </w:r>
-        <w:r>
-          <w:rPr>
-            <w:noProof/>
-            <w:webHidden/>
-            <w:sz w:val="24"/>
-            <w:szCs w:val="24"/>
-          </w:rPr>
-        </w:r>
-        <w:r>
-          <w:rPr>
-            <w:noProof/>
-            <w:webHidden/>
-            <w:sz w:val="24"/>
-            <w:szCs w:val="24"/>
+          </w:rPr>
+          <w:instrText xml:space="preserve"> PAGEREF _Toc434594472 \h </w:instrText>
+        </w:r>
+        <w:r>
+          <w:rPr>
+            <w:noProof/>
+            <w:webHidden/>
+          </w:rPr>
+        </w:r>
+        <w:r>
+          <w:rPr>
+            <w:noProof/>
+            <w:webHidden/>
           </w:rPr>
           <w:fldChar w:fldCharType="separate"/>
         </w:r>
@@ -1536,8 +1374,6 @@
           <w:rPr>
             <w:noProof/>
             <w:webHidden/>
-            <w:sz w:val="24"/>
-            <w:szCs w:val="24"/>
           </w:rPr>
           <w:t>5</w:t>
         </w:r>
@@ -1545,8 +1381,6 @@
           <w:rPr>
             <w:noProof/>
             <w:webHidden/>
-            <w:sz w:val="24"/>
-            <w:szCs w:val="24"/>
           </w:rPr>
           <w:fldChar w:fldCharType="end"/>
         </w:r>
@@ -1559,17 +1393,13 @@
           <w:rFonts w:asciiTheme="minorHAnsi" w:eastAsiaTheme="minorEastAsia" w:hAnsiTheme="minorHAnsi" w:cstheme="minorBidi"/>
           <w:b w:val="0"/>
           <w:noProof/>
-          <w:sz w:val="24"/>
-          <w:szCs w:val="24"/>
-        </w:rPr>
-      </w:pPr>
-      <w:hyperlink w:anchor="_Toc434589627" w:history="1">
+        </w:rPr>
+      </w:pPr>
+      <w:hyperlink w:anchor="_Toc434594473" w:history="1">
         <w:r>
           <w:rPr>
             <w:rStyle w:val="Collegamentoipertestuale"/>
             <w:noProof/>
-            <w:sz w:val="24"/>
-            <w:szCs w:val="24"/>
           </w:rPr>
           <w:t>2.</w:t>
         </w:r>
@@ -1578,8 +1408,6 @@
             <w:rFonts w:asciiTheme="minorHAnsi" w:eastAsiaTheme="minorEastAsia" w:hAnsiTheme="minorHAnsi" w:cstheme="minorBidi"/>
             <w:b w:val="0"/>
             <w:noProof/>
-            <w:sz w:val="24"/>
-            <w:szCs w:val="24"/>
           </w:rPr>
           <w:tab/>
         </w:r>
@@ -1587,8 +1415,6 @@
           <w:rPr>
             <w:rStyle w:val="Collegamentoipertestuale"/>
             <w:noProof/>
-            <w:sz w:val="24"/>
-            <w:szCs w:val="24"/>
           </w:rPr>
           <w:t>Overall Description</w:t>
         </w:r>
@@ -1596,8 +1422,6 @@
           <w:rPr>
             <w:noProof/>
             <w:webHidden/>
-            <w:sz w:val="24"/>
-            <w:szCs w:val="24"/>
           </w:rPr>
           <w:tab/>
         </w:r>
@@ -1605,8 +1429,6 @@
           <w:rPr>
             <w:noProof/>
             <w:webHidden/>
-            <w:sz w:val="24"/>
-            <w:szCs w:val="24"/>
           </w:rPr>
           <w:fldChar w:fldCharType="begin"/>
         </w:r>
@@ -1614,25 +1436,19 @@
           <w:rPr>
             <w:noProof/>
             <w:webHidden/>
-            <w:sz w:val="24"/>
-            <w:szCs w:val="24"/>
-          </w:rPr>
-          <w:instrText xml:space="preserve"> PAGEREF _Toc434589627 \h </w:instrText>
-        </w:r>
-        <w:r>
-          <w:rPr>
-            <w:noProof/>
-            <w:webHidden/>
-            <w:sz w:val="24"/>
-            <w:szCs w:val="24"/>
-          </w:rPr>
-        </w:r>
-        <w:r>
-          <w:rPr>
-            <w:noProof/>
-            <w:webHidden/>
-            <w:sz w:val="24"/>
-            <w:szCs w:val="24"/>
+          </w:rPr>
+          <w:instrText xml:space="preserve"> PAGEREF _Toc434594473 \h </w:instrText>
+        </w:r>
+        <w:r>
+          <w:rPr>
+            <w:noProof/>
+            <w:webHidden/>
+          </w:rPr>
+        </w:r>
+        <w:r>
+          <w:rPr>
+            <w:noProof/>
+            <w:webHidden/>
           </w:rPr>
           <w:fldChar w:fldCharType="separate"/>
         </w:r>
@@ -1640,8 +1456,6 @@
           <w:rPr>
             <w:noProof/>
             <w:webHidden/>
-            <w:sz w:val="24"/>
-            <w:szCs w:val="24"/>
           </w:rPr>
           <w:t>6</w:t>
         </w:r>
@@ -1649,8 +1463,6 @@
           <w:rPr>
             <w:noProof/>
             <w:webHidden/>
-            <w:sz w:val="24"/>
-            <w:szCs w:val="24"/>
           </w:rPr>
           <w:fldChar w:fldCharType="end"/>
         </w:r>
@@ -1665,18 +1477,14 @@
         <w:rPr>
           <w:rFonts w:asciiTheme="minorHAnsi" w:hAnsiTheme="minorHAnsi" w:cstheme="minorBidi"/>
           <w:noProof/>
-          <w:sz w:val="24"/>
-          <w:szCs w:val="24"/>
           <w:lang w:eastAsia="en-US"/>
         </w:rPr>
       </w:pPr>
-      <w:hyperlink w:anchor="_Toc434589628" w:history="1">
+      <w:hyperlink w:anchor="_Toc434594474" w:history="1">
         <w:r>
           <w:rPr>
             <w:rStyle w:val="Collegamentoipertestuale"/>
             <w:noProof/>
-            <w:sz w:val="24"/>
-            <w:szCs w:val="24"/>
           </w:rPr>
           <w:t>2.1. Product perspective</w:t>
         </w:r>
@@ -1684,8 +1492,6 @@
           <w:rPr>
             <w:noProof/>
             <w:webHidden/>
-            <w:sz w:val="24"/>
-            <w:szCs w:val="24"/>
           </w:rPr>
           <w:tab/>
         </w:r>
@@ -1693,8 +1499,6 @@
           <w:rPr>
             <w:noProof/>
             <w:webHidden/>
-            <w:sz w:val="24"/>
-            <w:szCs w:val="24"/>
           </w:rPr>
           <w:fldChar w:fldCharType="begin"/>
         </w:r>
@@ -1702,25 +1506,19 @@
           <w:rPr>
             <w:noProof/>
             <w:webHidden/>
-            <w:sz w:val="24"/>
-            <w:szCs w:val="24"/>
-          </w:rPr>
-          <w:instrText xml:space="preserve"> PAGEREF _Toc434589628 \h </w:instrText>
-        </w:r>
-        <w:r>
-          <w:rPr>
-            <w:noProof/>
-            <w:webHidden/>
-            <w:sz w:val="24"/>
-            <w:szCs w:val="24"/>
-          </w:rPr>
-        </w:r>
-        <w:r>
-          <w:rPr>
-            <w:noProof/>
-            <w:webHidden/>
-            <w:sz w:val="24"/>
-            <w:szCs w:val="24"/>
+          </w:rPr>
+          <w:instrText xml:space="preserve"> PAGEREF _Toc434594474 \h </w:instrText>
+        </w:r>
+        <w:r>
+          <w:rPr>
+            <w:noProof/>
+            <w:webHidden/>
+          </w:rPr>
+        </w:r>
+        <w:r>
+          <w:rPr>
+            <w:noProof/>
+            <w:webHidden/>
           </w:rPr>
           <w:fldChar w:fldCharType="separate"/>
         </w:r>
@@ -1728,8 +1526,6 @@
           <w:rPr>
             <w:noProof/>
             <w:webHidden/>
-            <w:sz w:val="24"/>
-            <w:szCs w:val="24"/>
           </w:rPr>
           <w:t>6</w:t>
         </w:r>
@@ -1737,8 +1533,6 @@
           <w:rPr>
             <w:noProof/>
             <w:webHidden/>
-            <w:sz w:val="24"/>
-            <w:szCs w:val="24"/>
           </w:rPr>
           <w:fldChar w:fldCharType="end"/>
         </w:r>
@@ -1753,18 +1547,14 @@
         <w:rPr>
           <w:rFonts w:asciiTheme="minorHAnsi" w:hAnsiTheme="minorHAnsi" w:cstheme="minorBidi"/>
           <w:noProof/>
-          <w:sz w:val="24"/>
-          <w:szCs w:val="24"/>
           <w:lang w:eastAsia="en-US"/>
         </w:rPr>
       </w:pPr>
-      <w:hyperlink w:anchor="_Toc434589629" w:history="1">
+      <w:hyperlink w:anchor="_Toc434594475" w:history="1">
         <w:r>
           <w:rPr>
             <w:rStyle w:val="Collegamentoipertestuale"/>
             <w:noProof/>
-            <w:sz w:val="24"/>
-            <w:szCs w:val="24"/>
           </w:rPr>
           <w:t>2.2. User characteristic</w:t>
         </w:r>
@@ -1772,8 +1562,6 @@
           <w:rPr>
             <w:noProof/>
             <w:webHidden/>
-            <w:sz w:val="24"/>
-            <w:szCs w:val="24"/>
           </w:rPr>
           <w:tab/>
         </w:r>
@@ -1781,8 +1569,6 @@
           <w:rPr>
             <w:noProof/>
             <w:webHidden/>
-            <w:sz w:val="24"/>
-            <w:szCs w:val="24"/>
           </w:rPr>
           <w:fldChar w:fldCharType="begin"/>
         </w:r>
@@ -1790,25 +1576,19 @@
           <w:rPr>
             <w:noProof/>
             <w:webHidden/>
-            <w:sz w:val="24"/>
-            <w:szCs w:val="24"/>
-          </w:rPr>
-          <w:instrText xml:space="preserve"> PAGEREF _Toc434589629 \h </w:instrText>
-        </w:r>
-        <w:r>
-          <w:rPr>
-            <w:noProof/>
-            <w:webHidden/>
-            <w:sz w:val="24"/>
-            <w:szCs w:val="24"/>
-          </w:rPr>
-        </w:r>
-        <w:r>
-          <w:rPr>
-            <w:noProof/>
-            <w:webHidden/>
-            <w:sz w:val="24"/>
-            <w:szCs w:val="24"/>
+          </w:rPr>
+          <w:instrText xml:space="preserve"> PAGEREF _Toc434594475 \h </w:instrText>
+        </w:r>
+        <w:r>
+          <w:rPr>
+            <w:noProof/>
+            <w:webHidden/>
+          </w:rPr>
+        </w:r>
+        <w:r>
+          <w:rPr>
+            <w:noProof/>
+            <w:webHidden/>
           </w:rPr>
           <w:fldChar w:fldCharType="separate"/>
         </w:r>
@@ -1816,8 +1596,6 @@
           <w:rPr>
             <w:noProof/>
             <w:webHidden/>
-            <w:sz w:val="24"/>
-            <w:szCs w:val="24"/>
           </w:rPr>
           <w:t>6</w:t>
         </w:r>
@@ -1825,8 +1603,6 @@
           <w:rPr>
             <w:noProof/>
             <w:webHidden/>
-            <w:sz w:val="24"/>
-            <w:szCs w:val="24"/>
           </w:rPr>
           <w:fldChar w:fldCharType="end"/>
         </w:r>
@@ -1841,18 +1617,14 @@
         <w:rPr>
           <w:rFonts w:asciiTheme="minorHAnsi" w:hAnsiTheme="minorHAnsi" w:cstheme="minorBidi"/>
           <w:noProof/>
-          <w:sz w:val="24"/>
-          <w:szCs w:val="24"/>
           <w:lang w:eastAsia="en-US"/>
         </w:rPr>
       </w:pPr>
-      <w:hyperlink w:anchor="_Toc434589630" w:history="1">
+      <w:hyperlink w:anchor="_Toc434594476" w:history="1">
         <w:r>
           <w:rPr>
             <w:rStyle w:val="Collegamentoipertestuale"/>
             <w:noProof/>
-            <w:sz w:val="24"/>
-            <w:szCs w:val="24"/>
           </w:rPr>
           <w:t>2.3. Constraints</w:t>
         </w:r>
@@ -1860,8 +1632,6 @@
           <w:rPr>
             <w:noProof/>
             <w:webHidden/>
-            <w:sz w:val="24"/>
-            <w:szCs w:val="24"/>
           </w:rPr>
           <w:tab/>
         </w:r>
@@ -1869,8 +1639,6 @@
           <w:rPr>
             <w:noProof/>
             <w:webHidden/>
-            <w:sz w:val="24"/>
-            <w:szCs w:val="24"/>
           </w:rPr>
           <w:fldChar w:fldCharType="begin"/>
         </w:r>
@@ -1878,25 +1646,19 @@
           <w:rPr>
             <w:noProof/>
             <w:webHidden/>
-            <w:sz w:val="24"/>
-            <w:szCs w:val="24"/>
-          </w:rPr>
-          <w:instrText xml:space="preserve"> PAGEREF _Toc434589630 \h </w:instrText>
-        </w:r>
-        <w:r>
-          <w:rPr>
-            <w:noProof/>
-            <w:webHidden/>
-            <w:sz w:val="24"/>
-            <w:szCs w:val="24"/>
-          </w:rPr>
-        </w:r>
-        <w:r>
-          <w:rPr>
-            <w:noProof/>
-            <w:webHidden/>
-            <w:sz w:val="24"/>
-            <w:szCs w:val="24"/>
+          </w:rPr>
+          <w:instrText xml:space="preserve"> PAGEREF _Toc434594476 \h </w:instrText>
+        </w:r>
+        <w:r>
+          <w:rPr>
+            <w:noProof/>
+            <w:webHidden/>
+          </w:rPr>
+        </w:r>
+        <w:r>
+          <w:rPr>
+            <w:noProof/>
+            <w:webHidden/>
           </w:rPr>
           <w:fldChar w:fldCharType="separate"/>
         </w:r>
@@ -1904,8 +1666,6 @@
           <w:rPr>
             <w:noProof/>
             <w:webHidden/>
-            <w:sz w:val="24"/>
-            <w:szCs w:val="24"/>
           </w:rPr>
           <w:t>6</w:t>
         </w:r>
@@ -1913,8 +1673,6 @@
           <w:rPr>
             <w:noProof/>
             <w:webHidden/>
-            <w:sz w:val="24"/>
-            <w:szCs w:val="24"/>
           </w:rPr>
           <w:fldChar w:fldCharType="end"/>
         </w:r>
@@ -1929,18 +1687,14 @@
         <w:rPr>
           <w:rFonts w:asciiTheme="minorHAnsi" w:hAnsiTheme="minorHAnsi" w:cstheme="minorBidi"/>
           <w:noProof/>
-          <w:sz w:val="24"/>
-          <w:szCs w:val="24"/>
           <w:lang w:eastAsia="en-US"/>
         </w:rPr>
       </w:pPr>
-      <w:hyperlink w:anchor="_Toc434589631" w:history="1">
+      <w:hyperlink w:anchor="_Toc434594477" w:history="1">
         <w:r>
           <w:rPr>
             <w:rStyle w:val="Collegamentoipertestuale"/>
             <w:noProof/>
-            <w:sz w:val="24"/>
-            <w:szCs w:val="24"/>
           </w:rPr>
           <w:t>2.4. Assumptions and dependancies</w:t>
         </w:r>
@@ -1948,8 +1702,6 @@
           <w:rPr>
             <w:noProof/>
             <w:webHidden/>
-            <w:sz w:val="24"/>
-            <w:szCs w:val="24"/>
           </w:rPr>
           <w:tab/>
         </w:r>
@@ -1957,8 +1709,6 @@
           <w:rPr>
             <w:noProof/>
             <w:webHidden/>
-            <w:sz w:val="24"/>
-            <w:szCs w:val="24"/>
           </w:rPr>
           <w:fldChar w:fldCharType="begin"/>
         </w:r>
@@ -1966,25 +1716,19 @@
           <w:rPr>
             <w:noProof/>
             <w:webHidden/>
-            <w:sz w:val="24"/>
-            <w:szCs w:val="24"/>
-          </w:rPr>
-          <w:instrText xml:space="preserve"> PAGEREF _Toc434589631 \h </w:instrText>
-        </w:r>
-        <w:r>
-          <w:rPr>
-            <w:noProof/>
-            <w:webHidden/>
-            <w:sz w:val="24"/>
-            <w:szCs w:val="24"/>
-          </w:rPr>
-        </w:r>
-        <w:r>
-          <w:rPr>
-            <w:noProof/>
-            <w:webHidden/>
-            <w:sz w:val="24"/>
-            <w:szCs w:val="24"/>
+          </w:rPr>
+          <w:instrText xml:space="preserve"> PAGEREF _Toc434594477 \h </w:instrText>
+        </w:r>
+        <w:r>
+          <w:rPr>
+            <w:noProof/>
+            <w:webHidden/>
+          </w:rPr>
+        </w:r>
+        <w:r>
+          <w:rPr>
+            <w:noProof/>
+            <w:webHidden/>
           </w:rPr>
           <w:fldChar w:fldCharType="separate"/>
         </w:r>
@@ -1992,8 +1736,6 @@
           <w:rPr>
             <w:noProof/>
             <w:webHidden/>
-            <w:sz w:val="24"/>
-            <w:szCs w:val="24"/>
           </w:rPr>
           <w:t>6</w:t>
         </w:r>
@@ -2001,8 +1743,6 @@
           <w:rPr>
             <w:noProof/>
             <w:webHidden/>
-            <w:sz w:val="24"/>
-            <w:szCs w:val="24"/>
           </w:rPr>
           <w:fldChar w:fldCharType="end"/>
         </w:r>
@@ -2017,18 +1757,14 @@
         <w:rPr>
           <w:rFonts w:asciiTheme="minorHAnsi" w:hAnsiTheme="minorHAnsi" w:cstheme="minorBidi"/>
           <w:noProof/>
-          <w:sz w:val="24"/>
-          <w:szCs w:val="24"/>
           <w:lang w:eastAsia="en-US"/>
         </w:rPr>
       </w:pPr>
-      <w:hyperlink w:anchor="_Toc434589632" w:history="1">
+      <w:hyperlink w:anchor="_Toc434594478" w:history="1">
         <w:r>
           <w:rPr>
             <w:rStyle w:val="Collegamentoipertestuale"/>
             <w:noProof/>
-            <w:sz w:val="24"/>
-            <w:szCs w:val="24"/>
           </w:rPr>
           <w:t>2.5. Future possible implementations</w:t>
         </w:r>
@@ -2036,8 +1772,6 @@
           <w:rPr>
             <w:noProof/>
             <w:webHidden/>
-            <w:sz w:val="24"/>
-            <w:szCs w:val="24"/>
           </w:rPr>
           <w:tab/>
         </w:r>
@@ -2045,8 +1779,6 @@
           <w:rPr>
             <w:noProof/>
             <w:webHidden/>
-            <w:sz w:val="24"/>
-            <w:szCs w:val="24"/>
           </w:rPr>
           <w:fldChar w:fldCharType="begin"/>
         </w:r>
@@ -2054,25 +1786,19 @@
           <w:rPr>
             <w:noProof/>
             <w:webHidden/>
-            <w:sz w:val="24"/>
-            <w:szCs w:val="24"/>
-          </w:rPr>
-          <w:instrText xml:space="preserve"> PAGEREF _Toc434589632 \h </w:instrText>
-        </w:r>
-        <w:r>
-          <w:rPr>
-            <w:noProof/>
-            <w:webHidden/>
-            <w:sz w:val="24"/>
-            <w:szCs w:val="24"/>
-          </w:rPr>
-        </w:r>
-        <w:r>
-          <w:rPr>
-            <w:noProof/>
-            <w:webHidden/>
-            <w:sz w:val="24"/>
-            <w:szCs w:val="24"/>
+          </w:rPr>
+          <w:instrText xml:space="preserve"> PAGEREF _Toc434594478 \h </w:instrText>
+        </w:r>
+        <w:r>
+          <w:rPr>
+            <w:noProof/>
+            <w:webHidden/>
+          </w:rPr>
+        </w:r>
+        <w:r>
+          <w:rPr>
+            <w:noProof/>
+            <w:webHidden/>
           </w:rPr>
           <w:fldChar w:fldCharType="separate"/>
         </w:r>
@@ -2080,8 +1806,6 @@
           <w:rPr>
             <w:noProof/>
             <w:webHidden/>
-            <w:sz w:val="24"/>
-            <w:szCs w:val="24"/>
           </w:rPr>
           <w:t>7</w:t>
         </w:r>
@@ -2089,8 +1813,6 @@
           <w:rPr>
             <w:noProof/>
             <w:webHidden/>
-            <w:sz w:val="24"/>
-            <w:szCs w:val="24"/>
           </w:rPr>
           <w:fldChar w:fldCharType="end"/>
         </w:r>
@@ -2103,17 +1825,13 @@
           <w:rFonts w:asciiTheme="minorHAnsi" w:eastAsiaTheme="minorEastAsia" w:hAnsiTheme="minorHAnsi" w:cstheme="minorBidi"/>
           <w:b w:val="0"/>
           <w:noProof/>
-          <w:sz w:val="24"/>
-          <w:szCs w:val="24"/>
-        </w:rPr>
-      </w:pPr>
-      <w:hyperlink w:anchor="_Toc434589633" w:history="1">
+        </w:rPr>
+      </w:pPr>
+      <w:hyperlink w:anchor="_Toc434594479" w:history="1">
         <w:r>
           <w:rPr>
             <w:rStyle w:val="Collegamentoipertestuale"/>
             <w:noProof/>
-            <w:sz w:val="24"/>
-            <w:szCs w:val="24"/>
           </w:rPr>
           <w:t>3.</w:t>
         </w:r>
@@ -2122,8 +1840,6 @@
             <w:rFonts w:asciiTheme="minorHAnsi" w:eastAsiaTheme="minorEastAsia" w:hAnsiTheme="minorHAnsi" w:cstheme="minorBidi"/>
             <w:b w:val="0"/>
             <w:noProof/>
-            <w:sz w:val="24"/>
-            <w:szCs w:val="24"/>
           </w:rPr>
           <w:tab/>
         </w:r>
@@ -2131,8 +1847,6 @@
           <w:rPr>
             <w:rStyle w:val="Collegamentoipertestuale"/>
             <w:noProof/>
-            <w:sz w:val="24"/>
-            <w:szCs w:val="24"/>
           </w:rPr>
           <w:t>Specific Requirements</w:t>
         </w:r>
@@ -2140,8 +1854,6 @@
           <w:rPr>
             <w:noProof/>
             <w:webHidden/>
-            <w:sz w:val="24"/>
-            <w:szCs w:val="24"/>
           </w:rPr>
           <w:tab/>
         </w:r>
@@ -2149,8 +1861,6 @@
           <w:rPr>
             <w:noProof/>
             <w:webHidden/>
-            <w:sz w:val="24"/>
-            <w:szCs w:val="24"/>
           </w:rPr>
           <w:fldChar w:fldCharType="begin"/>
         </w:r>
@@ -2158,25 +1868,19 @@
           <w:rPr>
             <w:noProof/>
             <w:webHidden/>
-            <w:sz w:val="24"/>
-            <w:szCs w:val="24"/>
-          </w:rPr>
-          <w:instrText xml:space="preserve"> PAGEREF _Toc434589633 \h </w:instrText>
-        </w:r>
-        <w:r>
-          <w:rPr>
-            <w:noProof/>
-            <w:webHidden/>
-            <w:sz w:val="24"/>
-            <w:szCs w:val="24"/>
-          </w:rPr>
-        </w:r>
-        <w:r>
-          <w:rPr>
-            <w:noProof/>
-            <w:webHidden/>
-            <w:sz w:val="24"/>
-            <w:szCs w:val="24"/>
+          </w:rPr>
+          <w:instrText xml:space="preserve"> PAGEREF _Toc434594479 \h </w:instrText>
+        </w:r>
+        <w:r>
+          <w:rPr>
+            <w:noProof/>
+            <w:webHidden/>
+          </w:rPr>
+        </w:r>
+        <w:r>
+          <w:rPr>
+            <w:noProof/>
+            <w:webHidden/>
           </w:rPr>
           <w:fldChar w:fldCharType="separate"/>
         </w:r>
@@ -2184,8 +1888,6 @@
           <w:rPr>
             <w:noProof/>
             <w:webHidden/>
-            <w:sz w:val="24"/>
-            <w:szCs w:val="24"/>
           </w:rPr>
           <w:t>9</w:t>
         </w:r>
@@ -2193,8 +1895,6 @@
           <w:rPr>
             <w:noProof/>
             <w:webHidden/>
-            <w:sz w:val="24"/>
-            <w:szCs w:val="24"/>
           </w:rPr>
           <w:fldChar w:fldCharType="end"/>
         </w:r>
@@ -2209,18 +1909,14 @@
         <w:rPr>
           <w:rFonts w:asciiTheme="minorHAnsi" w:hAnsiTheme="minorHAnsi" w:cstheme="minorBidi"/>
           <w:noProof/>
-          <w:sz w:val="24"/>
-          <w:szCs w:val="24"/>
           <w:lang w:eastAsia="en-US"/>
         </w:rPr>
       </w:pPr>
-      <w:hyperlink w:anchor="_Toc434589634" w:history="1">
+      <w:hyperlink w:anchor="_Toc434594480" w:history="1">
         <w:r>
           <w:rPr>
             <w:rStyle w:val="Collegamentoipertestuale"/>
             <w:noProof/>
-            <w:sz w:val="24"/>
-            <w:szCs w:val="24"/>
           </w:rPr>
           <w:t>3.1. External interface requirements</w:t>
         </w:r>
@@ -2228,8 +1924,6 @@
           <w:rPr>
             <w:noProof/>
             <w:webHidden/>
-            <w:sz w:val="24"/>
-            <w:szCs w:val="24"/>
           </w:rPr>
           <w:tab/>
         </w:r>
@@ -2237,8 +1931,6 @@
           <w:rPr>
             <w:noProof/>
             <w:webHidden/>
-            <w:sz w:val="24"/>
-            <w:szCs w:val="24"/>
           </w:rPr>
           <w:fldChar w:fldCharType="begin"/>
         </w:r>
@@ -2246,25 +1938,19 @@
           <w:rPr>
             <w:noProof/>
             <w:webHidden/>
-            <w:sz w:val="24"/>
-            <w:szCs w:val="24"/>
-          </w:rPr>
-          <w:instrText xml:space="preserve"> PAGEREF _Toc434589634 \h </w:instrText>
-        </w:r>
-        <w:r>
-          <w:rPr>
-            <w:noProof/>
-            <w:webHidden/>
-            <w:sz w:val="24"/>
-            <w:szCs w:val="24"/>
-          </w:rPr>
-        </w:r>
-        <w:r>
-          <w:rPr>
-            <w:noProof/>
-            <w:webHidden/>
-            <w:sz w:val="24"/>
-            <w:szCs w:val="24"/>
+          </w:rPr>
+          <w:instrText xml:space="preserve"> PAGEREF _Toc434594480 \h </w:instrText>
+        </w:r>
+        <w:r>
+          <w:rPr>
+            <w:noProof/>
+            <w:webHidden/>
+          </w:rPr>
+        </w:r>
+        <w:r>
+          <w:rPr>
+            <w:noProof/>
+            <w:webHidden/>
           </w:rPr>
           <w:fldChar w:fldCharType="separate"/>
         </w:r>
@@ -2272,8 +1958,6 @@
           <w:rPr>
             <w:noProof/>
             <w:webHidden/>
-            <w:sz w:val="24"/>
-            <w:szCs w:val="24"/>
           </w:rPr>
           <w:t>9</w:t>
         </w:r>
@@ -2281,8 +1965,6 @@
           <w:rPr>
             <w:noProof/>
             <w:webHidden/>
-            <w:sz w:val="24"/>
-            <w:szCs w:val="24"/>
           </w:rPr>
           <w:fldChar w:fldCharType="end"/>
         </w:r>
@@ -2297,18 +1979,14 @@
         <w:rPr>
           <w:rFonts w:asciiTheme="minorHAnsi" w:hAnsiTheme="minorHAnsi" w:cstheme="minorBidi"/>
           <w:noProof/>
-          <w:sz w:val="24"/>
-          <w:szCs w:val="24"/>
           <w:lang w:eastAsia="en-US"/>
         </w:rPr>
       </w:pPr>
-      <w:hyperlink w:anchor="_Toc434589635" w:history="1">
+      <w:hyperlink w:anchor="_Toc434594481" w:history="1">
         <w:r>
           <w:rPr>
             <w:rStyle w:val="Collegamentoipertestuale"/>
             <w:noProof/>
-            <w:sz w:val="24"/>
-            <w:szCs w:val="24"/>
           </w:rPr>
           <w:t>3.1.1. Mobile Application</w:t>
         </w:r>
@@ -2316,8 +1994,6 @@
           <w:rPr>
             <w:noProof/>
             <w:webHidden/>
-            <w:sz w:val="24"/>
-            <w:szCs w:val="24"/>
           </w:rPr>
           <w:tab/>
         </w:r>
@@ -2325,8 +2001,6 @@
           <w:rPr>
             <w:noProof/>
             <w:webHidden/>
-            <w:sz w:val="24"/>
-            <w:szCs w:val="24"/>
           </w:rPr>
           <w:fldChar w:fldCharType="begin"/>
         </w:r>
@@ -2334,25 +2008,19 @@
           <w:rPr>
             <w:noProof/>
             <w:webHidden/>
-            <w:sz w:val="24"/>
-            <w:szCs w:val="24"/>
-          </w:rPr>
-          <w:instrText xml:space="preserve"> PAGEREF _Toc434589635 \h </w:instrText>
-        </w:r>
-        <w:r>
-          <w:rPr>
-            <w:noProof/>
-            <w:webHidden/>
-            <w:sz w:val="24"/>
-            <w:szCs w:val="24"/>
-          </w:rPr>
-        </w:r>
-        <w:r>
-          <w:rPr>
-            <w:noProof/>
-            <w:webHidden/>
-            <w:sz w:val="24"/>
-            <w:szCs w:val="24"/>
+          </w:rPr>
+          <w:instrText xml:space="preserve"> PAGEREF _Toc434594481 \h </w:instrText>
+        </w:r>
+        <w:r>
+          <w:rPr>
+            <w:noProof/>
+            <w:webHidden/>
+          </w:rPr>
+        </w:r>
+        <w:r>
+          <w:rPr>
+            <w:noProof/>
+            <w:webHidden/>
           </w:rPr>
           <w:fldChar w:fldCharType="separate"/>
         </w:r>
@@ -2360,8 +2028,6 @@
           <w:rPr>
             <w:noProof/>
             <w:webHidden/>
-            <w:sz w:val="24"/>
-            <w:szCs w:val="24"/>
           </w:rPr>
           <w:t>9</w:t>
         </w:r>
@@ -2369,8 +2035,6 @@
           <w:rPr>
             <w:noProof/>
             <w:webHidden/>
-            <w:sz w:val="24"/>
-            <w:szCs w:val="24"/>
           </w:rPr>
           <w:fldChar w:fldCharType="end"/>
         </w:r>
@@ -2385,18 +2049,14 @@
         <w:rPr>
           <w:rFonts w:asciiTheme="minorHAnsi" w:hAnsiTheme="minorHAnsi" w:cstheme="minorBidi"/>
           <w:noProof/>
-          <w:sz w:val="24"/>
-          <w:szCs w:val="24"/>
           <w:lang w:eastAsia="en-US"/>
         </w:rPr>
       </w:pPr>
-      <w:hyperlink w:anchor="_Toc434589636" w:history="1">
+      <w:hyperlink w:anchor="_Toc434594482" w:history="1">
         <w:r>
           <w:rPr>
             <w:rStyle w:val="Collegamentoipertestuale"/>
             <w:noProof/>
-            <w:sz w:val="24"/>
-            <w:szCs w:val="24"/>
           </w:rPr>
           <w:t>3.1.2. Web Application</w:t>
         </w:r>
@@ -2404,8 +2064,6 @@
           <w:rPr>
             <w:noProof/>
             <w:webHidden/>
-            <w:sz w:val="24"/>
-            <w:szCs w:val="24"/>
           </w:rPr>
           <w:tab/>
         </w:r>
@@ -2413,8 +2071,6 @@
           <w:rPr>
             <w:noProof/>
             <w:webHidden/>
-            <w:sz w:val="24"/>
-            <w:szCs w:val="24"/>
           </w:rPr>
           <w:fldChar w:fldCharType="begin"/>
         </w:r>
@@ -2422,25 +2078,19 @@
           <w:rPr>
             <w:noProof/>
             <w:webHidden/>
-            <w:sz w:val="24"/>
-            <w:szCs w:val="24"/>
-          </w:rPr>
-          <w:instrText xml:space="preserve"> PAGEREF _Toc434589636 \h </w:instrText>
-        </w:r>
-        <w:r>
-          <w:rPr>
-            <w:noProof/>
-            <w:webHidden/>
-            <w:sz w:val="24"/>
-            <w:szCs w:val="24"/>
-          </w:rPr>
-        </w:r>
-        <w:r>
-          <w:rPr>
-            <w:noProof/>
-            <w:webHidden/>
-            <w:sz w:val="24"/>
-            <w:szCs w:val="24"/>
+          </w:rPr>
+          <w:instrText xml:space="preserve"> PAGEREF _Toc434594482 \h </w:instrText>
+        </w:r>
+        <w:r>
+          <w:rPr>
+            <w:noProof/>
+            <w:webHidden/>
+          </w:rPr>
+        </w:r>
+        <w:r>
+          <w:rPr>
+            <w:noProof/>
+            <w:webHidden/>
           </w:rPr>
           <w:fldChar w:fldCharType="separate"/>
         </w:r>
@@ -2448,8 +2098,6 @@
           <w:rPr>
             <w:noProof/>
             <w:webHidden/>
-            <w:sz w:val="24"/>
-            <w:szCs w:val="24"/>
           </w:rPr>
           <w:t>14</w:t>
         </w:r>
@@ -2457,8 +2105,6 @@
           <w:rPr>
             <w:noProof/>
             <w:webHidden/>
-            <w:sz w:val="24"/>
-            <w:szCs w:val="24"/>
           </w:rPr>
           <w:fldChar w:fldCharType="end"/>
         </w:r>
@@ -2473,18 +2119,14 @@
         <w:rPr>
           <w:rFonts w:asciiTheme="minorHAnsi" w:hAnsiTheme="minorHAnsi" w:cstheme="minorBidi"/>
           <w:noProof/>
-          <w:sz w:val="24"/>
-          <w:szCs w:val="24"/>
           <w:lang w:eastAsia="en-US"/>
         </w:rPr>
       </w:pPr>
-      <w:hyperlink w:anchor="_Toc434589637" w:history="1">
+      <w:hyperlink w:anchor="_Toc434594483" w:history="1">
         <w:r>
           <w:rPr>
             <w:rStyle w:val="Collegamentoipertestuale"/>
             <w:noProof/>
-            <w:sz w:val="24"/>
-            <w:szCs w:val="24"/>
           </w:rPr>
           <w:t>3.2. Functional requirement</w:t>
         </w:r>
@@ -2492,8 +2134,6 @@
           <w:rPr>
             <w:noProof/>
             <w:webHidden/>
-            <w:sz w:val="24"/>
-            <w:szCs w:val="24"/>
           </w:rPr>
           <w:tab/>
         </w:r>
@@ -2501,8 +2141,6 @@
           <w:rPr>
             <w:noProof/>
             <w:webHidden/>
-            <w:sz w:val="24"/>
-            <w:szCs w:val="24"/>
           </w:rPr>
           <w:fldChar w:fldCharType="begin"/>
         </w:r>
@@ -2510,25 +2148,19 @@
           <w:rPr>
             <w:noProof/>
             <w:webHidden/>
-            <w:sz w:val="24"/>
-            <w:szCs w:val="24"/>
-          </w:rPr>
-          <w:instrText xml:space="preserve"> PAGEREF _Toc434589637 \h </w:instrText>
-        </w:r>
-        <w:r>
-          <w:rPr>
-            <w:noProof/>
-            <w:webHidden/>
-            <w:sz w:val="24"/>
-            <w:szCs w:val="24"/>
-          </w:rPr>
-        </w:r>
-        <w:r>
-          <w:rPr>
-            <w:noProof/>
-            <w:webHidden/>
-            <w:sz w:val="24"/>
-            <w:szCs w:val="24"/>
+          </w:rPr>
+          <w:instrText xml:space="preserve"> PAGEREF _Toc434594483 \h </w:instrText>
+        </w:r>
+        <w:r>
+          <w:rPr>
+            <w:noProof/>
+            <w:webHidden/>
+          </w:rPr>
+        </w:r>
+        <w:r>
+          <w:rPr>
+            <w:noProof/>
+            <w:webHidden/>
           </w:rPr>
           <w:fldChar w:fldCharType="separate"/>
         </w:r>
@@ -2536,8 +2168,6 @@
           <w:rPr>
             <w:noProof/>
             <w:webHidden/>
-            <w:sz w:val="24"/>
-            <w:szCs w:val="24"/>
           </w:rPr>
           <w:t>17</w:t>
         </w:r>
@@ -2545,8 +2175,6 @@
           <w:rPr>
             <w:noProof/>
             <w:webHidden/>
-            <w:sz w:val="24"/>
-            <w:szCs w:val="24"/>
           </w:rPr>
           <w:fldChar w:fldCharType="end"/>
         </w:r>
@@ -2561,18 +2189,14 @@
         <w:rPr>
           <w:rFonts w:asciiTheme="minorHAnsi" w:hAnsiTheme="minorHAnsi" w:cstheme="minorBidi"/>
           <w:noProof/>
-          <w:sz w:val="24"/>
-          <w:szCs w:val="24"/>
           <w:lang w:eastAsia="en-US"/>
         </w:rPr>
       </w:pPr>
-      <w:hyperlink w:anchor="_Toc434589638" w:history="1">
+      <w:hyperlink w:anchor="_Toc434594484" w:history="1">
         <w:r>
           <w:rPr>
             <w:rStyle w:val="Collegamentoipertestuale"/>
             <w:noProof/>
-            <w:sz w:val="24"/>
-            <w:szCs w:val="24"/>
           </w:rPr>
           <w:t>3.3. Non Functional requirements</w:t>
         </w:r>
@@ -2580,8 +2204,6 @@
           <w:rPr>
             <w:noProof/>
             <w:webHidden/>
-            <w:sz w:val="24"/>
-            <w:szCs w:val="24"/>
           </w:rPr>
           <w:tab/>
         </w:r>
@@ -2589,8 +2211,6 @@
           <w:rPr>
             <w:noProof/>
             <w:webHidden/>
-            <w:sz w:val="24"/>
-            <w:szCs w:val="24"/>
           </w:rPr>
           <w:fldChar w:fldCharType="begin"/>
         </w:r>
@@ -2598,25 +2218,19 @@
           <w:rPr>
             <w:noProof/>
             <w:webHidden/>
-            <w:sz w:val="24"/>
-            <w:szCs w:val="24"/>
-          </w:rPr>
-          <w:instrText xml:space="preserve"> PAGEREF _Toc434589638 \h </w:instrText>
-        </w:r>
-        <w:r>
-          <w:rPr>
-            <w:noProof/>
-            <w:webHidden/>
-            <w:sz w:val="24"/>
-            <w:szCs w:val="24"/>
-          </w:rPr>
-        </w:r>
-        <w:r>
-          <w:rPr>
-            <w:noProof/>
-            <w:webHidden/>
-            <w:sz w:val="24"/>
-            <w:szCs w:val="24"/>
+          </w:rPr>
+          <w:instrText xml:space="preserve"> PAGEREF _Toc434594484 \h </w:instrText>
+        </w:r>
+        <w:r>
+          <w:rPr>
+            <w:noProof/>
+            <w:webHidden/>
+          </w:rPr>
+        </w:r>
+        <w:r>
+          <w:rPr>
+            <w:noProof/>
+            <w:webHidden/>
           </w:rPr>
           <w:fldChar w:fldCharType="separate"/>
         </w:r>
@@ -2624,8 +2238,6 @@
           <w:rPr>
             <w:noProof/>
             <w:webHidden/>
-            <w:sz w:val="24"/>
-            <w:szCs w:val="24"/>
           </w:rPr>
           <w:t>19</w:t>
         </w:r>
@@ -2633,8 +2245,6 @@
           <w:rPr>
             <w:noProof/>
             <w:webHidden/>
-            <w:sz w:val="24"/>
-            <w:szCs w:val="24"/>
           </w:rPr>
           <w:fldChar w:fldCharType="end"/>
         </w:r>
@@ -2649,18 +2259,14 @@
         <w:rPr>
           <w:rFonts w:asciiTheme="minorHAnsi" w:hAnsiTheme="minorHAnsi" w:cstheme="minorBidi"/>
           <w:noProof/>
-          <w:sz w:val="24"/>
-          <w:szCs w:val="24"/>
           <w:lang w:eastAsia="en-US"/>
         </w:rPr>
       </w:pPr>
-      <w:hyperlink w:anchor="_Toc434589639" w:history="1">
+      <w:hyperlink w:anchor="_Toc434594485" w:history="1">
         <w:r>
           <w:rPr>
             <w:rStyle w:val="Collegamentoipertestuale"/>
             <w:noProof/>
-            <w:sz w:val="24"/>
-            <w:szCs w:val="24"/>
           </w:rPr>
           <w:t>3.4. The world and the machine</w:t>
         </w:r>
@@ -2668,8 +2274,6 @@
           <w:rPr>
             <w:noProof/>
             <w:webHidden/>
-            <w:sz w:val="24"/>
-            <w:szCs w:val="24"/>
           </w:rPr>
           <w:tab/>
         </w:r>
@@ -2677,8 +2281,6 @@
           <w:rPr>
             <w:noProof/>
             <w:webHidden/>
-            <w:sz w:val="24"/>
-            <w:szCs w:val="24"/>
           </w:rPr>
           <w:fldChar w:fldCharType="begin"/>
         </w:r>
@@ -2686,25 +2288,19 @@
           <w:rPr>
             <w:noProof/>
             <w:webHidden/>
-            <w:sz w:val="24"/>
-            <w:szCs w:val="24"/>
-          </w:rPr>
-          <w:instrText xml:space="preserve"> PAGEREF _Toc434589639 \h </w:instrText>
-        </w:r>
-        <w:r>
-          <w:rPr>
-            <w:noProof/>
-            <w:webHidden/>
-            <w:sz w:val="24"/>
-            <w:szCs w:val="24"/>
-          </w:rPr>
-        </w:r>
-        <w:r>
-          <w:rPr>
-            <w:noProof/>
-            <w:webHidden/>
-            <w:sz w:val="24"/>
-            <w:szCs w:val="24"/>
+          </w:rPr>
+          <w:instrText xml:space="preserve"> PAGEREF _Toc434594485 \h </w:instrText>
+        </w:r>
+        <w:r>
+          <w:rPr>
+            <w:noProof/>
+            <w:webHidden/>
+          </w:rPr>
+        </w:r>
+        <w:r>
+          <w:rPr>
+            <w:noProof/>
+            <w:webHidden/>
           </w:rPr>
           <w:fldChar w:fldCharType="separate"/>
         </w:r>
@@ -2712,8 +2308,6 @@
           <w:rPr>
             <w:noProof/>
             <w:webHidden/>
-            <w:sz w:val="24"/>
-            <w:szCs w:val="24"/>
           </w:rPr>
           <w:t>20</w:t>
         </w:r>
@@ -2721,8 +2315,6 @@
           <w:rPr>
             <w:noProof/>
             <w:webHidden/>
-            <w:sz w:val="24"/>
-            <w:szCs w:val="24"/>
           </w:rPr>
           <w:fldChar w:fldCharType="end"/>
         </w:r>
@@ -2737,18 +2329,14 @@
         <w:rPr>
           <w:rFonts w:asciiTheme="minorHAnsi" w:hAnsiTheme="minorHAnsi" w:cstheme="minorBidi"/>
           <w:noProof/>
-          <w:sz w:val="24"/>
-          <w:szCs w:val="24"/>
           <w:lang w:eastAsia="en-US"/>
         </w:rPr>
       </w:pPr>
-      <w:hyperlink w:anchor="_Toc434589640" w:history="1">
+      <w:hyperlink w:anchor="_Toc434594486" w:history="1">
         <w:r>
           <w:rPr>
             <w:rStyle w:val="Collegamentoipertestuale"/>
             <w:noProof/>
-            <w:sz w:val="24"/>
-            <w:szCs w:val="24"/>
           </w:rPr>
           <w:t>3.5. Scenarios</w:t>
         </w:r>
@@ -2756,8 +2344,6 @@
           <w:rPr>
             <w:noProof/>
             <w:webHidden/>
-            <w:sz w:val="24"/>
-            <w:szCs w:val="24"/>
           </w:rPr>
           <w:tab/>
         </w:r>
@@ -2765,8 +2351,6 @@
           <w:rPr>
             <w:noProof/>
             <w:webHidden/>
-            <w:sz w:val="24"/>
-            <w:szCs w:val="24"/>
           </w:rPr>
           <w:fldChar w:fldCharType="begin"/>
         </w:r>
@@ -2774,25 +2358,19 @@
           <w:rPr>
             <w:noProof/>
             <w:webHidden/>
-            <w:sz w:val="24"/>
-            <w:szCs w:val="24"/>
-          </w:rPr>
-          <w:instrText xml:space="preserve"> PAGEREF _Toc434589640 \h </w:instrText>
-        </w:r>
-        <w:r>
-          <w:rPr>
-            <w:noProof/>
-            <w:webHidden/>
-            <w:sz w:val="24"/>
-            <w:szCs w:val="24"/>
-          </w:rPr>
-        </w:r>
-        <w:r>
-          <w:rPr>
-            <w:noProof/>
-            <w:webHidden/>
-            <w:sz w:val="24"/>
-            <w:szCs w:val="24"/>
+          </w:rPr>
+          <w:instrText xml:space="preserve"> PAGEREF _Toc434594486 \h </w:instrText>
+        </w:r>
+        <w:r>
+          <w:rPr>
+            <w:noProof/>
+            <w:webHidden/>
+          </w:rPr>
+        </w:r>
+        <w:r>
+          <w:rPr>
+            <w:noProof/>
+            <w:webHidden/>
           </w:rPr>
           <w:fldChar w:fldCharType="separate"/>
         </w:r>
@@ -2800,8 +2378,6 @@
           <w:rPr>
             <w:noProof/>
             <w:webHidden/>
-            <w:sz w:val="24"/>
-            <w:szCs w:val="24"/>
           </w:rPr>
           <w:t>22</w:t>
         </w:r>
@@ -2809,8 +2385,6 @@
           <w:rPr>
             <w:noProof/>
             <w:webHidden/>
-            <w:sz w:val="24"/>
-            <w:szCs w:val="24"/>
           </w:rPr>
           <w:fldChar w:fldCharType="end"/>
         </w:r>
@@ -2825,18 +2399,14 @@
         <w:rPr>
           <w:rFonts w:asciiTheme="minorHAnsi" w:hAnsiTheme="minorHAnsi" w:cstheme="minorBidi"/>
           <w:noProof/>
-          <w:sz w:val="24"/>
-          <w:szCs w:val="24"/>
           <w:lang w:eastAsia="en-US"/>
         </w:rPr>
       </w:pPr>
-      <w:hyperlink w:anchor="_Toc434589641" w:history="1">
+      <w:hyperlink w:anchor="_Toc434594487" w:history="1">
         <w:r>
           <w:rPr>
             <w:rStyle w:val="Collegamentoipertestuale"/>
             <w:noProof/>
-            <w:sz w:val="24"/>
-            <w:szCs w:val="24"/>
           </w:rPr>
           <w:t>3.5.1. Scenario 1</w:t>
         </w:r>
@@ -2844,8 +2414,6 @@
           <w:rPr>
             <w:noProof/>
             <w:webHidden/>
-            <w:sz w:val="24"/>
-            <w:szCs w:val="24"/>
           </w:rPr>
           <w:tab/>
         </w:r>
@@ -2853,8 +2421,6 @@
           <w:rPr>
             <w:noProof/>
             <w:webHidden/>
-            <w:sz w:val="24"/>
-            <w:szCs w:val="24"/>
           </w:rPr>
           <w:fldChar w:fldCharType="begin"/>
         </w:r>
@@ -2862,25 +2428,19 @@
           <w:rPr>
             <w:noProof/>
             <w:webHidden/>
-            <w:sz w:val="24"/>
-            <w:szCs w:val="24"/>
-          </w:rPr>
-          <w:instrText xml:space="preserve"> PAGEREF _Toc434589641 \h </w:instrText>
-        </w:r>
-        <w:r>
-          <w:rPr>
-            <w:noProof/>
-            <w:webHidden/>
-            <w:sz w:val="24"/>
-            <w:szCs w:val="24"/>
-          </w:rPr>
-        </w:r>
-        <w:r>
-          <w:rPr>
-            <w:noProof/>
-            <w:webHidden/>
-            <w:sz w:val="24"/>
-            <w:szCs w:val="24"/>
+          </w:rPr>
+          <w:instrText xml:space="preserve"> PAGEREF _Toc434594487 \h </w:instrText>
+        </w:r>
+        <w:r>
+          <w:rPr>
+            <w:noProof/>
+            <w:webHidden/>
+          </w:rPr>
+        </w:r>
+        <w:r>
+          <w:rPr>
+            <w:noProof/>
+            <w:webHidden/>
           </w:rPr>
           <w:fldChar w:fldCharType="separate"/>
         </w:r>
@@ -2888,8 +2448,6 @@
           <w:rPr>
             <w:noProof/>
             <w:webHidden/>
-            <w:sz w:val="24"/>
-            <w:szCs w:val="24"/>
           </w:rPr>
           <w:t>22</w:t>
         </w:r>
@@ -2897,8 +2455,6 @@
           <w:rPr>
             <w:noProof/>
             <w:webHidden/>
-            <w:sz w:val="24"/>
-            <w:szCs w:val="24"/>
           </w:rPr>
           <w:fldChar w:fldCharType="end"/>
         </w:r>
@@ -2913,18 +2469,14 @@
         <w:rPr>
           <w:rFonts w:asciiTheme="minorHAnsi" w:hAnsiTheme="minorHAnsi" w:cstheme="minorBidi"/>
           <w:noProof/>
-          <w:sz w:val="24"/>
-          <w:szCs w:val="24"/>
           <w:lang w:eastAsia="en-US"/>
         </w:rPr>
       </w:pPr>
-      <w:hyperlink w:anchor="_Toc434589642" w:history="1">
+      <w:hyperlink w:anchor="_Toc434594488" w:history="1">
         <w:r>
           <w:rPr>
             <w:rStyle w:val="Collegamentoipertestuale"/>
             <w:noProof/>
-            <w:sz w:val="24"/>
-            <w:szCs w:val="24"/>
           </w:rPr>
           <w:t>3.5.2. Scenario 2</w:t>
         </w:r>
@@ -2932,8 +2484,6 @@
           <w:rPr>
             <w:noProof/>
             <w:webHidden/>
-            <w:sz w:val="24"/>
-            <w:szCs w:val="24"/>
           </w:rPr>
           <w:tab/>
         </w:r>
@@ -2941,8 +2491,6 @@
           <w:rPr>
             <w:noProof/>
             <w:webHidden/>
-            <w:sz w:val="24"/>
-            <w:szCs w:val="24"/>
           </w:rPr>
           <w:fldChar w:fldCharType="begin"/>
         </w:r>
@@ -2950,25 +2498,19 @@
           <w:rPr>
             <w:noProof/>
             <w:webHidden/>
-            <w:sz w:val="24"/>
-            <w:szCs w:val="24"/>
-          </w:rPr>
-          <w:instrText xml:space="preserve"> PAGEREF _Toc434589642 \h </w:instrText>
-        </w:r>
-        <w:r>
-          <w:rPr>
-            <w:noProof/>
-            <w:webHidden/>
-            <w:sz w:val="24"/>
-            <w:szCs w:val="24"/>
-          </w:rPr>
-        </w:r>
-        <w:r>
-          <w:rPr>
-            <w:noProof/>
-            <w:webHidden/>
-            <w:sz w:val="24"/>
-            <w:szCs w:val="24"/>
+          </w:rPr>
+          <w:instrText xml:space="preserve"> PAGEREF _Toc434594488 \h </w:instrText>
+        </w:r>
+        <w:r>
+          <w:rPr>
+            <w:noProof/>
+            <w:webHidden/>
+          </w:rPr>
+        </w:r>
+        <w:r>
+          <w:rPr>
+            <w:noProof/>
+            <w:webHidden/>
           </w:rPr>
           <w:fldChar w:fldCharType="separate"/>
         </w:r>
@@ -2976,8 +2518,6 @@
           <w:rPr>
             <w:noProof/>
             <w:webHidden/>
-            <w:sz w:val="24"/>
-            <w:szCs w:val="24"/>
           </w:rPr>
           <w:t>22</w:t>
         </w:r>
@@ -2985,8 +2525,6 @@
           <w:rPr>
             <w:noProof/>
             <w:webHidden/>
-            <w:sz w:val="24"/>
-            <w:szCs w:val="24"/>
           </w:rPr>
           <w:fldChar w:fldCharType="end"/>
         </w:r>
@@ -3001,18 +2539,14 @@
         <w:rPr>
           <w:rFonts w:asciiTheme="minorHAnsi" w:hAnsiTheme="minorHAnsi" w:cstheme="minorBidi"/>
           <w:noProof/>
-          <w:sz w:val="24"/>
-          <w:szCs w:val="24"/>
           <w:lang w:eastAsia="en-US"/>
         </w:rPr>
       </w:pPr>
-      <w:hyperlink w:anchor="_Toc434589643" w:history="1">
+      <w:hyperlink w:anchor="_Toc434594489" w:history="1">
         <w:r>
           <w:rPr>
             <w:rStyle w:val="Collegamentoipertestuale"/>
             <w:noProof/>
-            <w:sz w:val="24"/>
-            <w:szCs w:val="24"/>
           </w:rPr>
           <w:t>3.5.3. Scenario 3</w:t>
         </w:r>
@@ -3020,8 +2554,6 @@
           <w:rPr>
             <w:noProof/>
             <w:webHidden/>
-            <w:sz w:val="24"/>
-            <w:szCs w:val="24"/>
           </w:rPr>
           <w:tab/>
         </w:r>
@@ -3029,8 +2561,6 @@
           <w:rPr>
             <w:noProof/>
             <w:webHidden/>
-            <w:sz w:val="24"/>
-            <w:szCs w:val="24"/>
           </w:rPr>
           <w:fldChar w:fldCharType="begin"/>
         </w:r>
@@ -3038,25 +2568,19 @@
           <w:rPr>
             <w:noProof/>
             <w:webHidden/>
-            <w:sz w:val="24"/>
-            <w:szCs w:val="24"/>
-          </w:rPr>
-          <w:instrText xml:space="preserve"> PAGEREF _Toc434589643 \h </w:instrText>
-        </w:r>
-        <w:r>
-          <w:rPr>
-            <w:noProof/>
-            <w:webHidden/>
-            <w:sz w:val="24"/>
-            <w:szCs w:val="24"/>
-          </w:rPr>
-        </w:r>
-        <w:r>
-          <w:rPr>
-            <w:noProof/>
-            <w:webHidden/>
-            <w:sz w:val="24"/>
-            <w:szCs w:val="24"/>
+          </w:rPr>
+          <w:instrText xml:space="preserve"> PAGEREF _Toc434594489 \h </w:instrText>
+        </w:r>
+        <w:r>
+          <w:rPr>
+            <w:noProof/>
+            <w:webHidden/>
+          </w:rPr>
+        </w:r>
+        <w:r>
+          <w:rPr>
+            <w:noProof/>
+            <w:webHidden/>
           </w:rPr>
           <w:fldChar w:fldCharType="separate"/>
         </w:r>
@@ -3064,8 +2588,6 @@
           <w:rPr>
             <w:noProof/>
             <w:webHidden/>
-            <w:sz w:val="24"/>
-            <w:szCs w:val="24"/>
           </w:rPr>
           <w:t>22</w:t>
         </w:r>
@@ -3073,8 +2595,6 @@
           <w:rPr>
             <w:noProof/>
             <w:webHidden/>
-            <w:sz w:val="24"/>
-            <w:szCs w:val="24"/>
           </w:rPr>
           <w:fldChar w:fldCharType="end"/>
         </w:r>
@@ -3089,18 +2609,14 @@
         <w:rPr>
           <w:rFonts w:asciiTheme="minorHAnsi" w:hAnsiTheme="minorHAnsi" w:cstheme="minorBidi"/>
           <w:noProof/>
-          <w:sz w:val="24"/>
-          <w:szCs w:val="24"/>
           <w:lang w:eastAsia="en-US"/>
         </w:rPr>
       </w:pPr>
-      <w:hyperlink w:anchor="_Toc434589644" w:history="1">
+      <w:hyperlink w:anchor="_Toc434594490" w:history="1">
         <w:r>
           <w:rPr>
             <w:rStyle w:val="Collegamentoipertestuale"/>
             <w:noProof/>
-            <w:sz w:val="24"/>
-            <w:szCs w:val="24"/>
           </w:rPr>
           <w:t>3.5.4. Scenario 4</w:t>
         </w:r>
@@ -3108,8 +2624,6 @@
           <w:rPr>
             <w:noProof/>
             <w:webHidden/>
-            <w:sz w:val="24"/>
-            <w:szCs w:val="24"/>
           </w:rPr>
           <w:tab/>
         </w:r>
@@ -3117,8 +2631,6 @@
           <w:rPr>
             <w:noProof/>
             <w:webHidden/>
-            <w:sz w:val="24"/>
-            <w:szCs w:val="24"/>
           </w:rPr>
           <w:fldChar w:fldCharType="begin"/>
         </w:r>
@@ -3126,25 +2638,19 @@
           <w:rPr>
             <w:noProof/>
             <w:webHidden/>
-            <w:sz w:val="24"/>
-            <w:szCs w:val="24"/>
-          </w:rPr>
-          <w:instrText xml:space="preserve"> PAGEREF _Toc434589644 \h </w:instrText>
-        </w:r>
-        <w:r>
-          <w:rPr>
-            <w:noProof/>
-            <w:webHidden/>
-            <w:sz w:val="24"/>
-            <w:szCs w:val="24"/>
-          </w:rPr>
-        </w:r>
-        <w:r>
-          <w:rPr>
-            <w:noProof/>
-            <w:webHidden/>
-            <w:sz w:val="24"/>
-            <w:szCs w:val="24"/>
+          </w:rPr>
+          <w:instrText xml:space="preserve"> PAGEREF _Toc434594490 \h </w:instrText>
+        </w:r>
+        <w:r>
+          <w:rPr>
+            <w:noProof/>
+            <w:webHidden/>
+          </w:rPr>
+        </w:r>
+        <w:r>
+          <w:rPr>
+            <w:noProof/>
+            <w:webHidden/>
           </w:rPr>
           <w:fldChar w:fldCharType="separate"/>
         </w:r>
@@ -3152,8 +2658,6 @@
           <w:rPr>
             <w:noProof/>
             <w:webHidden/>
-            <w:sz w:val="24"/>
-            <w:szCs w:val="24"/>
           </w:rPr>
           <w:t>23</w:t>
         </w:r>
@@ -3161,8 +2665,6 @@
           <w:rPr>
             <w:noProof/>
             <w:webHidden/>
-            <w:sz w:val="24"/>
-            <w:szCs w:val="24"/>
           </w:rPr>
           <w:fldChar w:fldCharType="end"/>
         </w:r>
@@ -3177,18 +2679,14 @@
         <w:rPr>
           <w:rFonts w:asciiTheme="minorHAnsi" w:hAnsiTheme="minorHAnsi" w:cstheme="minorBidi"/>
           <w:noProof/>
-          <w:sz w:val="24"/>
-          <w:szCs w:val="24"/>
           <w:lang w:eastAsia="en-US"/>
         </w:rPr>
       </w:pPr>
-      <w:hyperlink w:anchor="_Toc434589645" w:history="1">
+      <w:hyperlink w:anchor="_Toc434594491" w:history="1">
         <w:r>
           <w:rPr>
             <w:rStyle w:val="Collegamentoipertestuale"/>
             <w:noProof/>
-            <w:sz w:val="24"/>
-            <w:szCs w:val="24"/>
           </w:rPr>
           <w:t>3.5.5. Scenario 5</w:t>
         </w:r>
@@ -3196,8 +2694,6 @@
           <w:rPr>
             <w:noProof/>
             <w:webHidden/>
-            <w:sz w:val="24"/>
-            <w:szCs w:val="24"/>
           </w:rPr>
           <w:tab/>
         </w:r>
@@ -3205,8 +2701,6 @@
           <w:rPr>
             <w:noProof/>
             <w:webHidden/>
-            <w:sz w:val="24"/>
-            <w:szCs w:val="24"/>
           </w:rPr>
           <w:fldChar w:fldCharType="begin"/>
         </w:r>
@@ -3214,25 +2708,19 @@
           <w:rPr>
             <w:noProof/>
             <w:webHidden/>
-            <w:sz w:val="24"/>
-            <w:szCs w:val="24"/>
-          </w:rPr>
-          <w:instrText xml:space="preserve"> PAGEREF _Toc434589645 \h </w:instrText>
-        </w:r>
-        <w:r>
-          <w:rPr>
-            <w:noProof/>
-            <w:webHidden/>
-            <w:sz w:val="24"/>
-            <w:szCs w:val="24"/>
-          </w:rPr>
-        </w:r>
-        <w:r>
-          <w:rPr>
-            <w:noProof/>
-            <w:webHidden/>
-            <w:sz w:val="24"/>
-            <w:szCs w:val="24"/>
+          </w:rPr>
+          <w:instrText xml:space="preserve"> PAGEREF _Toc434594491 \h </w:instrText>
+        </w:r>
+        <w:r>
+          <w:rPr>
+            <w:noProof/>
+            <w:webHidden/>
+          </w:rPr>
+        </w:r>
+        <w:r>
+          <w:rPr>
+            <w:noProof/>
+            <w:webHidden/>
           </w:rPr>
           <w:fldChar w:fldCharType="separate"/>
         </w:r>
@@ -3240,8 +2728,6 @@
           <w:rPr>
             <w:noProof/>
             <w:webHidden/>
-            <w:sz w:val="24"/>
-            <w:szCs w:val="24"/>
           </w:rPr>
           <w:t>23</w:t>
         </w:r>
@@ -3249,8 +2735,6 @@
           <w:rPr>
             <w:noProof/>
             <w:webHidden/>
-            <w:sz w:val="24"/>
-            <w:szCs w:val="24"/>
           </w:rPr>
           <w:fldChar w:fldCharType="end"/>
         </w:r>
@@ -3265,18 +2749,14 @@
         <w:rPr>
           <w:rFonts w:asciiTheme="minorHAnsi" w:hAnsiTheme="minorHAnsi" w:cstheme="minorBidi"/>
           <w:noProof/>
-          <w:sz w:val="24"/>
-          <w:szCs w:val="24"/>
           <w:lang w:eastAsia="en-US"/>
         </w:rPr>
       </w:pPr>
-      <w:hyperlink w:anchor="_Toc434589646" w:history="1">
+      <w:hyperlink w:anchor="_Toc434594492" w:history="1">
         <w:r>
           <w:rPr>
             <w:rStyle w:val="Collegamentoipertestuale"/>
             <w:noProof/>
-            <w:sz w:val="24"/>
-            <w:szCs w:val="24"/>
           </w:rPr>
           <w:t>3.6. UML Models</w:t>
         </w:r>
@@ -3284,8 +2764,6 @@
           <w:rPr>
             <w:noProof/>
             <w:webHidden/>
-            <w:sz w:val="24"/>
-            <w:szCs w:val="24"/>
           </w:rPr>
           <w:tab/>
         </w:r>
@@ -3293,8 +2771,6 @@
           <w:rPr>
             <w:noProof/>
             <w:webHidden/>
-            <w:sz w:val="24"/>
-            <w:szCs w:val="24"/>
           </w:rPr>
           <w:fldChar w:fldCharType="begin"/>
         </w:r>
@@ -3302,25 +2778,19 @@
           <w:rPr>
             <w:noProof/>
             <w:webHidden/>
-            <w:sz w:val="24"/>
-            <w:szCs w:val="24"/>
-          </w:rPr>
-          <w:instrText xml:space="preserve"> PAGEREF _Toc434589646 \h </w:instrText>
-        </w:r>
-        <w:r>
-          <w:rPr>
-            <w:noProof/>
-            <w:webHidden/>
-            <w:sz w:val="24"/>
-            <w:szCs w:val="24"/>
-          </w:rPr>
-        </w:r>
-        <w:r>
-          <w:rPr>
-            <w:noProof/>
-            <w:webHidden/>
-            <w:sz w:val="24"/>
-            <w:szCs w:val="24"/>
+          </w:rPr>
+          <w:instrText xml:space="preserve"> PAGEREF _Toc434594492 \h </w:instrText>
+        </w:r>
+        <w:r>
+          <w:rPr>
+            <w:noProof/>
+            <w:webHidden/>
+          </w:rPr>
+        </w:r>
+        <w:r>
+          <w:rPr>
+            <w:noProof/>
+            <w:webHidden/>
           </w:rPr>
           <w:fldChar w:fldCharType="separate"/>
         </w:r>
@@ -3328,8 +2798,6 @@
           <w:rPr>
             <w:noProof/>
             <w:webHidden/>
-            <w:sz w:val="24"/>
-            <w:szCs w:val="24"/>
           </w:rPr>
           <w:t>24</w:t>
         </w:r>
@@ -3337,8 +2805,6 @@
           <w:rPr>
             <w:noProof/>
             <w:webHidden/>
-            <w:sz w:val="24"/>
-            <w:szCs w:val="24"/>
           </w:rPr>
           <w:fldChar w:fldCharType="end"/>
         </w:r>
@@ -3353,45 +2819,21 @@
         <w:rPr>
           <w:rFonts w:asciiTheme="minorHAnsi" w:hAnsiTheme="minorHAnsi" w:cstheme="minorBidi"/>
           <w:noProof/>
-          <w:sz w:val="24"/>
-          <w:szCs w:val="24"/>
           <w:lang w:eastAsia="en-US"/>
         </w:rPr>
       </w:pPr>
-      <w:hyperlink w:anchor="_Toc434589647" w:history="1">
+      <w:hyperlink w:anchor="_Toc434594493" w:history="1">
         <w:r>
           <w:rPr>
             <w:rStyle w:val="Collegamentoipertestuale"/>
             <w:noProof/>
-            <w:sz w:val="24"/>
-            <w:szCs w:val="24"/>
-          </w:rPr>
-          <w:t xml:space="preserve">3.6.1. Use </w:t>
-        </w:r>
-        <w:r>
-          <w:rPr>
-            <w:rStyle w:val="Collegamentoipertestuale"/>
-            <w:noProof/>
-            <w:sz w:val="24"/>
-            <w:szCs w:val="24"/>
-          </w:rPr>
-          <w:t>C</w:t>
-        </w:r>
-        <w:r>
-          <w:rPr>
-            <w:rStyle w:val="Collegamentoipertestuale"/>
-            <w:noProof/>
-            <w:sz w:val="24"/>
-            <w:szCs w:val="24"/>
-          </w:rPr>
-          <w:t>ase</w:t>
-        </w:r>
-        <w:r>
-          <w:rPr>
-            <w:noProof/>
-            <w:webHidden/>
-            <w:sz w:val="24"/>
-            <w:szCs w:val="24"/>
+          </w:rPr>
+          <w:t>3.6.1. Use Case</w:t>
+        </w:r>
+        <w:r>
+          <w:rPr>
+            <w:noProof/>
+            <w:webHidden/>
           </w:rPr>
           <w:tab/>
         </w:r>
@@ -3399,8 +2841,6 @@
           <w:rPr>
             <w:noProof/>
             <w:webHidden/>
-            <w:sz w:val="24"/>
-            <w:szCs w:val="24"/>
           </w:rPr>
           <w:fldChar w:fldCharType="begin"/>
         </w:r>
@@ -3408,25 +2848,19 @@
           <w:rPr>
             <w:noProof/>
             <w:webHidden/>
-            <w:sz w:val="24"/>
-            <w:szCs w:val="24"/>
-          </w:rPr>
-          <w:instrText xml:space="preserve"> PAGEREF _Toc434589647 \h </w:instrText>
-        </w:r>
-        <w:r>
-          <w:rPr>
-            <w:noProof/>
-            <w:webHidden/>
-            <w:sz w:val="24"/>
-            <w:szCs w:val="24"/>
-          </w:rPr>
-        </w:r>
-        <w:r>
-          <w:rPr>
-            <w:noProof/>
-            <w:webHidden/>
-            <w:sz w:val="24"/>
-            <w:szCs w:val="24"/>
+          </w:rPr>
+          <w:instrText xml:space="preserve"> PAGEREF _Toc434594493 \h </w:instrText>
+        </w:r>
+        <w:r>
+          <w:rPr>
+            <w:noProof/>
+            <w:webHidden/>
+          </w:rPr>
+        </w:r>
+        <w:r>
+          <w:rPr>
+            <w:noProof/>
+            <w:webHidden/>
           </w:rPr>
           <w:fldChar w:fldCharType="separate"/>
         </w:r>
@@ -3434,8 +2868,6 @@
           <w:rPr>
             <w:noProof/>
             <w:webHidden/>
-            <w:sz w:val="24"/>
-            <w:szCs w:val="24"/>
           </w:rPr>
           <w:t>24</w:t>
         </w:r>
@@ -3443,8 +2875,6 @@
           <w:rPr>
             <w:noProof/>
             <w:webHidden/>
-            <w:sz w:val="24"/>
-            <w:szCs w:val="24"/>
           </w:rPr>
           <w:fldChar w:fldCharType="end"/>
         </w:r>
@@ -3459,18 +2889,14 @@
         <w:rPr>
           <w:rFonts w:asciiTheme="minorHAnsi" w:hAnsiTheme="minorHAnsi" w:cstheme="minorBidi"/>
           <w:noProof/>
-          <w:sz w:val="24"/>
-          <w:szCs w:val="24"/>
           <w:lang w:eastAsia="en-US"/>
         </w:rPr>
       </w:pPr>
-      <w:hyperlink w:anchor="_Toc434589648" w:history="1">
+      <w:hyperlink w:anchor="_Toc434594494" w:history="1">
         <w:r>
           <w:rPr>
             <w:rStyle w:val="Collegamentoipertestuale"/>
             <w:noProof/>
-            <w:sz w:val="24"/>
-            <w:szCs w:val="24"/>
           </w:rPr>
           <w:t>3.6.2. Class Diagram</w:t>
         </w:r>
@@ -3478,8 +2904,6 @@
           <w:rPr>
             <w:noProof/>
             <w:webHidden/>
-            <w:sz w:val="24"/>
-            <w:szCs w:val="24"/>
           </w:rPr>
           <w:tab/>
         </w:r>
@@ -3487,8 +2911,6 @@
           <w:rPr>
             <w:noProof/>
             <w:webHidden/>
-            <w:sz w:val="24"/>
-            <w:szCs w:val="24"/>
           </w:rPr>
           <w:fldChar w:fldCharType="begin"/>
         </w:r>
@@ -3496,25 +2918,19 @@
           <w:rPr>
             <w:noProof/>
             <w:webHidden/>
-            <w:sz w:val="24"/>
-            <w:szCs w:val="24"/>
-          </w:rPr>
-          <w:instrText xml:space="preserve"> PAGEREF _Toc434589648 \h </w:instrText>
-        </w:r>
-        <w:r>
-          <w:rPr>
-            <w:noProof/>
-            <w:webHidden/>
-            <w:sz w:val="24"/>
-            <w:szCs w:val="24"/>
-          </w:rPr>
-        </w:r>
-        <w:r>
-          <w:rPr>
-            <w:noProof/>
-            <w:webHidden/>
-            <w:sz w:val="24"/>
-            <w:szCs w:val="24"/>
+          </w:rPr>
+          <w:instrText xml:space="preserve"> PAGEREF _Toc434594494 \h </w:instrText>
+        </w:r>
+        <w:r>
+          <w:rPr>
+            <w:noProof/>
+            <w:webHidden/>
+          </w:rPr>
+        </w:r>
+        <w:r>
+          <w:rPr>
+            <w:noProof/>
+            <w:webHidden/>
           </w:rPr>
           <w:fldChar w:fldCharType="separate"/>
         </w:r>
@@ -3522,8 +2938,6 @@
           <w:rPr>
             <w:noProof/>
             <w:webHidden/>
-            <w:sz w:val="24"/>
-            <w:szCs w:val="24"/>
           </w:rPr>
           <w:t>40</w:t>
         </w:r>
@@ -3531,8 +2945,6 @@
           <w:rPr>
             <w:noProof/>
             <w:webHidden/>
-            <w:sz w:val="24"/>
-            <w:szCs w:val="24"/>
           </w:rPr>
           <w:fldChar w:fldCharType="end"/>
         </w:r>
@@ -3547,18 +2959,14 @@
         <w:rPr>
           <w:rFonts w:asciiTheme="minorHAnsi" w:hAnsiTheme="minorHAnsi" w:cstheme="minorBidi"/>
           <w:noProof/>
-          <w:sz w:val="24"/>
-          <w:szCs w:val="24"/>
           <w:lang w:eastAsia="en-US"/>
         </w:rPr>
       </w:pPr>
-      <w:hyperlink w:anchor="_Toc434589649" w:history="1">
+      <w:hyperlink w:anchor="_Toc434594495" w:history="1">
         <w:r>
           <w:rPr>
             <w:rStyle w:val="Collegamentoipertestuale"/>
             <w:noProof/>
-            <w:sz w:val="24"/>
-            <w:szCs w:val="24"/>
           </w:rPr>
           <w:t>3.6.3. State diagram</w:t>
         </w:r>
@@ -3566,8 +2974,6 @@
           <w:rPr>
             <w:noProof/>
             <w:webHidden/>
-            <w:sz w:val="24"/>
-            <w:szCs w:val="24"/>
           </w:rPr>
           <w:tab/>
         </w:r>
@@ -3575,8 +2981,6 @@
           <w:rPr>
             <w:noProof/>
             <w:webHidden/>
-            <w:sz w:val="24"/>
-            <w:szCs w:val="24"/>
           </w:rPr>
           <w:fldChar w:fldCharType="begin"/>
         </w:r>
@@ -3584,25 +2988,19 @@
           <w:rPr>
             <w:noProof/>
             <w:webHidden/>
-            <w:sz w:val="24"/>
-            <w:szCs w:val="24"/>
-          </w:rPr>
-          <w:instrText xml:space="preserve"> PAGEREF _Toc434589649 \h </w:instrText>
-        </w:r>
-        <w:r>
-          <w:rPr>
-            <w:noProof/>
-            <w:webHidden/>
-            <w:sz w:val="24"/>
-            <w:szCs w:val="24"/>
-          </w:rPr>
-        </w:r>
-        <w:r>
-          <w:rPr>
-            <w:noProof/>
-            <w:webHidden/>
-            <w:sz w:val="24"/>
-            <w:szCs w:val="24"/>
+          </w:rPr>
+          <w:instrText xml:space="preserve"> PAGEREF _Toc434594495 \h </w:instrText>
+        </w:r>
+        <w:r>
+          <w:rPr>
+            <w:noProof/>
+            <w:webHidden/>
+          </w:rPr>
+        </w:r>
+        <w:r>
+          <w:rPr>
+            <w:noProof/>
+            <w:webHidden/>
           </w:rPr>
           <w:fldChar w:fldCharType="separate"/>
         </w:r>
@@ -3610,8 +3008,6 @@
           <w:rPr>
             <w:noProof/>
             <w:webHidden/>
-            <w:sz w:val="24"/>
-            <w:szCs w:val="24"/>
           </w:rPr>
           <w:t>41</w:t>
         </w:r>
@@ -3619,8 +3015,6 @@
           <w:rPr>
             <w:noProof/>
             <w:webHidden/>
-            <w:sz w:val="24"/>
-            <w:szCs w:val="24"/>
           </w:rPr>
           <w:fldChar w:fldCharType="end"/>
         </w:r>
@@ -3633,17 +3027,13 @@
           <w:rFonts w:asciiTheme="minorHAnsi" w:eastAsiaTheme="minorEastAsia" w:hAnsiTheme="minorHAnsi" w:cstheme="minorBidi"/>
           <w:b w:val="0"/>
           <w:noProof/>
-          <w:sz w:val="24"/>
-          <w:szCs w:val="24"/>
-        </w:rPr>
-      </w:pPr>
-      <w:hyperlink w:anchor="_Toc434589650" w:history="1">
+        </w:rPr>
+      </w:pPr>
+      <w:hyperlink w:anchor="_Toc434594496" w:history="1">
         <w:r>
           <w:rPr>
             <w:rStyle w:val="Collegamentoipertestuale"/>
             <w:noProof/>
-            <w:sz w:val="24"/>
-            <w:szCs w:val="24"/>
           </w:rPr>
           <w:t>4.</w:t>
         </w:r>
@@ -3652,8 +3042,6 @@
             <w:rFonts w:asciiTheme="minorHAnsi" w:eastAsiaTheme="minorEastAsia" w:hAnsiTheme="minorHAnsi" w:cstheme="minorBidi"/>
             <w:b w:val="0"/>
             <w:noProof/>
-            <w:sz w:val="24"/>
-            <w:szCs w:val="24"/>
           </w:rPr>
           <w:tab/>
         </w:r>
@@ -3661,8 +3049,6 @@
           <w:rPr>
             <w:rStyle w:val="Collegamentoipertestuale"/>
             <w:noProof/>
-            <w:sz w:val="24"/>
-            <w:szCs w:val="24"/>
           </w:rPr>
           <w:t>Appendix</w:t>
         </w:r>
@@ -3670,8 +3056,6 @@
           <w:rPr>
             <w:noProof/>
             <w:webHidden/>
-            <w:sz w:val="24"/>
-            <w:szCs w:val="24"/>
           </w:rPr>
           <w:tab/>
         </w:r>
@@ -3679,8 +3063,6 @@
           <w:rPr>
             <w:noProof/>
             <w:webHidden/>
-            <w:sz w:val="24"/>
-            <w:szCs w:val="24"/>
           </w:rPr>
           <w:fldChar w:fldCharType="begin"/>
         </w:r>
@@ -3688,25 +3070,19 @@
           <w:rPr>
             <w:noProof/>
             <w:webHidden/>
-            <w:sz w:val="24"/>
-            <w:szCs w:val="24"/>
-          </w:rPr>
-          <w:instrText xml:space="preserve"> PAGEREF _Toc434589650 \h </w:instrText>
-        </w:r>
-        <w:r>
-          <w:rPr>
-            <w:noProof/>
-            <w:webHidden/>
-            <w:sz w:val="24"/>
-            <w:szCs w:val="24"/>
-          </w:rPr>
-        </w:r>
-        <w:r>
-          <w:rPr>
-            <w:noProof/>
-            <w:webHidden/>
-            <w:sz w:val="24"/>
-            <w:szCs w:val="24"/>
+          </w:rPr>
+          <w:instrText xml:space="preserve"> PAGEREF _Toc434594496 \h </w:instrText>
+        </w:r>
+        <w:r>
+          <w:rPr>
+            <w:noProof/>
+            <w:webHidden/>
+          </w:rPr>
+        </w:r>
+        <w:r>
+          <w:rPr>
+            <w:noProof/>
+            <w:webHidden/>
           </w:rPr>
           <w:fldChar w:fldCharType="separate"/>
         </w:r>
@@ -3714,8 +3090,6 @@
           <w:rPr>
             <w:noProof/>
             <w:webHidden/>
-            <w:sz w:val="24"/>
-            <w:szCs w:val="24"/>
           </w:rPr>
           <w:t>43</w:t>
         </w:r>
@@ -3723,8 +3097,6 @@
           <w:rPr>
             <w:noProof/>
             <w:webHidden/>
-            <w:sz w:val="24"/>
-            <w:szCs w:val="24"/>
           </w:rPr>
           <w:fldChar w:fldCharType="end"/>
         </w:r>
@@ -3739,18 +3111,14 @@
         <w:rPr>
           <w:rFonts w:asciiTheme="minorHAnsi" w:hAnsiTheme="minorHAnsi" w:cstheme="minorBidi"/>
           <w:noProof/>
-          <w:sz w:val="24"/>
-          <w:szCs w:val="24"/>
           <w:lang w:eastAsia="en-US"/>
         </w:rPr>
       </w:pPr>
-      <w:hyperlink w:anchor="_Toc434589651" w:history="1">
+      <w:hyperlink w:anchor="_Toc434594497" w:history="1">
         <w:r>
           <w:rPr>
             <w:rStyle w:val="Collegamentoipertestuale"/>
             <w:noProof/>
-            <w:sz w:val="24"/>
-            <w:szCs w:val="24"/>
           </w:rPr>
           <w:t>4.1. Alloy</w:t>
         </w:r>
@@ -3758,8 +3126,6 @@
           <w:rPr>
             <w:noProof/>
             <w:webHidden/>
-            <w:sz w:val="24"/>
-            <w:szCs w:val="24"/>
           </w:rPr>
           <w:tab/>
         </w:r>
@@ -3767,8 +3133,6 @@
           <w:rPr>
             <w:noProof/>
             <w:webHidden/>
-            <w:sz w:val="24"/>
-            <w:szCs w:val="24"/>
           </w:rPr>
           <w:fldChar w:fldCharType="begin"/>
         </w:r>
@@ -3776,25 +3140,19 @@
           <w:rPr>
             <w:noProof/>
             <w:webHidden/>
-            <w:sz w:val="24"/>
-            <w:szCs w:val="24"/>
-          </w:rPr>
-          <w:instrText xml:space="preserve"> PAGEREF _Toc434589651 \h </w:instrText>
-        </w:r>
-        <w:r>
-          <w:rPr>
-            <w:noProof/>
-            <w:webHidden/>
-            <w:sz w:val="24"/>
-            <w:szCs w:val="24"/>
-          </w:rPr>
-        </w:r>
-        <w:r>
-          <w:rPr>
-            <w:noProof/>
-            <w:webHidden/>
-            <w:sz w:val="24"/>
-            <w:szCs w:val="24"/>
+          </w:rPr>
+          <w:instrText xml:space="preserve"> PAGEREF _Toc434594497 \h </w:instrText>
+        </w:r>
+        <w:r>
+          <w:rPr>
+            <w:noProof/>
+            <w:webHidden/>
+          </w:rPr>
+        </w:r>
+        <w:r>
+          <w:rPr>
+            <w:noProof/>
+            <w:webHidden/>
           </w:rPr>
           <w:fldChar w:fldCharType="separate"/>
         </w:r>
@@ -3802,8 +3160,6 @@
           <w:rPr>
             <w:noProof/>
             <w:webHidden/>
-            <w:sz w:val="24"/>
-            <w:szCs w:val="24"/>
           </w:rPr>
           <w:t>43</w:t>
         </w:r>
@@ -3811,8 +3167,6 @@
           <w:rPr>
             <w:noProof/>
             <w:webHidden/>
-            <w:sz w:val="24"/>
-            <w:szCs w:val="24"/>
           </w:rPr>
           <w:fldChar w:fldCharType="end"/>
         </w:r>
@@ -3827,27 +3181,49 @@
         <w:rPr>
           <w:rFonts w:asciiTheme="minorHAnsi" w:hAnsiTheme="minorHAnsi" w:cstheme="minorBidi"/>
           <w:noProof/>
-          <w:sz w:val="24"/>
-          <w:szCs w:val="24"/>
           <w:lang w:eastAsia="en-US"/>
         </w:rPr>
       </w:pPr>
-      <w:hyperlink w:anchor="_Toc434589652" w:history="1">
+      <w:hyperlink w:anchor="_Toc434594498" w:history="1">
         <w:r>
           <w:rPr>
             <w:rStyle w:val="Collegamentoipertestuale"/>
             <w:noProof/>
-            <w:sz w:val="24"/>
-            <w:szCs w:val="24"/>
-          </w:rPr>
-          <w:t>4.1.1. Signatures</w:t>
-        </w:r>
-        <w:r>
-          <w:rPr>
-            <w:noProof/>
-            <w:webHidden/>
-            <w:sz w:val="24"/>
-            <w:szCs w:val="24"/>
+          </w:rPr>
+          <w:t>4.1.1. Sig</w:t>
+        </w:r>
+        <w:r>
+          <w:rPr>
+            <w:rStyle w:val="Collegamentoipertestuale"/>
+            <w:noProof/>
+          </w:rPr>
+          <w:t>n</w:t>
+        </w:r>
+        <w:r>
+          <w:rPr>
+            <w:rStyle w:val="Collegamentoipertestuale"/>
+            <w:noProof/>
+          </w:rPr>
+          <w:t>a</w:t>
+        </w:r>
+        <w:r>
+          <w:rPr>
+            <w:rStyle w:val="Collegamentoipertestuale"/>
+            <w:noProof/>
+          </w:rPr>
+          <w:t>t</w:t>
+        </w:r>
+        <w:r>
+          <w:rPr>
+            <w:rStyle w:val="Collegamentoipertestuale"/>
+            <w:noProof/>
+          </w:rPr>
+          <w:t>ures</w:t>
+        </w:r>
+        <w:r>
+          <w:rPr>
+            <w:noProof/>
+            <w:webHidden/>
           </w:rPr>
           <w:tab/>
         </w:r>
@@ -3855,8 +3231,6 @@
           <w:rPr>
             <w:noProof/>
             <w:webHidden/>
-            <w:sz w:val="24"/>
-            <w:szCs w:val="24"/>
           </w:rPr>
           <w:fldChar w:fldCharType="begin"/>
         </w:r>
@@ -3864,25 +3238,19 @@
           <w:rPr>
             <w:noProof/>
             <w:webHidden/>
-            <w:sz w:val="24"/>
-            <w:szCs w:val="24"/>
-          </w:rPr>
-          <w:instrText xml:space="preserve"> PAGEREF _Toc434589652 \h </w:instrText>
-        </w:r>
-        <w:r>
-          <w:rPr>
-            <w:noProof/>
-            <w:webHidden/>
-            <w:sz w:val="24"/>
-            <w:szCs w:val="24"/>
-          </w:rPr>
-        </w:r>
-        <w:r>
-          <w:rPr>
-            <w:noProof/>
-            <w:webHidden/>
-            <w:sz w:val="24"/>
-            <w:szCs w:val="24"/>
+          </w:rPr>
+          <w:instrText xml:space="preserve"> PAGEREF _Toc434594498 \h </w:instrText>
+        </w:r>
+        <w:r>
+          <w:rPr>
+            <w:noProof/>
+            <w:webHidden/>
+          </w:rPr>
+        </w:r>
+        <w:r>
+          <w:rPr>
+            <w:noProof/>
+            <w:webHidden/>
           </w:rPr>
           <w:fldChar w:fldCharType="separate"/>
         </w:r>
@@ -3890,8 +3258,6 @@
           <w:rPr>
             <w:noProof/>
             <w:webHidden/>
-            <w:sz w:val="24"/>
-            <w:szCs w:val="24"/>
           </w:rPr>
           <w:t>43</w:t>
         </w:r>
@@ -3899,8 +3265,6 @@
           <w:rPr>
             <w:noProof/>
             <w:webHidden/>
-            <w:sz w:val="24"/>
-            <w:szCs w:val="24"/>
           </w:rPr>
           <w:fldChar w:fldCharType="end"/>
         </w:r>
@@ -3915,18 +3279,14 @@
         <w:rPr>
           <w:rFonts w:asciiTheme="minorHAnsi" w:hAnsiTheme="minorHAnsi" w:cstheme="minorBidi"/>
           <w:noProof/>
-          <w:sz w:val="24"/>
-          <w:szCs w:val="24"/>
           <w:lang w:eastAsia="en-US"/>
         </w:rPr>
       </w:pPr>
-      <w:hyperlink w:anchor="_Toc434589653" w:history="1">
+      <w:hyperlink w:anchor="_Toc434594499" w:history="1">
         <w:r>
           <w:rPr>
             <w:rStyle w:val="Collegamentoipertestuale"/>
             <w:noProof/>
-            <w:sz w:val="24"/>
-            <w:szCs w:val="24"/>
           </w:rPr>
           <w:t>4.1.2. Facts</w:t>
         </w:r>
@@ -3934,8 +3294,6 @@
           <w:rPr>
             <w:noProof/>
             <w:webHidden/>
-            <w:sz w:val="24"/>
-            <w:szCs w:val="24"/>
           </w:rPr>
           <w:tab/>
         </w:r>
@@ -3943,8 +3301,6 @@
           <w:rPr>
             <w:noProof/>
             <w:webHidden/>
-            <w:sz w:val="24"/>
-            <w:szCs w:val="24"/>
           </w:rPr>
           <w:fldChar w:fldCharType="begin"/>
         </w:r>
@@ -3952,25 +3308,19 @@
           <w:rPr>
             <w:noProof/>
             <w:webHidden/>
-            <w:sz w:val="24"/>
-            <w:szCs w:val="24"/>
-          </w:rPr>
-          <w:instrText xml:space="preserve"> PAGEREF _Toc434589653 \h </w:instrText>
-        </w:r>
-        <w:r>
-          <w:rPr>
-            <w:noProof/>
-            <w:webHidden/>
-            <w:sz w:val="24"/>
-            <w:szCs w:val="24"/>
-          </w:rPr>
-        </w:r>
-        <w:r>
-          <w:rPr>
-            <w:noProof/>
-            <w:webHidden/>
-            <w:sz w:val="24"/>
-            <w:szCs w:val="24"/>
+          </w:rPr>
+          <w:instrText xml:space="preserve"> PAGEREF _Toc434594499 \h </w:instrText>
+        </w:r>
+        <w:r>
+          <w:rPr>
+            <w:noProof/>
+            <w:webHidden/>
+          </w:rPr>
+        </w:r>
+        <w:r>
+          <w:rPr>
+            <w:noProof/>
+            <w:webHidden/>
           </w:rPr>
           <w:fldChar w:fldCharType="separate"/>
         </w:r>
@@ -3978,8 +3328,6 @@
           <w:rPr>
             <w:noProof/>
             <w:webHidden/>
-            <w:sz w:val="24"/>
-            <w:szCs w:val="24"/>
           </w:rPr>
           <w:t>44</w:t>
         </w:r>
@@ -3987,8 +3335,6 @@
           <w:rPr>
             <w:noProof/>
             <w:webHidden/>
-            <w:sz w:val="24"/>
-            <w:szCs w:val="24"/>
           </w:rPr>
           <w:fldChar w:fldCharType="end"/>
         </w:r>
@@ -4003,18 +3349,14 @@
         <w:rPr>
           <w:rFonts w:asciiTheme="minorHAnsi" w:hAnsiTheme="minorHAnsi" w:cstheme="minorBidi"/>
           <w:noProof/>
-          <w:sz w:val="24"/>
-          <w:szCs w:val="24"/>
           <w:lang w:eastAsia="en-US"/>
         </w:rPr>
       </w:pPr>
-      <w:hyperlink w:anchor="_Toc434589654" w:history="1">
+      <w:hyperlink w:anchor="_Toc434594500" w:history="1">
         <w:r>
           <w:rPr>
             <w:rStyle w:val="Collegamentoipertestuale"/>
             <w:noProof/>
-            <w:sz w:val="24"/>
-            <w:szCs w:val="24"/>
           </w:rPr>
           <w:t>4.2. Software and tools used</w:t>
         </w:r>
@@ -4022,8 +3364,6 @@
           <w:rPr>
             <w:noProof/>
             <w:webHidden/>
-            <w:sz w:val="24"/>
-            <w:szCs w:val="24"/>
           </w:rPr>
           <w:tab/>
         </w:r>
@@ -4031,8 +3371,6 @@
           <w:rPr>
             <w:noProof/>
             <w:webHidden/>
-            <w:sz w:val="24"/>
-            <w:szCs w:val="24"/>
           </w:rPr>
           <w:fldChar w:fldCharType="begin"/>
         </w:r>
@@ -4040,25 +3378,19 @@
           <w:rPr>
             <w:noProof/>
             <w:webHidden/>
-            <w:sz w:val="24"/>
-            <w:szCs w:val="24"/>
-          </w:rPr>
-          <w:instrText xml:space="preserve"> PAGEREF _Toc434589654 \h </w:instrText>
-        </w:r>
-        <w:r>
-          <w:rPr>
-            <w:noProof/>
-            <w:webHidden/>
-            <w:sz w:val="24"/>
-            <w:szCs w:val="24"/>
-          </w:rPr>
-        </w:r>
-        <w:r>
-          <w:rPr>
-            <w:noProof/>
-            <w:webHidden/>
-            <w:sz w:val="24"/>
-            <w:szCs w:val="24"/>
+          </w:rPr>
+          <w:instrText xml:space="preserve"> PAGEREF _Toc434594500 \h </w:instrText>
+        </w:r>
+        <w:r>
+          <w:rPr>
+            <w:noProof/>
+            <w:webHidden/>
+          </w:rPr>
+        </w:r>
+        <w:r>
+          <w:rPr>
+            <w:noProof/>
+            <w:webHidden/>
           </w:rPr>
           <w:fldChar w:fldCharType="separate"/>
         </w:r>
@@ -4066,8 +3398,6 @@
           <w:rPr>
             <w:noProof/>
             <w:webHidden/>
-            <w:sz w:val="24"/>
-            <w:szCs w:val="24"/>
           </w:rPr>
           <w:t>45</w:t>
         </w:r>
@@ -4075,8 +3405,6 @@
           <w:rPr>
             <w:noProof/>
             <w:webHidden/>
-            <w:sz w:val="24"/>
-            <w:szCs w:val="24"/>
           </w:rPr>
           <w:fldChar w:fldCharType="end"/>
         </w:r>
@@ -4091,18 +3419,14 @@
         <w:rPr>
           <w:rFonts w:asciiTheme="minorHAnsi" w:hAnsiTheme="minorHAnsi" w:cstheme="minorBidi"/>
           <w:noProof/>
-          <w:sz w:val="24"/>
-          <w:szCs w:val="24"/>
           <w:lang w:eastAsia="en-US"/>
         </w:rPr>
       </w:pPr>
-      <w:hyperlink w:anchor="_Toc434589655" w:history="1">
+      <w:hyperlink w:anchor="_Toc434594501" w:history="1">
         <w:r>
           <w:rPr>
             <w:rStyle w:val="Collegamentoipertestuale"/>
             <w:noProof/>
-            <w:sz w:val="24"/>
-            <w:szCs w:val="24"/>
           </w:rPr>
           <w:t>4.3. Hours of work</w:t>
         </w:r>
@@ -4110,8 +3434,6 @@
           <w:rPr>
             <w:noProof/>
             <w:webHidden/>
-            <w:sz w:val="24"/>
-            <w:szCs w:val="24"/>
           </w:rPr>
           <w:tab/>
         </w:r>
@@ -4119,8 +3441,6 @@
           <w:rPr>
             <w:noProof/>
             <w:webHidden/>
-            <w:sz w:val="24"/>
-            <w:szCs w:val="24"/>
           </w:rPr>
           <w:fldChar w:fldCharType="begin"/>
         </w:r>
@@ -4128,25 +3448,19 @@
           <w:rPr>
             <w:noProof/>
             <w:webHidden/>
-            <w:sz w:val="24"/>
-            <w:szCs w:val="24"/>
-          </w:rPr>
-          <w:instrText xml:space="preserve"> PAGEREF _Toc434589655 \h </w:instrText>
-        </w:r>
-        <w:r>
-          <w:rPr>
-            <w:noProof/>
-            <w:webHidden/>
-            <w:sz w:val="24"/>
-            <w:szCs w:val="24"/>
-          </w:rPr>
-        </w:r>
-        <w:r>
-          <w:rPr>
-            <w:noProof/>
-            <w:webHidden/>
-            <w:sz w:val="24"/>
-            <w:szCs w:val="24"/>
+          </w:rPr>
+          <w:instrText xml:space="preserve"> PAGEREF _Toc434594501 \h </w:instrText>
+        </w:r>
+        <w:r>
+          <w:rPr>
+            <w:noProof/>
+            <w:webHidden/>
+          </w:rPr>
+        </w:r>
+        <w:r>
+          <w:rPr>
+            <w:noProof/>
+            <w:webHidden/>
           </w:rPr>
           <w:fldChar w:fldCharType="separate"/>
         </w:r>
@@ -4154,8 +3468,6 @@
           <w:rPr>
             <w:noProof/>
             <w:webHidden/>
-            <w:sz w:val="24"/>
-            <w:szCs w:val="24"/>
           </w:rPr>
           <w:t>45</w:t>
         </w:r>
@@ -4163,8 +3475,6 @@
           <w:rPr>
             <w:noProof/>
             <w:webHidden/>
-            <w:sz w:val="24"/>
-            <w:szCs w:val="24"/>
           </w:rPr>
           <w:fldChar w:fldCharType="end"/>
         </w:r>
@@ -4209,7 +3519,7 @@
           <w:noProof/>
         </w:rPr>
       </w:pPr>
-      <w:bookmarkStart w:id="1" w:name="_Toc434589618"/>
+      <w:bookmarkStart w:id="1" w:name="_Toc434594464"/>
       <w:r>
         <w:rPr>
           <w:noProof/>
@@ -4225,7 +3535,7 @@
         <w:pStyle w:val="Titolo2"/>
       </w:pPr>
       <w:bookmarkStart w:id="2" w:name="_Toc434335122"/>
-      <w:bookmarkStart w:id="3" w:name="_Toc434589619"/>
+      <w:bookmarkStart w:id="3" w:name="_Toc434594465"/>
       <w:r>
         <w:t>Purpose</w:t>
       </w:r>
@@ -4253,7 +3563,7 @@
         <w:pStyle w:val="Titolo2"/>
       </w:pPr>
       <w:bookmarkStart w:id="5" w:name="_Toc434335124"/>
-      <w:bookmarkStart w:id="6" w:name="_Toc434589620"/>
+      <w:bookmarkStart w:id="6" w:name="_Toc434594466"/>
       <w:r>
         <w:t>Scope</w:t>
       </w:r>
@@ -4670,7 +3980,7 @@
       <w:pPr>
         <w:pStyle w:val="Titolo2"/>
       </w:pPr>
-      <w:bookmarkStart w:id="7" w:name="_Toc434589621"/>
+      <w:bookmarkStart w:id="7" w:name="_Toc434594467"/>
       <w:r>
         <w:lastRenderedPageBreak/>
         <w:t>Goals</w:t>
@@ -4870,7 +4180,7 @@
         <w:pStyle w:val="Titolo2"/>
       </w:pPr>
       <w:bookmarkStart w:id="8" w:name="_Toc434335125"/>
-      <w:bookmarkStart w:id="9" w:name="_Toc434589622"/>
+      <w:bookmarkStart w:id="9" w:name="_Toc434594468"/>
       <w:r>
         <w:t xml:space="preserve">Definitions, </w:t>
       </w:r>
@@ -4890,7 +4200,7 @@
       <w:pPr>
         <w:pStyle w:val="Titolo3"/>
       </w:pPr>
-      <w:bookmarkStart w:id="10" w:name="_Toc434589623"/>
+      <w:bookmarkStart w:id="10" w:name="_Toc434594469"/>
       <w:r>
         <w:t>Definitions</w:t>
       </w:r>
@@ -5299,7 +4609,7 @@
       <w:pPr>
         <w:pStyle w:val="Titolo3"/>
       </w:pPr>
-      <w:bookmarkStart w:id="11" w:name="_Toc434589624"/>
+      <w:bookmarkStart w:id="11" w:name="_Toc434594470"/>
       <w:r>
         <w:t>Acronyms</w:t>
       </w:r>
@@ -5322,7 +4632,7 @@
       <w:pPr>
         <w:pStyle w:val="Titolo3"/>
       </w:pPr>
-      <w:bookmarkStart w:id="12" w:name="_Toc434589625"/>
+      <w:bookmarkStart w:id="12" w:name="_Toc434594471"/>
       <w:r>
         <w:t>Abbreviations</w:t>
       </w:r>
@@ -5380,7 +4690,7 @@
       <w:pPr>
         <w:pStyle w:val="Titolo2"/>
       </w:pPr>
-      <w:bookmarkStart w:id="13" w:name="_Toc434589626"/>
+      <w:bookmarkStart w:id="13" w:name="_Toc434594472"/>
       <w:r>
         <w:t>Identify Stakeholders</w:t>
       </w:r>
@@ -5551,7 +4861,7 @@
           <w:noProof/>
         </w:rPr>
       </w:pPr>
-      <w:bookmarkStart w:id="15" w:name="_Toc434589627"/>
+      <w:bookmarkStart w:id="15" w:name="_Toc434594473"/>
       <w:r>
         <w:rPr>
           <w:noProof/>
@@ -5567,7 +4877,7 @@
         <w:pStyle w:val="Titolo2"/>
       </w:pPr>
       <w:bookmarkStart w:id="16" w:name="_Toc434335134"/>
-      <w:bookmarkStart w:id="17" w:name="_Toc434589628"/>
+      <w:bookmarkStart w:id="17" w:name="_Toc434594474"/>
       <w:r>
         <w:t>Product perspective</w:t>
       </w:r>
@@ -5609,7 +4919,7 @@
       <w:pPr>
         <w:pStyle w:val="Titolo2"/>
       </w:pPr>
-      <w:bookmarkStart w:id="18" w:name="_Toc434589629"/>
+      <w:bookmarkStart w:id="18" w:name="_Toc434594475"/>
       <w:r>
         <w:t>User characteristic</w:t>
       </w:r>
@@ -5641,7 +4951,7 @@
       <w:pPr>
         <w:pStyle w:val="Titolo2"/>
       </w:pPr>
-      <w:bookmarkStart w:id="19" w:name="_Toc434589630"/>
+      <w:bookmarkStart w:id="19" w:name="_Toc434594476"/>
       <w:r>
         <w:t>Constraints</w:t>
       </w:r>
@@ -5760,7 +5070,7 @@
       <w:pPr>
         <w:pStyle w:val="Titolo2"/>
       </w:pPr>
-      <w:bookmarkStart w:id="20" w:name="_Toc434589631"/>
+      <w:bookmarkStart w:id="20" w:name="_Toc434594477"/>
       <w:r>
         <w:t>Assumptions and dependancies</w:t>
       </w:r>
@@ -6087,7 +5397,7 @@
       <w:pPr>
         <w:pStyle w:val="Titolo2"/>
       </w:pPr>
-      <w:bookmarkStart w:id="21" w:name="_Toc434589632"/>
+      <w:bookmarkStart w:id="21" w:name="_Toc434594478"/>
       <w:r>
         <w:t>Future possible implementations</w:t>
       </w:r>
@@ -6205,7 +5515,7 @@
           <w:noProof/>
         </w:rPr>
       </w:pPr>
-      <w:bookmarkStart w:id="22" w:name="_Toc434589633"/>
+      <w:bookmarkStart w:id="22" w:name="_Toc434594479"/>
       <w:r>
         <w:rPr>
           <w:noProof/>
@@ -6220,7 +5530,7 @@
       <w:pPr>
         <w:pStyle w:val="Titolo2"/>
       </w:pPr>
-      <w:bookmarkStart w:id="23" w:name="_Toc434589634"/>
+      <w:bookmarkStart w:id="23" w:name="_Toc434594480"/>
       <w:r>
         <w:t>External interface requirements</w:t>
       </w:r>
@@ -6260,7 +5570,7 @@
       <w:pPr>
         <w:pStyle w:val="Titolo3"/>
       </w:pPr>
-      <w:bookmarkStart w:id="24" w:name="_Toc434589635"/>
+      <w:bookmarkStart w:id="24" w:name="_Toc434594481"/>
       <w:r>
         <w:t>Mobile Application</w:t>
       </w:r>
@@ -7181,7 +6491,7 @@
       <w:pPr>
         <w:pStyle w:val="Titolo3"/>
       </w:pPr>
-      <w:bookmarkStart w:id="25" w:name="_Toc434589636"/>
+      <w:bookmarkStart w:id="25" w:name="_Toc434594482"/>
       <w:r>
         <w:lastRenderedPageBreak/>
         <w:t>Web Application</w:t>
@@ -7745,7 +7055,7 @@
       <w:pPr>
         <w:pStyle w:val="Titolo2"/>
       </w:pPr>
-      <w:bookmarkStart w:id="26" w:name="_Toc434589637"/>
+      <w:bookmarkStart w:id="26" w:name="_Toc434594483"/>
       <w:r>
         <w:lastRenderedPageBreak/>
         <w:t>Functional requirement</w:t>
@@ -8448,7 +7758,7 @@
       <w:pPr>
         <w:pStyle w:val="Titolo2"/>
       </w:pPr>
-      <w:bookmarkStart w:id="27" w:name="_Toc434589638"/>
+      <w:bookmarkStart w:id="27" w:name="_Toc434594484"/>
       <w:r>
         <w:lastRenderedPageBreak/>
         <w:t>Non Functional requirements</w:t>
@@ -8651,7 +7961,7 @@
       <w:pPr>
         <w:pStyle w:val="Titolo2"/>
       </w:pPr>
-      <w:bookmarkStart w:id="29" w:name="_Toc434589639"/>
+      <w:bookmarkStart w:id="29" w:name="_Toc434594485"/>
       <w:r>
         <w:lastRenderedPageBreak/>
         <w:t>The world and the machine</w:t>
@@ -9166,7 +8476,7 @@
       <w:pPr>
         <w:pStyle w:val="Titolo2"/>
       </w:pPr>
-      <w:bookmarkStart w:id="30" w:name="_Toc434589640"/>
+      <w:bookmarkStart w:id="30" w:name="_Toc434594486"/>
       <w:r>
         <w:lastRenderedPageBreak/>
         <w:t>Scenarios</w:t>
@@ -9177,7 +8487,7 @@
       <w:pPr>
         <w:pStyle w:val="Titolo3"/>
       </w:pPr>
-      <w:bookmarkStart w:id="31" w:name="_Toc434589641"/>
+      <w:bookmarkStart w:id="31" w:name="_Toc434594487"/>
       <w:r>
         <w:t>Scenario 1</w:t>
       </w:r>
@@ -9250,7 +8560,7 @@
       <w:pPr>
         <w:pStyle w:val="Titolo3"/>
       </w:pPr>
-      <w:bookmarkStart w:id="32" w:name="_Toc434589642"/>
+      <w:bookmarkStart w:id="32" w:name="_Toc434594488"/>
       <w:r>
         <w:t>Scenario 2</w:t>
       </w:r>
@@ -9331,7 +8641,7 @@
       <w:pPr>
         <w:pStyle w:val="Titolo3"/>
       </w:pPr>
-      <w:bookmarkStart w:id="33" w:name="_Toc434589643"/>
+      <w:bookmarkStart w:id="33" w:name="_Toc434594489"/>
       <w:r>
         <w:t>Scenario 3</w:t>
       </w:r>
@@ -9493,7 +8803,7 @@
       <w:pPr>
         <w:pStyle w:val="Titolo3"/>
       </w:pPr>
-      <w:bookmarkStart w:id="34" w:name="_Toc434589644"/>
+      <w:bookmarkStart w:id="34" w:name="_Toc434594490"/>
       <w:r>
         <w:t>Scenario 4</w:t>
       </w:r>
@@ -9552,7 +8862,7 @@
       <w:pPr>
         <w:pStyle w:val="Titolo3"/>
       </w:pPr>
-      <w:bookmarkStart w:id="35" w:name="_Toc434589645"/>
+      <w:bookmarkStart w:id="35" w:name="_Toc434594491"/>
       <w:r>
         <w:t>Scenario 5</w:t>
       </w:r>
@@ -9594,7 +8904,7 @@
       <w:pPr>
         <w:pStyle w:val="Titolo2"/>
       </w:pPr>
-      <w:bookmarkStart w:id="36" w:name="_Toc434589646"/>
+      <w:bookmarkStart w:id="36" w:name="_Toc434594492"/>
       <w:r>
         <w:t>UML Models</w:t>
       </w:r>
@@ -9604,7 +8914,7 @@
       <w:pPr>
         <w:pStyle w:val="Titolo3"/>
       </w:pPr>
-      <w:bookmarkStart w:id="37" w:name="_Toc434589647"/>
+      <w:bookmarkStart w:id="37" w:name="_Toc434594493"/>
       <w:r>
         <w:t>Use Case</w:t>
       </w:r>
@@ -10757,10 +10067,7 @@
               <w:t xml:space="preserve"> he asked for.</w:t>
             </w:r>
           </w:p>
-          <w:p>
-            <w:bookmarkStart w:id="38" w:name="_GoBack"/>
-            <w:bookmarkEnd w:id="38"/>
-          </w:p>
+          <w:p/>
         </w:tc>
       </w:tr>
       <w:tr>
@@ -12770,12 +12077,12 @@
       <w:pPr>
         <w:pStyle w:val="Titolo3"/>
       </w:pPr>
-      <w:bookmarkStart w:id="39" w:name="_Toc434589648"/>
+      <w:bookmarkStart w:id="38" w:name="_Toc434594494"/>
       <w:r>
         <w:lastRenderedPageBreak/>
         <w:t>Class Diagram</w:t>
       </w:r>
-      <w:bookmarkEnd w:id="39"/>
+      <w:bookmarkEnd w:id="38"/>
     </w:p>
     <w:p>
       <w:pPr>
@@ -12849,7 +12156,7 @@
       <w:pPr>
         <w:pStyle w:val="Titolo3"/>
       </w:pPr>
-      <w:bookmarkStart w:id="40" w:name="_Toc434589649"/>
+      <w:bookmarkStart w:id="39" w:name="_Toc434594495"/>
       <w:r>
         <w:lastRenderedPageBreak/>
         <w:t xml:space="preserve">State </w:t>
@@ -12857,7 +12164,7 @@
       <w:r>
         <w:t>diagram</w:t>
       </w:r>
-      <w:bookmarkEnd w:id="40"/>
+      <w:bookmarkEnd w:id="39"/>
     </w:p>
     <w:p>
       <w:pPr>
@@ -13069,7 +12376,7 @@
           <w:szCs w:val="24"/>
         </w:rPr>
       </w:pPr>
-      <w:bookmarkStart w:id="41" w:name="_Toc434335138"/>
+      <w:bookmarkStart w:id="40" w:name="_Toc434335138"/>
       <w:r>
         <w:rPr>
           <w:noProof/>
@@ -13084,7 +12391,7 @@
           <w:noProof/>
         </w:rPr>
       </w:pPr>
-      <w:bookmarkStart w:id="42" w:name="_Toc434589650"/>
+      <w:bookmarkStart w:id="41" w:name="_Toc434594496"/>
       <w:r>
         <w:rPr>
           <w:noProof/>
@@ -13092,34 +12399,34 @@
         <w:lastRenderedPageBreak/>
         <w:t>Appendi</w:t>
       </w:r>
+      <w:bookmarkEnd w:id="40"/>
+      <w:r>
+        <w:rPr>
+          <w:noProof/>
+        </w:rPr>
+        <w:t>x</w:t>
+      </w:r>
       <w:bookmarkEnd w:id="41"/>
-      <w:r>
-        <w:rPr>
-          <w:noProof/>
-        </w:rPr>
-        <w:t>x</w:t>
+    </w:p>
+    <w:p>
+      <w:pPr>
+        <w:pStyle w:val="Titolo2"/>
+      </w:pPr>
+      <w:bookmarkStart w:id="42" w:name="_Toc434594497"/>
+      <w:r>
+        <w:t>Alloy</w:t>
       </w:r>
       <w:bookmarkEnd w:id="42"/>
     </w:p>
     <w:p>
       <w:pPr>
-        <w:pStyle w:val="Titolo2"/>
-      </w:pPr>
-      <w:bookmarkStart w:id="43" w:name="_Toc434589651"/>
-      <w:r>
-        <w:t>Alloy</w:t>
+        <w:pStyle w:val="Titolo3"/>
+      </w:pPr>
+      <w:bookmarkStart w:id="43" w:name="_Toc434594498"/>
+      <w:r>
+        <w:t>Signatures</w:t>
       </w:r>
       <w:bookmarkEnd w:id="43"/>
-    </w:p>
-    <w:p>
-      <w:pPr>
-        <w:pStyle w:val="Titolo3"/>
-      </w:pPr>
-      <w:bookmarkStart w:id="44" w:name="_Toc434589652"/>
-      <w:r>
-        <w:t>Signatures</w:t>
-      </w:r>
-      <w:bookmarkEnd w:id="44"/>
     </w:p>
     <w:p>
       <w:pPr>
@@ -13131,9 +12438,9 @@
         </w:rPr>
         <w:drawing>
           <wp:inline distT="0" distB="0" distL="0" distR="0">
-            <wp:extent cx="4165705" cy="3313358"/>
-            <wp:effectExtent l="0" t="0" r="6350" b="1905"/>
-            <wp:docPr id="1" name="Immagine 1" descr="C:\Users\Alessandro\Desktop\Ale\GitHubSynch\myTaxyService-SE2-PozziRomani\OtherStuff\Alloy images\Sig1.png"/>
+            <wp:extent cx="5132705" cy="4434205"/>
+            <wp:effectExtent l="0" t="0" r="0" b="4445"/>
+            <wp:docPr id="11" name="Immagine 11" descr="C:\Users\Alessandro\Desktop\Ale\GitHubSynch\myTaxyService-SE2-PozziRomani\OtherStuff\Alloy images\sig1.png"/>
             <wp:cNvGraphicFramePr>
               <a:graphicFrameLocks xmlns:a="http://schemas.openxmlformats.org/drawingml/2006/main" noChangeAspect="1"/>
             </wp:cNvGraphicFramePr>
@@ -13141,12 +12448,12 @@
               <a:graphicData uri="http://schemas.openxmlformats.org/drawingml/2006/picture">
                 <pic:pic xmlns:pic="http://schemas.openxmlformats.org/drawingml/2006/picture">
                   <pic:nvPicPr>
-                    <pic:cNvPr id="0" name="Picture 1" descr="C:\Users\Alessandro\Desktop\Ale\GitHubSynch\myTaxyService-SE2-PozziRomani\OtherStuff\Alloy images\Sig1.png"/>
+                    <pic:cNvPr id="0" name="Picture 1" descr="C:\Users\Alessandro\Desktop\Ale\GitHubSynch\myTaxyService-SE2-PozziRomani\OtherStuff\Alloy images\sig1.png"/>
                     <pic:cNvPicPr>
                       <a:picLocks noChangeAspect="1" noChangeArrowheads="1"/>
                     </pic:cNvPicPr>
                   </pic:nvPicPr>
-                  <pic:blipFill rotWithShape="1">
+                  <pic:blipFill>
                     <a:blip r:embed="rId42">
                       <a:extLst>
                         <a:ext uri="{28A0092B-C50C-407E-A947-70E740481C1C}">
@@ -13154,13 +12461,15 @@
                         </a:ext>
                       </a:extLst>
                     </a:blip>
-                    <a:srcRect l="278" t="180" r="1" b="1143"/>
-                    <a:stretch/>
+                    <a:srcRect/>
+                    <a:stretch>
+                      <a:fillRect/>
+                    </a:stretch>
                   </pic:blipFill>
                   <pic:spPr bwMode="auto">
                     <a:xfrm>
                       <a:off x="0" y="0"/>
-                      <a:ext cx="4174039" cy="3319987"/>
+                      <a:ext cx="5132705" cy="4434205"/>
                     </a:xfrm>
                     <a:prstGeom prst="rect">
                       <a:avLst/>
@@ -13169,11 +12478,6 @@
                     <a:ln>
                       <a:noFill/>
                     </a:ln>
-                    <a:extLst>
-                      <a:ext uri="{53640926-AAD7-44D8-BBD7-CCE9431645EC}">
-                        <a14:shadowObscured xmlns:a14="http://schemas.microsoft.com/office/drawing/2010/main"/>
-                      </a:ext>
-                    </a:extLst>
                   </pic:spPr>
                 </pic:pic>
               </a:graphicData>
@@ -13181,15 +12485,20 @@
           </wp:inline>
         </w:drawing>
       </w:r>
+    </w:p>
+    <w:p>
+      <w:pPr>
+        <w:pStyle w:val="TextTitolo3"/>
+      </w:pPr>
       <w:r>
         <w:rPr>
           <w:noProof/>
         </w:rPr>
         <w:drawing>
-          <wp:inline distT="0" distB="0" distL="0" distR="0" wp14:anchorId="0480121D" wp14:editId="40438D52">
-            <wp:extent cx="2663190" cy="3080316"/>
-            <wp:effectExtent l="0" t="0" r="3810" b="6350"/>
-            <wp:docPr id="31" name="Immagine 31" descr="C:\Users\Alessandro\Desktop\Ale\GitHubSynch\myTaxyService-SE2-PozziRomani\OtherStuff\Alloy images\Sig2.png"/>
+          <wp:inline distT="0" distB="0" distL="0" distR="0">
+            <wp:extent cx="3131185" cy="3114040"/>
+            <wp:effectExtent l="0" t="0" r="0" b="0"/>
+            <wp:docPr id="35" name="Immagine 35" descr="C:\Users\Alessandro\Desktop\Ale\GitHubSynch\myTaxyService-SE2-PozziRomani\OtherStuff\Alloy images\sig2-1.png"/>
             <wp:cNvGraphicFramePr>
               <a:graphicFrameLocks xmlns:a="http://schemas.openxmlformats.org/drawingml/2006/main" noChangeAspect="1"/>
             </wp:cNvGraphicFramePr>
@@ -13197,12 +12506,12 @@
               <a:graphicData uri="http://schemas.openxmlformats.org/drawingml/2006/picture">
                 <pic:pic xmlns:pic="http://schemas.openxmlformats.org/drawingml/2006/picture">
                   <pic:nvPicPr>
-                    <pic:cNvPr id="0" name="Picture 2" descr="C:\Users\Alessandro\Desktop\Ale\GitHubSynch\myTaxyService-SE2-PozziRomani\OtherStuff\Alloy images\Sig2.png"/>
+                    <pic:cNvPr id="0" name="Picture 4" descr="C:\Users\Alessandro\Desktop\Ale\GitHubSynch\myTaxyService-SE2-PozziRomani\OtherStuff\Alloy images\sig2-1.png"/>
                     <pic:cNvPicPr>
                       <a:picLocks noChangeAspect="1" noChangeArrowheads="1"/>
                     </pic:cNvPicPr>
                   </pic:nvPicPr>
-                  <pic:blipFill rotWithShape="1">
+                  <pic:blipFill>
                     <a:blip r:embed="rId43">
                       <a:extLst>
                         <a:ext uri="{28A0092B-C50C-407E-A947-70E740481C1C}">
@@ -13210,13 +12519,15 @@
                         </a:ext>
                       </a:extLst>
                     </a:blip>
-                    <a:srcRect t="1174"/>
-                    <a:stretch/>
+                    <a:srcRect/>
+                    <a:stretch>
+                      <a:fillRect/>
+                    </a:stretch>
                   </pic:blipFill>
                   <pic:spPr bwMode="auto">
                     <a:xfrm>
                       <a:off x="0" y="0"/>
-                      <a:ext cx="2677500" cy="3096867"/>
+                      <a:ext cx="3131185" cy="3114040"/>
                     </a:xfrm>
                     <a:prstGeom prst="rect">
                       <a:avLst/>
@@ -13225,11 +12536,6 @@
                     <a:ln>
                       <a:noFill/>
                     </a:ln>
-                    <a:extLst>
-                      <a:ext uri="{53640926-AAD7-44D8-BBD7-CCE9431645EC}">
-                        <a14:shadowObscured xmlns:a14="http://schemas.microsoft.com/office/drawing/2010/main"/>
-                      </a:ext>
-                    </a:extLst>
                   </pic:spPr>
                 </pic:pic>
               </a:graphicData>
@@ -13248,10 +12554,10 @@
         </w:rPr>
         <w:lastRenderedPageBreak/>
         <w:drawing>
-          <wp:inline distT="0" distB="0" distL="0" distR="0" wp14:anchorId="2A000AE7" wp14:editId="5EAF0513">
-            <wp:extent cx="2533731" cy="2801722"/>
-            <wp:effectExtent l="0" t="0" r="0" b="0"/>
-            <wp:docPr id="32" name="Immagine 32" descr="C:\Users\Alessandro\Desktop\Ale\GitHubSynch\myTaxyService-SE2-PozziRomani\OtherStuff\Alloy images\sig3.png"/>
+          <wp:inline distT="0" distB="0" distL="0" distR="0">
+            <wp:extent cx="2165350" cy="1751330"/>
+            <wp:effectExtent l="0" t="0" r="6350" b="1270"/>
+            <wp:docPr id="43" name="Immagine 43" descr="C:\Users\Alessandro\Desktop\Ale\GitHubSynch\myTaxyService-SE2-PozziRomani\OtherStuff\Alloy images\sig2-2.png"/>
             <wp:cNvGraphicFramePr>
               <a:graphicFrameLocks xmlns:a="http://schemas.openxmlformats.org/drawingml/2006/main" noChangeAspect="1"/>
             </wp:cNvGraphicFramePr>
@@ -13259,7 +12565,7 @@
               <a:graphicData uri="http://schemas.openxmlformats.org/drawingml/2006/picture">
                 <pic:pic xmlns:pic="http://schemas.openxmlformats.org/drawingml/2006/picture">
                   <pic:nvPicPr>
-                    <pic:cNvPr id="0" name="Picture 3" descr="C:\Users\Alessandro\Desktop\Ale\GitHubSynch\myTaxyService-SE2-PozziRomani\OtherStuff\Alloy images\sig3.png"/>
+                    <pic:cNvPr id="0" name="Picture 5" descr="C:\Users\Alessandro\Desktop\Ale\GitHubSynch\myTaxyService-SE2-PozziRomani\OtherStuff\Alloy images\sig2-2.png"/>
                     <pic:cNvPicPr>
                       <a:picLocks noChangeAspect="1" noChangeArrowheads="1"/>
                     </pic:cNvPicPr>
@@ -13280,7 +12586,7 @@
                   <pic:spPr bwMode="auto">
                     <a:xfrm>
                       <a:off x="0" y="0"/>
-                      <a:ext cx="2537558" cy="2805954"/>
+                      <a:ext cx="2165350" cy="1751330"/>
                     </a:xfrm>
                     <a:prstGeom prst="rect">
                       <a:avLst/>
@@ -13306,10 +12612,10 @@
           <w:noProof/>
         </w:rPr>
         <w:drawing>
-          <wp:inline distT="0" distB="0" distL="0" distR="0" wp14:anchorId="4BC143F4" wp14:editId="5058C2FA">
-            <wp:extent cx="2371061" cy="3117165"/>
-            <wp:effectExtent l="0" t="0" r="0" b="7620"/>
-            <wp:docPr id="33" name="Immagine 33" descr="C:\Users\Alessandro\Desktop\Ale\GitHubSynch\myTaxyService-SE2-PozziRomani\OtherStuff\Alloy images\sig4.png"/>
+          <wp:inline distT="0" distB="0" distL="0" distR="0">
+            <wp:extent cx="2587625" cy="4873625"/>
+            <wp:effectExtent l="0" t="0" r="3175" b="3175"/>
+            <wp:docPr id="44" name="Immagine 44" descr="C:\Users\Alessandro\Desktop\Ale\GitHubSynch\myTaxyService-SE2-PozziRomani\OtherStuff\Alloy images\sig3.png"/>
             <wp:cNvGraphicFramePr>
               <a:graphicFrameLocks xmlns:a="http://schemas.openxmlformats.org/drawingml/2006/main" noChangeAspect="1"/>
             </wp:cNvGraphicFramePr>
@@ -13317,7 +12623,7 @@
               <a:graphicData uri="http://schemas.openxmlformats.org/drawingml/2006/picture">
                 <pic:pic xmlns:pic="http://schemas.openxmlformats.org/drawingml/2006/picture">
                   <pic:nvPicPr>
-                    <pic:cNvPr id="0" name="Picture 4" descr="C:\Users\Alessandro\Desktop\Ale\GitHubSynch\myTaxyService-SE2-PozziRomani\OtherStuff\Alloy images\sig4.png"/>
+                    <pic:cNvPr id="0" name="Picture 6" descr="C:\Users\Alessandro\Desktop\Ale\GitHubSynch\myTaxyService-SE2-PozziRomani\OtherStuff\Alloy images\sig3.png"/>
                     <pic:cNvPicPr>
                       <a:picLocks noChangeAspect="1" noChangeArrowheads="1"/>
                     </pic:cNvPicPr>
@@ -13338,7 +12644,7 @@
                   <pic:spPr bwMode="auto">
                     <a:xfrm>
                       <a:off x="0" y="0"/>
-                      <a:ext cx="2385064" cy="3135574"/>
+                      <a:ext cx="2587625" cy="4873625"/>
                     </a:xfrm>
                     <a:prstGeom prst="rect">
                       <a:avLst/>
@@ -13357,15 +12663,382 @@
     </w:p>
     <w:p>
       <w:pPr>
+        <w:pStyle w:val="TextTitolo3"/>
+      </w:pPr>
+      <w:r>
+        <w:rPr>
+          <w:noProof/>
+        </w:rPr>
+        <w:drawing>
+          <wp:inline distT="0" distB="0" distL="0" distR="0">
+            <wp:extent cx="2950210" cy="1612900"/>
+            <wp:effectExtent l="0" t="0" r="2540" b="6350"/>
+            <wp:docPr id="45" name="Immagine 45" descr="C:\Users\Alessandro\Desktop\Ale\GitHubSynch\myTaxyService-SE2-PozziRomani\OtherStuff\Alloy images\sig4.png"/>
+            <wp:cNvGraphicFramePr>
+              <a:graphicFrameLocks xmlns:a="http://schemas.openxmlformats.org/drawingml/2006/main" noChangeAspect="1"/>
+            </wp:cNvGraphicFramePr>
+            <a:graphic xmlns:a="http://schemas.openxmlformats.org/drawingml/2006/main">
+              <a:graphicData uri="http://schemas.openxmlformats.org/drawingml/2006/picture">
+                <pic:pic xmlns:pic="http://schemas.openxmlformats.org/drawingml/2006/picture">
+                  <pic:nvPicPr>
+                    <pic:cNvPr id="0" name="Picture 7" descr="C:\Users\Alessandro\Desktop\Ale\GitHubSynch\myTaxyService-SE2-PozziRomani\OtherStuff\Alloy images\sig4.png"/>
+                    <pic:cNvPicPr>
+                      <a:picLocks noChangeAspect="1" noChangeArrowheads="1"/>
+                    </pic:cNvPicPr>
+                  </pic:nvPicPr>
+                  <pic:blipFill>
+                    <a:blip r:embed="rId46">
+                      <a:extLst>
+                        <a:ext uri="{28A0092B-C50C-407E-A947-70E740481C1C}">
+                          <a14:useLocalDpi xmlns:a14="http://schemas.microsoft.com/office/drawing/2010/main" val="0"/>
+                        </a:ext>
+                      </a:extLst>
+                    </a:blip>
+                    <a:srcRect/>
+                    <a:stretch>
+                      <a:fillRect/>
+                    </a:stretch>
+                  </pic:blipFill>
+                  <pic:spPr bwMode="auto">
+                    <a:xfrm>
+                      <a:off x="0" y="0"/>
+                      <a:ext cx="2950210" cy="1612900"/>
+                    </a:xfrm>
+                    <a:prstGeom prst="rect">
+                      <a:avLst/>
+                    </a:prstGeom>
+                    <a:noFill/>
+                    <a:ln>
+                      <a:noFill/>
+                    </a:ln>
+                  </pic:spPr>
+                </pic:pic>
+              </a:graphicData>
+            </a:graphic>
+          </wp:inline>
+        </w:drawing>
+      </w:r>
+    </w:p>
+    <w:p>
+      <w:pPr>
+        <w:outlineLvl w:val="9"/>
+        <w:rPr>
+          <w:b/>
+          <w:noProof/>
+          <w:sz w:val="24"/>
+          <w:szCs w:val="24"/>
+        </w:rPr>
+      </w:pPr>
+      <w:bookmarkStart w:id="44" w:name="_Toc434594499"/>
+      <w:r>
+        <w:br w:type="page"/>
+      </w:r>
+    </w:p>
+    <w:p>
+      <w:pPr>
         <w:pStyle w:val="Titolo3"/>
-        <w:rPr>
-          <w:noProof w:val="0"/>
-        </w:rPr>
-      </w:pPr>
-      <w:bookmarkStart w:id="45" w:name="_Toc434589653"/>
-      <w:r>
+      </w:pPr>
+      <w:r>
+        <w:lastRenderedPageBreak/>
         <w:t>Facts</w:t>
       </w:r>
+      <w:bookmarkEnd w:id="44"/>
+    </w:p>
+    <w:p>
+      <w:r>
+        <w:rPr>
+          <w:noProof/>
+        </w:rPr>
+        <w:drawing>
+          <wp:inline distT="0" distB="0" distL="0" distR="0">
+            <wp:extent cx="5917092" cy="4226943"/>
+            <wp:effectExtent l="0" t="0" r="7620" b="2540"/>
+            <wp:docPr id="46" name="Immagine 46" descr="C:\Users\Alessandro\Desktop\Ale\GitHubSynch\myTaxyService-SE2-PozziRomani\OtherStuff\Alloy images\fact1.png"/>
+            <wp:cNvGraphicFramePr>
+              <a:graphicFrameLocks xmlns:a="http://schemas.openxmlformats.org/drawingml/2006/main" noChangeAspect="1"/>
+            </wp:cNvGraphicFramePr>
+            <a:graphic xmlns:a="http://schemas.openxmlformats.org/drawingml/2006/main">
+              <a:graphicData uri="http://schemas.openxmlformats.org/drawingml/2006/picture">
+                <pic:pic xmlns:pic="http://schemas.openxmlformats.org/drawingml/2006/picture">
+                  <pic:nvPicPr>
+                    <pic:cNvPr id="0" name="Picture 8" descr="C:\Users\Alessandro\Desktop\Ale\GitHubSynch\myTaxyService-SE2-PozziRomani\OtherStuff\Alloy images\fact1.png"/>
+                    <pic:cNvPicPr>
+                      <a:picLocks noChangeAspect="1" noChangeArrowheads="1"/>
+                    </pic:cNvPicPr>
+                  </pic:nvPicPr>
+                  <pic:blipFill>
+                    <a:blip r:embed="rId47">
+                      <a:extLst>
+                        <a:ext uri="{28A0092B-C50C-407E-A947-70E740481C1C}">
+                          <a14:useLocalDpi xmlns:a14="http://schemas.microsoft.com/office/drawing/2010/main" val="0"/>
+                        </a:ext>
+                      </a:extLst>
+                    </a:blip>
+                    <a:srcRect/>
+                    <a:stretch>
+                      <a:fillRect/>
+                    </a:stretch>
+                  </pic:blipFill>
+                  <pic:spPr bwMode="auto">
+                    <a:xfrm>
+                      <a:off x="0" y="0"/>
+                      <a:ext cx="5920214" cy="4229173"/>
+                    </a:xfrm>
+                    <a:prstGeom prst="rect">
+                      <a:avLst/>
+                    </a:prstGeom>
+                    <a:noFill/>
+                    <a:ln>
+                      <a:noFill/>
+                    </a:ln>
+                  </pic:spPr>
+                </pic:pic>
+              </a:graphicData>
+            </a:graphic>
+          </wp:inline>
+        </w:drawing>
+      </w:r>
+    </w:p>
+    <w:p>
+      <w:pPr>
+        <w:outlineLvl w:val="9"/>
+      </w:pPr>
+      <w:r>
+        <w:rPr>
+          <w:noProof/>
+        </w:rPr>
+        <w:drawing>
+          <wp:inline distT="0" distB="0" distL="0" distR="0">
+            <wp:extent cx="5084014" cy="4218317"/>
+            <wp:effectExtent l="0" t="0" r="2540" b="0"/>
+            <wp:docPr id="48" name="Immagine 48" descr="C:\Users\Alessandro\Desktop\Ale\GitHubSynch\myTaxyService-SE2-PozziRomani\OtherStuff\Alloy images\fact2.png"/>
+            <wp:cNvGraphicFramePr>
+              <a:graphicFrameLocks xmlns:a="http://schemas.openxmlformats.org/drawingml/2006/main" noChangeAspect="1"/>
+            </wp:cNvGraphicFramePr>
+            <a:graphic xmlns:a="http://schemas.openxmlformats.org/drawingml/2006/main">
+              <a:graphicData uri="http://schemas.openxmlformats.org/drawingml/2006/picture">
+                <pic:pic xmlns:pic="http://schemas.openxmlformats.org/drawingml/2006/picture">
+                  <pic:nvPicPr>
+                    <pic:cNvPr id="0" name="Picture 10" descr="C:\Users\Alessandro\Desktop\Ale\GitHubSynch\myTaxyService-SE2-PozziRomani\OtherStuff\Alloy images\fact2.png"/>
+                    <pic:cNvPicPr>
+                      <a:picLocks noChangeAspect="1" noChangeArrowheads="1"/>
+                    </pic:cNvPicPr>
+                  </pic:nvPicPr>
+                  <pic:blipFill>
+                    <a:blip r:embed="rId48">
+                      <a:extLst>
+                        <a:ext uri="{28A0092B-C50C-407E-A947-70E740481C1C}">
+                          <a14:useLocalDpi xmlns:a14="http://schemas.microsoft.com/office/drawing/2010/main" val="0"/>
+                        </a:ext>
+                      </a:extLst>
+                    </a:blip>
+                    <a:srcRect/>
+                    <a:stretch>
+                      <a:fillRect/>
+                    </a:stretch>
+                  </pic:blipFill>
+                  <pic:spPr bwMode="auto">
+                    <a:xfrm>
+                      <a:off x="0" y="0"/>
+                      <a:ext cx="5106477" cy="4236955"/>
+                    </a:xfrm>
+                    <a:prstGeom prst="rect">
+                      <a:avLst/>
+                    </a:prstGeom>
+                    <a:noFill/>
+                    <a:ln>
+                      <a:noFill/>
+                    </a:ln>
+                  </pic:spPr>
+                </pic:pic>
+              </a:graphicData>
+            </a:graphic>
+          </wp:inline>
+        </w:drawing>
+      </w:r>
+    </w:p>
+    <w:p>
+      <w:pPr>
+        <w:outlineLvl w:val="9"/>
+      </w:pPr>
+      <w:r>
+        <w:rPr>
+          <w:noProof/>
+        </w:rPr>
+        <w:lastRenderedPageBreak/>
+        <w:drawing>
+          <wp:inline distT="0" distB="0" distL="0" distR="0">
+            <wp:extent cx="6227767" cy="3950898"/>
+            <wp:effectExtent l="0" t="0" r="1905" b="0"/>
+            <wp:docPr id="49" name="Immagine 49" descr="C:\Users\Alessandro\Desktop\Ale\GitHubSynch\myTaxyService-SE2-PozziRomani\OtherStuff\Alloy images\fact3.png"/>
+            <wp:cNvGraphicFramePr>
+              <a:graphicFrameLocks xmlns:a="http://schemas.openxmlformats.org/drawingml/2006/main" noChangeAspect="1"/>
+            </wp:cNvGraphicFramePr>
+            <a:graphic xmlns:a="http://schemas.openxmlformats.org/drawingml/2006/main">
+              <a:graphicData uri="http://schemas.openxmlformats.org/drawingml/2006/picture">
+                <pic:pic xmlns:pic="http://schemas.openxmlformats.org/drawingml/2006/picture">
+                  <pic:nvPicPr>
+                    <pic:cNvPr id="0" name="Picture 11" descr="C:\Users\Alessandro\Desktop\Ale\GitHubSynch\myTaxyService-SE2-PozziRomani\OtherStuff\Alloy images\fact3.png"/>
+                    <pic:cNvPicPr>
+                      <a:picLocks noChangeAspect="1" noChangeArrowheads="1"/>
+                    </pic:cNvPicPr>
+                  </pic:nvPicPr>
+                  <pic:blipFill>
+                    <a:blip r:embed="rId49">
+                      <a:extLst>
+                        <a:ext uri="{28A0092B-C50C-407E-A947-70E740481C1C}">
+                          <a14:useLocalDpi xmlns:a14="http://schemas.microsoft.com/office/drawing/2010/main" val="0"/>
+                        </a:ext>
+                      </a:extLst>
+                    </a:blip>
+                    <a:srcRect/>
+                    <a:stretch>
+                      <a:fillRect/>
+                    </a:stretch>
+                  </pic:blipFill>
+                  <pic:spPr bwMode="auto">
+                    <a:xfrm>
+                      <a:off x="0" y="0"/>
+                      <a:ext cx="6237748" cy="3957230"/>
+                    </a:xfrm>
+                    <a:prstGeom prst="rect">
+                      <a:avLst/>
+                    </a:prstGeom>
+                    <a:noFill/>
+                    <a:ln>
+                      <a:noFill/>
+                    </a:ln>
+                  </pic:spPr>
+                </pic:pic>
+              </a:graphicData>
+            </a:graphic>
+          </wp:inline>
+        </w:drawing>
+      </w:r>
+    </w:p>
+    <w:p>
+      <w:pPr>
+        <w:outlineLvl w:val="9"/>
+        <w:rPr>
+          <w:b/>
+          <w:noProof/>
+          <w:sz w:val="24"/>
+          <w:szCs w:val="24"/>
+        </w:rPr>
+      </w:pPr>
+      <w:r>
+        <w:rPr>
+          <w:noProof/>
+        </w:rPr>
+        <w:drawing>
+          <wp:inline distT="0" distB="0" distL="0" distR="0">
+            <wp:extent cx="5054465" cy="4390845"/>
+            <wp:effectExtent l="0" t="0" r="0" b="0"/>
+            <wp:docPr id="50" name="Immagine 50" descr="C:\Users\Alessandro\Desktop\Ale\GitHubSynch\myTaxyService-SE2-PozziRomani\OtherStuff\Alloy images\fact4.png"/>
+            <wp:cNvGraphicFramePr>
+              <a:graphicFrameLocks xmlns:a="http://schemas.openxmlformats.org/drawingml/2006/main" noChangeAspect="1"/>
+            </wp:cNvGraphicFramePr>
+            <a:graphic xmlns:a="http://schemas.openxmlformats.org/drawingml/2006/main">
+              <a:graphicData uri="http://schemas.openxmlformats.org/drawingml/2006/picture">
+                <pic:pic xmlns:pic="http://schemas.openxmlformats.org/drawingml/2006/picture">
+                  <pic:nvPicPr>
+                    <pic:cNvPr id="0" name="Picture 12" descr="C:\Users\Alessandro\Desktop\Ale\GitHubSynch\myTaxyService-SE2-PozziRomani\OtherStuff\Alloy images\fact4.png"/>
+                    <pic:cNvPicPr>
+                      <a:picLocks noChangeAspect="1" noChangeArrowheads="1"/>
+                    </pic:cNvPicPr>
+                  </pic:nvPicPr>
+                  <pic:blipFill>
+                    <a:blip r:embed="rId50">
+                      <a:extLst>
+                        <a:ext uri="{28A0092B-C50C-407E-A947-70E740481C1C}">
+                          <a14:useLocalDpi xmlns:a14="http://schemas.microsoft.com/office/drawing/2010/main" val="0"/>
+                        </a:ext>
+                      </a:extLst>
+                    </a:blip>
+                    <a:srcRect/>
+                    <a:stretch>
+                      <a:fillRect/>
+                    </a:stretch>
+                  </pic:blipFill>
+                  <pic:spPr bwMode="auto">
+                    <a:xfrm>
+                      <a:off x="0" y="0"/>
+                      <a:ext cx="5060894" cy="4396430"/>
+                    </a:xfrm>
+                    <a:prstGeom prst="rect">
+                      <a:avLst/>
+                    </a:prstGeom>
+                    <a:noFill/>
+                    <a:ln>
+                      <a:noFill/>
+                    </a:ln>
+                  </pic:spPr>
+                </pic:pic>
+              </a:graphicData>
+            </a:graphic>
+          </wp:inline>
+        </w:drawing>
+      </w:r>
+      <w:r>
+        <w:br w:type="page"/>
+      </w:r>
+    </w:p>
+    <w:p>
+      <w:pPr>
+        <w:pStyle w:val="Titolo3"/>
+      </w:pPr>
+      <w:r>
+        <w:lastRenderedPageBreak/>
+        <w:t>Predicates</w:t>
+      </w:r>
+    </w:p>
+    <w:p>
+      <w:pPr>
+        <w:pStyle w:val="Titolo3"/>
+      </w:pPr>
+      <w:r>
+        <w:t>Assertions</w:t>
+      </w:r>
+    </w:p>
+    <w:p>
+      <w:pPr>
+        <w:pStyle w:val="Titolo3"/>
+      </w:pPr>
+      <w:r>
+        <w:t>Generated world</w:t>
+      </w:r>
+    </w:p>
+    <w:p>
+      <w:pPr>
+        <w:outlineLvl w:val="9"/>
+        <w:rPr>
+          <w:b/>
+          <w:noProof/>
+          <w:sz w:val="24"/>
+          <w:szCs w:val="24"/>
+        </w:rPr>
+      </w:pPr>
+      <w:r>
+        <w:br w:type="page"/>
+      </w:r>
+    </w:p>
+    <w:p>
+      <w:pPr>
+        <w:pStyle w:val="Titolo3"/>
+      </w:pPr>
+      <w:r>
+        <w:lastRenderedPageBreak/>
+        <w:t>Comments on Alloy</w:t>
+      </w:r>
+    </w:p>
+    <w:p>
+      <w:pPr>
+        <w:pStyle w:val="TextTitolo3"/>
+      </w:pPr>
+      <w:r>
+        <w:t>Reasoning with Alloy has been useful in order to exploit weakness and mistakes in the Class Diagram and in the general behavior of the system, although its not immediate syntax and application poor usability have slowed us down in the first phases.</w:t>
+      </w:r>
+      <w:bookmarkStart w:id="45" w:name="_GoBack"/>
       <w:bookmarkEnd w:id="45"/>
     </w:p>
     <w:p>
@@ -13380,7 +13053,7 @@
       <w:pPr>
         <w:pStyle w:val="Titolo2"/>
       </w:pPr>
-      <w:bookmarkStart w:id="46" w:name="_Toc434589654"/>
+      <w:bookmarkStart w:id="46" w:name="_Toc434594500"/>
       <w:r>
         <w:lastRenderedPageBreak/>
         <w:t>Software and tools used</w:t>
@@ -13398,7 +13071,7 @@
       <w:r>
         <w:t>Microsoft Word (</w:t>
       </w:r>
-      <w:hyperlink r:id="rId46" w:history="1">
+      <w:hyperlink r:id="rId51" w:history="1">
         <w:r>
           <w:rPr>
             <w:rStyle w:val="Collegamentoipertestuale"/>
@@ -13446,7 +13119,7 @@
       <w:r>
         <w:t>GitHub (</w:t>
       </w:r>
-      <w:hyperlink r:id="rId47" w:history="1">
+      <w:hyperlink r:id="rId52" w:history="1">
         <w:r>
           <w:rPr>
             <w:rStyle w:val="Collegamentoipertestuale"/>
@@ -13491,7 +13164,7 @@
       <w:pPr>
         <w:pStyle w:val="Titolo2"/>
       </w:pPr>
-      <w:bookmarkStart w:id="47" w:name="_Toc434589655"/>
+      <w:bookmarkStart w:id="47" w:name="_Toc434594501"/>
       <w:r>
         <w:t>Hours of work</w:t>
       </w:r>
@@ -13526,7 +13199,7 @@
       </w:r>
     </w:p>
     <w:sectPr>
-      <w:footerReference w:type="default" r:id="rId48"/>
+      <w:footerReference w:type="default" r:id="rId53"/>
       <w:pgSz w:w="11906" w:h="16838"/>
       <w:pgMar w:top="1440" w:right="1247" w:bottom="1440" w:left="1247" w:header="709" w:footer="709" w:gutter="0"/>
       <w:pgNumType w:start="0"/>
@@ -13585,7 +13258,7 @@
           <w:rPr>
             <w:noProof/>
           </w:rPr>
-          <w:t>39</w:t>
+          <w:t>48</w:t>
         </w:r>
         <w:r>
           <w:fldChar w:fldCharType="end"/>
@@ -19506,7 +19179,7 @@
 </file>
 
 <file path=customXml/itemProps1.xml><?xml version="1.0" encoding="utf-8"?>
-<ds:datastoreItem xmlns:ds="http://schemas.openxmlformats.org/officeDocument/2006/customXml" ds:itemID="{2070E5D8-F9D7-47E1-9EB7-5924A8C26718}">
+<ds:datastoreItem xmlns:ds="http://schemas.openxmlformats.org/officeDocument/2006/customXml" ds:itemID="{29E1C403-A8DC-4014-A346-7AEC5A8C24FB}">
   <ds:schemaRefs>
     <ds:schemaRef ds:uri="http://schemas.openxmlformats.org/officeDocument/2006/bibliography"/>
   </ds:schemaRefs>

</xml_diff>